<commit_message>
First draft of thesis intro complete
</commit_message>
<xml_diff>
--- a/thesis.docx
+++ b/thesis.docx
@@ -480,7 +480,7 @@
       </w:r>
     </w:p>
     <w:bookmarkEnd w:id="20"/>
-    <w:bookmarkStart w:id="25" w:name="chapter-1-introduction"/>
+    <w:bookmarkStart w:id="28" w:name="chapter-1-introduction"/>
     <w:p>
       <w:pPr>
         <w:pStyle w:val="Heading1"/>
@@ -503,13 +503,13 @@
         <w:pStyle w:val="FirstParagraph"/>
       </w:pPr>
       <w:r>
-        <w:t xml:space="preserve">Marine carbon fixation happens at an incredible rate. In the blink of an eye (~100 milliseconds), the ocean converts a blue whale’s mass of atmospheric carbon dioxide into biomass and has performed this continuously for the last two billion years</w:t>
-      </w:r>
-      <w:r>
-        <w:t xml:space="preserve"> </w:t>
-      </w:r>
-      <w:r>
-        <w:t xml:space="preserve">[@ref]</w:t>
+        <w:t xml:space="preserve">Marine carbon fixation happens at an incredible rate. In the blink of an eye (~100 milliseconds), the ocean converts a blue whale’s mass of atmospheric carbon into biomass and has performed this continuously for at least the last two billion years</w:t>
+      </w:r>
+      <w:r>
+        <w:t xml:space="preserve"> </w:t>
+      </w:r>
+      <w:r>
+        <w:t xml:space="preserve">(Falkowski 1994; Ligrone 2019)</w:t>
       </w:r>
       <w:r>
         <w:t xml:space="preserve">. Most of this is performed by single-celled organisms too small to see with the naked eye known as microbes</w:t>
@@ -518,7 +518,7 @@
         <w:t xml:space="preserve"> </w:t>
       </w:r>
       <w:r>
-        <w:t xml:space="preserve">[@ref]</w:t>
+        <w:t xml:space="preserve">(Falkowski 1994; Falkowski, Fenchel, and Delong 2008)</w:t>
       </w:r>
       <w:r>
         <w:t xml:space="preserve">. The process by which they transform air into food is the base of the marine food web and regulates Earth’s climate, with many fates available to the fixed carbon. A large fraction of this particulate matter will be transformed back into CO</w:t>
@@ -539,7 +539,7 @@
         <w:t xml:space="preserve"> </w:t>
       </w:r>
       <w:r>
-        <w:t xml:space="preserve">[@ref]</w:t>
+        <w:t xml:space="preserve">(Iversen 2023; Siegel et al. 2023)</w:t>
       </w:r>
       <w:r>
         <w:t xml:space="preserve">.</w:t>
@@ -559,20 +559,38 @@
         <w:t xml:space="preserve">2</w:t>
       </w:r>
       <w:r>
-        <w:t xml:space="preserve">, while ultra-refractory compounds can persist for thousands of years. Our understanding of the marine environment’s biogeochemistry and community composition has vastly expanded in the past few decades thanks to the establishment of long-term ecological time series and advances in genetic tools, while our characterization of organic carbon lags far behind. Determining the molecular composition of marine carbon and its fluxes through the environment is therefore paramount in improving our ability to accurately model the marine ecosystem</w:t>
-      </w:r>
-      <w:r>
-        <w:t xml:space="preserve"> </w:t>
-      </w:r>
-      <w:r>
-        <w:t xml:space="preserve">[@Jones2024]</w:t>
+        <w:t xml:space="preserve">, while ultra-refractory compounds can persist for thousands of years</w:t>
+      </w:r>
+      <w:r>
+        <w:t xml:space="preserve"> </w:t>
+      </w:r>
+      <w:r>
+        <w:t xml:space="preserve">(Moran, Ferrer-González, et al. 2022)</w:t>
+      </w:r>
+      <w:r>
+        <w:t xml:space="preserve">. Our understanding of the marine environment’s biogeochemistry and community composition has vastly expanded in the past few decades thanks to the establishment of long-term ecological time series and advances in genetic tools, while our characterization of organic carbon lags far behind</w:t>
+      </w:r>
+      <w:r>
+        <w:t xml:space="preserve"> </w:t>
+      </w:r>
+      <w:r>
+        <w:t xml:space="preserve">(Moran, Kujawinski, et al. 2022; Longnecker, Kido Soule, and Kujawinski 2024)</w:t>
+      </w:r>
+      <w:r>
+        <w:t xml:space="preserve">. Determining the molecular composition of marine carbon and its fluxes through the environment is therefore paramount in improving our ability to accurately model the microbial marine ecosystem</w:t>
+      </w:r>
+      <w:r>
+        <w:t xml:space="preserve"> </w:t>
+      </w:r>
+      <w:r>
+        <w:t xml:space="preserve">(Jones et al. 2024)</w:t>
       </w:r>
       <w:r>
         <w:t xml:space="preserve">.</w:t>
       </w:r>
     </w:p>
     <w:bookmarkEnd w:id="21"/>
-    <w:bookmarkStart w:id="22" w:name="metabolites-and-metabolomics"/>
+    <w:bookmarkStart w:id="25" w:name="metabolites-and-metabolomics"/>
     <w:p>
       <w:pPr>
         <w:pStyle w:val="Heading2"/>
@@ -586,28 +604,40 @@
         <w:pStyle w:val="FirstParagraph"/>
       </w:pPr>
       <w:r>
-        <w:t xml:space="preserve">Metabolites are defined simply as the products of cellular metabolism, but this uncomplicated definition belies the dizzying complexity of microbial processes. While technically all biologically produced molecules could fall within this category, the conventional usage refers to the small (&lt;600 Dalton) organic molecules that act as currencies within the cell while excludes macromolecules such as proteins and lipids. Metabolites are often the reaction intermediates and building blocks of larger molecules but have several important roles of their own, including nutrient storage</w:t>
-      </w:r>
-      <w:r>
-        <w:t xml:space="preserve">[@ref]</w:t>
+        <w:t xml:space="preserve">Metabolites are defined simply as the products of cellular metabolism, but this uncomplicated definition belies the dizzying complexity of microbial processes. While technically all biologically produced molecules could fall within this category, the conventional usage refers to the small (&lt;1000 Dalton) organic molecules that act as currencies within the cell while excluding macromolecules such as proteins and lipids. Metabolites are often the reaction intermediates and building blocks of larger molecules but have several important roles of their own, including nutrient and energy storage</w:t>
+      </w:r>
+      <w:r>
+        <w:t xml:space="preserve"> </w:t>
+      </w:r>
+      <w:r>
+        <w:t xml:space="preserve">(Van Mooy et al. 2009; Becker et al. 2018; Mojzeš et al. 2020)</w:t>
       </w:r>
       <w:r>
         <w:t xml:space="preserve">, antioxidation</w:t>
       </w:r>
       <w:r>
-        <w:t xml:space="preserve">[@ref]</w:t>
+        <w:t xml:space="preserve"> </w:t>
+      </w:r>
+      <w:r>
+        <w:t xml:space="preserve">(Narainsamy et al. 2016)</w:t>
       </w:r>
       <w:r>
         <w:t xml:space="preserve">, osmotic balance</w:t>
       </w:r>
       <w:r>
-        <w:t xml:space="preserve">[@Yancey]</w:t>
+        <w:t xml:space="preserve"> </w:t>
+      </w:r>
+      <w:r>
+        <w:t xml:space="preserve">(Yancey et al. 1982; Yancey 2005)</w:t>
       </w:r>
       <w:r>
         <w:t xml:space="preserve">, buoyancy</w:t>
       </w:r>
       <w:r>
-        <w:t xml:space="preserve">[@Yancey]</w:t>
+        <w:t xml:space="preserve"> </w:t>
+      </w:r>
+      <w:r>
+        <w:t xml:space="preserve">(Yancey 2005; Boyd and Gradmann 2002)</w:t>
       </w:r>
       <w:r>
         <w:t xml:space="preserve">, and cell signaling (both beneficial and antagonistic interactions,</w:t>
@@ -616,7 +646,25 @@
         <w:t xml:space="preserve"> </w:t>
       </w:r>
       <w:r>
-        <w:t xml:space="preserve">@Thukral2023</w:t>
+        <w:t xml:space="preserve">Vardi et al. (2006)</w:t>
+      </w:r>
+      <w:r>
+        <w:t xml:space="preserve">,</w:t>
+      </w:r>
+      <w:r>
+        <w:t xml:space="preserve"> </w:t>
+      </w:r>
+      <w:r>
+        <w:t xml:space="preserve">Ferrer-González et al. (2021)</w:t>
+      </w:r>
+      <w:r>
+        <w:t xml:space="preserve">,</w:t>
+      </w:r>
+      <w:r>
+        <w:t xml:space="preserve"> </w:t>
+      </w:r>
+      <w:r>
+        <w:t xml:space="preserve">Thukral, Allen, and Petras (2023)</w:t>
       </w:r>
       <w:r>
         <w:t xml:space="preserve">). There are likely hundreds of thousands of individual molecules composing the metabolome in the environment, making their comprehensive analysis challenging</w:t>
@@ -625,7 +673,7 @@
         <w:t xml:space="preserve"> </w:t>
       </w:r>
       <w:r>
-        <w:t xml:space="preserve">[@Schrimpe-Rutledge2016]</w:t>
+        <w:t xml:space="preserve">(Schrimpe-Rutledge et al. 2016)</w:t>
       </w:r>
       <w:r>
         <w:t xml:space="preserve">.</w:t>
@@ -660,13 +708,13 @@
         <w:t xml:space="preserve"> </w:t>
       </w:r>
       <w:r>
-        <w:t xml:space="preserve">fields of study according to a topic search in Web of Science (Figure 1,</w:t>
-      </w:r>
-      <w:r>
-        <w:t xml:space="preserve"> </w:t>
-      </w:r>
-      <w:r>
-        <w:t xml:space="preserve">@Edwards2023</w:t>
+        <w:t xml:space="preserve">fields of study according to a topic search in Web of Science (Figure 1.1,</w:t>
+      </w:r>
+      <w:r>
+        <w:t xml:space="preserve"> </w:t>
+      </w:r>
+      <w:r>
+        <w:t xml:space="preserve">Edwards (2023)</w:t>
       </w:r>
       <w:r>
         <w:t xml:space="preserve">). These publications span a massive swath of disciplines, with contributions from medicine, polymer chemistry, astronomy, and oceanography. This interdisciplinary nature has resulted in the construction of expansive databases linking organisms’ genetic potential to their realized state</w:t>
@@ -675,7 +723,7 @@
         <w:t xml:space="preserve"> </w:t>
       </w:r>
       <w:r>
-        <w:t xml:space="preserve">[@Bauermeister2022; @KEGG; @Biocyc]</w:t>
+        <w:t xml:space="preserve">(Bauermeister et al. 2022; Kanehisa 2000; Karp et al. 2019)</w:t>
       </w:r>
       <w:r>
         <w:t xml:space="preserve">.</w:t>
@@ -686,13 +734,94 @@
         <w:pStyle w:val="BodyText"/>
       </w:pPr>
       <w:r>
+        <w:drawing>
+          <wp:inline>
+            <wp:extent cx="5334000" cy="3282461"/>
+            <wp:effectExtent b="0" l="0" r="0" t="0"/>
+            <wp:docPr descr="" title="" id="23" name="Picture"/>
+            <a:graphic>
+              <a:graphicData uri="http://schemas.openxmlformats.org/drawingml/2006/picture">
+                <pic:pic>
+                  <pic:nvPicPr>
+                    <pic:cNvPr descr="figures/intro_metab_pubs_by_year.png" id="24" name="Picture"/>
+                    <pic:cNvPicPr>
+                      <a:picLocks noChangeArrowheads="1" noChangeAspect="1"/>
+                    </pic:cNvPicPr>
+                  </pic:nvPicPr>
+                  <pic:blipFill>
+                    <a:blip r:embed="rId22"/>
+                    <a:stretch>
+                      <a:fillRect/>
+                    </a:stretch>
+                  </pic:blipFill>
+                  <pic:spPr bwMode="auto">
+                    <a:xfrm>
+                      <a:off x="0" y="0"/>
+                      <a:ext cx="5334000" cy="3282461"/>
+                    </a:xfrm>
+                    <a:prstGeom prst="rect">
+                      <a:avLst/>
+                    </a:prstGeom>
+                    <a:noFill/>
+                    <a:ln w="9525">
+                      <a:noFill/>
+                      <a:headEnd/>
+                      <a:tailEnd/>
+                    </a:ln>
+                  </pic:spPr>
+                </pic:pic>
+              </a:graphicData>
+            </a:graphic>
+          </wp:inline>
+        </w:drawing>
+      </w:r>
+    </w:p>
+    <w:p>
+      <w:pPr>
+        <w:pStyle w:val="BodyText"/>
+      </w:pPr>
+      <w:r>
+        <w:rPr>
+          <w:i/>
+          <w:iCs/>
+        </w:rPr>
+        <w:t xml:space="preserve">Figure 1.1: Number of publications indexed by Web of Science yearly since 1988 across different ’omics disciplines.</w:t>
+      </w:r>
+      <w:r>
+        <w:rPr>
+          <w:i/>
+          <w:iCs/>
+        </w:rPr>
+        <w:t xml:space="preserve"> </w:t>
+      </w:r>
+      <w:commentRangeStart w:id="0"/>
+      <w:r>
+        <w:rPr>
+          <w:i/>
+          <w:iCs/>
+        </w:rPr>
+        <w:t xml:space="preserve"> </w:t>
+      </w:r>
+      <w:commentRangeEnd w:id="0"/>
+      <w:r>
+        <w:rPr>
+          <w:rStyle w:val="CommentReference"/>
+        </w:rPr>
+        <w:commentReference w:id="0"/>
+      </w:r>
+    </w:p>
+    <w:p>
+      <w:pPr>
+        <w:pStyle w:val="BodyText"/>
+      </w:pPr>
+      <w:r>
         <w:t xml:space="preserve">Quantifying all small molecules in the cell is challenging for many reasons. First, metabolites span a wide range of chemical properties that cannot all be extracted simultaneously or separated on the same type of chromatography</w:t>
       </w:r>
       <w:r>
         <w:t xml:space="preserve"> </w:t>
       </w:r>
       <w:r>
-        <w:t xml:space="preserve">[@KidoSoule2015; @Cajka2016]</w:t>
+        <w:t xml:space="preserve">(Kido Soule et al. 2015; Cajka and Fiehn 2016; Gika et al. 2019)</w:t>
       </w:r>
       <w:r>
         <w:t xml:space="preserve">. Second, their wide range of roles in the cell mean that annotating signals is more difficult than proteomics or lipidomics because their building blocks are not shared</w:t>
@@ -701,16 +830,16 @@
         <w:t xml:space="preserve"> </w:t>
       </w:r>
       <w:r>
-        <w:t xml:space="preserve">[@Schrimpe-Rutledge2016]</w:t>
-      </w:r>
-      <w:r>
-        <w:t xml:space="preserve">. Third, the diversity and novelty of many compounds makes pure standards often unavailable, let alone isotopically-labeled equivalents necessary for the construction of a multi-point calibration curve</w:t>
-      </w:r>
-      <w:r>
-        <w:t xml:space="preserve"> </w:t>
-      </w:r>
-      <w:r>
-        <w:t xml:space="preserve">[@Cajka2016]</w:t>
+        <w:t xml:space="preserve">(Schrimpe-Rutledge et al. 2016)</w:t>
+      </w:r>
+      <w:r>
+        <w:t xml:space="preserve">. Third, the diversity and novelty of many compounds makes pure standards often unavailable, let alone isotopically-labeled versions necessary for the construction of the gold-standard multipoint calibration curve</w:t>
+      </w:r>
+      <w:r>
+        <w:t xml:space="preserve"> </w:t>
+      </w:r>
+      <w:r>
+        <w:t xml:space="preserve">(Cajka and Fiehn 2016)</w:t>
       </w:r>
       <w:r>
         <w:t xml:space="preserve">.</w:t>
@@ -727,7 +856,7 @@
         <w:t xml:space="preserve"> </w:t>
       </w:r>
       <w:r>
-        <w:t xml:space="preserve">[@Heal2021; @Sacks2022; @Longnecker2024]</w:t>
+        <w:t xml:space="preserve">(Heal et al. 2021; Sacks et al. 2022; Moran, Kujawinski, et al. 2022; Longnecker, Kido Soule, and Kujawinski 2024)</w:t>
       </w:r>
       <w:r>
         <w:t xml:space="preserve">. An additional problem is the way the salty matrix of seawater behaves similarly to many metabolites during chemical analysis but numerically dominates their abundance by 10</w:t>
@@ -742,22 +871,34 @@
         <w:t xml:space="preserve"> </w:t>
       </w:r>
       <w:r>
-        <w:t xml:space="preserve">to 10^10</w:t>
-      </w:r>
-      <w:r>
-        <w:t xml:space="preserve"> </w:t>
-      </w:r>
-      <w:r>
-        <w:t xml:space="preserve">[@Longnecker2024]</w:t>
-      </w:r>
-      <w:r>
-        <w:t xml:space="preserve">. In contrast to other metabolomics specialties where the organism of interest is well studied and genetically documented, environmental metabolomics struggles with a lack of clear genetic representation where less than 5% of the genetic diversity in the ocean has been captured by reference genomes</w:t>
-      </w:r>
-      <w:r>
-        <w:t xml:space="preserve"> </w:t>
-      </w:r>
-      <w:r>
-        <w:t xml:space="preserve">[@DeLong2005; @Salazar2017]</w:t>
+        <w:t xml:space="preserve">to 10</w:t>
+      </w:r>
+      <w:r>
+        <w:rPr>
+          <w:vertAlign w:val="superscript"/>
+        </w:rPr>
+        <w:t xml:space="preserve">10</w:t>
+      </w:r>
+      <w:r>
+        <w:t xml:space="preserve"> </w:t>
+      </w:r>
+      <w:r>
+        <w:t xml:space="preserve">molecules per liter.</w:t>
+      </w:r>
+      <w:r>
+        <w:t xml:space="preserve"> </w:t>
+      </w:r>
+      <w:r>
+        <w:t xml:space="preserve">(Boysen et al. 2018; Longnecker, Kido Soule, and Kujawinski 2024)</w:t>
+      </w:r>
+      <w:r>
+        <w:t xml:space="preserve">. In contrast to other metabolomics specialties where the organism of interest is well studied and genetically documented, environmental metabolomics struggles with a lack of genetic representation and less than 5% of the genetic diversity in the ocean has been captured by reference genomes</w:t>
+      </w:r>
+      <w:r>
+        <w:t xml:space="preserve"> </w:t>
+      </w:r>
+      <w:r>
+        <w:t xml:space="preserve">(DeLong 2005; Salazar and Sunagawa 2017)</w:t>
       </w:r>
       <w:r>
         <w:t xml:space="preserve">. Certainly fewer than 5% of the organisms in the ocean have been cultured in the lab and their metabolites documented, though work to improve this is underway</w:t>
@@ -766,7 +907,7 @@
         <w:t xml:space="preserve"> </w:t>
       </w:r>
       <w:r>
-        <w:t xml:space="preserve">[@Heal2021; @Durham2022; @Kujawinski2023]</w:t>
+        <w:t xml:space="preserve">(Heal et al. 2021; Durham et al. 2022; Kujawinski et al. 2023)</w:t>
       </w:r>
       <w:r>
         <w:t xml:space="preserve">. Finally, the general inaccessibility of the open ocean results in chronic undersampling and significantly reduced sample sizes relative to land-based metabolomics, resulting in low-power analyses that are only able to detect the largest signals</w:t>
@@ -775,14 +916,14 @@
         <w:t xml:space="preserve"> </w:t>
       </w:r>
       <w:r>
-        <w:t xml:space="preserve">[@Karl2017]</w:t>
+        <w:t xml:space="preserve">(Karl and Church 2017)</w:t>
       </w:r>
       <w:r>
         <w:t xml:space="preserve">.</w:t>
       </w:r>
     </w:p>
-    <w:bookmarkEnd w:id="22"/>
-    <w:bookmarkStart w:id="23" w:name="X6f497e6d4ca9f8d42b9ad7d94c21ea5b20e72ad"/>
+    <w:bookmarkEnd w:id="25"/>
+    <w:bookmarkStart w:id="26" w:name="X6f497e6d4ca9f8d42b9ad7d94c21ea5b20e72ad"/>
     <w:p>
       <w:pPr>
         <w:pStyle w:val="Heading2"/>
@@ -802,19 +943,19 @@
         <w:t xml:space="preserve"> </w:t>
       </w:r>
       <w:r>
-        <w:t xml:space="preserve">[@Cajka2016]</w:t>
-      </w:r>
-      <w:r>
-        <w:t xml:space="preserve">. Commonly, this technique is paired with chromatographic separation to allow isomers to be quantified independently and to provide additional information about the chemicals’ nature. The disadvantage of this method is that the signal must then be integrated in retention time to provide an accurate reconstruction of the original quantity. With noisy signals such as those produced by hydrophilic interaction columns (HILIC,</w:t>
-      </w:r>
-      <w:r>
-        <w:t xml:space="preserve"> </w:t>
-      </w:r>
-      <w:r>
-        <w:t xml:space="preserve">@Buszewski2012</w:t>
-      </w:r>
-      <w:r>
-        <w:t xml:space="preserve">) and compounds near the limit of detection, this becomes a challenge. The conventional solution is manual integration, in which a mass-spectrometrist manually reviews the extracted chromatograms and determines the start and end of chromatographic peak for integration, often via graphical user interface (GUI). However, this method is time consuming (scaling with the number of compounds and the number of samples) and cannot be guaranteed to be reproducible. This has led to the use of software for automatic integration.</w:t>
+        <w:t xml:space="preserve">(Cajka and Fiehn 2016; Gika et al. 2019)</w:t>
+      </w:r>
+      <w:r>
+        <w:t xml:space="preserve">. Commonly, this technique is paired with chromatographic separation to allow isomers to be quantified independently and to provide additional information about the chemicals’ nature. The disadvantage of this pairing is that the signal must then be integrated in retention time to provide an accurate reconstruction of the original quantity. With noisy signals such as those produced by hydrophilic interaction columns (HILIC,</w:t>
+      </w:r>
+      <w:r>
+        <w:t xml:space="preserve"> </w:t>
+      </w:r>
+      <w:r>
+        <w:t xml:space="preserve">Buszewski and Noga (2012)</w:t>
+      </w:r>
+      <w:r>
+        <w:t xml:space="preserve">) and compounds near the limit of detection, this becomes a challenge. The conventional solution is manual integration, in which a mass-spectrometrist manually reviews the extracted chromatograms and determines the start and end of chromatographic peak for integration, often via graphical user interface (GUI). However, this method is time consuming (scaling with the number of compounds and the number of samples) and cannot be guaranteed to be reproducible. This has led to the use of software for automatic detection and integration.</w:t>
       </w:r>
     </w:p>
     <w:p>
@@ -828,16 +969,34 @@
         <w:t xml:space="preserve"> </w:t>
       </w:r>
       <w:r>
-        <w:t xml:space="preserve">[@xcms; @mzmine; @MSDIAL; @CompoundDiscoverer; @comparisonrefs]</w:t>
-      </w:r>
-      <w:r>
-        <w:t xml:space="preserve">. The focus of these tools is typically on untargeted metabolomics (including proteomics and lipidomics), which uses a data-driven approach to compound detection rather than approaching the problem with a list of known compounds in advance. This approach is particularly useful for marine microbial metabolomics, where many compounds are yet to be discovered and the additional features detected produce more powerful statistics to compensate for small sample sizes. The untargeted method also comes with significant drawbacks, with imperfect integrations by the peakpickers, multiple signals due to adducts and isotopes, and low-confidence annotations still requiring extensive manual review. While untargeted analysis is traditionally associated with hypothesis generation because of its compound discovery capability</w:t>
-      </w:r>
-      <w:r>
-        <w:t xml:space="preserve"> </w:t>
-      </w:r>
-      <w:r>
-        <w:t xml:space="preserve">[@Giera2023; @Thukral2023]</w:t>
+        <w:t xml:space="preserve">(Smith et al. 2006; Tautenhahn, Böttcher, and Neumann 2008; Heuckeroth et al. 2024; Schmid et al. 2023; Tsugawa et al. 2015; Rafiei and Sleno 2015; Coble and Fraga 2014; Hohrenk et al. 2020)</w:t>
+      </w:r>
+      <w:r>
+        <w:t xml:space="preserve">. The focus of these tools is typically on untargeted metabolomics (including proteomics and lipidomics), which uses a data-driven approach to compound detection rather than approaching the dataset with a list of anticipated compounds</w:t>
+      </w:r>
+      <w:r>
+        <w:t xml:space="preserve"> </w:t>
+      </w:r>
+      <w:r>
+        <w:t xml:space="preserve">(Gika et al. 2019)</w:t>
+      </w:r>
+      <w:r>
+        <w:t xml:space="preserve">. This approach is particularly useful for marine microbial metabolomics, where many compounds are yet to be discovered and the additional features detected produce more powerful statistics to compensate for small sample sizes. The untargeted method also comes with significant drawbacks, with imperfect integrations by the peakpickers, multiple signals due to adducts and isotopes, and low-confidence annotations still requiring extensive manual review</w:t>
+      </w:r>
+      <w:r>
+        <w:t xml:space="preserve"> </w:t>
+      </w:r>
+      <w:r>
+        <w:t xml:space="preserve">(Myers et al. 2017a)</w:t>
+      </w:r>
+      <w:r>
+        <w:t xml:space="preserve">. While untargeted analysis is traditionally associated with hypothesis generation because of its compound discovery capability</w:t>
+      </w:r>
+      <w:r>
+        <w:t xml:space="preserve"> </w:t>
+      </w:r>
+      <w:r>
+        <w:t xml:space="preserve">(Giera, Yanes, and Siuzdak 2022; Thukral, Allen, and Petras 2023)</w:t>
       </w:r>
       <w:r>
         <w:t xml:space="preserve">, it is perfectly qualified for testing of a well-formed hypothesis as well.</w:t>
@@ -848,19 +1007,25 @@
         <w:pStyle w:val="BodyText"/>
       </w:pPr>
       <w:r>
-        <w:t xml:space="preserve">I highlight here the distinction between untargeted MS and automated MS because they are orthogonal philosophies often conflated. It is entirely possible (and often desired!) to have an automatic targeted workflow where specific compounds of interest are quantified with the speed and reproducibility of an algorithm without expanding the analysis to unknowns. Similarly, it is possible to perform untargeted metabolomics with traditionally targeted tools such as Proteowizard’s Skyline (</w:t>
-      </w:r>
-      <w:r>
-        <w:t xml:space="preserve">@ref</w:t>
-      </w:r>
-      <w:r>
-        <w:t xml:space="preserve">) or even Microsoft Excel as long as the data itself is used to drive discovery instead of a priori knowledge about the expected compounds. For example, one could imagine an ADAP-style algorithm</w:t>
-      </w:r>
-      <w:r>
-        <w:t xml:space="preserve"> </w:t>
-      </w:r>
-      <w:r>
-        <w:t xml:space="preserve">[@Myers2017a]</w:t>
+        <w:t xml:space="preserve">I highlight here the distinction between untargeted MS and automated MS because they are orthogonal philosophies often conflated. It is entirely possible (and often desired!) to have an automatic targeted workflow where specific compounds of interest are quantified with the speed and reproducibility of an algorithm without expanding the analysis to unknowns. Similarly, it is possible to perform untargeted metabolomics with traditionally targeted tools such as Proteowizard’s Skyline</w:t>
+      </w:r>
+      <w:r>
+        <w:t xml:space="preserve"> </w:t>
+      </w:r>
+      <w:r>
+        <w:t xml:space="preserve">(Adams et al. 2020)</w:t>
+      </w:r>
+      <w:r>
+        <w:t xml:space="preserve"> </w:t>
+      </w:r>
+      <w:r>
+        <w:t xml:space="preserve">or even Microsoft Excel as long as the data is used to drive discovery instead of a priori knowledge about the expected compounds. For example, one could imagine an ADAP-style algorithm</w:t>
+      </w:r>
+      <w:r>
+        <w:t xml:space="preserve"> </w:t>
+      </w:r>
+      <w:r>
+        <w:t xml:space="preserve">(Myers et al. 2017b)</w:t>
       </w:r>
       <w:r>
         <w:t xml:space="preserve"> </w:t>
@@ -878,11 +1043,11 @@
         <w:t xml:space="preserve"> </w:t>
       </w:r>
       <w:r>
-        <w:t xml:space="preserve">MS methods (targeted automation and manual untargeted) are underutilized simply because the tools for their use have not yet been implemented and documented sufficiently.</w:t>
-      </w:r>
-    </w:p>
-    <w:bookmarkEnd w:id="23"/>
-    <w:bookmarkStart w:id="24" w:name="overview-of-projects"/>
+        <w:t xml:space="preserve">MS methods (targeted automation and manual untargeted) are underutilized simply because the tools for their use have not yet been implemented or documented sufficiently.</w:t>
+      </w:r>
+    </w:p>
+    <w:bookmarkEnd w:id="26"/>
+    <w:bookmarkStart w:id="27" w:name="overview-of-projects"/>
     <w:p>
       <w:pPr>
         <w:pStyle w:val="Heading2"/>
@@ -914,10 +1079,26 @@
         <w:t xml:space="preserve"> </w:t>
       </w:r>
       <w:r>
-        <w:t xml:space="preserve">@Wickham2014</w:t>
-      </w:r>
-      <w:r>
-        <w:t xml:space="preserve">. This allows for the rapid exploration and reproducible analysis that I use in the rest of the thesis. Chapter 3 logically extends this framework into proper database systems which mitigates Chapter 2’s major problems with memory usage. I additionally compare multiple database systems with emphasis on modern column-oriented and online analytical processing methods that show particular promise.</w:t>
+        <w:t xml:space="preserve">Wickham (2014)</w:t>
+      </w:r>
+      <w:r>
+        <w:t xml:space="preserve">. This allows for the rapid exploration and reproducible analysis that I use in the rest of the thesis. Chapter 3 logically extends this framework into proper database systems which mitigates Chapter 2’s major problems with memory usage. I additionally compare multiple database systems with emphasis on modern column-oriented and online analytical processing methods that show particular promise. The particular strength of these methods is their ability to look at data</w:t>
+      </w:r>
+      <w:r>
+        <w:t xml:space="preserve"> </w:t>
+      </w:r>
+      <w:r>
+        <w:rPr>
+          <w:i/>
+          <w:iCs/>
+        </w:rPr>
+        <w:t xml:space="preserve">across</w:t>
+      </w:r>
+      <w:r>
+        <w:t xml:space="preserve"> </w:t>
+      </w:r>
+      <w:r>
+        <w:t xml:space="preserve">files rather than within a single one, something that I heavily leverage in later chapters.</w:t>
       </w:r>
     </w:p>
     <w:p>
@@ -925,7 +1106,7 @@
         <w:pStyle w:val="BodyText"/>
       </w:pPr>
       <w:r>
-        <w:t xml:space="preserve">Chapter 4 demonstrates the utility of allowing for rapid raw data access by showing now novel peak metrics calculated from the raw data can significantly reduce the rate of false positives in existing peakpicking software. This</w:t>
+        <w:t xml:space="preserve">Chapter 4 demonstrates the utility of allowing for rapid raw data access by showing how novel peak metrics calculated from the raw data can significantly reduce the rate of false positives in existing peakpicking software. This</w:t>
       </w:r>
       <w:r>
         <w:t xml:space="preserve"> </w:t>
@@ -977,12 +1158,12 @@
         <w:pStyle w:val="BodyText"/>
       </w:pPr>
       <w:r>
-        <w:t xml:space="preserve">Chapters 5 and 6 are applications of the above philosophy to oceanographic data. Chapter 5 documents an exploratory metabolomics dataset collected across two sets of mesoscale eddy features of opposing polarity. In many ways this chapter felt like a return to the Challenger era of observational oceanography with several compounds detected for the first time in the open ocean and required the use of complex ecological statistics to unravel the impacts of sea level anomaly on the ocean’s metabolome. Chapter 6, in contrast, was a deeply-nested experimental framework using short-term incubations with isotopically-labeled nitrogen substrates to test specific hypotheses about microbial nutrient acquisition and use. In both cases, the rapid and intuitive exploration of select chromatograms as well as access to the raw data was key for constructing a confident and coherent narrative of each metabolite’s role in ocean biogeochemistry.</w:t>
-      </w:r>
-    </w:p>
-    <w:bookmarkEnd w:id="24"/>
-    <w:bookmarkEnd w:id="25"/>
-    <w:bookmarkStart w:id="26" w:name="Xff869c56ad0fbc65e69c767f24e4713b44ddd4e"/>
+        <w:t xml:space="preserve">Chapters 5 and 6 are applications of the above philosophy to oceanographic data. Chapter 5 documents an exploratory metabolomics dataset collected across two sets of mesoscale eddy features of opposing polarity. In many ways this chapter felt like a return to the Challenger era of observational oceanography which required the use of complex ecological statistics to unravel the impacts of sea level anomaly on the ocean’s metabolome and reported several compounds for the first time in the open ocean. Chapter 6, in contrast, was a deeply-nested experimental framework using short-term incubations with isotopically-labeled nitrogen substrates to test specific hypotheses about microbial nutrient acquisition and use. In both cases, the rapid and intuitive exploration of select chromatograms as well as access to the raw data was key for constructing a confident and coherent narrative of the microbial role in ocean biogeochemistry.</w:t>
+      </w:r>
+    </w:p>
+    <w:bookmarkEnd w:id="27"/>
+    <w:bookmarkEnd w:id="28"/>
+    <w:bookmarkStart w:id="29" w:name="Xff869c56ad0fbc65e69c767f24e4713b44ddd4e"/>
     <w:p>
       <w:pPr>
         <w:pStyle w:val="Heading1"/>
@@ -991,8 +1172,8 @@
         <w:t xml:space="preserve">Chapter 2: Tidy Data Neatly Resolves Mass-Spectrometry’s Ragged Arrays</w:t>
       </w:r>
     </w:p>
-    <w:bookmarkEnd w:id="26"/>
-    <w:bookmarkStart w:id="27" w:name="X67ab83992b786a27ad228f34cc2642dad56669b"/>
+    <w:bookmarkEnd w:id="29"/>
+    <w:bookmarkStart w:id="30" w:name="X67ab83992b786a27ad228f34cc2642dad56669b"/>
     <w:p>
       <w:pPr>
         <w:pStyle w:val="Heading1"/>
@@ -1001,8 +1182,8 @@
         <w:t xml:space="preserve">Chapter 3: Databases Are an Effective and Efficient Method for Storage and Access of Mass-Spectrometry Data</w:t>
       </w:r>
     </w:p>
-    <w:bookmarkEnd w:id="27"/>
-    <w:bookmarkStart w:id="28" w:name="X3941324c0e859d9e8d225f684304bc583bfeadd"/>
+    <w:bookmarkEnd w:id="30"/>
+    <w:bookmarkStart w:id="31" w:name="X3941324c0e859d9e8d225f684304bc583bfeadd"/>
     <w:p>
       <w:pPr>
         <w:pStyle w:val="Heading1"/>
@@ -1011,8 +1192,8 @@
         <w:t xml:space="preserve">Chapter 4: Picky with Peakpicking: Assessing Chromatographic Peak Quality with Simple Metrics in Metabolomics</w:t>
       </w:r>
     </w:p>
-    <w:bookmarkEnd w:id="28"/>
-    <w:bookmarkStart w:id="29" w:name="X1b48c0ed72c200cf3500d1dd7e62f01362438e1"/>
+    <w:bookmarkEnd w:id="31"/>
+    <w:bookmarkStart w:id="32" w:name="X1b48c0ed72c200cf3500d1dd7e62f01362438e1"/>
     <w:p>
       <w:pPr>
         <w:pStyle w:val="Heading1"/>
@@ -1021,8 +1202,8 @@
         <w:t xml:space="preserve">Chapter 4.5: Speedy Quality Assurance via Lasso Labeling for Untargeted Mass-Spectrometry Data</w:t>
       </w:r>
     </w:p>
-    <w:bookmarkEnd w:id="29"/>
-    <w:bookmarkStart w:id="30" w:name="Xedce1658f36eb689ae3842092d7d72e1641c51a"/>
+    <w:bookmarkEnd w:id="32"/>
+    <w:bookmarkStart w:id="33" w:name="Xedce1658f36eb689ae3842092d7d72e1641c51a"/>
     <w:p>
       <w:pPr>
         <w:pStyle w:val="Heading1"/>
@@ -1031,8 +1212,8 @@
         <w:t xml:space="preserve">Chapter 5: Metabolites Reflect Variability Introduced by Mesoscale Eddies in the North Pacific Subtropical Gyre</w:t>
       </w:r>
     </w:p>
-    <w:bookmarkEnd w:id="30"/>
-    <w:bookmarkStart w:id="31" w:name="X462be72f9458ef8d3fb0ca28c93431a6e4b8fc8"/>
+    <w:bookmarkEnd w:id="33"/>
+    <w:bookmarkStart w:id="34" w:name="X462be72f9458ef8d3fb0ca28c93431a6e4b8fc8"/>
     <w:p>
       <w:pPr>
         <w:pStyle w:val="Heading1"/>
@@ -1041,8 +1222,8 @@
         <w:t xml:space="preserve">Chapter 6: The Form of Nitrogen Determines its Fate in the North Pacific Subtropical Gyre</w:t>
       </w:r>
     </w:p>
-    <w:bookmarkEnd w:id="31"/>
-    <w:bookmarkStart w:id="32" w:name="conclusions"/>
+    <w:bookmarkEnd w:id="34"/>
+    <w:bookmarkStart w:id="35" w:name="conclusions"/>
     <w:p>
       <w:pPr>
         <w:pStyle w:val="Heading1"/>
@@ -1051,8 +1232,16 @@
         <w:t xml:space="preserve">Conclusions?</w:t>
       </w:r>
     </w:p>
-    <w:bookmarkEnd w:id="32"/>
-    <w:bookmarkStart w:id="33" w:name="bibliography"/>
+    <w:p>
+      <w:pPr>
+        <w:pStyle w:val="FirstParagraph"/>
+      </w:pPr>
+      <w:r>
+        <w:t xml:space="preserve">Note that I’m unhappy I didn’t get to do more MS/MS stuff, partially due to the tools not being very good - diagnostic fragments, wildly varying ways/formats to query, Metlin going private, unclear how to create consensus spectra from multiple scans or match these to knowns, limited database availability, lack of MS/MS stuff in my own data - would love to do this next.</w:t>
+      </w:r>
+    </w:p>
+    <w:bookmarkEnd w:id="35"/>
+    <w:bookmarkStart w:id="135" w:name="bibliography"/>
     <w:p>
       <w:pPr>
         <w:pStyle w:val="Heading1"/>
@@ -1061,7 +1250,3164 @@
         <w:t xml:space="preserve">Bibliography</w:t>
       </w:r>
     </w:p>
-    <w:bookmarkEnd w:id="33"/>
+    <w:bookmarkStart w:id="134" w:name="refs"/>
+    <w:bookmarkStart w:id="37" w:name="ref-Adams2020"/>
+    <w:p>
+      <w:pPr>
+        <w:pStyle w:val="Bibliography"/>
+      </w:pPr>
+      <w:r>
+        <w:t xml:space="preserve">Adams, Kendra J., Brian Pratt, Neelanjan Bose, Laura G. Dubois, Lisa St. John-Williams, Kevin M. Perrott, Karina Ky, et al. 2020.</w:t>
+      </w:r>
+      <w:r>
+        <w:t xml:space="preserve"> </w:t>
+      </w:r>
+      <w:r>
+        <w:t xml:space="preserve">“Skyline for</w:t>
+      </w:r>
+      <w:r>
+        <w:t xml:space="preserve"> </w:t>
+      </w:r>
+      <w:r>
+        <w:t xml:space="preserve">Small Molecules</w:t>
+      </w:r>
+      <w:r>
+        <w:t xml:space="preserve">:</w:t>
+      </w:r>
+      <w:r>
+        <w:t xml:space="preserve"> </w:t>
+      </w:r>
+      <w:r>
+        <w:t xml:space="preserve">A Unifying Software Package</w:t>
+      </w:r>
+      <w:r>
+        <w:t xml:space="preserve"> </w:t>
+      </w:r>
+      <w:r>
+        <w:t xml:space="preserve">for</w:t>
+      </w:r>
+      <w:r>
+        <w:t xml:space="preserve"> </w:t>
+      </w:r>
+      <w:r>
+        <w:t xml:space="preserve">Quantitative Metabolomics</w:t>
+      </w:r>
+      <w:r>
+        <w:t xml:space="preserve">.”</w:t>
+      </w:r>
+      <w:r>
+        <w:t xml:space="preserve"> </w:t>
+      </w:r>
+      <w:r>
+        <w:rPr>
+          <w:i/>
+          <w:iCs/>
+        </w:rPr>
+        <w:t xml:space="preserve">Journal of Proteome Research</w:t>
+      </w:r>
+      <w:r>
+        <w:t xml:space="preserve"> </w:t>
+      </w:r>
+      <w:r>
+        <w:t xml:space="preserve">19 (4): 1447–58.</w:t>
+      </w:r>
+      <w:r>
+        <w:t xml:space="preserve"> </w:t>
+      </w:r>
+      <w:hyperlink r:id="rId36">
+        <w:r>
+          <w:rPr>
+            <w:rStyle w:val="Hyperlink"/>
+          </w:rPr>
+          <w:t xml:space="preserve">https://doi.org/10.1021/acs.jproteome.9b00640</w:t>
+        </w:r>
+      </w:hyperlink>
+      <w:r>
+        <w:t xml:space="preserve">.</w:t>
+      </w:r>
+    </w:p>
+    <w:bookmarkEnd w:id="37"/>
+    <w:bookmarkStart w:id="39" w:name="ref-Bauermeister2022"/>
+    <w:p>
+      <w:pPr>
+        <w:pStyle w:val="Bibliography"/>
+      </w:pPr>
+      <w:r>
+        <w:t xml:space="preserve">Bauermeister, Anelize, Helena Mannochio-Russo, Letícia V. Costa-Lotufo, Alan K. Jarmusch, and Pieter C. Dorrestein. 2022.</w:t>
+      </w:r>
+      <w:r>
+        <w:t xml:space="preserve"> </w:t>
+      </w:r>
+      <w:r>
+        <w:t xml:space="preserve">“Mass Spectrometry-Based Metabolomics in Microbiome Investigations.”</w:t>
+      </w:r>
+      <w:r>
+        <w:t xml:space="preserve"> </w:t>
+      </w:r>
+      <w:r>
+        <w:rPr>
+          <w:i/>
+          <w:iCs/>
+        </w:rPr>
+        <w:t xml:space="preserve">Nature Reviews Microbiology</w:t>
+      </w:r>
+      <w:r>
+        <w:t xml:space="preserve"> </w:t>
+      </w:r>
+      <w:r>
+        <w:t xml:space="preserve">20 (3): 143–60.</w:t>
+      </w:r>
+      <w:r>
+        <w:t xml:space="preserve"> </w:t>
+      </w:r>
+      <w:hyperlink r:id="rId38">
+        <w:r>
+          <w:rPr>
+            <w:rStyle w:val="Hyperlink"/>
+          </w:rPr>
+          <w:t xml:space="preserve">https://doi.org/10.1038/s41579-021-00621-9</w:t>
+        </w:r>
+      </w:hyperlink>
+      <w:r>
+        <w:t xml:space="preserve">.</w:t>
+      </w:r>
+    </w:p>
+    <w:bookmarkEnd w:id="39"/>
+    <w:bookmarkStart w:id="41" w:name="ref-Becker2018"/>
+    <w:p>
+      <w:pPr>
+        <w:pStyle w:val="Bibliography"/>
+      </w:pPr>
+      <w:r>
+        <w:t xml:space="preserve">Becker, Kevin W., James R. Collins, Bryndan P. Durham, Ryan D. Groussman, Angelicque E. White, Helen F. Fredricks, Justin E. Ossolinski, et al. 2018.</w:t>
+      </w:r>
+      <w:r>
+        <w:t xml:space="preserve"> </w:t>
+      </w:r>
+      <w:r>
+        <w:t xml:space="preserve">“Daily Changes in Phytoplankton Lipidomes Reveal Mechanisms of Energy Storage in the Open Ocean.”</w:t>
+      </w:r>
+      <w:r>
+        <w:t xml:space="preserve"> </w:t>
+      </w:r>
+      <w:r>
+        <w:rPr>
+          <w:i/>
+          <w:iCs/>
+        </w:rPr>
+        <w:t xml:space="preserve">Nature Communications</w:t>
+      </w:r>
+      <w:r>
+        <w:t xml:space="preserve"> </w:t>
+      </w:r>
+      <w:r>
+        <w:t xml:space="preserve">9 (1): 5179.</w:t>
+      </w:r>
+      <w:r>
+        <w:t xml:space="preserve"> </w:t>
+      </w:r>
+      <w:hyperlink r:id="rId40">
+        <w:r>
+          <w:rPr>
+            <w:rStyle w:val="Hyperlink"/>
+          </w:rPr>
+          <w:t xml:space="preserve">https://doi.org/10.1038/s41467-018-07346-z</w:t>
+        </w:r>
+      </w:hyperlink>
+      <w:r>
+        <w:t xml:space="preserve">.</w:t>
+      </w:r>
+    </w:p>
+    <w:bookmarkEnd w:id="41"/>
+    <w:bookmarkStart w:id="43" w:name="ref-Boyd2002"/>
+    <w:p>
+      <w:pPr>
+        <w:pStyle w:val="Bibliography"/>
+      </w:pPr>
+      <w:r>
+        <w:t xml:space="preserve">Boyd, C., and D. Gradmann. 2002.</w:t>
+      </w:r>
+      <w:r>
+        <w:t xml:space="preserve"> </w:t>
+      </w:r>
+      <w:r>
+        <w:t xml:space="preserve">“Impact of Osmolytes on Buoyancy of Marine Phytoplankton.”</w:t>
+      </w:r>
+      <w:r>
+        <w:t xml:space="preserve"> </w:t>
+      </w:r>
+      <w:r>
+        <w:rPr>
+          <w:i/>
+          <w:iCs/>
+        </w:rPr>
+        <w:t xml:space="preserve">Marine Biology</w:t>
+      </w:r>
+      <w:r>
+        <w:t xml:space="preserve"> </w:t>
+      </w:r>
+      <w:r>
+        <w:t xml:space="preserve">141 (4): 605–18.</w:t>
+      </w:r>
+      <w:r>
+        <w:t xml:space="preserve"> </w:t>
+      </w:r>
+      <w:hyperlink r:id="rId42">
+        <w:r>
+          <w:rPr>
+            <w:rStyle w:val="Hyperlink"/>
+          </w:rPr>
+          <w:t xml:space="preserve">https://doi.org/10.1007/s00227-002-0872-z</w:t>
+        </w:r>
+      </w:hyperlink>
+      <w:r>
+        <w:t xml:space="preserve">.</w:t>
+      </w:r>
+    </w:p>
+    <w:bookmarkEnd w:id="43"/>
+    <w:bookmarkStart w:id="45" w:name="ref-Boysen2018"/>
+    <w:p>
+      <w:pPr>
+        <w:pStyle w:val="Bibliography"/>
+      </w:pPr>
+      <w:r>
+        <w:t xml:space="preserve">Boysen, Angela K., Katherine R. Heal, Laura T. Carlson, and Anitra E. Ingalls. 2018.</w:t>
+      </w:r>
+      <w:r>
+        <w:t xml:space="preserve"> </w:t>
+      </w:r>
+      <w:r>
+        <w:t xml:space="preserve">“Best-Matched Internal Standard Normalization in Liquid Chromatography–Mass Spectrometry Metabolomics Applied to Environmental Samples.”</w:t>
+      </w:r>
+      <w:r>
+        <w:t xml:space="preserve"> </w:t>
+      </w:r>
+      <w:r>
+        <w:rPr>
+          <w:i/>
+          <w:iCs/>
+        </w:rPr>
+        <w:t xml:space="preserve">Analytical Chemistry</w:t>
+      </w:r>
+      <w:r>
+        <w:t xml:space="preserve"> </w:t>
+      </w:r>
+      <w:r>
+        <w:t xml:space="preserve">90 (2): 1363–69.</w:t>
+      </w:r>
+      <w:r>
+        <w:t xml:space="preserve"> </w:t>
+      </w:r>
+      <w:hyperlink r:id="rId44">
+        <w:r>
+          <w:rPr>
+            <w:rStyle w:val="Hyperlink"/>
+          </w:rPr>
+          <w:t xml:space="preserve">https://doi.org/10.1021/acs.analchem.7b04400</w:t>
+        </w:r>
+      </w:hyperlink>
+      <w:r>
+        <w:t xml:space="preserve">.</w:t>
+      </w:r>
+    </w:p>
+    <w:bookmarkEnd w:id="45"/>
+    <w:bookmarkStart w:id="47" w:name="ref-Buszewski2012"/>
+    <w:p>
+      <w:pPr>
+        <w:pStyle w:val="Bibliography"/>
+      </w:pPr>
+      <w:r>
+        <w:t xml:space="preserve">Buszewski, Bogusław, and Sylwia Noga. 2012.</w:t>
+      </w:r>
+      <w:r>
+        <w:t xml:space="preserve"> </w:t>
+      </w:r>
+      <w:r>
+        <w:t xml:space="preserve">“Hydrophilic Interaction Liquid Chromatography (</w:t>
+      </w:r>
+      <w:r>
+        <w:t xml:space="preserve">HILIC</w:t>
+      </w:r>
+      <w:r>
+        <w:t xml:space="preserve">)—a Powerful Separation Technique.”</w:t>
+      </w:r>
+      <w:r>
+        <w:t xml:space="preserve"> </w:t>
+      </w:r>
+      <w:r>
+        <w:rPr>
+          <w:i/>
+          <w:iCs/>
+        </w:rPr>
+        <w:t xml:space="preserve">Analytical and Bioanalytical Chemistry</w:t>
+      </w:r>
+      <w:r>
+        <w:t xml:space="preserve"> </w:t>
+      </w:r>
+      <w:r>
+        <w:t xml:space="preserve">402 (1): 231–47.</w:t>
+      </w:r>
+      <w:r>
+        <w:t xml:space="preserve"> </w:t>
+      </w:r>
+      <w:hyperlink r:id="rId46">
+        <w:r>
+          <w:rPr>
+            <w:rStyle w:val="Hyperlink"/>
+          </w:rPr>
+          <w:t xml:space="preserve">https://doi.org/10.1007/s00216-011-5308-5</w:t>
+        </w:r>
+      </w:hyperlink>
+      <w:r>
+        <w:t xml:space="preserve">.</w:t>
+      </w:r>
+    </w:p>
+    <w:bookmarkEnd w:id="47"/>
+    <w:bookmarkStart w:id="49" w:name="ref-Cajka2016"/>
+    <w:p>
+      <w:pPr>
+        <w:pStyle w:val="Bibliography"/>
+      </w:pPr>
+      <w:r>
+        <w:t xml:space="preserve">Cajka, Tomas, and Oliver Fiehn. 2016.</w:t>
+      </w:r>
+      <w:r>
+        <w:t xml:space="preserve"> </w:t>
+      </w:r>
+      <w:r>
+        <w:t xml:space="preserve">“Toward</w:t>
+      </w:r>
+      <w:r>
+        <w:t xml:space="preserve"> </w:t>
+      </w:r>
+      <w:r>
+        <w:t xml:space="preserve">Merging Untargeted</w:t>
+      </w:r>
+      <w:r>
+        <w:t xml:space="preserve"> </w:t>
+      </w:r>
+      <w:r>
+        <w:t xml:space="preserve">and</w:t>
+      </w:r>
+      <w:r>
+        <w:t xml:space="preserve"> </w:t>
+      </w:r>
+      <w:r>
+        <w:t xml:space="preserve">Targeted Methods</w:t>
+      </w:r>
+      <w:r>
+        <w:t xml:space="preserve"> </w:t>
+      </w:r>
+      <w:r>
+        <w:t xml:space="preserve">in</w:t>
+      </w:r>
+      <w:r>
+        <w:t xml:space="preserve"> </w:t>
+      </w:r>
+      <w:r>
+        <w:t xml:space="preserve">Mass Spectrometry-Based Metabolomics</w:t>
+      </w:r>
+      <w:r>
+        <w:t xml:space="preserve"> </w:t>
+      </w:r>
+      <w:r>
+        <w:t xml:space="preserve">and</w:t>
+      </w:r>
+      <w:r>
+        <w:t xml:space="preserve"> </w:t>
+      </w:r>
+      <w:r>
+        <w:t xml:space="preserve">Lipidomics</w:t>
+      </w:r>
+      <w:r>
+        <w:t xml:space="preserve">.”</w:t>
+      </w:r>
+      <w:r>
+        <w:t xml:space="preserve"> </w:t>
+      </w:r>
+      <w:r>
+        <w:rPr>
+          <w:i/>
+          <w:iCs/>
+        </w:rPr>
+        <w:t xml:space="preserve">Analytical Chemistry</w:t>
+      </w:r>
+      <w:r>
+        <w:t xml:space="preserve"> </w:t>
+      </w:r>
+      <w:r>
+        <w:t xml:space="preserve">88 (1): 524–45.</w:t>
+      </w:r>
+      <w:r>
+        <w:t xml:space="preserve"> </w:t>
+      </w:r>
+      <w:hyperlink r:id="rId48">
+        <w:r>
+          <w:rPr>
+            <w:rStyle w:val="Hyperlink"/>
+          </w:rPr>
+          <w:t xml:space="preserve">https://doi.org/10.1021/acs.analchem.5b04491</w:t>
+        </w:r>
+      </w:hyperlink>
+      <w:r>
+        <w:t xml:space="preserve">.</w:t>
+      </w:r>
+    </w:p>
+    <w:bookmarkEnd w:id="49"/>
+    <w:bookmarkStart w:id="51" w:name="ref-Coble2014"/>
+    <w:p>
+      <w:pPr>
+        <w:pStyle w:val="Bibliography"/>
+      </w:pPr>
+      <w:r>
+        <w:t xml:space="preserve">Coble, Jamie B., and Carlos G. Fraga. 2014.</w:t>
+      </w:r>
+      <w:r>
+        <w:t xml:space="preserve"> </w:t>
+      </w:r>
+      <w:r>
+        <w:t xml:space="preserve">“Comparative Evaluation of Preprocessing Freeware on Chromatography/Mass Spectrometry Data for Signature Discovery.”</w:t>
+      </w:r>
+      <w:r>
+        <w:t xml:space="preserve"> </w:t>
+      </w:r>
+      <w:r>
+        <w:rPr>
+          <w:i/>
+          <w:iCs/>
+        </w:rPr>
+        <w:t xml:space="preserve">Journal of Chromatography A</w:t>
+      </w:r>
+      <w:r>
+        <w:t xml:space="preserve"> </w:t>
+      </w:r>
+      <w:r>
+        <w:t xml:space="preserve">1358 (September): 155–64.</w:t>
+      </w:r>
+      <w:r>
+        <w:t xml:space="preserve"> </w:t>
+      </w:r>
+      <w:hyperlink r:id="rId50">
+        <w:r>
+          <w:rPr>
+            <w:rStyle w:val="Hyperlink"/>
+          </w:rPr>
+          <w:t xml:space="preserve">https://doi.org/10.1016/j.chroma.2014.06.100</w:t>
+        </w:r>
+      </w:hyperlink>
+      <w:r>
+        <w:t xml:space="preserve">.</w:t>
+      </w:r>
+    </w:p>
+    <w:bookmarkEnd w:id="51"/>
+    <w:bookmarkStart w:id="53" w:name="ref-DeLong2005"/>
+    <w:p>
+      <w:pPr>
+        <w:pStyle w:val="Bibliography"/>
+      </w:pPr>
+      <w:r>
+        <w:t xml:space="preserve">DeLong, Edward F. 2005.</w:t>
+      </w:r>
+      <w:r>
+        <w:t xml:space="preserve"> </w:t>
+      </w:r>
+      <w:r>
+        <w:t xml:space="preserve">“Microbial Community Genomics in the Ocean.”</w:t>
+      </w:r>
+      <w:r>
+        <w:t xml:space="preserve"> </w:t>
+      </w:r>
+      <w:r>
+        <w:rPr>
+          <w:i/>
+          <w:iCs/>
+        </w:rPr>
+        <w:t xml:space="preserve">Nature Reviews Microbiology</w:t>
+      </w:r>
+      <w:r>
+        <w:t xml:space="preserve"> </w:t>
+      </w:r>
+      <w:r>
+        <w:t xml:space="preserve">3 (6): 459–69.</w:t>
+      </w:r>
+      <w:r>
+        <w:t xml:space="preserve"> </w:t>
+      </w:r>
+      <w:hyperlink r:id="rId52">
+        <w:r>
+          <w:rPr>
+            <w:rStyle w:val="Hyperlink"/>
+          </w:rPr>
+          <w:t xml:space="preserve">https://doi.org/10.1038/nrmicro1158</w:t>
+        </w:r>
+      </w:hyperlink>
+      <w:r>
+        <w:t xml:space="preserve">.</w:t>
+      </w:r>
+    </w:p>
+    <w:bookmarkEnd w:id="53"/>
+    <w:bookmarkStart w:id="55" w:name="ref-Durham2022"/>
+    <w:p>
+      <w:pPr>
+        <w:pStyle w:val="Bibliography"/>
+      </w:pPr>
+      <w:r>
+        <w:t xml:space="preserve">Durham, Bryndan P., Angela K. Boysen, Katherine R. Heal, Laura T. Carlson, Rachel Boccamazzo, Chloe R. Deodato, Wei Qin, Rose Ann Cattolico, E. Virginia Armbrust, and Anitra E. Ingalls. 2022.</w:t>
+      </w:r>
+      <w:r>
+        <w:t xml:space="preserve"> </w:t>
+      </w:r>
+      <w:r>
+        <w:t xml:space="preserve">“Chemotaxonomic Patterns in Intracellular Metabolites of Marine Microbial Plankton.”</w:t>
+      </w:r>
+      <w:r>
+        <w:t xml:space="preserve"> </w:t>
+      </w:r>
+      <w:r>
+        <w:rPr>
+          <w:i/>
+          <w:iCs/>
+        </w:rPr>
+        <w:t xml:space="preserve">Frontiers in Marine Science</w:t>
+      </w:r>
+      <w:r>
+        <w:t xml:space="preserve"> </w:t>
+      </w:r>
+      <w:r>
+        <w:t xml:space="preserve">9 (September): 864796.</w:t>
+      </w:r>
+      <w:r>
+        <w:t xml:space="preserve"> </w:t>
+      </w:r>
+      <w:hyperlink r:id="rId54">
+        <w:r>
+          <w:rPr>
+            <w:rStyle w:val="Hyperlink"/>
+          </w:rPr>
+          <w:t xml:space="preserve">https://doi.org/10.3389/fmars.2022.864796</w:t>
+        </w:r>
+      </w:hyperlink>
+      <w:r>
+        <w:t xml:space="preserve">.</w:t>
+      </w:r>
+    </w:p>
+    <w:bookmarkEnd w:id="55"/>
+    <w:bookmarkStart w:id="57" w:name="ref-Edwards2023"/>
+    <w:p>
+      <w:pPr>
+        <w:pStyle w:val="Bibliography"/>
+      </w:pPr>
+      <w:r>
+        <w:t xml:space="preserve">Edwards, Bethanie R. 2023.</w:t>
+      </w:r>
+      <w:r>
+        <w:t xml:space="preserve"> </w:t>
+      </w:r>
+      <w:r>
+        <w:t xml:space="preserve">“Lipid</w:t>
+      </w:r>
+      <w:r>
+        <w:t xml:space="preserve"> </w:t>
+      </w:r>
+      <w:r>
+        <w:t xml:space="preserve">Biogeochemistry</w:t>
+      </w:r>
+      <w:r>
+        <w:t xml:space="preserve"> </w:t>
+      </w:r>
+      <w:r>
+        <w:t xml:space="preserve">and</w:t>
+      </w:r>
+      <w:r>
+        <w:t xml:space="preserve"> </w:t>
+      </w:r>
+      <w:r>
+        <w:t xml:space="preserve">Modern Lipidomic Techniques</w:t>
+      </w:r>
+      <w:r>
+        <w:t xml:space="preserve">.”</w:t>
+      </w:r>
+      <w:r>
+        <w:t xml:space="preserve"> </w:t>
+      </w:r>
+      <w:r>
+        <w:rPr>
+          <w:i/>
+          <w:iCs/>
+        </w:rPr>
+        <w:t xml:space="preserve">Annual Review of Marine Science</w:t>
+      </w:r>
+      <w:r>
+        <w:t xml:space="preserve"> </w:t>
+      </w:r>
+      <w:r>
+        <w:t xml:space="preserve">15 (1): 485–508.</w:t>
+      </w:r>
+      <w:r>
+        <w:t xml:space="preserve"> </w:t>
+      </w:r>
+      <w:hyperlink r:id="rId56">
+        <w:r>
+          <w:rPr>
+            <w:rStyle w:val="Hyperlink"/>
+          </w:rPr>
+          <w:t xml:space="preserve">https://doi.org/10.1146/annurev-marine-040422-094104</w:t>
+        </w:r>
+      </w:hyperlink>
+      <w:r>
+        <w:t xml:space="preserve">.</w:t>
+      </w:r>
+    </w:p>
+    <w:bookmarkEnd w:id="57"/>
+    <w:bookmarkStart w:id="59" w:name="ref-Falkowski1994"/>
+    <w:p>
+      <w:pPr>
+        <w:pStyle w:val="Bibliography"/>
+      </w:pPr>
+      <w:r>
+        <w:t xml:space="preserve">Falkowski, Paul G. 1994.</w:t>
+      </w:r>
+      <w:r>
+        <w:t xml:space="preserve"> </w:t>
+      </w:r>
+      <w:r>
+        <w:t xml:space="preserve">“The Role of Phytoplankton Photosynthesis in Global Biogeochemical Cycles.”</w:t>
+      </w:r>
+      <w:r>
+        <w:t xml:space="preserve"> </w:t>
+      </w:r>
+      <w:r>
+        <w:rPr>
+          <w:i/>
+          <w:iCs/>
+        </w:rPr>
+        <w:t xml:space="preserve">Photosynthesis Research</w:t>
+      </w:r>
+      <w:r>
+        <w:t xml:space="preserve"> </w:t>
+      </w:r>
+      <w:r>
+        <w:t xml:space="preserve">39 (3): 235–58.</w:t>
+      </w:r>
+      <w:r>
+        <w:t xml:space="preserve"> </w:t>
+      </w:r>
+      <w:hyperlink r:id="rId58">
+        <w:r>
+          <w:rPr>
+            <w:rStyle w:val="Hyperlink"/>
+          </w:rPr>
+          <w:t xml:space="preserve">https://doi.org/10.1007/BF00014586</w:t>
+        </w:r>
+      </w:hyperlink>
+      <w:r>
+        <w:t xml:space="preserve">.</w:t>
+      </w:r>
+    </w:p>
+    <w:bookmarkEnd w:id="59"/>
+    <w:bookmarkStart w:id="61" w:name="ref-Falkowski2008"/>
+    <w:p>
+      <w:pPr>
+        <w:pStyle w:val="Bibliography"/>
+      </w:pPr>
+      <w:r>
+        <w:t xml:space="preserve">Falkowski, Paul G., Tom Fenchel, and Edward F. Delong. 2008.</w:t>
+      </w:r>
+      <w:r>
+        <w:t xml:space="preserve"> </w:t>
+      </w:r>
+      <w:r>
+        <w:t xml:space="preserve">“The</w:t>
+      </w:r>
+      <w:r>
+        <w:t xml:space="preserve"> </w:t>
+      </w:r>
+      <w:r>
+        <w:t xml:space="preserve">Microbial Engines That Drive Earth</w:t>
+      </w:r>
+      <w:r>
+        <w:t xml:space="preserve">’s</w:t>
+      </w:r>
+      <w:r>
+        <w:t xml:space="preserve"> </w:t>
+      </w:r>
+      <w:r>
+        <w:t xml:space="preserve">Biogeochemical Cycles</w:t>
+      </w:r>
+      <w:r>
+        <w:t xml:space="preserve">.”</w:t>
+      </w:r>
+      <w:r>
+        <w:t xml:space="preserve"> </w:t>
+      </w:r>
+      <w:r>
+        <w:rPr>
+          <w:i/>
+          <w:iCs/>
+        </w:rPr>
+        <w:t xml:space="preserve">Science</w:t>
+      </w:r>
+      <w:r>
+        <w:t xml:space="preserve"> </w:t>
+      </w:r>
+      <w:r>
+        <w:t xml:space="preserve">320 (5879): 1034–39.</w:t>
+      </w:r>
+      <w:r>
+        <w:t xml:space="preserve"> </w:t>
+      </w:r>
+      <w:hyperlink r:id="rId60">
+        <w:r>
+          <w:rPr>
+            <w:rStyle w:val="Hyperlink"/>
+          </w:rPr>
+          <w:t xml:space="preserve">https://doi.org/10.1126/science.1153213</w:t>
+        </w:r>
+      </w:hyperlink>
+      <w:r>
+        <w:t xml:space="preserve">.</w:t>
+      </w:r>
+    </w:p>
+    <w:bookmarkEnd w:id="61"/>
+    <w:bookmarkStart w:id="63" w:name="ref-Ferrer-Gonzalez2021"/>
+    <w:p>
+      <w:pPr>
+        <w:pStyle w:val="Bibliography"/>
+      </w:pPr>
+      <w:r>
+        <w:t xml:space="preserve">Ferrer-González, Frank Xavier, Brittany Widner, Nicole R. Holderman, John Glushka, Arthur S. Edison, Elizabeth B. Kujawinski, and Mary Ann Moran. 2021.</w:t>
+      </w:r>
+      <w:r>
+        <w:t xml:space="preserve"> </w:t>
+      </w:r>
+      <w:r>
+        <w:t xml:space="preserve">“Resource Partitioning of Phytoplankton Metabolites That Support Bacterial Heterotrophy.”</w:t>
+      </w:r>
+      <w:r>
+        <w:t xml:space="preserve"> </w:t>
+      </w:r>
+      <w:r>
+        <w:rPr>
+          <w:i/>
+          <w:iCs/>
+        </w:rPr>
+        <w:t xml:space="preserve">The ISME Journal</w:t>
+      </w:r>
+      <w:r>
+        <w:t xml:space="preserve"> </w:t>
+      </w:r>
+      <w:r>
+        <w:t xml:space="preserve">15 (3): 762–73.</w:t>
+      </w:r>
+      <w:r>
+        <w:t xml:space="preserve"> </w:t>
+      </w:r>
+      <w:hyperlink r:id="rId62">
+        <w:r>
+          <w:rPr>
+            <w:rStyle w:val="Hyperlink"/>
+          </w:rPr>
+          <w:t xml:space="preserve">https://doi.org/10.1038/s41396-020-00811-y</w:t>
+        </w:r>
+      </w:hyperlink>
+      <w:r>
+        <w:t xml:space="preserve">.</w:t>
+      </w:r>
+    </w:p>
+    <w:bookmarkEnd w:id="63"/>
+    <w:bookmarkStart w:id="65" w:name="ref-Giera2022"/>
+    <w:p>
+      <w:pPr>
+        <w:pStyle w:val="Bibliography"/>
+      </w:pPr>
+      <w:r>
+        <w:t xml:space="preserve">Giera, Martin, Oscar Yanes, and Gary Siuzdak. 2022.</w:t>
+      </w:r>
+      <w:r>
+        <w:t xml:space="preserve"> </w:t>
+      </w:r>
+      <w:r>
+        <w:t xml:space="preserve">“Metabolite Discovery:</w:t>
+      </w:r>
+      <w:r>
+        <w:t xml:space="preserve"> </w:t>
+      </w:r>
+      <w:r>
+        <w:t xml:space="preserve">Biochemistry</w:t>
+      </w:r>
+      <w:r>
+        <w:t xml:space="preserve">’s Scientific Driver.”</w:t>
+      </w:r>
+      <w:r>
+        <w:t xml:space="preserve"> </w:t>
+      </w:r>
+      <w:r>
+        <w:rPr>
+          <w:i/>
+          <w:iCs/>
+        </w:rPr>
+        <w:t xml:space="preserve">Cell Metabolism</w:t>
+      </w:r>
+      <w:r>
+        <w:t xml:space="preserve"> </w:t>
+      </w:r>
+      <w:r>
+        <w:t xml:space="preserve">34 (1): 21–34.</w:t>
+      </w:r>
+      <w:r>
+        <w:t xml:space="preserve"> </w:t>
+      </w:r>
+      <w:hyperlink r:id="rId64">
+        <w:r>
+          <w:rPr>
+            <w:rStyle w:val="Hyperlink"/>
+          </w:rPr>
+          <w:t xml:space="preserve">https://doi.org/10.1016/j.cmet.2021.11.005</w:t>
+        </w:r>
+      </w:hyperlink>
+      <w:r>
+        <w:t xml:space="preserve">.</w:t>
+      </w:r>
+    </w:p>
+    <w:bookmarkEnd w:id="65"/>
+    <w:bookmarkStart w:id="67" w:name="ref-Gika2019"/>
+    <w:p>
+      <w:pPr>
+        <w:pStyle w:val="Bibliography"/>
+      </w:pPr>
+      <w:r>
+        <w:t xml:space="preserve">Gika, Helen, Christina Virgiliou, Georgios Theodoridis, Robert S. Plumb, and Ian D. Wilson. 2019.</w:t>
+      </w:r>
+      <w:r>
+        <w:t xml:space="preserve"> </w:t>
+      </w:r>
+      <w:r>
+        <w:t xml:space="preserve">“Untargeted</w:t>
+      </w:r>
+      <w:r>
+        <w:t xml:space="preserve"> </w:t>
+      </w:r>
+      <w:r>
+        <w:t xml:space="preserve">LC</w:t>
+      </w:r>
+      <w:r>
+        <w:t xml:space="preserve">/</w:t>
+      </w:r>
+      <w:r>
+        <w:t xml:space="preserve">MS-based</w:t>
+      </w:r>
+      <w:r>
+        <w:t xml:space="preserve"> </w:t>
+      </w:r>
+      <w:r>
+        <w:t xml:space="preserve">Metabolic Phenotyping (Metabonomics/Metabolomics):</w:t>
+      </w:r>
+      <w:r>
+        <w:t xml:space="preserve"> </w:t>
+      </w:r>
+      <w:r>
+        <w:t xml:space="preserve">The</w:t>
+      </w:r>
+      <w:r>
+        <w:t xml:space="preserve"> </w:t>
+      </w:r>
+      <w:r>
+        <w:t xml:space="preserve">State of the Art.”</w:t>
+      </w:r>
+      <w:r>
+        <w:t xml:space="preserve"> </w:t>
+      </w:r>
+      <w:r>
+        <w:rPr>
+          <w:i/>
+          <w:iCs/>
+        </w:rPr>
+        <w:t xml:space="preserve">Journal of Chromatography B</w:t>
+      </w:r>
+      <w:r>
+        <w:t xml:space="preserve"> </w:t>
+      </w:r>
+      <w:r>
+        <w:t xml:space="preserve">1117 (June): 136–47.</w:t>
+      </w:r>
+      <w:r>
+        <w:t xml:space="preserve"> </w:t>
+      </w:r>
+      <w:hyperlink r:id="rId66">
+        <w:r>
+          <w:rPr>
+            <w:rStyle w:val="Hyperlink"/>
+          </w:rPr>
+          <w:t xml:space="preserve">https://doi.org/10.1016/j.jchromb.2019.04.009</w:t>
+        </w:r>
+      </w:hyperlink>
+      <w:r>
+        <w:t xml:space="preserve">.</w:t>
+      </w:r>
+    </w:p>
+    <w:bookmarkEnd w:id="67"/>
+    <w:bookmarkStart w:id="69" w:name="ref-Heal2021"/>
+    <w:p>
+      <w:pPr>
+        <w:pStyle w:val="Bibliography"/>
+      </w:pPr>
+      <w:r>
+        <w:t xml:space="preserve">Heal, Katherine R., Bryndan P. Durham, Angela K. Boysen, Laura T. Carlson, Wei Qin, François Ribalet, Angelicque E. White, Randelle M. Bundy, E. Virginia Armbrust, and Anitra E. Ingalls. 2021.</w:t>
+      </w:r>
+      <w:r>
+        <w:t xml:space="preserve"> </w:t>
+      </w:r>
+      <w:r>
+        <w:t xml:space="preserve">“Marine Community Metabolomes Carry Fingerprints of Phytoplankton Community Composition.”</w:t>
+      </w:r>
+      <w:r>
+        <w:t xml:space="preserve"> </w:t>
+      </w:r>
+      <w:r>
+        <w:t xml:space="preserve">Edited by Manuel Liebeke.</w:t>
+      </w:r>
+      <w:r>
+        <w:t xml:space="preserve"> </w:t>
+      </w:r>
+      <w:r>
+        <w:rPr>
+          <w:i/>
+          <w:iCs/>
+        </w:rPr>
+        <w:t xml:space="preserve">mSystems</w:t>
+      </w:r>
+      <w:r>
+        <w:t xml:space="preserve"> </w:t>
+      </w:r>
+      <w:r>
+        <w:t xml:space="preserve">6 (3): e01334–20.</w:t>
+      </w:r>
+      <w:r>
+        <w:t xml:space="preserve"> </w:t>
+      </w:r>
+      <w:hyperlink r:id="rId68">
+        <w:r>
+          <w:rPr>
+            <w:rStyle w:val="Hyperlink"/>
+          </w:rPr>
+          <w:t xml:space="preserve">https://doi.org/10.1128/mSystems.01334-20</w:t>
+        </w:r>
+      </w:hyperlink>
+      <w:r>
+        <w:t xml:space="preserve">.</w:t>
+      </w:r>
+    </w:p>
+    <w:bookmarkEnd w:id="69"/>
+    <w:bookmarkStart w:id="71" w:name="ref-Heuckeroth2024"/>
+    <w:p>
+      <w:pPr>
+        <w:pStyle w:val="Bibliography"/>
+      </w:pPr>
+      <w:r>
+        <w:t xml:space="preserve">Heuckeroth, Steffen, Tito Damiani, Aleksandr Smirnov, Olena Mokshyna, Corinna Brungs, Ansgar Korf, Joshua David Smith, et al. 2024.</w:t>
+      </w:r>
+      <w:r>
+        <w:t xml:space="preserve"> </w:t>
+      </w:r>
+      <w:r>
+        <w:t xml:space="preserve">“Reproducible Mass Spectrometry Data Processing and Compound Annotation in</w:t>
+      </w:r>
+      <w:r>
+        <w:t xml:space="preserve"> </w:t>
+      </w:r>
+      <w:r>
+        <w:t xml:space="preserve">MZmine</w:t>
+      </w:r>
+      <w:r>
+        <w:t xml:space="preserve"> </w:t>
+      </w:r>
+      <w:r>
+        <w:t xml:space="preserve">3.”</w:t>
+      </w:r>
+      <w:r>
+        <w:t xml:space="preserve"> </w:t>
+      </w:r>
+      <w:r>
+        <w:rPr>
+          <w:i/>
+          <w:iCs/>
+        </w:rPr>
+        <w:t xml:space="preserve">Nature Protocols</w:t>
+      </w:r>
+      <w:r>
+        <w:t xml:space="preserve"> </w:t>
+      </w:r>
+      <w:r>
+        <w:t xml:space="preserve">19 (9): 2597–2641.</w:t>
+      </w:r>
+      <w:r>
+        <w:t xml:space="preserve"> </w:t>
+      </w:r>
+      <w:hyperlink r:id="rId70">
+        <w:r>
+          <w:rPr>
+            <w:rStyle w:val="Hyperlink"/>
+          </w:rPr>
+          <w:t xml:space="preserve">https://doi.org/10.1038/s41596-024-00996-y</w:t>
+        </w:r>
+      </w:hyperlink>
+      <w:r>
+        <w:t xml:space="preserve">.</w:t>
+      </w:r>
+    </w:p>
+    <w:bookmarkEnd w:id="71"/>
+    <w:bookmarkStart w:id="73" w:name="ref-Hohrenk2020"/>
+    <w:p>
+      <w:pPr>
+        <w:pStyle w:val="Bibliography"/>
+      </w:pPr>
+      <w:r>
+        <w:t xml:space="preserve">Hohrenk, Lotta L., Fabian Itzel, Nicolai Baetz, Jochen Tuerk, Maryam Vosough, and Torsten C. Schmidt. 2020.</w:t>
+      </w:r>
+      <w:r>
+        <w:t xml:space="preserve"> </w:t>
+      </w:r>
+      <w:r>
+        <w:t xml:space="preserve">“Comparison of</w:t>
+      </w:r>
+      <w:r>
+        <w:t xml:space="preserve"> </w:t>
+      </w:r>
+      <w:r>
+        <w:t xml:space="preserve">Software Tools</w:t>
+      </w:r>
+      <w:r>
+        <w:t xml:space="preserve"> </w:t>
+      </w:r>
+      <w:r>
+        <w:t xml:space="preserve">for</w:t>
+      </w:r>
+      <w:r>
+        <w:t xml:space="preserve"> </w:t>
+      </w:r>
+      <w:r>
+        <w:t xml:space="preserve">Liquid Chromatography</w:t>
+      </w:r>
+      <w:r>
+        <w:t xml:space="preserve">–</w:t>
+      </w:r>
+      <w:r>
+        <w:t xml:space="preserve">High-Resolution Mass Spectrometry Data Processing</w:t>
+      </w:r>
+      <w:r>
+        <w:t xml:space="preserve"> </w:t>
+      </w:r>
+      <w:r>
+        <w:t xml:space="preserve">in</w:t>
+      </w:r>
+      <w:r>
+        <w:t xml:space="preserve"> </w:t>
+      </w:r>
+      <w:r>
+        <w:t xml:space="preserve">Nontarget Screening</w:t>
+      </w:r>
+      <w:r>
+        <w:t xml:space="preserve"> </w:t>
+      </w:r>
+      <w:r>
+        <w:t xml:space="preserve">of</w:t>
+      </w:r>
+      <w:r>
+        <w:t xml:space="preserve"> </w:t>
+      </w:r>
+      <w:r>
+        <w:t xml:space="preserve">Environmental Samples</w:t>
+      </w:r>
+      <w:r>
+        <w:t xml:space="preserve">.”</w:t>
+      </w:r>
+      <w:r>
+        <w:t xml:space="preserve"> </w:t>
+      </w:r>
+      <w:r>
+        <w:rPr>
+          <w:i/>
+          <w:iCs/>
+        </w:rPr>
+        <w:t xml:space="preserve">Analytical Chemistry</w:t>
+      </w:r>
+      <w:r>
+        <w:t xml:space="preserve"> </w:t>
+      </w:r>
+      <w:r>
+        <w:t xml:space="preserve">92 (2): 1898–1907.</w:t>
+      </w:r>
+      <w:r>
+        <w:t xml:space="preserve"> </w:t>
+      </w:r>
+      <w:hyperlink r:id="rId72">
+        <w:r>
+          <w:rPr>
+            <w:rStyle w:val="Hyperlink"/>
+          </w:rPr>
+          <w:t xml:space="preserve">https://doi.org/10.1021/acs.analchem.9b04095</w:t>
+        </w:r>
+      </w:hyperlink>
+      <w:r>
+        <w:t xml:space="preserve">.</w:t>
+      </w:r>
+    </w:p>
+    <w:bookmarkEnd w:id="73"/>
+    <w:bookmarkStart w:id="75" w:name="ref-Iversen2023"/>
+    <w:p>
+      <w:pPr>
+        <w:pStyle w:val="Bibliography"/>
+      </w:pPr>
+      <w:r>
+        <w:t xml:space="preserve">Iversen, Morten H. 2023.</w:t>
+      </w:r>
+      <w:r>
+        <w:t xml:space="preserve"> </w:t>
+      </w:r>
+      <w:r>
+        <w:t xml:space="preserve">“Carbon</w:t>
+      </w:r>
+      <w:r>
+        <w:t xml:space="preserve"> </w:t>
+      </w:r>
+      <w:r>
+        <w:t xml:space="preserve">Export</w:t>
+      </w:r>
+      <w:r>
+        <w:t xml:space="preserve"> </w:t>
+      </w:r>
+      <w:r>
+        <w:t xml:space="preserve">in the</w:t>
+      </w:r>
+      <w:r>
+        <w:t xml:space="preserve"> </w:t>
+      </w:r>
+      <w:r>
+        <w:t xml:space="preserve">Ocean</w:t>
+      </w:r>
+      <w:r>
+        <w:t xml:space="preserve">:</w:t>
+      </w:r>
+      <w:r>
+        <w:t xml:space="preserve"> </w:t>
+      </w:r>
+      <w:r>
+        <w:t xml:space="preserve">A Biologist</w:t>
+      </w:r>
+      <w:r>
+        <w:t xml:space="preserve">’s</w:t>
+      </w:r>
+      <w:r>
+        <w:t xml:space="preserve"> </w:t>
+      </w:r>
+      <w:r>
+        <w:t xml:space="preserve">Perspective</w:t>
+      </w:r>
+      <w:r>
+        <w:t xml:space="preserve">.”</w:t>
+      </w:r>
+      <w:r>
+        <w:t xml:space="preserve"> </w:t>
+      </w:r>
+      <w:r>
+        <w:rPr>
+          <w:i/>
+          <w:iCs/>
+        </w:rPr>
+        <w:t xml:space="preserve">Annual Review of Marine Science</w:t>
+      </w:r>
+      <w:r>
+        <w:t xml:space="preserve"> </w:t>
+      </w:r>
+      <w:r>
+        <w:t xml:space="preserve">15 (1): 357–81.</w:t>
+      </w:r>
+      <w:r>
+        <w:t xml:space="preserve"> </w:t>
+      </w:r>
+      <w:hyperlink r:id="rId74">
+        <w:r>
+          <w:rPr>
+            <w:rStyle w:val="Hyperlink"/>
+          </w:rPr>
+          <w:t xml:space="preserve">https://doi.org/10.1146/annurev-marine-032122-035153</w:t>
+        </w:r>
+      </w:hyperlink>
+      <w:r>
+        <w:t xml:space="preserve">.</w:t>
+      </w:r>
+    </w:p>
+    <w:bookmarkEnd w:id="75"/>
+    <w:bookmarkStart w:id="77" w:name="ref-Jones2024"/>
+    <w:p>
+      <w:pPr>
+        <w:pStyle w:val="Bibliography"/>
+      </w:pPr>
+      <w:r>
+        <w:t xml:space="preserve">Jones, Catriona L. C., Judith Camps-Castella, Mike Smykala, Morgan S. Sobol, and Keisuke Inomura. 2024.</w:t>
+      </w:r>
+      <w:r>
+        <w:t xml:space="preserve"> </w:t>
+      </w:r>
+      <w:r>
+        <w:t xml:space="preserve">“Seeing Through the Gray Box: An Integrated Approach to Physiological Modeling of Phytoplankton Stoichiometry.”</w:t>
+      </w:r>
+      <w:r>
+        <w:t xml:space="preserve"> </w:t>
+      </w:r>
+      <w:r>
+        <w:rPr>
+          <w:i/>
+          <w:iCs/>
+        </w:rPr>
+        <w:t xml:space="preserve">Frontiers in Ecology and Evolution</w:t>
+      </w:r>
+      <w:r>
+        <w:t xml:space="preserve"> </w:t>
+      </w:r>
+      <w:r>
+        <w:t xml:space="preserve">12 (December): 1505025.</w:t>
+      </w:r>
+      <w:r>
+        <w:t xml:space="preserve"> </w:t>
+      </w:r>
+      <w:hyperlink r:id="rId76">
+        <w:r>
+          <w:rPr>
+            <w:rStyle w:val="Hyperlink"/>
+          </w:rPr>
+          <w:t xml:space="preserve">https://doi.org/10.3389/fevo.2024.1505025</w:t>
+        </w:r>
+      </w:hyperlink>
+      <w:r>
+        <w:t xml:space="preserve">.</w:t>
+      </w:r>
+    </w:p>
+    <w:bookmarkEnd w:id="77"/>
+    <w:bookmarkStart w:id="79" w:name="ref-Kanehisa2000"/>
+    <w:p>
+      <w:pPr>
+        <w:pStyle w:val="Bibliography"/>
+      </w:pPr>
+      <w:r>
+        <w:t xml:space="preserve">Kanehisa, M. 2000.</w:t>
+      </w:r>
+      <w:r>
+        <w:t xml:space="preserve"> </w:t>
+      </w:r>
+      <w:r>
+        <w:t xml:space="preserve">“</w:t>
+      </w:r>
+      <w:r>
+        <w:t xml:space="preserve">KEGG</w:t>
+      </w:r>
+      <w:r>
+        <w:t xml:space="preserve">:</w:t>
+      </w:r>
+      <w:r>
+        <w:t xml:space="preserve"> </w:t>
+      </w:r>
+      <w:r>
+        <w:t xml:space="preserve">Kyoto Encyclopedia</w:t>
+      </w:r>
+      <w:r>
+        <w:t xml:space="preserve"> </w:t>
+      </w:r>
+      <w:r>
+        <w:t xml:space="preserve">of</w:t>
+      </w:r>
+      <w:r>
+        <w:t xml:space="preserve"> </w:t>
+      </w:r>
+      <w:r>
+        <w:t xml:space="preserve">Genes</w:t>
+      </w:r>
+      <w:r>
+        <w:t xml:space="preserve"> </w:t>
+      </w:r>
+      <w:r>
+        <w:t xml:space="preserve">and</w:t>
+      </w:r>
+      <w:r>
+        <w:t xml:space="preserve"> </w:t>
+      </w:r>
+      <w:r>
+        <w:t xml:space="preserve">Genomes</w:t>
+      </w:r>
+      <w:r>
+        <w:t xml:space="preserve">.”</w:t>
+      </w:r>
+      <w:r>
+        <w:t xml:space="preserve"> </w:t>
+      </w:r>
+      <w:r>
+        <w:rPr>
+          <w:i/>
+          <w:iCs/>
+        </w:rPr>
+        <w:t xml:space="preserve">Nucleic Acids Research</w:t>
+      </w:r>
+      <w:r>
+        <w:t xml:space="preserve"> </w:t>
+      </w:r>
+      <w:r>
+        <w:t xml:space="preserve">28 (1): 27–30.</w:t>
+      </w:r>
+      <w:r>
+        <w:t xml:space="preserve"> </w:t>
+      </w:r>
+      <w:hyperlink r:id="rId78">
+        <w:r>
+          <w:rPr>
+            <w:rStyle w:val="Hyperlink"/>
+          </w:rPr>
+          <w:t xml:space="preserve">https://doi.org/10.1093/nar/28.1.27</w:t>
+        </w:r>
+      </w:hyperlink>
+      <w:r>
+        <w:t xml:space="preserve">.</w:t>
+      </w:r>
+    </w:p>
+    <w:bookmarkEnd w:id="79"/>
+    <w:bookmarkStart w:id="81" w:name="ref-Karl2017"/>
+    <w:p>
+      <w:pPr>
+        <w:pStyle w:val="Bibliography"/>
+      </w:pPr>
+      <w:r>
+        <w:t xml:space="preserve">Karl, David M., and Matthew J. Church. 2017.</w:t>
+      </w:r>
+      <w:r>
+        <w:t xml:space="preserve"> </w:t>
+      </w:r>
+      <w:r>
+        <w:t xml:space="preserve">“Ecosystem Structure and Dynamics in the North Pacific Subtropical Gyre: New Views of an Old Ocean.”</w:t>
+      </w:r>
+      <w:r>
+        <w:t xml:space="preserve"> </w:t>
+      </w:r>
+      <w:r>
+        <w:rPr>
+          <w:i/>
+          <w:iCs/>
+        </w:rPr>
+        <w:t xml:space="preserve">Ecosystems</w:t>
+      </w:r>
+      <w:r>
+        <w:t xml:space="preserve"> </w:t>
+      </w:r>
+      <w:r>
+        <w:t xml:space="preserve">20 (3): 433–57.</w:t>
+      </w:r>
+      <w:r>
+        <w:t xml:space="preserve"> </w:t>
+      </w:r>
+      <w:hyperlink r:id="rId80">
+        <w:r>
+          <w:rPr>
+            <w:rStyle w:val="Hyperlink"/>
+          </w:rPr>
+          <w:t xml:space="preserve">https://doi.org/10.1007/s10021-017-0117-0</w:t>
+        </w:r>
+      </w:hyperlink>
+      <w:r>
+        <w:t xml:space="preserve">.</w:t>
+      </w:r>
+    </w:p>
+    <w:bookmarkEnd w:id="81"/>
+    <w:bookmarkStart w:id="83" w:name="ref-Karp2019"/>
+    <w:p>
+      <w:pPr>
+        <w:pStyle w:val="Bibliography"/>
+      </w:pPr>
+      <w:r>
+        <w:t xml:space="preserve">Karp, Peter D, Richard Billington, Ron Caspi, Carol A Fulcher, Mario Latendresse, Anamika Kothari, Ingrid M Keseler, et al. 2019.</w:t>
+      </w:r>
+      <w:r>
+        <w:t xml:space="preserve"> </w:t>
+      </w:r>
+      <w:r>
+        <w:t xml:space="preserve">“The</w:t>
+      </w:r>
+      <w:r>
+        <w:t xml:space="preserve"> </w:t>
+      </w:r>
+      <w:r>
+        <w:t xml:space="preserve">BioCyc</w:t>
+      </w:r>
+      <w:r>
+        <w:t xml:space="preserve"> </w:t>
+      </w:r>
+      <w:r>
+        <w:t xml:space="preserve">Collection of Microbial Genomes and Metabolic Pathways.”</w:t>
+      </w:r>
+      <w:r>
+        <w:t xml:space="preserve"> </w:t>
+      </w:r>
+      <w:r>
+        <w:rPr>
+          <w:i/>
+          <w:iCs/>
+        </w:rPr>
+        <w:t xml:space="preserve">Briefings in Bioinformatics</w:t>
+      </w:r>
+      <w:r>
+        <w:t xml:space="preserve"> </w:t>
+      </w:r>
+      <w:r>
+        <w:t xml:space="preserve">20 (4): 1085–93.</w:t>
+      </w:r>
+      <w:r>
+        <w:t xml:space="preserve"> </w:t>
+      </w:r>
+      <w:hyperlink r:id="rId82">
+        <w:r>
+          <w:rPr>
+            <w:rStyle w:val="Hyperlink"/>
+          </w:rPr>
+          <w:t xml:space="preserve">https://doi.org/10.1093/bib/bbx085</w:t>
+        </w:r>
+      </w:hyperlink>
+      <w:r>
+        <w:t xml:space="preserve">.</w:t>
+      </w:r>
+    </w:p>
+    <w:bookmarkEnd w:id="83"/>
+    <w:bookmarkStart w:id="85" w:name="ref-KidoSoule2015"/>
+    <w:p>
+      <w:pPr>
+        <w:pStyle w:val="Bibliography"/>
+      </w:pPr>
+      <w:r>
+        <w:t xml:space="preserve">Kido Soule, Melissa C., Krista Longnecker, Winifred M. Johnson, and Elizabeth B. Kujawinski. 2015.</w:t>
+      </w:r>
+      <w:r>
+        <w:t xml:space="preserve"> </w:t>
+      </w:r>
+      <w:r>
+        <w:t xml:space="preserve">“Environmental Metabolomics:</w:t>
+      </w:r>
+      <w:r>
+        <w:t xml:space="preserve"> </w:t>
+      </w:r>
+      <w:r>
+        <w:t xml:space="preserve">Analytical</w:t>
+      </w:r>
+      <w:r>
+        <w:t xml:space="preserve"> </w:t>
+      </w:r>
+      <w:r>
+        <w:t xml:space="preserve">Strategies.”</w:t>
+      </w:r>
+      <w:r>
+        <w:t xml:space="preserve"> </w:t>
+      </w:r>
+      <w:r>
+        <w:rPr>
+          <w:i/>
+          <w:iCs/>
+        </w:rPr>
+        <w:t xml:space="preserve">Marine Chemistry</w:t>
+      </w:r>
+      <w:r>
+        <w:t xml:space="preserve"> </w:t>
+      </w:r>
+      <w:r>
+        <w:t xml:space="preserve">177 (December): 374–87.</w:t>
+      </w:r>
+      <w:r>
+        <w:t xml:space="preserve"> </w:t>
+      </w:r>
+      <w:hyperlink r:id="rId84">
+        <w:r>
+          <w:rPr>
+            <w:rStyle w:val="Hyperlink"/>
+          </w:rPr>
+          <w:t xml:space="preserve">https://doi.org/10.1016/j.marchem.2015.06.029</w:t>
+        </w:r>
+      </w:hyperlink>
+      <w:r>
+        <w:t xml:space="preserve">.</w:t>
+      </w:r>
+    </w:p>
+    <w:bookmarkEnd w:id="85"/>
+    <w:bookmarkStart w:id="87" w:name="ref-Kujawinski2023"/>
+    <w:p>
+      <w:pPr>
+        <w:pStyle w:val="Bibliography"/>
+      </w:pPr>
+      <w:r>
+        <w:t xml:space="preserve">Kujawinski, Elizabeth B., Rogier Braakman, Krista Longnecker, Jamie W. Becker, Sallie W. Chisholm, Keven Dooley, Melissa C. Kido Soule, Gretchen J. Swarr, and Kathryn Halloran. 2023.</w:t>
+      </w:r>
+      <w:r>
+        <w:t xml:space="preserve"> </w:t>
+      </w:r>
+      <w:r>
+        <w:t xml:space="preserve">“Metabolite Diversity Among Representatives of Divergent</w:t>
+      </w:r>
+      <w:r>
+        <w:t xml:space="preserve"> </w:t>
+      </w:r>
+      <w:r>
+        <w:rPr>
+          <w:i/>
+          <w:iCs/>
+        </w:rPr>
+        <w:t xml:space="preserve">Prochlorococcus</w:t>
+      </w:r>
+      <w:r>
+        <w:t xml:space="preserve"> </w:t>
+      </w:r>
+      <w:r>
+        <w:t xml:space="preserve">Ecotypes.”</w:t>
+      </w:r>
+      <w:r>
+        <w:t xml:space="preserve"> </w:t>
+      </w:r>
+      <w:r>
+        <w:t xml:space="preserve">Edited by Jack A. Gilbert.</w:t>
+      </w:r>
+      <w:r>
+        <w:t xml:space="preserve"> </w:t>
+      </w:r>
+      <w:r>
+        <w:rPr>
+          <w:i/>
+          <w:iCs/>
+        </w:rPr>
+        <w:t xml:space="preserve">mSystems</w:t>
+      </w:r>
+      <w:r>
+        <w:t xml:space="preserve"> </w:t>
+      </w:r>
+      <w:r>
+        <w:t xml:space="preserve">8 (5): e01261–22.</w:t>
+      </w:r>
+      <w:r>
+        <w:t xml:space="preserve"> </w:t>
+      </w:r>
+      <w:hyperlink r:id="rId86">
+        <w:r>
+          <w:rPr>
+            <w:rStyle w:val="Hyperlink"/>
+          </w:rPr>
+          <w:t xml:space="preserve">https://doi.org/10.1128/msystems.01261-22</w:t>
+        </w:r>
+      </w:hyperlink>
+      <w:r>
+        <w:t xml:space="preserve">.</w:t>
+      </w:r>
+    </w:p>
+    <w:bookmarkEnd w:id="87"/>
+    <w:bookmarkStart w:id="89" w:name="ref-Ligrone2019"/>
+    <w:p>
+      <w:pPr>
+        <w:pStyle w:val="Bibliography"/>
+      </w:pPr>
+      <w:r>
+        <w:t xml:space="preserve">Ligrone, Roberto. 2019.</w:t>
+      </w:r>
+      <w:r>
+        <w:t xml:space="preserve"> </w:t>
+      </w:r>
+      <w:r>
+        <w:t xml:space="preserve">“The</w:t>
+      </w:r>
+      <w:r>
+        <w:t xml:space="preserve"> </w:t>
+      </w:r>
+      <w:r>
+        <w:t xml:space="preserve">Great Oxygenation Event</w:t>
+      </w:r>
+      <w:r>
+        <w:t xml:space="preserve">.”</w:t>
+      </w:r>
+      <w:r>
+        <w:t xml:space="preserve"> </w:t>
+      </w:r>
+      <w:r>
+        <w:t xml:space="preserve">In</w:t>
+      </w:r>
+      <w:r>
+        <w:t xml:space="preserve"> </w:t>
+      </w:r>
+      <w:r>
+        <w:rPr>
+          <w:i/>
+          <w:iCs/>
+        </w:rPr>
+        <w:t xml:space="preserve">Biological</w:t>
+      </w:r>
+      <w:r>
+        <w:rPr>
+          <w:i/>
+          <w:iCs/>
+        </w:rPr>
+        <w:t xml:space="preserve"> </w:t>
+      </w:r>
+      <w:r>
+        <w:rPr>
+          <w:i/>
+          <w:iCs/>
+        </w:rPr>
+        <w:t xml:space="preserve">Innovations</w:t>
+      </w:r>
+      <w:r>
+        <w:rPr>
+          <w:i/>
+          <w:iCs/>
+        </w:rPr>
+        <w:t xml:space="preserve"> </w:t>
+      </w:r>
+      <w:r>
+        <w:rPr>
+          <w:i/>
+          <w:iCs/>
+        </w:rPr>
+        <w:t xml:space="preserve">That</w:t>
+      </w:r>
+      <w:r>
+        <w:rPr>
+          <w:i/>
+          <w:iCs/>
+        </w:rPr>
+        <w:t xml:space="preserve"> </w:t>
+      </w:r>
+      <w:r>
+        <w:rPr>
+          <w:i/>
+          <w:iCs/>
+        </w:rPr>
+        <w:t xml:space="preserve">Built</w:t>
+      </w:r>
+      <w:r>
+        <w:rPr>
+          <w:i/>
+          <w:iCs/>
+        </w:rPr>
+        <w:t xml:space="preserve"> </w:t>
+      </w:r>
+      <w:r>
+        <w:rPr>
+          <w:i/>
+          <w:iCs/>
+        </w:rPr>
+        <w:t xml:space="preserve">the</w:t>
+      </w:r>
+      <w:r>
+        <w:rPr>
+          <w:i/>
+          <w:iCs/>
+        </w:rPr>
+        <w:t xml:space="preserve"> </w:t>
+      </w:r>
+      <w:r>
+        <w:rPr>
+          <w:i/>
+          <w:iCs/>
+        </w:rPr>
+        <w:t xml:space="preserve">World</w:t>
+      </w:r>
+      <w:r>
+        <w:t xml:space="preserve">, 129–54. Cham: Springer International Publishing.</w:t>
+      </w:r>
+      <w:r>
+        <w:t xml:space="preserve"> </w:t>
+      </w:r>
+      <w:hyperlink r:id="rId88">
+        <w:r>
+          <w:rPr>
+            <w:rStyle w:val="Hyperlink"/>
+          </w:rPr>
+          <w:t xml:space="preserve">https://doi.org/10.1007/978-3-030-16057-9_5</w:t>
+        </w:r>
+      </w:hyperlink>
+      <w:r>
+        <w:t xml:space="preserve">.</w:t>
+      </w:r>
+    </w:p>
+    <w:bookmarkEnd w:id="89"/>
+    <w:bookmarkStart w:id="91" w:name="ref-Longnecker2024"/>
+    <w:p>
+      <w:pPr>
+        <w:pStyle w:val="Bibliography"/>
+      </w:pPr>
+      <w:r>
+        <w:t xml:space="preserve">Longnecker, Krista, Melissa C. Kido Soule, and Elizabeth B. Kujawinski. 2024.</w:t>
+      </w:r>
+      <w:r>
+        <w:t xml:space="preserve"> </w:t>
+      </w:r>
+      <w:r>
+        <w:t xml:space="preserve">“A Witches’ Brew:</w:t>
+      </w:r>
+      <w:r>
+        <w:t xml:space="preserve"> </w:t>
+      </w:r>
+      <w:r>
+        <w:t xml:space="preserve">Dissolved</w:t>
+      </w:r>
+      <w:r>
+        <w:t xml:space="preserve"> </w:t>
+      </w:r>
+      <w:r>
+        <w:t xml:space="preserve">Metabolites in Seawater.”</w:t>
+      </w:r>
+      <w:r>
+        <w:t xml:space="preserve"> </w:t>
+      </w:r>
+      <w:r>
+        <w:t xml:space="preserve">In</w:t>
+      </w:r>
+      <w:r>
+        <w:t xml:space="preserve"> </w:t>
+      </w:r>
+      <w:r>
+        <w:rPr>
+          <w:i/>
+          <w:iCs/>
+        </w:rPr>
+        <w:t xml:space="preserve">Biogeochemistry of</w:t>
+      </w:r>
+      <w:r>
+        <w:rPr>
+          <w:i/>
+          <w:iCs/>
+        </w:rPr>
+        <w:t xml:space="preserve"> </w:t>
+      </w:r>
+      <w:r>
+        <w:rPr>
+          <w:i/>
+          <w:iCs/>
+        </w:rPr>
+        <w:t xml:space="preserve">Marine Dissolved Organic Matter</w:t>
+      </w:r>
+      <w:r>
+        <w:t xml:space="preserve">, 69–99. Elsevier.</w:t>
+      </w:r>
+      <w:r>
+        <w:t xml:space="preserve"> </w:t>
+      </w:r>
+      <w:hyperlink r:id="rId90">
+        <w:r>
+          <w:rPr>
+            <w:rStyle w:val="Hyperlink"/>
+          </w:rPr>
+          <w:t xml:space="preserve">https://doi.org/10.1016/B978-0-443-13858-4.00007-1</w:t>
+        </w:r>
+      </w:hyperlink>
+      <w:r>
+        <w:t xml:space="preserve">.</w:t>
+      </w:r>
+    </w:p>
+    <w:bookmarkEnd w:id="91"/>
+    <w:bookmarkStart w:id="93" w:name="ref-Mojzes2020"/>
+    <w:p>
+      <w:pPr>
+        <w:pStyle w:val="Bibliography"/>
+      </w:pPr>
+      <w:r>
+        <w:t xml:space="preserve">Mojzeš, Peter, Lu Gao, Tatiana Ismagulova, Jana Pilátová, Šárka Moudříková, Olga Gorelova, Alexei Solovchenko, Ladislav Nedbal, and Anya Salih. 2020.</w:t>
+      </w:r>
+      <w:r>
+        <w:t xml:space="preserve"> </w:t>
+      </w:r>
+      <w:r>
+        <w:t xml:space="preserve">“Guanine, a High-Capacity and Rapid-Turnover Nitrogen Reserve in Microalgal Cells.”</w:t>
+      </w:r>
+      <w:r>
+        <w:t xml:space="preserve"> </w:t>
+      </w:r>
+      <w:r>
+        <w:rPr>
+          <w:i/>
+          <w:iCs/>
+        </w:rPr>
+        <w:t xml:space="preserve">Proceedings of the National Academy of Sciences</w:t>
+      </w:r>
+      <w:r>
+        <w:t xml:space="preserve"> </w:t>
+      </w:r>
+      <w:r>
+        <w:t xml:space="preserve">117 (51): 32722–30.</w:t>
+      </w:r>
+      <w:r>
+        <w:t xml:space="preserve"> </w:t>
+      </w:r>
+      <w:hyperlink r:id="rId92">
+        <w:r>
+          <w:rPr>
+            <w:rStyle w:val="Hyperlink"/>
+          </w:rPr>
+          <w:t xml:space="preserve">https://doi.org/10.1073/pnas.2005460117</w:t>
+        </w:r>
+      </w:hyperlink>
+      <w:r>
+        <w:t xml:space="preserve">.</w:t>
+      </w:r>
+    </w:p>
+    <w:bookmarkEnd w:id="93"/>
+    <w:bookmarkStart w:id="95" w:name="ref-Moran2022a"/>
+    <w:p>
+      <w:pPr>
+        <w:pStyle w:val="Bibliography"/>
+      </w:pPr>
+      <w:r>
+        <w:t xml:space="preserve">Moran, Mary Ann, Frank X. Ferrer-González, He Fu, Brent Nowinski, Malin Olofsson, McKenzie A. Powers, Jeremy E. Schreier, William F. Schroer, Christa B. Smith, and Mario Uchimiya. 2022.</w:t>
+      </w:r>
+      <w:r>
+        <w:t xml:space="preserve"> </w:t>
+      </w:r>
+      <w:r>
+        <w:t xml:space="preserve">“The</w:t>
+      </w:r>
+      <w:r>
+        <w:t xml:space="preserve"> </w:t>
+      </w:r>
+      <w:r>
+        <w:t xml:space="preserve">Ocean</w:t>
+      </w:r>
+      <w:r>
+        <w:t xml:space="preserve">’s Labile</w:t>
+      </w:r>
+      <w:r>
+        <w:t xml:space="preserve"> </w:t>
+      </w:r>
+      <w:r>
+        <w:rPr>
+          <w:smallCaps/>
+        </w:rPr>
+        <w:t xml:space="preserve">DOC</w:t>
+      </w:r>
+      <w:r>
+        <w:t xml:space="preserve"> </w:t>
+      </w:r>
+      <w:r>
+        <w:t xml:space="preserve">Supply Chain.”</w:t>
+      </w:r>
+      <w:r>
+        <w:t xml:space="preserve"> </w:t>
+      </w:r>
+      <w:r>
+        <w:rPr>
+          <w:i/>
+          <w:iCs/>
+        </w:rPr>
+        <w:t xml:space="preserve">Limnology and Oceanography</w:t>
+      </w:r>
+      <w:r>
+        <w:t xml:space="preserve"> </w:t>
+      </w:r>
+      <w:r>
+        <w:t xml:space="preserve">67 (5): 1007–21.</w:t>
+      </w:r>
+      <w:r>
+        <w:t xml:space="preserve"> </w:t>
+      </w:r>
+      <w:hyperlink r:id="rId94">
+        <w:r>
+          <w:rPr>
+            <w:rStyle w:val="Hyperlink"/>
+          </w:rPr>
+          <w:t xml:space="preserve">https://doi.org/10.1002/lno.12053</w:t>
+        </w:r>
+      </w:hyperlink>
+      <w:r>
+        <w:t xml:space="preserve">.</w:t>
+      </w:r>
+    </w:p>
+    <w:bookmarkEnd w:id="95"/>
+    <w:bookmarkStart w:id="97" w:name="ref-Moran2022"/>
+    <w:p>
+      <w:pPr>
+        <w:pStyle w:val="Bibliography"/>
+      </w:pPr>
+      <w:r>
+        <w:t xml:space="preserve">Moran, Mary Ann, Elizabeth B. Kujawinski, William F. Schroer, Shady A. Amin, Nicholas R. Bates, Erin M. Bertrand, Rogier Braakman, et al. 2022.</w:t>
+      </w:r>
+      <w:r>
+        <w:t xml:space="preserve"> </w:t>
+      </w:r>
+      <w:r>
+        <w:t xml:space="preserve">“Microbial Metabolites in the Marine Carbon Cycle.”</w:t>
+      </w:r>
+      <w:r>
+        <w:t xml:space="preserve"> </w:t>
+      </w:r>
+      <w:r>
+        <w:rPr>
+          <w:i/>
+          <w:iCs/>
+        </w:rPr>
+        <w:t xml:space="preserve">Nature Microbiology</w:t>
+      </w:r>
+      <w:r>
+        <w:t xml:space="preserve"> </w:t>
+      </w:r>
+      <w:r>
+        <w:t xml:space="preserve">7 (4): 508–23.</w:t>
+      </w:r>
+      <w:r>
+        <w:t xml:space="preserve"> </w:t>
+      </w:r>
+      <w:hyperlink r:id="rId96">
+        <w:r>
+          <w:rPr>
+            <w:rStyle w:val="Hyperlink"/>
+          </w:rPr>
+          <w:t xml:space="preserve">https://doi.org/10.1038/s41564-022-01090-3</w:t>
+        </w:r>
+      </w:hyperlink>
+      <w:r>
+        <w:t xml:space="preserve">.</w:t>
+      </w:r>
+    </w:p>
+    <w:bookmarkEnd w:id="97"/>
+    <w:bookmarkStart w:id="99" w:name="ref-Myers2017"/>
+    <w:p>
+      <w:pPr>
+        <w:pStyle w:val="Bibliography"/>
+      </w:pPr>
+      <w:r>
+        <w:t xml:space="preserve">Myers, Owen D., Susan J. Sumner, Shuzhao Li, Stephen Barnes, and Xiuxia Du. 2017a.</w:t>
+      </w:r>
+      <w:r>
+        <w:t xml:space="preserve"> </w:t>
+      </w:r>
+      <w:r>
+        <w:t xml:space="preserve">“Detailed</w:t>
+      </w:r>
+      <w:r>
+        <w:t xml:space="preserve"> </w:t>
+      </w:r>
+      <w:r>
+        <w:t xml:space="preserve">Investigation</w:t>
+      </w:r>
+      <w:r>
+        <w:t xml:space="preserve"> </w:t>
+      </w:r>
+      <w:r>
+        <w:t xml:space="preserve">and</w:t>
+      </w:r>
+      <w:r>
+        <w:t xml:space="preserve"> </w:t>
+      </w:r>
+      <w:r>
+        <w:t xml:space="preserve">Comparison</w:t>
+      </w:r>
+      <w:r>
+        <w:t xml:space="preserve"> </w:t>
+      </w:r>
+      <w:r>
+        <w:t xml:space="preserve">of the</w:t>
+      </w:r>
+      <w:r>
+        <w:t xml:space="preserve"> </w:t>
+      </w:r>
+      <w:r>
+        <w:t xml:space="preserve">XCMS</w:t>
+      </w:r>
+      <w:r>
+        <w:t xml:space="preserve"> </w:t>
+      </w:r>
+      <w:r>
+        <w:t xml:space="preserve">and</w:t>
+      </w:r>
+      <w:r>
+        <w:t xml:space="preserve"> </w:t>
+      </w:r>
+      <w:r>
+        <w:t xml:space="preserve">MZmine</w:t>
+      </w:r>
+      <w:r>
+        <w:t xml:space="preserve"> </w:t>
+      </w:r>
+      <w:r>
+        <w:t xml:space="preserve">2</w:t>
+      </w:r>
+      <w:r>
+        <w:t xml:space="preserve"> </w:t>
+      </w:r>
+      <w:r>
+        <w:t xml:space="preserve">Chromatogram Construction</w:t>
+      </w:r>
+      <w:r>
+        <w:t xml:space="preserve"> </w:t>
+      </w:r>
+      <w:r>
+        <w:t xml:space="preserve">and</w:t>
+      </w:r>
+      <w:r>
+        <w:t xml:space="preserve"> </w:t>
+      </w:r>
+      <w:r>
+        <w:t xml:space="preserve">Chromatographic Peak Detection Methods</w:t>
+      </w:r>
+      <w:r>
+        <w:t xml:space="preserve"> </w:t>
+      </w:r>
+      <w:r>
+        <w:t xml:space="preserve">for</w:t>
+      </w:r>
+      <w:r>
+        <w:t xml:space="preserve"> </w:t>
+      </w:r>
+      <w:r>
+        <w:t xml:space="preserve">Preprocessing Mass Spectrometry Metabolomics Data</w:t>
+      </w:r>
+      <w:r>
+        <w:t xml:space="preserve">.”</w:t>
+      </w:r>
+      <w:r>
+        <w:t xml:space="preserve"> </w:t>
+      </w:r>
+      <w:r>
+        <w:rPr>
+          <w:i/>
+          <w:iCs/>
+        </w:rPr>
+        <w:t xml:space="preserve">Analytical Chemistry</w:t>
+      </w:r>
+      <w:r>
+        <w:t xml:space="preserve"> </w:t>
+      </w:r>
+      <w:r>
+        <w:t xml:space="preserve">89 (17): 8689–95.</w:t>
+      </w:r>
+      <w:r>
+        <w:t xml:space="preserve"> </w:t>
+      </w:r>
+      <w:hyperlink r:id="rId98">
+        <w:r>
+          <w:rPr>
+            <w:rStyle w:val="Hyperlink"/>
+          </w:rPr>
+          <w:t xml:space="preserve">https://doi.org/10.1021/acs.analchem.7b01069</w:t>
+        </w:r>
+      </w:hyperlink>
+      <w:r>
+        <w:t xml:space="preserve">.</w:t>
+      </w:r>
+    </w:p>
+    <w:bookmarkEnd w:id="99"/>
+    <w:bookmarkStart w:id="101" w:name="ref-Myers2017a"/>
+    <w:p>
+      <w:pPr>
+        <w:pStyle w:val="Bibliography"/>
+      </w:pPr>
+      <w:r>
+        <w:t xml:space="preserve">———. 2017b.</w:t>
+      </w:r>
+      <w:r>
+        <w:t xml:space="preserve"> </w:t>
+      </w:r>
+      <w:r>
+        <w:t xml:space="preserve">“One</w:t>
+      </w:r>
+      <w:r>
+        <w:t xml:space="preserve"> </w:t>
+      </w:r>
+      <w:r>
+        <w:t xml:space="preserve">Step Forward</w:t>
+      </w:r>
+      <w:r>
+        <w:t xml:space="preserve"> </w:t>
+      </w:r>
+      <w:r>
+        <w:t xml:space="preserve">for</w:t>
+      </w:r>
+      <w:r>
+        <w:t xml:space="preserve"> </w:t>
+      </w:r>
+      <w:r>
+        <w:t xml:space="preserve">Reducing False Positive</w:t>
+      </w:r>
+      <w:r>
+        <w:t xml:space="preserve"> </w:t>
+      </w:r>
+      <w:r>
+        <w:t xml:space="preserve">and</w:t>
+      </w:r>
+      <w:r>
+        <w:t xml:space="preserve"> </w:t>
+      </w:r>
+      <w:r>
+        <w:t xml:space="preserve">False Negative Compound Identifications</w:t>
+      </w:r>
+      <w:r>
+        <w:t xml:space="preserve"> </w:t>
+      </w:r>
+      <w:r>
+        <w:t xml:space="preserve">from</w:t>
+      </w:r>
+      <w:r>
+        <w:t xml:space="preserve"> </w:t>
+      </w:r>
+      <w:r>
+        <w:t xml:space="preserve">Mass Spectrometry Metabolomics Data</w:t>
+      </w:r>
+      <w:r>
+        <w:t xml:space="preserve">:</w:t>
+      </w:r>
+      <w:r>
+        <w:t xml:space="preserve"> </w:t>
+      </w:r>
+      <w:r>
+        <w:t xml:space="preserve">New Algorithms</w:t>
+      </w:r>
+      <w:r>
+        <w:t xml:space="preserve"> </w:t>
+      </w:r>
+      <w:r>
+        <w:t xml:space="preserve">for</w:t>
+      </w:r>
+      <w:r>
+        <w:t xml:space="preserve"> </w:t>
+      </w:r>
+      <w:r>
+        <w:t xml:space="preserve">Constructing Extracted Ion Chromatograms</w:t>
+      </w:r>
+      <w:r>
+        <w:t xml:space="preserve"> </w:t>
+      </w:r>
+      <w:r>
+        <w:t xml:space="preserve">and</w:t>
+      </w:r>
+      <w:r>
+        <w:t xml:space="preserve"> </w:t>
+      </w:r>
+      <w:r>
+        <w:t xml:space="preserve">Detecting Chromatographic Peaks</w:t>
+      </w:r>
+      <w:r>
+        <w:t xml:space="preserve">.”</w:t>
+      </w:r>
+      <w:r>
+        <w:t xml:space="preserve"> </w:t>
+      </w:r>
+      <w:r>
+        <w:rPr>
+          <w:i/>
+          <w:iCs/>
+        </w:rPr>
+        <w:t xml:space="preserve">Analytical Chemistry</w:t>
+      </w:r>
+      <w:r>
+        <w:t xml:space="preserve"> </w:t>
+      </w:r>
+      <w:r>
+        <w:t xml:space="preserve">89 (17): 8696–8703.</w:t>
+      </w:r>
+      <w:r>
+        <w:t xml:space="preserve"> </w:t>
+      </w:r>
+      <w:hyperlink r:id="rId100">
+        <w:r>
+          <w:rPr>
+            <w:rStyle w:val="Hyperlink"/>
+          </w:rPr>
+          <w:t xml:space="preserve">https://doi.org/10.1021/acs.analchem.7b00947</w:t>
+        </w:r>
+      </w:hyperlink>
+      <w:r>
+        <w:t xml:space="preserve">.</w:t>
+      </w:r>
+    </w:p>
+    <w:bookmarkEnd w:id="101"/>
+    <w:bookmarkStart w:id="103" w:name="ref-Narainsamy2016"/>
+    <w:p>
+      <w:pPr>
+        <w:pStyle w:val="Bibliography"/>
+      </w:pPr>
+      <w:r>
+        <w:t xml:space="preserve">Narainsamy, Kinsley, Sandrine Farci, Emilie Braun, Christophe Junot, Corinne Cassier-Chauvat, and Franck Chauvat. 2016.</w:t>
+      </w:r>
+      <w:r>
+        <w:t xml:space="preserve"> </w:t>
+      </w:r>
+      <w:r>
+        <w:t xml:space="preserve">“Oxidative-Stress Detoxification and Signalling in Cyanobacteria: The Crucial Glutathione Synthesis Pathway Supports the Production of Ergothioneine and Ophthalmate.”</w:t>
+      </w:r>
+      <w:r>
+        <w:t xml:space="preserve"> </w:t>
+      </w:r>
+      <w:r>
+        <w:rPr>
+          <w:i/>
+          <w:iCs/>
+        </w:rPr>
+        <w:t xml:space="preserve">Molecular Microbiology</w:t>
+      </w:r>
+      <w:r>
+        <w:t xml:space="preserve"> </w:t>
+      </w:r>
+      <w:r>
+        <w:t xml:space="preserve">100 (1): 15–24.</w:t>
+      </w:r>
+      <w:r>
+        <w:t xml:space="preserve"> </w:t>
+      </w:r>
+      <w:hyperlink r:id="rId102">
+        <w:r>
+          <w:rPr>
+            <w:rStyle w:val="Hyperlink"/>
+          </w:rPr>
+          <w:t xml:space="preserve">https://doi.org/10.1111/mmi.13296</w:t>
+        </w:r>
+      </w:hyperlink>
+      <w:r>
+        <w:t xml:space="preserve">.</w:t>
+      </w:r>
+    </w:p>
+    <w:bookmarkEnd w:id="103"/>
+    <w:bookmarkStart w:id="105" w:name="ref-Rafiei2015"/>
+    <w:p>
+      <w:pPr>
+        <w:pStyle w:val="Bibliography"/>
+      </w:pPr>
+      <w:r>
+        <w:t xml:space="preserve">Rafiei, Atefeh, and Lekha Sleno. 2015.</w:t>
+      </w:r>
+      <w:r>
+        <w:t xml:space="preserve"> </w:t>
+      </w:r>
+      <w:r>
+        <w:t xml:space="preserve">“Comparison of Peak-Picking Workflows for Untargeted Liquid Chromatography/High-Resolution Mass Spectrometry Metabolomics Data Analysis.”</w:t>
+      </w:r>
+      <w:r>
+        <w:t xml:space="preserve"> </w:t>
+      </w:r>
+      <w:r>
+        <w:rPr>
+          <w:i/>
+          <w:iCs/>
+        </w:rPr>
+        <w:t xml:space="preserve">Rapid Communications in Mass Spectrometry</w:t>
+      </w:r>
+      <w:r>
+        <w:t xml:space="preserve"> </w:t>
+      </w:r>
+      <w:r>
+        <w:t xml:space="preserve">29 (1): 119–27.</w:t>
+      </w:r>
+      <w:r>
+        <w:t xml:space="preserve"> </w:t>
+      </w:r>
+      <w:hyperlink r:id="rId104">
+        <w:r>
+          <w:rPr>
+            <w:rStyle w:val="Hyperlink"/>
+          </w:rPr>
+          <w:t xml:space="preserve">https://doi.org/10.1002/rcm.7094</w:t>
+        </w:r>
+      </w:hyperlink>
+      <w:r>
+        <w:t xml:space="preserve">.</w:t>
+      </w:r>
+    </w:p>
+    <w:bookmarkEnd w:id="105"/>
+    <w:bookmarkStart w:id="107" w:name="ref-Sacks2022"/>
+    <w:p>
+      <w:pPr>
+        <w:pStyle w:val="Bibliography"/>
+      </w:pPr>
+      <w:r>
+        <w:t xml:space="preserve">Sacks, Joshua S., Katherine R. Heal, Angela K. Boysen, Laura T. Carlson, and Anitra E. Ingalls. 2022.</w:t>
+      </w:r>
+      <w:r>
+        <w:t xml:space="preserve"> </w:t>
+      </w:r>
+      <w:r>
+        <w:t xml:space="preserve">“Quantification of Dissolved Metabolites in Environmental Samples Through Cation-Exchange Solid-Phase Extraction Paired with Liquid Chromatography–Mass Spectrometry.”</w:t>
+      </w:r>
+      <w:r>
+        <w:t xml:space="preserve"> </w:t>
+      </w:r>
+      <w:r>
+        <w:rPr>
+          <w:i/>
+          <w:iCs/>
+        </w:rPr>
+        <w:t xml:space="preserve">Limnology and Oceanography: Methods</w:t>
+      </w:r>
+      <w:r>
+        <w:t xml:space="preserve"> </w:t>
+      </w:r>
+      <w:r>
+        <w:t xml:space="preserve">20 (11): 683–700.</w:t>
+      </w:r>
+      <w:r>
+        <w:t xml:space="preserve"> </w:t>
+      </w:r>
+      <w:hyperlink r:id="rId106">
+        <w:r>
+          <w:rPr>
+            <w:rStyle w:val="Hyperlink"/>
+          </w:rPr>
+          <w:t xml:space="preserve">https://doi.org/10.1002/lom3.10513</w:t>
+        </w:r>
+      </w:hyperlink>
+      <w:r>
+        <w:t xml:space="preserve">.</w:t>
+      </w:r>
+    </w:p>
+    <w:bookmarkEnd w:id="107"/>
+    <w:bookmarkStart w:id="109" w:name="ref-Salazar2017"/>
+    <w:p>
+      <w:pPr>
+        <w:pStyle w:val="Bibliography"/>
+      </w:pPr>
+      <w:r>
+        <w:t xml:space="preserve">Salazar, Guillem, and Shinichi Sunagawa. 2017.</w:t>
+      </w:r>
+      <w:r>
+        <w:t xml:space="preserve"> </w:t>
+      </w:r>
+      <w:r>
+        <w:t xml:space="preserve">“Marine Microbial Diversity.”</w:t>
+      </w:r>
+      <w:r>
+        <w:t xml:space="preserve"> </w:t>
+      </w:r>
+      <w:r>
+        <w:rPr>
+          <w:i/>
+          <w:iCs/>
+        </w:rPr>
+        <w:t xml:space="preserve">Current Biology</w:t>
+      </w:r>
+      <w:r>
+        <w:t xml:space="preserve"> </w:t>
+      </w:r>
+      <w:r>
+        <w:t xml:space="preserve">27 (11): R489–94.</w:t>
+      </w:r>
+      <w:r>
+        <w:t xml:space="preserve"> </w:t>
+      </w:r>
+      <w:hyperlink r:id="rId108">
+        <w:r>
+          <w:rPr>
+            <w:rStyle w:val="Hyperlink"/>
+          </w:rPr>
+          <w:t xml:space="preserve">https://doi.org/10.1016/j.cub.2017.01.017</w:t>
+        </w:r>
+      </w:hyperlink>
+      <w:r>
+        <w:t xml:space="preserve">.</w:t>
+      </w:r>
+    </w:p>
+    <w:bookmarkEnd w:id="109"/>
+    <w:bookmarkStart w:id="111" w:name="ref-Schmid2023"/>
+    <w:p>
+      <w:pPr>
+        <w:pStyle w:val="Bibliography"/>
+      </w:pPr>
+      <w:r>
+        <w:t xml:space="preserve">Schmid, Robin, Steffen Heuckeroth, Ansgar Korf, Aleksandr Smirnov, Owen Myers, Thomas S. Dyrlund, Roman Bushuiev, et al. 2023.</w:t>
+      </w:r>
+      <w:r>
+        <w:t xml:space="preserve"> </w:t>
+      </w:r>
+      <w:r>
+        <w:t xml:space="preserve">“Integrative Analysis of Multimodal Mass Spectrometry Data in</w:t>
+      </w:r>
+      <w:r>
+        <w:t xml:space="preserve"> </w:t>
+      </w:r>
+      <w:r>
+        <w:t xml:space="preserve">MZmine</w:t>
+      </w:r>
+      <w:r>
+        <w:t xml:space="preserve"> </w:t>
+      </w:r>
+      <w:r>
+        <w:t xml:space="preserve">3.”</w:t>
+      </w:r>
+      <w:r>
+        <w:t xml:space="preserve"> </w:t>
+      </w:r>
+      <w:r>
+        <w:rPr>
+          <w:i/>
+          <w:iCs/>
+        </w:rPr>
+        <w:t xml:space="preserve">Nature Biotechnology</w:t>
+      </w:r>
+      <w:r>
+        <w:t xml:space="preserve"> </w:t>
+      </w:r>
+      <w:r>
+        <w:t xml:space="preserve">41 (4): 447–49.</w:t>
+      </w:r>
+      <w:r>
+        <w:t xml:space="preserve"> </w:t>
+      </w:r>
+      <w:hyperlink r:id="rId110">
+        <w:r>
+          <w:rPr>
+            <w:rStyle w:val="Hyperlink"/>
+          </w:rPr>
+          <w:t xml:space="preserve">https://doi.org/10.1038/s41587-023-01690-2</w:t>
+        </w:r>
+      </w:hyperlink>
+      <w:r>
+        <w:t xml:space="preserve">.</w:t>
+      </w:r>
+    </w:p>
+    <w:bookmarkEnd w:id="111"/>
+    <w:bookmarkStart w:id="113" w:name="ref-Schrimpe-Rutledge2016"/>
+    <w:p>
+      <w:pPr>
+        <w:pStyle w:val="Bibliography"/>
+      </w:pPr>
+      <w:r>
+        <w:t xml:space="preserve">Schrimpe-Rutledge, Alexandra C., Simona G. Codreanu, Stacy D. Sherrod, and John A. McLean. 2016.</w:t>
+      </w:r>
+      <w:r>
+        <w:t xml:space="preserve"> </w:t>
+      </w:r>
+      <w:r>
+        <w:t xml:space="preserve">“Untargeted</w:t>
+      </w:r>
+      <w:r>
+        <w:t xml:space="preserve"> </w:t>
+      </w:r>
+      <w:r>
+        <w:t xml:space="preserve">Metabolomics Strategies</w:t>
+      </w:r>
+      <w:r>
+        <w:t xml:space="preserve">—</w:t>
+      </w:r>
+      <w:r>
+        <w:t xml:space="preserve">Challenges</w:t>
+      </w:r>
+      <w:r>
+        <w:t xml:space="preserve"> </w:t>
+      </w:r>
+      <w:r>
+        <w:t xml:space="preserve">and</w:t>
+      </w:r>
+      <w:r>
+        <w:t xml:space="preserve"> </w:t>
+      </w:r>
+      <w:r>
+        <w:t xml:space="preserve">Emerging Directions</w:t>
+      </w:r>
+      <w:r>
+        <w:t xml:space="preserve">.”</w:t>
+      </w:r>
+      <w:r>
+        <w:t xml:space="preserve"> </w:t>
+      </w:r>
+      <w:r>
+        <w:rPr>
+          <w:i/>
+          <w:iCs/>
+        </w:rPr>
+        <w:t xml:space="preserve">Journal of the American Society for Mass Spectrometry</w:t>
+      </w:r>
+      <w:r>
+        <w:t xml:space="preserve"> </w:t>
+      </w:r>
+      <w:r>
+        <w:t xml:space="preserve">27 (12): 1897–1905.</w:t>
+      </w:r>
+      <w:r>
+        <w:t xml:space="preserve"> </w:t>
+      </w:r>
+      <w:hyperlink r:id="rId112">
+        <w:r>
+          <w:rPr>
+            <w:rStyle w:val="Hyperlink"/>
+          </w:rPr>
+          <w:t xml:space="preserve">https://doi.org/10.1007/s13361-016-1469-y</w:t>
+        </w:r>
+      </w:hyperlink>
+      <w:r>
+        <w:t xml:space="preserve">.</w:t>
+      </w:r>
+    </w:p>
+    <w:bookmarkEnd w:id="113"/>
+    <w:bookmarkStart w:id="115" w:name="ref-Siegel2023"/>
+    <w:p>
+      <w:pPr>
+        <w:pStyle w:val="Bibliography"/>
+      </w:pPr>
+      <w:r>
+        <w:t xml:space="preserve">Siegel, David A., Timothy DeVries, Ivona Cetinić, and Kelsey M. Bisson. 2023.</w:t>
+      </w:r>
+      <w:r>
+        <w:t xml:space="preserve"> </w:t>
+      </w:r>
+      <w:r>
+        <w:t xml:space="preserve">“Quantifying the</w:t>
+      </w:r>
+      <w:r>
+        <w:t xml:space="preserve"> </w:t>
+      </w:r>
+      <w:r>
+        <w:t xml:space="preserve">Ocean</w:t>
+      </w:r>
+      <w:r>
+        <w:t xml:space="preserve">’s</w:t>
+      </w:r>
+      <w:r>
+        <w:t xml:space="preserve"> </w:t>
+      </w:r>
+      <w:r>
+        <w:t xml:space="preserve">Biological Pump</w:t>
+      </w:r>
+      <w:r>
+        <w:t xml:space="preserve"> </w:t>
+      </w:r>
+      <w:r>
+        <w:t xml:space="preserve">and</w:t>
+      </w:r>
+      <w:r>
+        <w:t xml:space="preserve"> </w:t>
+      </w:r>
+      <w:r>
+        <w:t xml:space="preserve">Its Carbon Cycle Impacts</w:t>
+      </w:r>
+      <w:r>
+        <w:t xml:space="preserve"> </w:t>
+      </w:r>
+      <w:r>
+        <w:t xml:space="preserve">on</w:t>
+      </w:r>
+      <w:r>
+        <w:t xml:space="preserve"> </w:t>
+      </w:r>
+      <w:r>
+        <w:t xml:space="preserve">Global Scales</w:t>
+      </w:r>
+      <w:r>
+        <w:t xml:space="preserve">.”</w:t>
+      </w:r>
+      <w:r>
+        <w:t xml:space="preserve"> </w:t>
+      </w:r>
+      <w:r>
+        <w:rPr>
+          <w:i/>
+          <w:iCs/>
+        </w:rPr>
+        <w:t xml:space="preserve">Annual Review of Marine Science</w:t>
+      </w:r>
+      <w:r>
+        <w:t xml:space="preserve"> </w:t>
+      </w:r>
+      <w:r>
+        <w:t xml:space="preserve">15 (1): 329–56.</w:t>
+      </w:r>
+      <w:r>
+        <w:t xml:space="preserve"> </w:t>
+      </w:r>
+      <w:hyperlink r:id="rId114">
+        <w:r>
+          <w:rPr>
+            <w:rStyle w:val="Hyperlink"/>
+          </w:rPr>
+          <w:t xml:space="preserve">https://doi.org/10.1146/annurev-marine-040722-115226</w:t>
+        </w:r>
+      </w:hyperlink>
+      <w:r>
+        <w:t xml:space="preserve">.</w:t>
+      </w:r>
+    </w:p>
+    <w:bookmarkEnd w:id="115"/>
+    <w:bookmarkStart w:id="117" w:name="ref-Smith2006"/>
+    <w:p>
+      <w:pPr>
+        <w:pStyle w:val="Bibliography"/>
+      </w:pPr>
+      <w:r>
+        <w:t xml:space="preserve">Smith, Colin A., Elizabeth J. Want, Grace O’Maille, Ruben Abagyan, and Gary Siuzdak. 2006.</w:t>
+      </w:r>
+      <w:r>
+        <w:t xml:space="preserve"> </w:t>
+      </w:r>
+      <w:r>
+        <w:t xml:space="preserve">“</w:t>
+      </w:r>
+      <w:r>
+        <w:t xml:space="preserve">XCMS</w:t>
+      </w:r>
+      <w:r>
+        <w:t xml:space="preserve">:</w:t>
+      </w:r>
+      <w:r>
+        <w:t xml:space="preserve"> </w:t>
+      </w:r>
+      <w:r>
+        <w:t xml:space="preserve">Processing Mass Spectrometry Data</w:t>
+      </w:r>
+      <w:r>
+        <w:t xml:space="preserve"> </w:t>
+      </w:r>
+      <w:r>
+        <w:t xml:space="preserve">for</w:t>
+      </w:r>
+      <w:r>
+        <w:t xml:space="preserve"> </w:t>
+      </w:r>
+      <w:r>
+        <w:t xml:space="preserve">Metabolite Profiling Using Nonlinear Peak Alignment</w:t>
+      </w:r>
+      <w:r>
+        <w:t xml:space="preserve">,</w:t>
+      </w:r>
+      <w:r>
+        <w:t xml:space="preserve"> </w:t>
+      </w:r>
+      <w:r>
+        <w:t xml:space="preserve">Matching</w:t>
+      </w:r>
+      <w:r>
+        <w:t xml:space="preserve">, and</w:t>
+      </w:r>
+      <w:r>
+        <w:t xml:space="preserve"> </w:t>
+      </w:r>
+      <w:r>
+        <w:t xml:space="preserve">Identification</w:t>
+      </w:r>
+      <w:r>
+        <w:t xml:space="preserve">.”</w:t>
+      </w:r>
+      <w:r>
+        <w:t xml:space="preserve"> </w:t>
+      </w:r>
+      <w:r>
+        <w:rPr>
+          <w:i/>
+          <w:iCs/>
+        </w:rPr>
+        <w:t xml:space="preserve">Analytical Chemistry</w:t>
+      </w:r>
+      <w:r>
+        <w:t xml:space="preserve"> </w:t>
+      </w:r>
+      <w:r>
+        <w:t xml:space="preserve">78 (3): 779–87.</w:t>
+      </w:r>
+      <w:r>
+        <w:t xml:space="preserve"> </w:t>
+      </w:r>
+      <w:hyperlink r:id="rId116">
+        <w:r>
+          <w:rPr>
+            <w:rStyle w:val="Hyperlink"/>
+          </w:rPr>
+          <w:t xml:space="preserve">https://doi.org/10.1021/ac051437y</w:t>
+        </w:r>
+      </w:hyperlink>
+      <w:r>
+        <w:t xml:space="preserve">.</w:t>
+      </w:r>
+    </w:p>
+    <w:bookmarkEnd w:id="117"/>
+    <w:bookmarkStart w:id="119" w:name="ref-Tautenhahn2008"/>
+    <w:p>
+      <w:pPr>
+        <w:pStyle w:val="Bibliography"/>
+      </w:pPr>
+      <w:r>
+        <w:t xml:space="preserve">Tautenhahn, Ralf, Christoph Böttcher, and Steffen Neumann. 2008.</w:t>
+      </w:r>
+      <w:r>
+        <w:t xml:space="preserve"> </w:t>
+      </w:r>
+      <w:r>
+        <w:t xml:space="preserve">“Highly Sensitive Feature Detection for High Resolution</w:t>
+      </w:r>
+      <w:r>
+        <w:t xml:space="preserve"> </w:t>
+      </w:r>
+      <w:r>
+        <w:t xml:space="preserve">LC</w:t>
+      </w:r>
+      <w:r>
+        <w:t xml:space="preserve">/</w:t>
+      </w:r>
+      <w:r>
+        <w:t xml:space="preserve">MS</w:t>
+      </w:r>
+      <w:r>
+        <w:t xml:space="preserve">.”</w:t>
+      </w:r>
+      <w:r>
+        <w:t xml:space="preserve"> </w:t>
+      </w:r>
+      <w:r>
+        <w:rPr>
+          <w:i/>
+          <w:iCs/>
+        </w:rPr>
+        <w:t xml:space="preserve">BMC Bioinformatics</w:t>
+      </w:r>
+      <w:r>
+        <w:t xml:space="preserve"> </w:t>
+      </w:r>
+      <w:r>
+        <w:t xml:space="preserve">9 (1): 504.</w:t>
+      </w:r>
+      <w:r>
+        <w:t xml:space="preserve"> </w:t>
+      </w:r>
+      <w:hyperlink r:id="rId118">
+        <w:r>
+          <w:rPr>
+            <w:rStyle w:val="Hyperlink"/>
+          </w:rPr>
+          <w:t xml:space="preserve">https://doi.org/10.1186/1471-2105-9-504</w:t>
+        </w:r>
+      </w:hyperlink>
+      <w:r>
+        <w:t xml:space="preserve">.</w:t>
+      </w:r>
+    </w:p>
+    <w:bookmarkEnd w:id="119"/>
+    <w:bookmarkStart w:id="121" w:name="ref-Thukral2023"/>
+    <w:p>
+      <w:pPr>
+        <w:pStyle w:val="Bibliography"/>
+      </w:pPr>
+      <w:r>
+        <w:t xml:space="preserve">Thukral, Monica, Andrew E. Allen, and Daniel Petras. 2023.</w:t>
+      </w:r>
+      <w:r>
+        <w:t xml:space="preserve"> </w:t>
+      </w:r>
+      <w:r>
+        <w:t xml:space="preserve">“Progress and Challenges in Exploring Aquatic Microbial Communities Using Non-Targeted Metabolomics.”</w:t>
+      </w:r>
+      <w:r>
+        <w:t xml:space="preserve"> </w:t>
+      </w:r>
+      <w:r>
+        <w:rPr>
+          <w:i/>
+          <w:iCs/>
+        </w:rPr>
+        <w:t xml:space="preserve">The ISME Journal</w:t>
+      </w:r>
+      <w:r>
+        <w:t xml:space="preserve"> </w:t>
+      </w:r>
+      <w:r>
+        <w:t xml:space="preserve">17 (12): 2147–59.</w:t>
+      </w:r>
+      <w:r>
+        <w:t xml:space="preserve"> </w:t>
+      </w:r>
+      <w:hyperlink r:id="rId120">
+        <w:r>
+          <w:rPr>
+            <w:rStyle w:val="Hyperlink"/>
+          </w:rPr>
+          <w:t xml:space="preserve">https://doi.org/10.1038/s41396-023-01532-8</w:t>
+        </w:r>
+      </w:hyperlink>
+      <w:r>
+        <w:t xml:space="preserve">.</w:t>
+      </w:r>
+    </w:p>
+    <w:bookmarkEnd w:id="121"/>
+    <w:bookmarkStart w:id="123" w:name="ref-Tsugawa2015"/>
+    <w:p>
+      <w:pPr>
+        <w:pStyle w:val="Bibliography"/>
+      </w:pPr>
+      <w:r>
+        <w:t xml:space="preserve">Tsugawa, Hiroshi, Tomas Cajka, Tobias Kind, Yan Ma, Brendan Higgins, Kazutaka Ikeda, Mitsuhiro Kanazawa, Jean VanderGheynst, Oliver Fiehn, and Masanori Arita. 2015.</w:t>
+      </w:r>
+      <w:r>
+        <w:t xml:space="preserve"> </w:t>
+      </w:r>
+      <w:r>
+        <w:t xml:space="preserve">“</w:t>
+      </w:r>
+      <w:r>
+        <w:t xml:space="preserve">MS-DIAL</w:t>
+      </w:r>
+      <w:r>
+        <w:t xml:space="preserve">: Data-Independent</w:t>
+      </w:r>
+      <w:r>
+        <w:t xml:space="preserve"> </w:t>
+      </w:r>
+      <w:r>
+        <w:t xml:space="preserve">MS</w:t>
+      </w:r>
+      <w:r>
+        <w:t xml:space="preserve">/</w:t>
+      </w:r>
+      <w:r>
+        <w:t xml:space="preserve">MS</w:t>
+      </w:r>
+      <w:r>
+        <w:t xml:space="preserve"> </w:t>
+      </w:r>
+      <w:r>
+        <w:t xml:space="preserve">Deconvolution for Comprehensive Metabolome Analysis.”</w:t>
+      </w:r>
+      <w:r>
+        <w:t xml:space="preserve"> </w:t>
+      </w:r>
+      <w:r>
+        <w:rPr>
+          <w:i/>
+          <w:iCs/>
+        </w:rPr>
+        <w:t xml:space="preserve">Nature Methods</w:t>
+      </w:r>
+      <w:r>
+        <w:t xml:space="preserve"> </w:t>
+      </w:r>
+      <w:r>
+        <w:t xml:space="preserve">12 (6): 523–26.</w:t>
+      </w:r>
+      <w:r>
+        <w:t xml:space="preserve"> </w:t>
+      </w:r>
+      <w:hyperlink r:id="rId122">
+        <w:r>
+          <w:rPr>
+            <w:rStyle w:val="Hyperlink"/>
+          </w:rPr>
+          <w:t xml:space="preserve">https://doi.org/10.1038/nmeth.3393</w:t>
+        </w:r>
+      </w:hyperlink>
+      <w:r>
+        <w:t xml:space="preserve">.</w:t>
+      </w:r>
+    </w:p>
+    <w:bookmarkEnd w:id="123"/>
+    <w:bookmarkStart w:id="125" w:name="ref-VanMooy2009"/>
+    <w:p>
+      <w:pPr>
+        <w:pStyle w:val="Bibliography"/>
+      </w:pPr>
+      <w:r>
+        <w:t xml:space="preserve">Van Mooy, Benjamin A. S., Helen F. Fredricks, Byron E. Pedler, Sonya T. Dyhrman, David M. Karl, Michal Koblížek, Michael W. Lomas, et al. 2009.</w:t>
+      </w:r>
+      <w:r>
+        <w:t xml:space="preserve"> </w:t>
+      </w:r>
+      <w:r>
+        <w:t xml:space="preserve">“Phytoplankton in the Ocean Use Non-Phosphorus Lipids in Response to Phosphorus Scarcity.”</w:t>
+      </w:r>
+      <w:r>
+        <w:t xml:space="preserve"> </w:t>
+      </w:r>
+      <w:r>
+        <w:rPr>
+          <w:i/>
+          <w:iCs/>
+        </w:rPr>
+        <w:t xml:space="preserve">Nature</w:t>
+      </w:r>
+      <w:r>
+        <w:t xml:space="preserve"> </w:t>
+      </w:r>
+      <w:r>
+        <w:t xml:space="preserve">458 (7234): 69–72.</w:t>
+      </w:r>
+      <w:r>
+        <w:t xml:space="preserve"> </w:t>
+      </w:r>
+      <w:hyperlink r:id="rId124">
+        <w:r>
+          <w:rPr>
+            <w:rStyle w:val="Hyperlink"/>
+          </w:rPr>
+          <w:t xml:space="preserve">https://doi.org/10.1038/nature07659</w:t>
+        </w:r>
+      </w:hyperlink>
+      <w:r>
+        <w:t xml:space="preserve">.</w:t>
+      </w:r>
+    </w:p>
+    <w:bookmarkEnd w:id="125"/>
+    <w:bookmarkStart w:id="127" w:name="ref-Vardi2006"/>
+    <w:p>
+      <w:pPr>
+        <w:pStyle w:val="Bibliography"/>
+      </w:pPr>
+      <w:r>
+        <w:t xml:space="preserve">Vardi, Assaf, Fabio Formiggini, Raffaella Casotti, Alessandra De Martino, François Ribalet, Antonio Miralto, and Chris Bowler. 2006.</w:t>
+      </w:r>
+      <w:r>
+        <w:t xml:space="preserve"> </w:t>
+      </w:r>
+      <w:r>
+        <w:t xml:space="preserve">“A</w:t>
+      </w:r>
+      <w:r>
+        <w:t xml:space="preserve"> </w:t>
+      </w:r>
+      <w:r>
+        <w:t xml:space="preserve">Stress Surveillance System Based</w:t>
+      </w:r>
+      <w:r>
+        <w:t xml:space="preserve"> </w:t>
+      </w:r>
+      <w:r>
+        <w:t xml:space="preserve">on</w:t>
+      </w:r>
+      <w:r>
+        <w:t xml:space="preserve"> </w:t>
+      </w:r>
+      <w:r>
+        <w:t xml:space="preserve">Calcium</w:t>
+      </w:r>
+      <w:r>
+        <w:t xml:space="preserve"> </w:t>
+      </w:r>
+      <w:r>
+        <w:t xml:space="preserve">and</w:t>
+      </w:r>
+      <w:r>
+        <w:t xml:space="preserve"> </w:t>
+      </w:r>
+      <w:r>
+        <w:t xml:space="preserve">Nitric Oxide</w:t>
+      </w:r>
+      <w:r>
+        <w:t xml:space="preserve"> </w:t>
+      </w:r>
+      <w:r>
+        <w:t xml:space="preserve">in</w:t>
+      </w:r>
+      <w:r>
+        <w:t xml:space="preserve"> </w:t>
+      </w:r>
+      <w:r>
+        <w:t xml:space="preserve">Marine Diatoms</w:t>
+      </w:r>
+      <w:r>
+        <w:t xml:space="preserve">.”</w:t>
+      </w:r>
+      <w:r>
+        <w:t xml:space="preserve"> </w:t>
+      </w:r>
+      <w:r>
+        <w:t xml:space="preserve">Edited by Jeffrey Dangl.</w:t>
+      </w:r>
+      <w:r>
+        <w:t xml:space="preserve"> </w:t>
+      </w:r>
+      <w:r>
+        <w:rPr>
+          <w:i/>
+          <w:iCs/>
+        </w:rPr>
+        <w:t xml:space="preserve">PLoS Biology</w:t>
+      </w:r>
+      <w:r>
+        <w:t xml:space="preserve"> </w:t>
+      </w:r>
+      <w:r>
+        <w:t xml:space="preserve">4 (3): e60.</w:t>
+      </w:r>
+      <w:r>
+        <w:t xml:space="preserve"> </w:t>
+      </w:r>
+      <w:hyperlink r:id="rId126">
+        <w:r>
+          <w:rPr>
+            <w:rStyle w:val="Hyperlink"/>
+          </w:rPr>
+          <w:t xml:space="preserve">https://doi.org/10.1371/journal.pbio.0040060</w:t>
+        </w:r>
+      </w:hyperlink>
+      <w:r>
+        <w:t xml:space="preserve">.</w:t>
+      </w:r>
+    </w:p>
+    <w:bookmarkEnd w:id="127"/>
+    <w:bookmarkStart w:id="129" w:name="ref-Wickham2014"/>
+    <w:p>
+      <w:pPr>
+        <w:pStyle w:val="Bibliography"/>
+      </w:pPr>
+      <w:r>
+        <w:t xml:space="preserve">Wickham, Hadley. 2014.</w:t>
+      </w:r>
+      <w:r>
+        <w:t xml:space="preserve"> </w:t>
+      </w:r>
+      <w:r>
+        <w:t xml:space="preserve">“Tidy</w:t>
+      </w:r>
+      <w:r>
+        <w:t xml:space="preserve"> </w:t>
+      </w:r>
+      <w:r>
+        <w:t xml:space="preserve">Data</w:t>
+      </w:r>
+      <w:r>
+        <w:t xml:space="preserve">.”</w:t>
+      </w:r>
+      <w:r>
+        <w:t xml:space="preserve"> </w:t>
+      </w:r>
+      <w:r>
+        <w:rPr>
+          <w:i/>
+          <w:iCs/>
+        </w:rPr>
+        <w:t xml:space="preserve">Journal of Statistical Software</w:t>
+      </w:r>
+      <w:r>
+        <w:t xml:space="preserve"> </w:t>
+      </w:r>
+      <w:r>
+        <w:t xml:space="preserve">59 (10).</w:t>
+      </w:r>
+      <w:r>
+        <w:t xml:space="preserve"> </w:t>
+      </w:r>
+      <w:hyperlink r:id="rId128">
+        <w:r>
+          <w:rPr>
+            <w:rStyle w:val="Hyperlink"/>
+          </w:rPr>
+          <w:t xml:space="preserve">https://doi.org/10.18637/jss.v059.i10</w:t>
+        </w:r>
+      </w:hyperlink>
+      <w:r>
+        <w:t xml:space="preserve">.</w:t>
+      </w:r>
+    </w:p>
+    <w:bookmarkEnd w:id="129"/>
+    <w:bookmarkStart w:id="131" w:name="ref-Yancey2005"/>
+    <w:p>
+      <w:pPr>
+        <w:pStyle w:val="Bibliography"/>
+      </w:pPr>
+      <w:r>
+        <w:t xml:space="preserve">Yancey, Paul H. 2005.</w:t>
+      </w:r>
+      <w:r>
+        <w:t xml:space="preserve"> </w:t>
+      </w:r>
+      <w:r>
+        <w:t xml:space="preserve">“Organic Osmolytes as Compatible, Metabolic and Counteracting Cytoprotectants in High Osmolarity and Other Stresses.”</w:t>
+      </w:r>
+      <w:r>
+        <w:t xml:space="preserve"> </w:t>
+      </w:r>
+      <w:r>
+        <w:rPr>
+          <w:i/>
+          <w:iCs/>
+        </w:rPr>
+        <w:t xml:space="preserve">Journal of Experimental Biology</w:t>
+      </w:r>
+      <w:r>
+        <w:t xml:space="preserve"> </w:t>
+      </w:r>
+      <w:r>
+        <w:t xml:space="preserve">208 (15): 2819–30.</w:t>
+      </w:r>
+      <w:r>
+        <w:t xml:space="preserve"> </w:t>
+      </w:r>
+      <w:hyperlink r:id="rId130">
+        <w:r>
+          <w:rPr>
+            <w:rStyle w:val="Hyperlink"/>
+          </w:rPr>
+          <w:t xml:space="preserve">https://doi.org/10.1242/jeb.01730</w:t>
+        </w:r>
+      </w:hyperlink>
+      <w:r>
+        <w:t xml:space="preserve">.</w:t>
+      </w:r>
+    </w:p>
+    <w:bookmarkEnd w:id="131"/>
+    <w:bookmarkStart w:id="133" w:name="ref-Yancey1982"/>
+    <w:p>
+      <w:pPr>
+        <w:pStyle w:val="Bibliography"/>
+      </w:pPr>
+      <w:r>
+        <w:t xml:space="preserve">Yancey, Paul H., Mary E. Clark, Steven C. Hand, R. David Bowlus, and George N. Somero. 1982.</w:t>
+      </w:r>
+      <w:r>
+        <w:t xml:space="preserve"> </w:t>
+      </w:r>
+      <w:r>
+        <w:t xml:space="preserve">“Living with</w:t>
+      </w:r>
+      <w:r>
+        <w:t xml:space="preserve"> </w:t>
+      </w:r>
+      <w:r>
+        <w:t xml:space="preserve">Water Stress</w:t>
+      </w:r>
+      <w:r>
+        <w:t xml:space="preserve">:</w:t>
+      </w:r>
+      <w:r>
+        <w:t xml:space="preserve"> </w:t>
+      </w:r>
+      <w:r>
+        <w:t xml:space="preserve">Evolution</w:t>
+      </w:r>
+      <w:r>
+        <w:t xml:space="preserve"> </w:t>
+      </w:r>
+      <w:r>
+        <w:t xml:space="preserve">of</w:t>
+      </w:r>
+      <w:r>
+        <w:t xml:space="preserve"> </w:t>
+      </w:r>
+      <w:r>
+        <w:t xml:space="preserve">Osmolyte Systems</w:t>
+      </w:r>
+      <w:r>
+        <w:t xml:space="preserve">.”</w:t>
+      </w:r>
+      <w:r>
+        <w:t xml:space="preserve"> </w:t>
+      </w:r>
+      <w:r>
+        <w:rPr>
+          <w:i/>
+          <w:iCs/>
+        </w:rPr>
+        <w:t xml:space="preserve">Science</w:t>
+      </w:r>
+      <w:r>
+        <w:t xml:space="preserve"> </w:t>
+      </w:r>
+      <w:r>
+        <w:t xml:space="preserve">217 (4566): 1214–22.</w:t>
+      </w:r>
+      <w:r>
+        <w:t xml:space="preserve"> </w:t>
+      </w:r>
+      <w:hyperlink r:id="rId132">
+        <w:r>
+          <w:rPr>
+            <w:rStyle w:val="Hyperlink"/>
+          </w:rPr>
+          <w:t xml:space="preserve">https://doi.org/10.1126/science.7112124</w:t>
+        </w:r>
+      </w:hyperlink>
+      <w:r>
+        <w:t xml:space="preserve">.</w:t>
+      </w:r>
+    </w:p>
+    <w:bookmarkEnd w:id="133"/>
+    <w:bookmarkEnd w:id="134"/>
+    <w:bookmarkEnd w:id="135"/>
     <w:sectPr/>
   </w:body>
 </w:document>
@@ -1069,7 +4415,23 @@
 
 <file path=word/comments.xml><?xml version="1.0" encoding="utf-8"?>
 <w:comments xmlns:w="http://schemas.openxmlformats.org/wordprocessingml/2006/main" xmlns:m="http://schemas.openxmlformats.org/officeDocument/2006/math" xmlns:r="http://schemas.openxmlformats.org/officeDocument/2006/relationships" xmlns:o="urn:schemas-microsoft-com:office:office" xmlns:v="urn:schemas-microsoft-com:vml" xmlns:w10="urn:schemas-microsoft-com:office:word" xmlns:a="http://schemas.openxmlformats.org/drawingml/2006/main" xmlns:pic="http://schemas.openxmlformats.org/drawingml/2006/picture" xmlns:wp="http://schemas.openxmlformats.org/drawingml/2006/wordprocessingDrawing">
-  <w:comment w:id="0" w:author="Will" w:date="2025-05-26 13:40:27.333344">
+  <w:comment w:id="0" w:author="Will" w:date="2025-05-26 15:52:19.829544">
+    <w:p>
+      <w:pPr>
+        <w:pStyle w:val="CommentText"/>
+      </w:pPr>
+      <w:r>
+        <w:rPr>
+          <w:rStyle w:val="CommentReference"/>
+        </w:rPr>
+        <w:annotationRef/>
+      </w:r>
+      <w:r>
+        <w:t xml:space="preserve">Am I allowed to have data/figures in my intro?</w:t>
+      </w:r>
+    </w:p>
+  </w:comment>
+  <w:comment w:id="0" w:author="Will" w:date="2025-05-26 15:52:19.838559">
     <w:p>
       <w:pPr>
         <w:pStyle w:val="CommentText"/>

</xml_diff>

<commit_message>
Expanding on NPSG and lit review per Josh's recommendations
</commit_message>
<xml_diff>
--- a/thesis.docx
+++ b/thesis.docx
@@ -23,7 +23,7 @@
         <w:pStyle w:val="Date"/>
       </w:pPr>
       <w:r>
-        <w:t xml:space="preserve">2025-05-26</w:t>
+        <w:t xml:space="preserve">2025-06-03</w:t>
       </w:r>
     </w:p>
     <w:bookmarkStart w:id="20" w:name="acknowledgements"/>
@@ -140,7 +140,7 @@
         </w:numPr>
       </w:pPr>
       <w:r>
-        <w:t xml:space="preserve">Leland/Lindsey/Everetta/Raafay/Natalie/Anna/Amy</w:t>
+        <w:t xml:space="preserve">Leland/Lindsey/Everetta/Raafay/Natalie/Anna/Amy/Alec</w:t>
       </w:r>
     </w:p>
     <w:p>
@@ -344,7 +344,7 @@
         </w:numPr>
       </w:pPr>
       <w:r>
-        <w:t xml:space="preserve">R packages xcms/data.table/tidyverse/knitr/plotly/shiny/vegan/broom/arrow/duckdb/xml2/XML/Rcolorbrewer/viridis/ggh4x/ggtext/patchwork/pbapply</w:t>
+        <w:t xml:space="preserve">R packages xcms/data.table/tidyverse/knitr/plotly/shiny/vegan/broom/arrow/duckdb/xml2/XML/Rcolorbrewer/viridis/ggh4x/ggtext/patchwork/pbapply/future/furrr</w:t>
       </w:r>
     </w:p>
     <w:p>
@@ -521,7 +521,7 @@
         <w:t xml:space="preserve">(Falkowski 1994; Falkowski, Fenchel, and Delong 2008)</w:t>
       </w:r>
       <w:r>
-        <w:t xml:space="preserve">. The process by which they transform air into food is the base of the marine food web and regulates Earth’s climate, with many fates available to the fixed carbon. A large fraction of this particulate matter will be transformed back into CO</w:t>
+        <w:t xml:space="preserve">. The process by which they transform air and nutrients into food is the base of the marine food web and regulates Earth’s climate, with many fates available to the fixed carbon. A large fraction of this particulate matter will be transformed back into CO</w:t>
       </w:r>
       <w:r>
         <w:rPr>
@@ -640,75 +640,66 @@
         <w:t xml:space="preserve">(Yancey 2005; Boyd and Gradmann 2002)</w:t>
       </w:r>
       <w:r>
-        <w:t xml:space="preserve">, and cell signaling (both beneficial and antagonistic interactions,</w:t>
-      </w:r>
-      <w:r>
-        <w:t xml:space="preserve"> </w:t>
-      </w:r>
-      <w:r>
-        <w:t xml:space="preserve">Vardi et al. (2006)</w:t>
+        <w:t xml:space="preserve">, and cell signaling (both beneficial and antagonistic interactions)</w:t>
+      </w:r>
+      <w:r>
+        <w:t xml:space="preserve"> </w:t>
+      </w:r>
+      <w:r>
+        <w:t xml:space="preserve">Thukral, Allen, and Petras (2023)</w:t>
+      </w:r>
+      <w:r>
+        <w:t xml:space="preserve">. There are likely hundreds of thousands of individual molecules composing the metabolome in the environment, making their comprehensive analysis challenging</w:t>
+      </w:r>
+      <w:r>
+        <w:t xml:space="preserve"> </w:t>
+      </w:r>
+      <w:r>
+        <w:t xml:space="preserve">(Schrimpe-Rutledge et al. 2016)</w:t>
+      </w:r>
+      <w:r>
+        <w:t xml:space="preserve">.</w:t>
+      </w:r>
+    </w:p>
+    <w:p>
+      <w:pPr>
+        <w:pStyle w:val="BodyText"/>
+      </w:pPr>
+      <w:r>
+        <w:t xml:space="preserve">Nonetheless, metabolomics attempts to do so. The study of</w:t>
+      </w:r>
+      <w:r>
+        <w:t xml:space="preserve"> </w:t>
+      </w:r>
+      <w:r>
+        <w:t xml:space="preserve">“all”</w:t>
+      </w:r>
+      <w:r>
+        <w:t xml:space="preserve"> </w:t>
+      </w:r>
+      <w:r>
+        <w:t xml:space="preserve">small molecules in the cell is a rapidly growing field with over 10,000 publications in 2024 and recently eclipsed all other</w:t>
+      </w:r>
+      <w:r>
+        <w:t xml:space="preserve"> </w:t>
+      </w:r>
+      <w:r>
+        <w:t xml:space="preserve">“omics”</w:t>
+      </w:r>
+      <w:r>
+        <w:t xml:space="preserve"> </w:t>
+      </w:r>
+      <w:r>
+        <w:t xml:space="preserve">fields of study according to a topic search in Web of Science (Figure 1.1,</w:t>
+      </w:r>
+      <w:r>
+        <w:t xml:space="preserve"> </w:t>
+      </w:r>
+      <w:r>
+        <w:t xml:space="preserve">Patti, Yanes, and Siuzdak (2012)</w:t>
       </w:r>
       <w:r>
         <w:t xml:space="preserve">,</w:t>
-      </w:r>
-      <w:r>
-        <w:t xml:space="preserve"> </w:t>
-      </w:r>
-      <w:r>
-        <w:t xml:space="preserve">Ferrer-González et al. (2021)</w:t>
-      </w:r>
-      <w:r>
-        <w:t xml:space="preserve">,</w:t>
-      </w:r>
-      <w:r>
-        <w:t xml:space="preserve"> </w:t>
-      </w:r>
-      <w:r>
-        <w:t xml:space="preserve">Thukral, Allen, and Petras (2023)</w:t>
-      </w:r>
-      <w:r>
-        <w:t xml:space="preserve">). There are likely hundreds of thousands of individual molecules composing the metabolome in the environment, making their comprehensive analysis challenging</w:t>
-      </w:r>
-      <w:r>
-        <w:t xml:space="preserve"> </w:t>
-      </w:r>
-      <w:r>
-        <w:t xml:space="preserve">(Schrimpe-Rutledge et al. 2016)</w:t>
-      </w:r>
-      <w:r>
-        <w:t xml:space="preserve">.</w:t>
-      </w:r>
-    </w:p>
-    <w:p>
-      <w:pPr>
-        <w:pStyle w:val="BodyText"/>
-      </w:pPr>
-      <w:r>
-        <w:t xml:space="preserve">Nonetheless, metabolomics attempts to do so. The study of</w:t>
-      </w:r>
-      <w:r>
-        <w:t xml:space="preserve"> </w:t>
-      </w:r>
-      <w:r>
-        <w:t xml:space="preserve">“all”</w:t>
-      </w:r>
-      <w:r>
-        <w:t xml:space="preserve"> </w:t>
-      </w:r>
-      <w:r>
-        <w:t xml:space="preserve">small molecules in the cell is a rapidly growing field with over 10,000 publications in 2024 and recently eclipsed all other</w:t>
-      </w:r>
-      <w:r>
-        <w:t xml:space="preserve"> </w:t>
-      </w:r>
-      <w:r>
-        <w:t xml:space="preserve">“omics”</w:t>
-      </w:r>
-      <w:r>
-        <w:t xml:space="preserve"> </w:t>
-      </w:r>
-      <w:r>
-        <w:t xml:space="preserve">fields of study according to a topic search in Web of Science (Figure 1.1,</w:t>
       </w:r>
       <w:r>
         <w:t xml:space="preserve"> </w:t>
@@ -785,29 +776,36 @@
           <w:i/>
           <w:iCs/>
         </w:rPr>
-        <w:t xml:space="preserve">Figure 1.1: Number of publications indexed by Web of Science yearly since 1988 across different ’omics disciplines.</w:t>
-      </w:r>
-      <w:r>
-        <w:rPr>
-          <w:i/>
-          <w:iCs/>
-        </w:rPr>
-        <w:t xml:space="preserve"> </w:t>
-      </w:r>
-      <w:commentRangeStart w:id="0"/>
-      <w:r>
-        <w:rPr>
-          <w:i/>
-          <w:iCs/>
-        </w:rPr>
-        <w:t xml:space="preserve"> </w:t>
-      </w:r>
-      <w:commentRangeEnd w:id="0"/>
-      <w:r>
-        <w:rPr>
-          <w:rStyle w:val="CommentReference"/>
-        </w:rPr>
-        <w:commentReference w:id="0"/>
+        <w:t xml:space="preserve">Figure 1.1: Number of publications indexed by Web of Science yearly since 1988 across different ’omics disciplines. Data were generated by searching the term in the legend as a topic and tabulated as a bar chart using the WOS Analyze Results option for Publication Years. All data rows were exported to CSV and plotted here using R’s</w:t>
+      </w:r>
+      <w:r>
+        <w:rPr>
+          <w:i/>
+          <w:iCs/>
+        </w:rPr>
+        <w:t xml:space="preserve"> </w:t>
+      </w:r>
+      <w:r>
+        <w:rPr>
+          <w:rStyle w:val="VerbatimChar"/>
+          <w:i/>
+          <w:iCs/>
+        </w:rPr>
+        <w:t xml:space="preserve">ggplot2</w:t>
+      </w:r>
+      <w:r>
+        <w:rPr>
+          <w:i/>
+          <w:iCs/>
+        </w:rPr>
+        <w:t xml:space="preserve"> </w:t>
+      </w:r>
+      <w:r>
+        <w:rPr>
+          <w:i/>
+          <w:iCs/>
+        </w:rPr>
+        <w:t xml:space="preserve">library.</w:t>
       </w:r>
     </w:p>
     <w:p>
@@ -833,13 +831,13 @@
         <w:t xml:space="preserve">(Schrimpe-Rutledge et al. 2016)</w:t>
       </w:r>
       <w:r>
-        <w:t xml:space="preserve">. Third, the diversity and novelty of many compounds makes pure standards often unavailable, let alone isotopically-labeled versions necessary for the construction of the gold-standard multipoint calibration curve</w:t>
-      </w:r>
-      <w:r>
-        <w:t xml:space="preserve"> </w:t>
-      </w:r>
-      <w:r>
-        <w:t xml:space="preserve">(Cajka and Fiehn 2016)</w:t>
+        <w:t xml:space="preserve">. Third, the diversity and novelty of many compounds makes pure standards often unavailable, let alone isotopically-labeled versions necessary for the construction of the gold-standard multipoint internal calibration curve</w:t>
+      </w:r>
+      <w:r>
+        <w:t xml:space="preserve"> </w:t>
+      </w:r>
+      <w:r>
+        <w:t xml:space="preserve">(Patti, Yanes, and Siuzdak 2012; Cajka and Fiehn 2016)</w:t>
       </w:r>
       <w:r>
         <w:t xml:space="preserve">.</w:t>
@@ -920,6 +918,62 @@
       </w:r>
       <w:r>
         <w:t xml:space="preserve">.</w:t>
+      </w:r>
+    </w:p>
+    <w:p>
+      <w:pPr>
+        <w:pStyle w:val="BodyText"/>
+      </w:pPr>
+      <w:r>
+        <w:t xml:space="preserve">Despite these challenges, marine microbial metabolomics shows significant promise for characterizing the composition of seawater and the organisms that live within it. Metabolites have been used to describe the latitudinal variation in marine particles</w:t>
+      </w:r>
+      <w:r>
+        <w:t xml:space="preserve"> </w:t>
+      </w:r>
+      <w:r>
+        <w:t xml:space="preserve">(Heal et al. 2021; Johnson et al. 2023, 2020)</w:t>
+      </w:r>
+      <w:r>
+        <w:t xml:space="preserve">, the response of the microbial community to nutrient and vitamin availability</w:t>
+      </w:r>
+      <w:r>
+        <w:t xml:space="preserve"> </w:t>
+      </w:r>
+      <w:r>
+        <w:t xml:space="preserve">(Sañudo-Wilhelmy et al. 2014; Heal et al. 2017; Bertrand et al. 2015; Wilson et al. 2019; Dawson et al. 2020)</w:t>
+      </w:r>
+      <w:r>
+        <w:t xml:space="preserve">, and the response of phytoplankton to changes in temperature and salinity</w:t>
+      </w:r>
+      <w:r>
+        <w:t xml:space="preserve"> </w:t>
+      </w:r>
+      <w:r>
+        <w:t xml:space="preserve">(Dawson et al. 2023)</w:t>
+      </w:r>
+      <w:r>
+        <w:t xml:space="preserve"> </w:t>
+      </w:r>
+      <w:r>
+        <w:t xml:space="preserve">as well as their response over the diel cycle</w:t>
+      </w:r>
+      <w:r>
+        <w:t xml:space="preserve"> </w:t>
+      </w:r>
+      <w:r>
+        <w:t xml:space="preserve">(Muratore et al. 2022; Boysen et al. 2021)</w:t>
+      </w:r>
+      <w:r>
+        <w:t xml:space="preserve">. Additionally, recent work on metabolites dissolved in seawater has begun to unlock the vast diversity of organic carbon and nitrogen in the ocean</w:t>
+      </w:r>
+      <w:r>
+        <w:t xml:space="preserve"> </w:t>
+      </w:r>
+      <w:r>
+        <w:t xml:space="preserve">(Sacks et al. 2022; Widner et al. 2021; Johnson, Kido Soule, and Kujawinski 2017)</w:t>
+      </w:r>
+      <w:r>
+        <w:t xml:space="preserve">. All of these efforts have implications for the way the smallest molecules in the ocean affect its ability to cycle energy and matter through the globe.</w:t>
       </w:r>
     </w:p>
     <w:bookmarkEnd w:id="25"/>
@@ -955,7 +1009,7 @@
         <w:t xml:space="preserve">Buszewski and Noga (2012)</w:t>
       </w:r>
       <w:r>
-        <w:t xml:space="preserve">) and compounds near the limit of detection, this becomes a challenge. The conventional solution is manual integration, in which a mass-spectrometrist manually reviews the extracted chromatograms and determines the start and end of chromatographic peak for integration, often via graphical user interface (GUI). However, this method is time consuming (scaling with the number of compounds and the number of samples) and cannot be guaranteed to be reproducible. This has led to the use of software for automatic detection and integration.</w:t>
+        <w:t xml:space="preserve">) and compounds near the limit of detection, this becomes a challenge. The conventional solution is manual integration, in which a mass-spectrometrist manually reviews the extracted chromatograms and determines the start and end of chromatographic peak for integration, often via graphical user interface (GUI). However, this method is time consuming (scaling with the number of compounds and the number of samples) and cannot be guaranteed to be reproducible. This has led to the use of software for automatic peak detection and integration.</w:t>
       </w:r>
     </w:p>
     <w:p>
@@ -1019,7 +1073,7 @@
         <w:t xml:space="preserve"> </w:t>
       </w:r>
       <w:r>
-        <w:t xml:space="preserve">or even Microsoft Excel as long as the data is used to drive discovery instead of a priori knowledge about the expected compounds. For example, one could imagine an ADAP-style algorithm</w:t>
+        <w:t xml:space="preserve">or even Microsoft Excel as long as the data is used to drive discovery instead of a priori knowledge about the expected compounds. For example, one could imagine an Automated Data Analysis Pipeline (ADAP) type algorithm</w:t>
       </w:r>
       <w:r>
         <w:t xml:space="preserve"> </w:t>
@@ -1031,7 +1085,23 @@
         <w:t xml:space="preserve"> </w:t>
       </w:r>
       <w:r>
-        <w:t xml:space="preserve">that recursively extracts the largest intensities in a file for manual integration. These</w:t>
+        <w:t xml:space="preserve">that recursively extracts the largest intensities in a file and nearby</w:t>
+      </w:r>
+      <w:r>
+        <w:t xml:space="preserve"> </w:t>
+      </w:r>
+      <w:r>
+        <w:rPr>
+          <w:i/>
+          <w:iCs/>
+        </w:rPr>
+        <w:t xml:space="preserve">m/z</w:t>
+      </w:r>
+      <w:r>
+        <w:t xml:space="preserve"> </w:t>
+      </w:r>
+      <w:r>
+        <w:t xml:space="preserve">values for manual integration. These</w:t>
       </w:r>
       <w:r>
         <w:t xml:space="preserve"> </w:t>
@@ -1118,27 +1188,7 @@
         <w:t xml:space="preserve"> </w:t>
       </w:r>
       <w:r>
-        <w:t xml:space="preserve">data set then shows interesting differences between marine microbial samples taken from different depths that were not apparent in the original. Chapter 4.5</w:t>
-      </w:r>
-      <w:r>
-        <w:t xml:space="preserve"> </w:t>
-      </w:r>
-      <w:commentRangeStart w:id="0"/>
-      <w:r>
-        <w:t xml:space="preserve"> </w:t>
-      </w:r>
-      <w:commentRangeEnd w:id="0"/>
-      <w:r>
-        <w:rPr>
-          <w:rStyle w:val="CommentReference"/>
-        </w:rPr>
-        <w:commentReference w:id="0"/>
-      </w:r>
-      <w:r>
-        <w:t xml:space="preserve"> </w:t>
-      </w:r>
-      <w:r>
-        <w:t xml:space="preserve">extends this further by showing how the raw data itself can be treated as a multidimensional array with the largest</w:t>
+        <w:t xml:space="preserve">data set then shows interesting differences between marine microbial samples taken from different depths that were not apparent in the original. In the appendix, I also illustrate how raw data itself can be treated as a multidimensional array with the largest</w:t>
       </w:r>
       <w:r>
         <w:t xml:space="preserve"> </w:t>
@@ -1150,7 +1200,7 @@
         <w:t xml:space="preserve"> </w:t>
       </w:r>
       <w:r>
-        <w:t xml:space="preserve">being that of high-quality peaks, allowing dimensionality reduction techniques to group MS features for rapid quality annotation.</w:t>
+        <w:t xml:space="preserve">being those of high-quality peaks, allowing dimensionality reduction techniques to group MS features for rapid quality annotation.</w:t>
       </w:r>
     </w:p>
     <w:p>
@@ -1158,7 +1208,33 @@
         <w:pStyle w:val="BodyText"/>
       </w:pPr>
       <w:r>
-        <w:t xml:space="preserve">Chapters 5 and 6 are applications of the above philosophy to oceanographic data. Chapter 5 documents an exploratory metabolomics dataset collected across two sets of mesoscale eddy features of opposing polarity. In many ways this chapter felt like a return to the Challenger era of observational oceanography which required the use of complex ecological statistics to unravel the impacts of sea level anomaly on the ocean’s metabolome and reported several compounds for the first time in the open ocean. Chapter 6, in contrast, was a deeply-nested experimental framework using short-term incubations with isotopically-labeled nitrogen substrates to test specific hypotheses about microbial nutrient acquisition and use. In both cases, the rapid and intuitive exploration of select chromatograms as well as access to the raw data was key for constructing a confident and coherent narrative of the microbial role in ocean biogeochemistry.</w:t>
+        <w:t xml:space="preserve">Chapters 5 and 6 are applications of the above philosophy to oceanographic data collected from the North Pacific Subtropical Gyre (NPSG) near Station ALOHA. The NPSG is the largest biome on the planet and, like most of the surface ocean, is limited by the bioavailability of nitrogen despite large standing stocks of dinitrogen gas and DON in addition to the constant upwelling of nitrate from the deep</w:t>
+      </w:r>
+      <w:r>
+        <w:t xml:space="preserve"> </w:t>
+      </w:r>
+      <w:r>
+        <w:t xml:space="preserve">(Moore et al. 2013; Karl and Church 2017)</w:t>
+      </w:r>
+      <w:r>
+        <w:t xml:space="preserve">. Since nitrogen limits the amount of carbon fixation and export possible, understanding the forms and fluxes of nitrogen-containing molecules and the organisms they compose directly affects our ability to predict marine carbon cycling. As the majority of the nitrogen flux is through small, polar molecules</w:t>
+      </w:r>
+      <w:r>
+        <w:t xml:space="preserve"> </w:t>
+      </w:r>
+      <w:r>
+        <w:t xml:space="preserve">(Moran et al. 2016; Moran, Kujawinski, et al. 2022)</w:t>
+      </w:r>
+      <w:r>
+        <w:t xml:space="preserve">, metabolomics is particularly well suited to describing and quantifying these elemental cycles.</w:t>
+      </w:r>
+    </w:p>
+    <w:p>
+      <w:pPr>
+        <w:pStyle w:val="BodyText"/>
+      </w:pPr>
+      <w:r>
+        <w:t xml:space="preserve">Chapter 5 documents an exploratory metabolomics dataset collected in the NPSG across two sets of mesoscale eddy features of opposing polarity. In many ways this chapter felt like a return to the Challenger era of observational oceanography which required the use of complex ecological statistics to unravel the impacts of sea level anomaly on the ocean’s metabolome and reported several compounds for the first time in the open ocean. Chapter 6, in contrast, was a deeply-nested experimental framework using short-term incubations with isotopically-labeled nitrogen substrates to test specific hypotheses about microbial nutrient acquisition and use. In both cases, the rapid and intuitive exploration of select chromatograms as well as access to the raw data was key for constructing a confident and coherent narrative of the microbial role in ocean biogeochemistry.</w:t>
       </w:r>
     </w:p>
     <w:bookmarkEnd w:id="27"/>
@@ -1193,65 +1269,55 @@
       </w:r>
     </w:p>
     <w:bookmarkEnd w:id="31"/>
-    <w:bookmarkStart w:id="32" w:name="X1b48c0ed72c200cf3500d1dd7e62f01362438e1"/>
+    <w:bookmarkStart w:id="32" w:name="Xedce1658f36eb689ae3842092d7d72e1641c51a"/>
     <w:p>
       <w:pPr>
         <w:pStyle w:val="Heading1"/>
       </w:pPr>
       <w:r>
-        <w:t xml:space="preserve">Chapter 4.5: Speedy Quality Assurance via Lasso Labeling for Untargeted Mass-Spectrometry Data</w:t>
+        <w:t xml:space="preserve">Chapter 5: Metabolites Reflect Variability Introduced by Mesoscale Eddies in the North Pacific Subtropical Gyre</w:t>
       </w:r>
     </w:p>
     <w:bookmarkEnd w:id="32"/>
-    <w:bookmarkStart w:id="33" w:name="Xedce1658f36eb689ae3842092d7d72e1641c51a"/>
+    <w:bookmarkStart w:id="33" w:name="X462be72f9458ef8d3fb0ca28c93431a6e4b8fc8"/>
     <w:p>
       <w:pPr>
         <w:pStyle w:val="Heading1"/>
       </w:pPr>
       <w:r>
-        <w:t xml:space="preserve">Chapter 5: Metabolites Reflect Variability Introduced by Mesoscale Eddies in the North Pacific Subtropical Gyre</w:t>
+        <w:t xml:space="preserve">Chapter 6: The Form of Nitrogen Determines its Fate in the North Pacific Subtropical Gyre</w:t>
       </w:r>
     </w:p>
     <w:bookmarkEnd w:id="33"/>
-    <w:bookmarkStart w:id="34" w:name="X462be72f9458ef8d3fb0ca28c93431a6e4b8fc8"/>
+    <w:bookmarkStart w:id="34" w:name="chapter-7-conclusions"/>
     <w:p>
       <w:pPr>
         <w:pStyle w:val="Heading1"/>
       </w:pPr>
       <w:r>
-        <w:t xml:space="preserve">Chapter 6: The Form of Nitrogen Determines its Fate in the North Pacific Subtropical Gyre</w:t>
+        <w:t xml:space="preserve">Chapter 7: Conclusions</w:t>
+      </w:r>
+    </w:p>
+    <w:p>
+      <w:pPr>
+        <w:pStyle w:val="FirstParagraph"/>
+      </w:pPr>
+      <w:r>
+        <w:t xml:space="preserve">Note that I’m unhappy I didn’t get to do more MS/MS stuff, partially due to the tools not being very good - diagnostic fragments, wildly varying ways/formats to query, Metlin going private, unclear how to create consensus spectra from multiple scans or match these to knowns, limited database availability, lack of MS/MS stuff in my own data - would love to do this next.</w:t>
       </w:r>
     </w:p>
     <w:bookmarkEnd w:id="34"/>
-    <w:bookmarkStart w:id="35" w:name="conclusions"/>
+    <w:bookmarkStart w:id="164" w:name="bibliography"/>
     <w:p>
       <w:pPr>
         <w:pStyle w:val="Heading1"/>
       </w:pPr>
       <w:r>
-        <w:t xml:space="preserve">Conclusions?</w:t>
-      </w:r>
-    </w:p>
-    <w:p>
-      <w:pPr>
-        <w:pStyle w:val="FirstParagraph"/>
-      </w:pPr>
-      <w:r>
-        <w:t xml:space="preserve">Note that I’m unhappy I didn’t get to do more MS/MS stuff, partially due to the tools not being very good - diagnostic fragments, wildly varying ways/formats to query, Metlin going private, unclear how to create consensus spectra from multiple scans or match these to knowns, limited database availability, lack of MS/MS stuff in my own data - would love to do this next.</w:t>
-      </w:r>
-    </w:p>
-    <w:bookmarkEnd w:id="35"/>
-    <w:bookmarkStart w:id="135" w:name="bibliography"/>
-    <w:p>
-      <w:pPr>
-        <w:pStyle w:val="Heading1"/>
-      </w:pPr>
-      <w:r>
         <w:t xml:space="preserve">Bibliography</w:t>
       </w:r>
     </w:p>
-    <w:bookmarkStart w:id="134" w:name="refs"/>
-    <w:bookmarkStart w:id="37" w:name="ref-Adams2020"/>
+    <w:bookmarkStart w:id="163" w:name="refs"/>
+    <w:bookmarkStart w:id="36" w:name="ref-Adams2020"/>
     <w:p>
       <w:pPr>
         <w:pStyle w:val="Bibliography"/>
@@ -1314,7 +1380,7 @@
       <w:r>
         <w:t xml:space="preserve"> </w:t>
       </w:r>
-      <w:hyperlink r:id="rId36">
+      <w:hyperlink r:id="rId35">
         <w:r>
           <w:rPr>
             <w:rStyle w:val="Hyperlink"/>
@@ -1326,8 +1392,8 @@
         <w:t xml:space="preserve">.</w:t>
       </w:r>
     </w:p>
-    <w:bookmarkEnd w:id="37"/>
-    <w:bookmarkStart w:id="39" w:name="ref-Bauermeister2022"/>
+    <w:bookmarkEnd w:id="36"/>
+    <w:bookmarkStart w:id="38" w:name="ref-Bauermeister2022"/>
     <w:p>
       <w:pPr>
         <w:pStyle w:val="Bibliography"/>
@@ -1360,7 +1426,7 @@
       <w:r>
         <w:t xml:space="preserve"> </w:t>
       </w:r>
-      <w:hyperlink r:id="rId38">
+      <w:hyperlink r:id="rId37">
         <w:r>
           <w:rPr>
             <w:rStyle w:val="Hyperlink"/>
@@ -1372,8 +1438,8 @@
         <w:t xml:space="preserve">.</w:t>
       </w:r>
     </w:p>
-    <w:bookmarkEnd w:id="39"/>
-    <w:bookmarkStart w:id="41" w:name="ref-Becker2018"/>
+    <w:bookmarkEnd w:id="38"/>
+    <w:bookmarkStart w:id="40" w:name="ref-Becker2018"/>
     <w:p>
       <w:pPr>
         <w:pStyle w:val="Bibliography"/>
@@ -1406,7 +1472,7 @@
       <w:r>
         <w:t xml:space="preserve"> </w:t>
       </w:r>
-      <w:hyperlink r:id="rId40">
+      <w:hyperlink r:id="rId39">
         <w:r>
           <w:rPr>
             <w:rStyle w:val="Hyperlink"/>
@@ -1418,13 +1484,71 @@
         <w:t xml:space="preserve">.</w:t>
       </w:r>
     </w:p>
-    <w:bookmarkEnd w:id="41"/>
-    <w:bookmarkStart w:id="43" w:name="ref-Boyd2002"/>
+    <w:bookmarkEnd w:id="40"/>
+    <w:bookmarkStart w:id="42" w:name="ref-Bertrand2015"/>
     <w:p>
       <w:pPr>
         <w:pStyle w:val="Bibliography"/>
       </w:pPr>
       <w:r>
+        <w:t xml:space="preserve">Bertrand, Erin M., John P. McCrow, Ahmed Moustafa, Hong Zheng, Jeffrey B. McQuaid, Tom O. Delmont, Anton F. Post, et al. 2015.</w:t>
+      </w:r>
+      <w:r>
+        <w:t xml:space="preserve"> </w:t>
+      </w:r>
+      <w:r>
+        <w:t xml:space="preserve">“Phytoplankton–Bacterial Interactions Mediate Micronutrient Colimitation at the Coastal</w:t>
+      </w:r>
+      <w:r>
+        <w:t xml:space="preserve"> </w:t>
+      </w:r>
+      <w:r>
+        <w:t xml:space="preserve">Antarctic</w:t>
+      </w:r>
+      <w:r>
+        <w:t xml:space="preserve"> </w:t>
+      </w:r>
+      <w:r>
+        <w:t xml:space="preserve">Sea Ice Edge.”</w:t>
+      </w:r>
+      <w:r>
+        <w:t xml:space="preserve"> </w:t>
+      </w:r>
+      <w:r>
+        <w:rPr>
+          <w:i/>
+          <w:iCs/>
+        </w:rPr>
+        <w:t xml:space="preserve">Proceedings of the National Academy of Sciences</w:t>
+      </w:r>
+      <w:r>
+        <w:t xml:space="preserve"> </w:t>
+      </w:r>
+      <w:r>
+        <w:t xml:space="preserve">112 (32): 9938–43.</w:t>
+      </w:r>
+      <w:r>
+        <w:t xml:space="preserve"> </w:t>
+      </w:r>
+      <w:hyperlink r:id="rId41">
+        <w:r>
+          <w:rPr>
+            <w:rStyle w:val="Hyperlink"/>
+          </w:rPr>
+          <w:t xml:space="preserve">https://doi.org/10.1073/pnas.1501615112</w:t>
+        </w:r>
+      </w:hyperlink>
+      <w:r>
+        <w:t xml:space="preserve">.</w:t>
+      </w:r>
+    </w:p>
+    <w:bookmarkEnd w:id="42"/>
+    <w:bookmarkStart w:id="44" w:name="ref-Boyd2002"/>
+    <w:p>
+      <w:pPr>
+        <w:pStyle w:val="Bibliography"/>
+      </w:pPr>
+      <w:r>
         <w:t xml:space="preserve">Boyd, C., and D. Gradmann. 2002.</w:t>
       </w:r>
       <w:r>
@@ -1452,7 +1576,7 @@
       <w:r>
         <w:t xml:space="preserve"> </w:t>
       </w:r>
-      <w:hyperlink r:id="rId42">
+      <w:hyperlink r:id="rId43">
         <w:r>
           <w:rPr>
             <w:rStyle w:val="Hyperlink"/>
@@ -1464,13 +1588,65 @@
         <w:t xml:space="preserve">.</w:t>
       </w:r>
     </w:p>
-    <w:bookmarkEnd w:id="43"/>
-    <w:bookmarkStart w:id="45" w:name="ref-Boysen2018"/>
+    <w:bookmarkEnd w:id="44"/>
+    <w:bookmarkStart w:id="46" w:name="ref-Boysen2021"/>
     <w:p>
       <w:pPr>
         <w:pStyle w:val="Bibliography"/>
       </w:pPr>
       <w:r>
+        <w:t xml:space="preserve">Boysen, Angela K., Laura T. Carlson, Bryndan P. Durham, Ryan D. Groussman, Frank O. Aylward, François Ribalet, Katherine R. Heal, et al. 2021.</w:t>
+      </w:r>
+      <w:r>
+        <w:t xml:space="preserve"> </w:t>
+      </w:r>
+      <w:r>
+        <w:t xml:space="preserve">“Particulate Metabolites and Transcripts Reflect Diel Oscillations of Microbial Activity in the Surface Ocean.”</w:t>
+      </w:r>
+      <w:r>
+        <w:t xml:space="preserve"> </w:t>
+      </w:r>
+      <w:r>
+        <w:t xml:space="preserve">Edited by Jeff Bowman.</w:t>
+      </w:r>
+      <w:r>
+        <w:t xml:space="preserve"> </w:t>
+      </w:r>
+      <w:r>
+        <w:rPr>
+          <w:i/>
+          <w:iCs/>
+        </w:rPr>
+        <w:t xml:space="preserve">mSystems</w:t>
+      </w:r>
+      <w:r>
+        <w:t xml:space="preserve"> </w:t>
+      </w:r>
+      <w:r>
+        <w:t xml:space="preserve">6 (3): e00896–20.</w:t>
+      </w:r>
+      <w:r>
+        <w:t xml:space="preserve"> </w:t>
+      </w:r>
+      <w:hyperlink r:id="rId45">
+        <w:r>
+          <w:rPr>
+            <w:rStyle w:val="Hyperlink"/>
+          </w:rPr>
+          <w:t xml:space="preserve">https://doi.org/10.1128/mSystems.00896-20</w:t>
+        </w:r>
+      </w:hyperlink>
+      <w:r>
+        <w:t xml:space="preserve">.</w:t>
+      </w:r>
+    </w:p>
+    <w:bookmarkEnd w:id="46"/>
+    <w:bookmarkStart w:id="48" w:name="ref-Boysen2018"/>
+    <w:p>
+      <w:pPr>
+        <w:pStyle w:val="Bibliography"/>
+      </w:pPr>
+      <w:r>
         <w:t xml:space="preserve">Boysen, Angela K., Katherine R. Heal, Laura T. Carlson, and Anitra E. Ingalls. 2018.</w:t>
       </w:r>
       <w:r>
@@ -1498,7 +1674,7 @@
       <w:r>
         <w:t xml:space="preserve"> </w:t>
       </w:r>
-      <w:hyperlink r:id="rId44">
+      <w:hyperlink r:id="rId47">
         <w:r>
           <w:rPr>
             <w:rStyle w:val="Hyperlink"/>
@@ -1510,8 +1686,8 @@
         <w:t xml:space="preserve">.</w:t>
       </w:r>
     </w:p>
-    <w:bookmarkEnd w:id="45"/>
-    <w:bookmarkStart w:id="47" w:name="ref-Buszewski2012"/>
+    <w:bookmarkEnd w:id="48"/>
+    <w:bookmarkStart w:id="50" w:name="ref-Buszewski2012"/>
     <w:p>
       <w:pPr>
         <w:pStyle w:val="Bibliography"/>
@@ -1550,7 +1726,7 @@
       <w:r>
         <w:t xml:space="preserve"> </w:t>
       </w:r>
-      <w:hyperlink r:id="rId46">
+      <w:hyperlink r:id="rId49">
         <w:r>
           <w:rPr>
             <w:rStyle w:val="Hyperlink"/>
@@ -1562,8 +1738,8 @@
         <w:t xml:space="preserve">.</w:t>
       </w:r>
     </w:p>
-    <w:bookmarkEnd w:id="47"/>
-    <w:bookmarkStart w:id="49" w:name="ref-Cajka2016"/>
+    <w:bookmarkEnd w:id="50"/>
+    <w:bookmarkStart w:id="52" w:name="ref-Cajka2016"/>
     <w:p>
       <w:pPr>
         <w:pStyle w:val="Bibliography"/>
@@ -1641,7 +1817,7 @@
       <w:r>
         <w:t xml:space="preserve"> </w:t>
       </w:r>
-      <w:hyperlink r:id="rId48">
+      <w:hyperlink r:id="rId51">
         <w:r>
           <w:rPr>
             <w:rStyle w:val="Hyperlink"/>
@@ -1653,8 +1829,8 @@
         <w:t xml:space="preserve">.</w:t>
       </w:r>
     </w:p>
-    <w:bookmarkEnd w:id="49"/>
-    <w:bookmarkStart w:id="51" w:name="ref-Coble2014"/>
+    <w:bookmarkEnd w:id="52"/>
+    <w:bookmarkStart w:id="54" w:name="ref-Coble2014"/>
     <w:p>
       <w:pPr>
         <w:pStyle w:val="Bibliography"/>
@@ -1687,7 +1863,7 @@
       <w:r>
         <w:t xml:space="preserve"> </w:t>
       </w:r>
-      <w:hyperlink r:id="rId50">
+      <w:hyperlink r:id="rId53">
         <w:r>
           <w:rPr>
             <w:rStyle w:val="Hyperlink"/>
@@ -1699,13 +1875,114 @@
         <w:t xml:space="preserve">.</w:t>
       </w:r>
     </w:p>
-    <w:bookmarkEnd w:id="51"/>
-    <w:bookmarkStart w:id="53" w:name="ref-DeLong2005"/>
+    <w:bookmarkEnd w:id="54"/>
+    <w:bookmarkStart w:id="56" w:name="ref-Dawson2023"/>
     <w:p>
       <w:pPr>
         <w:pStyle w:val="Bibliography"/>
       </w:pPr>
       <w:r>
+        <w:t xml:space="preserve">Dawson, H M, E Connors, N G Erazo, J S Sacks, V Mierzejewski, S M Rundell, L T Carlson, et al. 2023.</w:t>
+      </w:r>
+      <w:r>
+        <w:t xml:space="preserve"> </w:t>
+      </w:r>
+      <w:r>
+        <w:t xml:space="preserve">“Microbial Metabolomic Responses to Changes in Temperature and Salinity Along the Western</w:t>
+      </w:r>
+      <w:r>
+        <w:t xml:space="preserve"> </w:t>
+      </w:r>
+      <w:r>
+        <w:t xml:space="preserve">Antarctic Peninsula</w:t>
+      </w:r>
+      <w:r>
+        <w:t xml:space="preserve">.”</w:t>
+      </w:r>
+      <w:r>
+        <w:t xml:space="preserve"> </w:t>
+      </w:r>
+      <w:r>
+        <w:rPr>
+          <w:i/>
+          <w:iCs/>
+        </w:rPr>
+        <w:t xml:space="preserve">The ISME Journal</w:t>
+      </w:r>
+      <w:r>
+        <w:t xml:space="preserve"> </w:t>
+      </w:r>
+      <w:r>
+        <w:t xml:space="preserve">17 (11): 2035–46.</w:t>
+      </w:r>
+      <w:r>
+        <w:t xml:space="preserve"> </w:t>
+      </w:r>
+      <w:hyperlink r:id="rId55">
+        <w:r>
+          <w:rPr>
+            <w:rStyle w:val="Hyperlink"/>
+          </w:rPr>
+          <w:t xml:space="preserve">https://doi.org/10.1038/s41396-023-01475-0</w:t>
+        </w:r>
+      </w:hyperlink>
+      <w:r>
+        <w:t xml:space="preserve">.</w:t>
+      </w:r>
+    </w:p>
+    <w:bookmarkEnd w:id="56"/>
+    <w:bookmarkStart w:id="58" w:name="ref-Dawson2020"/>
+    <w:p>
+      <w:pPr>
+        <w:pStyle w:val="Bibliography"/>
+      </w:pPr>
+      <w:r>
+        <w:t xml:space="preserve">Dawson, H M, K R Heal, A Torstensson, L T Carlson, A E Ingalls, and J N Young. 2020.</w:t>
+      </w:r>
+      <w:r>
+        <w:t xml:space="preserve"> </w:t>
+      </w:r>
+      <w:r>
+        <w:t xml:space="preserve">“Large Diversity in Nitrogen- and Sulfur-Containing Compatible Solute Profiles in Polar and Temperate Diatoms.”</w:t>
+      </w:r>
+      <w:r>
+        <w:t xml:space="preserve"> </w:t>
+      </w:r>
+      <w:r>
+        <w:rPr>
+          <w:i/>
+          <w:iCs/>
+        </w:rPr>
+        <w:t xml:space="preserve">Integrative and Comparative Biology</w:t>
+      </w:r>
+      <w:r>
+        <w:t xml:space="preserve"> </w:t>
+      </w:r>
+      <w:r>
+        <w:t xml:space="preserve">60 (6): 1401–13.</w:t>
+      </w:r>
+      <w:r>
+        <w:t xml:space="preserve"> </w:t>
+      </w:r>
+      <w:hyperlink r:id="rId57">
+        <w:r>
+          <w:rPr>
+            <w:rStyle w:val="Hyperlink"/>
+          </w:rPr>
+          <w:t xml:space="preserve">https://doi.org/10.1093/icb/icaa133</w:t>
+        </w:r>
+      </w:hyperlink>
+      <w:r>
+        <w:t xml:space="preserve">.</w:t>
+      </w:r>
+    </w:p>
+    <w:bookmarkEnd w:id="58"/>
+    <w:bookmarkStart w:id="60" w:name="ref-DeLong2005"/>
+    <w:p>
+      <w:pPr>
+        <w:pStyle w:val="Bibliography"/>
+      </w:pPr>
+      <w:r>
         <w:t xml:space="preserve">DeLong, Edward F. 2005.</w:t>
       </w:r>
       <w:r>
@@ -1733,7 +2010,7 @@
       <w:r>
         <w:t xml:space="preserve"> </w:t>
       </w:r>
-      <w:hyperlink r:id="rId52">
+      <w:hyperlink r:id="rId59">
         <w:r>
           <w:rPr>
             <w:rStyle w:val="Hyperlink"/>
@@ -1745,8 +2022,8 @@
         <w:t xml:space="preserve">.</w:t>
       </w:r>
     </w:p>
-    <w:bookmarkEnd w:id="53"/>
-    <w:bookmarkStart w:id="55" w:name="ref-Durham2022"/>
+    <w:bookmarkEnd w:id="60"/>
+    <w:bookmarkStart w:id="62" w:name="ref-Durham2022"/>
     <w:p>
       <w:pPr>
         <w:pStyle w:val="Bibliography"/>
@@ -1779,7 +2056,7 @@
       <w:r>
         <w:t xml:space="preserve"> </w:t>
       </w:r>
-      <w:hyperlink r:id="rId54">
+      <w:hyperlink r:id="rId61">
         <w:r>
           <w:rPr>
             <w:rStyle w:val="Hyperlink"/>
@@ -1791,8 +2068,8 @@
         <w:t xml:space="preserve">.</w:t>
       </w:r>
     </w:p>
-    <w:bookmarkEnd w:id="55"/>
-    <w:bookmarkStart w:id="57" w:name="ref-Edwards2023"/>
+    <w:bookmarkEnd w:id="62"/>
+    <w:bookmarkStart w:id="64" w:name="ref-Edwards2023"/>
     <w:p>
       <w:pPr>
         <w:pStyle w:val="Bibliography"/>
@@ -1846,7 +2123,7 @@
       <w:r>
         <w:t xml:space="preserve"> </w:t>
       </w:r>
-      <w:hyperlink r:id="rId56">
+      <w:hyperlink r:id="rId63">
         <w:r>
           <w:rPr>
             <w:rStyle w:val="Hyperlink"/>
@@ -1858,8 +2135,8 @@
         <w:t xml:space="preserve">.</w:t>
       </w:r>
     </w:p>
-    <w:bookmarkEnd w:id="57"/>
-    <w:bookmarkStart w:id="59" w:name="ref-Falkowski1994"/>
+    <w:bookmarkEnd w:id="64"/>
+    <w:bookmarkStart w:id="66" w:name="ref-Falkowski1994"/>
     <w:p>
       <w:pPr>
         <w:pStyle w:val="Bibliography"/>
@@ -1892,7 +2169,7 @@
       <w:r>
         <w:t xml:space="preserve"> </w:t>
       </w:r>
-      <w:hyperlink r:id="rId58">
+      <w:hyperlink r:id="rId65">
         <w:r>
           <w:rPr>
             <w:rStyle w:val="Hyperlink"/>
@@ -1904,8 +2181,8 @@
         <w:t xml:space="preserve">.</w:t>
       </w:r>
     </w:p>
-    <w:bookmarkEnd w:id="59"/>
-    <w:bookmarkStart w:id="61" w:name="ref-Falkowski2008"/>
+    <w:bookmarkEnd w:id="66"/>
+    <w:bookmarkStart w:id="68" w:name="ref-Falkowski2008"/>
     <w:p>
       <w:pPr>
         <w:pStyle w:val="Bibliography"/>
@@ -1956,7 +2233,7 @@
       <w:r>
         <w:t xml:space="preserve"> </w:t>
       </w:r>
-      <w:hyperlink r:id="rId60">
+      <w:hyperlink r:id="rId67">
         <w:r>
           <w:rPr>
             <w:rStyle w:val="Hyperlink"/>
@@ -1968,8 +2245,8 @@
         <w:t xml:space="preserve">.</w:t>
       </w:r>
     </w:p>
-    <w:bookmarkEnd w:id="61"/>
-    <w:bookmarkStart w:id="63" w:name="ref-Ferrer-Gonzalez2021"/>
+    <w:bookmarkEnd w:id="68"/>
+    <w:bookmarkStart w:id="70" w:name="ref-Ferrer-Gonzalez2021"/>
     <w:p>
       <w:pPr>
         <w:pStyle w:val="Bibliography"/>
@@ -2002,7 +2279,7 @@
       <w:r>
         <w:t xml:space="preserve"> </w:t>
       </w:r>
-      <w:hyperlink r:id="rId62">
+      <w:hyperlink r:id="rId69">
         <w:r>
           <w:rPr>
             <w:rStyle w:val="Hyperlink"/>
@@ -2014,8 +2291,8 @@
         <w:t xml:space="preserve">.</w:t>
       </w:r>
     </w:p>
-    <w:bookmarkEnd w:id="63"/>
-    <w:bookmarkStart w:id="65" w:name="ref-Giera2022"/>
+    <w:bookmarkEnd w:id="70"/>
+    <w:bookmarkStart w:id="72" w:name="ref-Giera2022"/>
     <w:p>
       <w:pPr>
         <w:pStyle w:val="Bibliography"/>
@@ -2057,7 +2334,7 @@
       <w:r>
         <w:t xml:space="preserve"> </w:t>
       </w:r>
-      <w:hyperlink r:id="rId64">
+      <w:hyperlink r:id="rId71">
         <w:r>
           <w:rPr>
             <w:rStyle w:val="Hyperlink"/>
@@ -2069,8 +2346,8 @@
         <w:t xml:space="preserve">.</w:t>
       </w:r>
     </w:p>
-    <w:bookmarkEnd w:id="65"/>
-    <w:bookmarkStart w:id="67" w:name="ref-Gika2019"/>
+    <w:bookmarkEnd w:id="72"/>
+    <w:bookmarkStart w:id="74" w:name="ref-Gika2019"/>
     <w:p>
       <w:pPr>
         <w:pStyle w:val="Bibliography"/>
@@ -2133,7 +2410,7 @@
       <w:r>
         <w:t xml:space="preserve"> </w:t>
       </w:r>
-      <w:hyperlink r:id="rId66">
+      <w:hyperlink r:id="rId73">
         <w:r>
           <w:rPr>
             <w:rStyle w:val="Hyperlink"/>
@@ -2145,8 +2422,8 @@
         <w:t xml:space="preserve">.</w:t>
       </w:r>
     </w:p>
-    <w:bookmarkEnd w:id="67"/>
-    <w:bookmarkStart w:id="69" w:name="ref-Heal2021"/>
+    <w:bookmarkEnd w:id="74"/>
+    <w:bookmarkStart w:id="76" w:name="ref-Heal2021"/>
     <w:p>
       <w:pPr>
         <w:pStyle w:val="Bibliography"/>
@@ -2185,7 +2462,7 @@
       <w:r>
         <w:t xml:space="preserve"> </w:t>
       </w:r>
-      <w:hyperlink r:id="rId68">
+      <w:hyperlink r:id="rId75">
         <w:r>
           <w:rPr>
             <w:rStyle w:val="Hyperlink"/>
@@ -2197,13 +2474,77 @@
         <w:t xml:space="preserve">.</w:t>
       </w:r>
     </w:p>
-    <w:bookmarkEnd w:id="69"/>
-    <w:bookmarkStart w:id="71" w:name="ref-Heuckeroth2024"/>
+    <w:bookmarkEnd w:id="76"/>
+    <w:bookmarkStart w:id="78" w:name="ref-Heal2017"/>
     <w:p>
       <w:pPr>
         <w:pStyle w:val="Bibliography"/>
       </w:pPr>
       <w:r>
+        <w:t xml:space="preserve">Heal, Katherine R., Wei Qin, Francois Ribalet, Anthony D. Bertagnolli, Willow Coyote-Maestas, Laura R. Hmelo, James W. Moffett, et al. 2017.</w:t>
+      </w:r>
+      <w:r>
+        <w:t xml:space="preserve"> </w:t>
+      </w:r>
+      <w:r>
+        <w:t xml:space="preserve">“Two Distinct Pools of</w:t>
+      </w:r>
+      <w:r>
+        <w:t xml:space="preserve"> </w:t>
+      </w:r>
+      <w:r>
+        <w:t xml:space="preserve">B</w:t>
+      </w:r>
+      <w:r>
+        <w:rPr>
+          <w:vertAlign w:val="subscript"/>
+        </w:rPr>
+        <w:t xml:space="preserve">12</w:t>
+      </w:r>
+      <w:r>
+        <w:t xml:space="preserve"> </w:t>
+      </w:r>
+      <w:r>
+        <w:t xml:space="preserve">Analogs Reveal Community Interdependencies in the Ocean.”</w:t>
+      </w:r>
+      <w:r>
+        <w:t xml:space="preserve"> </w:t>
+      </w:r>
+      <w:r>
+        <w:rPr>
+          <w:i/>
+          <w:iCs/>
+        </w:rPr>
+        <w:t xml:space="preserve">Proceedings of the National Academy of Sciences</w:t>
+      </w:r>
+      <w:r>
+        <w:t xml:space="preserve"> </w:t>
+      </w:r>
+      <w:r>
+        <w:t xml:space="preserve">114 (2): 364–69.</w:t>
+      </w:r>
+      <w:r>
+        <w:t xml:space="preserve"> </w:t>
+      </w:r>
+      <w:hyperlink r:id="rId77">
+        <w:r>
+          <w:rPr>
+            <w:rStyle w:val="Hyperlink"/>
+          </w:rPr>
+          <w:t xml:space="preserve">https://doi.org/10.1073/pnas.1608462114</w:t>
+        </w:r>
+      </w:hyperlink>
+      <w:r>
+        <w:t xml:space="preserve">.</w:t>
+      </w:r>
+    </w:p>
+    <w:bookmarkEnd w:id="78"/>
+    <w:bookmarkStart w:id="80" w:name="ref-Heuckeroth2024"/>
+    <w:p>
+      <w:pPr>
+        <w:pStyle w:val="Bibliography"/>
+      </w:pPr>
+      <w:r>
         <w:t xml:space="preserve">Heuckeroth, Steffen, Tito Damiani, Aleksandr Smirnov, Olena Mokshyna, Corinna Brungs, Ansgar Korf, Joshua David Smith, et al. 2024.</w:t>
       </w:r>
       <w:r>
@@ -2243,7 +2584,7 @@
       <w:r>
         <w:t xml:space="preserve"> </w:t>
       </w:r>
-      <w:hyperlink r:id="rId70">
+      <w:hyperlink r:id="rId79">
         <w:r>
           <w:rPr>
             <w:rStyle w:val="Hyperlink"/>
@@ -2255,8 +2596,8 @@
         <w:t xml:space="preserve">.</w:t>
       </w:r>
     </w:p>
-    <w:bookmarkEnd w:id="71"/>
-    <w:bookmarkStart w:id="73" w:name="ref-Hohrenk2020"/>
+    <w:bookmarkEnd w:id="80"/>
+    <w:bookmarkStart w:id="82" w:name="ref-Hohrenk2020"/>
     <w:p>
       <w:pPr>
         <w:pStyle w:val="Bibliography"/>
@@ -2340,7 +2681,7 @@
       <w:r>
         <w:t xml:space="preserve"> </w:t>
       </w:r>
-      <w:hyperlink r:id="rId72">
+      <w:hyperlink r:id="rId81">
         <w:r>
           <w:rPr>
             <w:rStyle w:val="Hyperlink"/>
@@ -2352,8 +2693,8 @@
         <w:t xml:space="preserve">.</w:t>
       </w:r>
     </w:p>
-    <w:bookmarkEnd w:id="73"/>
-    <w:bookmarkStart w:id="75" w:name="ref-Iversen2023"/>
+    <w:bookmarkEnd w:id="82"/>
+    <w:bookmarkStart w:id="84" w:name="ref-Iversen2023"/>
     <w:p>
       <w:pPr>
         <w:pStyle w:val="Bibliography"/>
@@ -2425,7 +2766,7 @@
       <w:r>
         <w:t xml:space="preserve"> </w:t>
       </w:r>
-      <w:hyperlink r:id="rId74">
+      <w:hyperlink r:id="rId83">
         <w:r>
           <w:rPr>
             <w:rStyle w:val="Hyperlink"/>
@@ -2437,13 +2778,169 @@
         <w:t xml:space="preserve">.</w:t>
       </w:r>
     </w:p>
-    <w:bookmarkEnd w:id="75"/>
-    <w:bookmarkStart w:id="77" w:name="ref-Jones2024"/>
+    <w:bookmarkEnd w:id="84"/>
+    <w:bookmarkStart w:id="86" w:name="ref-Johnson2017"/>
     <w:p>
       <w:pPr>
         <w:pStyle w:val="Bibliography"/>
       </w:pPr>
       <w:r>
+        <w:t xml:space="preserve">Johnson, Winifred M., Melissa C. Kido Soule, and Elizabeth B. Kujawinski. 2017.</w:t>
+      </w:r>
+      <w:r>
+        <w:t xml:space="preserve"> </w:t>
+      </w:r>
+      <w:r>
+        <w:t xml:space="preserve">“Extraction Efficiency and Quantification of Dissolved Metabolites in Targeted Marine Metabolomics.”</w:t>
+      </w:r>
+      <w:r>
+        <w:t xml:space="preserve"> </w:t>
+      </w:r>
+      <w:r>
+        <w:rPr>
+          <w:i/>
+          <w:iCs/>
+        </w:rPr>
+        <w:t xml:space="preserve">Limnology and Oceanography: Methods</w:t>
+      </w:r>
+      <w:r>
+        <w:t xml:space="preserve"> </w:t>
+      </w:r>
+      <w:r>
+        <w:t xml:space="preserve">15 (4): 417–28.</w:t>
+      </w:r>
+      <w:r>
+        <w:t xml:space="preserve"> </w:t>
+      </w:r>
+      <w:hyperlink r:id="rId85">
+        <w:r>
+          <w:rPr>
+            <w:rStyle w:val="Hyperlink"/>
+          </w:rPr>
+          <w:t xml:space="preserve">https://doi.org/10.1002/lom3.10181</w:t>
+        </w:r>
+      </w:hyperlink>
+      <w:r>
+        <w:t xml:space="preserve">.</w:t>
+      </w:r>
+    </w:p>
+    <w:bookmarkEnd w:id="86"/>
+    <w:bookmarkStart w:id="88" w:name="ref-Johnson2023"/>
+    <w:p>
+      <w:pPr>
+        <w:pStyle w:val="Bibliography"/>
+      </w:pPr>
+      <w:r>
+        <w:t xml:space="preserve">Johnson, Winifred M., Melissa C. Kido Soule, Krista Longnecker, Maya P. Bhatia, Steven J. Hallam, Michael W. Lomas, and Elizabeth B. Kujawinski. 2023.</w:t>
+      </w:r>
+      <w:r>
+        <w:t xml:space="preserve"> </w:t>
+      </w:r>
+      <w:r>
+        <w:t xml:space="preserve">“Particulate and Dissolved Metabolite Distributions Along a Latitudinal Transect of the Western</w:t>
+      </w:r>
+      <w:r>
+        <w:t xml:space="preserve"> </w:t>
+      </w:r>
+      <w:r>
+        <w:t xml:space="preserve">Atlantic Ocean</w:t>
+      </w:r>
+      <w:r>
+        <w:t xml:space="preserve">.”</w:t>
+      </w:r>
+      <w:r>
+        <w:t xml:space="preserve"> </w:t>
+      </w:r>
+      <w:r>
+        <w:rPr>
+          <w:i/>
+          <w:iCs/>
+        </w:rPr>
+        <w:t xml:space="preserve">Limnology and Oceanography</w:t>
+      </w:r>
+      <w:r>
+        <w:t xml:space="preserve"> </w:t>
+      </w:r>
+      <w:r>
+        <w:t xml:space="preserve">68 (2): 377–93.</w:t>
+      </w:r>
+      <w:r>
+        <w:t xml:space="preserve"> </w:t>
+      </w:r>
+      <w:hyperlink r:id="rId87">
+        <w:r>
+          <w:rPr>
+            <w:rStyle w:val="Hyperlink"/>
+          </w:rPr>
+          <w:t xml:space="preserve">https://doi.org/10.1002/lno.12275</w:t>
+        </w:r>
+      </w:hyperlink>
+      <w:r>
+        <w:t xml:space="preserve">.</w:t>
+      </w:r>
+    </w:p>
+    <w:bookmarkEnd w:id="88"/>
+    <w:bookmarkStart w:id="90" w:name="ref-Johnson2020"/>
+    <w:p>
+      <w:pPr>
+        <w:pStyle w:val="Bibliography"/>
+      </w:pPr>
+      <w:r>
+        <w:t xml:space="preserve">Johnson, Winifred M., Krista Longnecker, Melissa C. Kido Soule, William A. Arnold, Maya P. Bhatia, Steven J. Hallam, Benjamin A. S. Van Mooy, and Elizabeth B. Kujawinski. 2020.</w:t>
+      </w:r>
+      <w:r>
+        <w:t xml:space="preserve"> </w:t>
+      </w:r>
+      <w:r>
+        <w:t xml:space="preserve">“Metabolite Composition of Sinking Particles Differs from Surface Suspended Particles Across a Latitudinal Transect in the</w:t>
+      </w:r>
+      <w:r>
+        <w:t xml:space="preserve"> </w:t>
+      </w:r>
+      <w:r>
+        <w:t xml:space="preserve">South Atlantic</w:t>
+      </w:r>
+      <w:r>
+        <w:t xml:space="preserve">.”</w:t>
+      </w:r>
+      <w:r>
+        <w:t xml:space="preserve"> </w:t>
+      </w:r>
+      <w:r>
+        <w:rPr>
+          <w:i/>
+          <w:iCs/>
+        </w:rPr>
+        <w:t xml:space="preserve">Limnology and Oceanography</w:t>
+      </w:r>
+      <w:r>
+        <w:t xml:space="preserve"> </w:t>
+      </w:r>
+      <w:r>
+        <w:t xml:space="preserve">65 (1): 111–27.</w:t>
+      </w:r>
+      <w:r>
+        <w:t xml:space="preserve"> </w:t>
+      </w:r>
+      <w:hyperlink r:id="rId89">
+        <w:r>
+          <w:rPr>
+            <w:rStyle w:val="Hyperlink"/>
+          </w:rPr>
+          <w:t xml:space="preserve">https://doi.org/10.1002/lno.11255</w:t>
+        </w:r>
+      </w:hyperlink>
+      <w:r>
+        <w:t xml:space="preserve">.</w:t>
+      </w:r>
+    </w:p>
+    <w:bookmarkEnd w:id="90"/>
+    <w:bookmarkStart w:id="92" w:name="ref-Jones2024"/>
+    <w:p>
+      <w:pPr>
+        <w:pStyle w:val="Bibliography"/>
+      </w:pPr>
+      <w:r>
         <w:t xml:space="preserve">Jones, Catriona L. C., Judith Camps-Castella, Mike Smykala, Morgan S. Sobol, and Keisuke Inomura. 2024.</w:t>
       </w:r>
       <w:r>
@@ -2471,7 +2968,7 @@
       <w:r>
         <w:t xml:space="preserve"> </w:t>
       </w:r>
-      <w:hyperlink r:id="rId76">
+      <w:hyperlink r:id="rId91">
         <w:r>
           <w:rPr>
             <w:rStyle w:val="Hyperlink"/>
@@ -2483,8 +2980,8 @@
         <w:t xml:space="preserve">.</w:t>
       </w:r>
     </w:p>
-    <w:bookmarkEnd w:id="77"/>
-    <w:bookmarkStart w:id="79" w:name="ref-Kanehisa2000"/>
+    <w:bookmarkEnd w:id="92"/>
+    <w:bookmarkStart w:id="94" w:name="ref-Kanehisa2000"/>
     <w:p>
       <w:pPr>
         <w:pStyle w:val="Bibliography"/>
@@ -2556,7 +3053,7 @@
       <w:r>
         <w:t xml:space="preserve"> </w:t>
       </w:r>
-      <w:hyperlink r:id="rId78">
+      <w:hyperlink r:id="rId93">
         <w:r>
           <w:rPr>
             <w:rStyle w:val="Hyperlink"/>
@@ -2568,8 +3065,8 @@
         <w:t xml:space="preserve">.</w:t>
       </w:r>
     </w:p>
-    <w:bookmarkEnd w:id="79"/>
-    <w:bookmarkStart w:id="81" w:name="ref-Karl2017"/>
+    <w:bookmarkEnd w:id="94"/>
+    <w:bookmarkStart w:id="96" w:name="ref-Karl2017"/>
     <w:p>
       <w:pPr>
         <w:pStyle w:val="Bibliography"/>
@@ -2602,7 +3099,7 @@
       <w:r>
         <w:t xml:space="preserve"> </w:t>
       </w:r>
-      <w:hyperlink r:id="rId80">
+      <w:hyperlink r:id="rId95">
         <w:r>
           <w:rPr>
             <w:rStyle w:val="Hyperlink"/>
@@ -2614,8 +3111,8 @@
         <w:t xml:space="preserve">.</w:t>
       </w:r>
     </w:p>
-    <w:bookmarkEnd w:id="81"/>
-    <w:bookmarkStart w:id="83" w:name="ref-Karp2019"/>
+    <w:bookmarkEnd w:id="96"/>
+    <w:bookmarkStart w:id="98" w:name="ref-Karp2019"/>
     <w:p>
       <w:pPr>
         <w:pStyle w:val="Bibliography"/>
@@ -2660,7 +3157,7 @@
       <w:r>
         <w:t xml:space="preserve"> </w:t>
       </w:r>
-      <w:hyperlink r:id="rId82">
+      <w:hyperlink r:id="rId97">
         <w:r>
           <w:rPr>
             <w:rStyle w:val="Hyperlink"/>
@@ -2672,8 +3169,8 @@
         <w:t xml:space="preserve">.</w:t>
       </w:r>
     </w:p>
-    <w:bookmarkEnd w:id="83"/>
-    <w:bookmarkStart w:id="85" w:name="ref-KidoSoule2015"/>
+    <w:bookmarkEnd w:id="98"/>
+    <w:bookmarkStart w:id="100" w:name="ref-KidoSoule2015"/>
     <w:p>
       <w:pPr>
         <w:pStyle w:val="Bibliography"/>
@@ -2718,7 +3215,7 @@
       <w:r>
         <w:t xml:space="preserve"> </w:t>
       </w:r>
-      <w:hyperlink r:id="rId84">
+      <w:hyperlink r:id="rId99">
         <w:r>
           <w:rPr>
             <w:rStyle w:val="Hyperlink"/>
@@ -2730,8 +3227,8 @@
         <w:t xml:space="preserve">.</w:t>
       </w:r>
     </w:p>
-    <w:bookmarkEnd w:id="85"/>
-    <w:bookmarkStart w:id="87" w:name="ref-Kujawinski2023"/>
+    <w:bookmarkEnd w:id="100"/>
+    <w:bookmarkStart w:id="102" w:name="ref-Kujawinski2023"/>
     <w:p>
       <w:pPr>
         <w:pStyle w:val="Bibliography"/>
@@ -2786,7 +3283,7 @@
       <w:r>
         <w:t xml:space="preserve"> </w:t>
       </w:r>
-      <w:hyperlink r:id="rId86">
+      <w:hyperlink r:id="rId101">
         <w:r>
           <w:rPr>
             <w:rStyle w:val="Hyperlink"/>
@@ -2798,8 +3295,8 @@
         <w:t xml:space="preserve">.</w:t>
       </w:r>
     </w:p>
-    <w:bookmarkEnd w:id="87"/>
-    <w:bookmarkStart w:id="89" w:name="ref-Ligrone2019"/>
+    <w:bookmarkEnd w:id="102"/>
+    <w:bookmarkStart w:id="104" w:name="ref-Ligrone2019"/>
     <w:p>
       <w:pPr>
         <w:pStyle w:val="Bibliography"/>
@@ -2914,7 +3411,7 @@
       <w:r>
         <w:t xml:space="preserve"> </w:t>
       </w:r>
-      <w:hyperlink r:id="rId88">
+      <w:hyperlink r:id="rId103">
         <w:r>
           <w:rPr>
             <w:rStyle w:val="Hyperlink"/>
@@ -2926,8 +3423,8 @@
         <w:t xml:space="preserve">.</w:t>
       </w:r>
     </w:p>
-    <w:bookmarkEnd w:id="89"/>
-    <w:bookmarkStart w:id="91" w:name="ref-Longnecker2024"/>
+    <w:bookmarkEnd w:id="104"/>
+    <w:bookmarkStart w:id="106" w:name="ref-Longnecker2024"/>
     <w:p>
       <w:pPr>
         <w:pStyle w:val="Bibliography"/>
@@ -2989,7 +3486,7 @@
       <w:r>
         <w:t xml:space="preserve"> </w:t>
       </w:r>
-      <w:hyperlink r:id="rId90">
+      <w:hyperlink r:id="rId105">
         <w:r>
           <w:rPr>
             <w:rStyle w:val="Hyperlink"/>
@@ -3001,8 +3498,8 @@
         <w:t xml:space="preserve">.</w:t>
       </w:r>
     </w:p>
-    <w:bookmarkEnd w:id="91"/>
-    <w:bookmarkStart w:id="93" w:name="ref-Mojzes2020"/>
+    <w:bookmarkEnd w:id="106"/>
+    <w:bookmarkStart w:id="108" w:name="ref-Mojzes2020"/>
     <w:p>
       <w:pPr>
         <w:pStyle w:val="Bibliography"/>
@@ -3035,7 +3532,7 @@
       <w:r>
         <w:t xml:space="preserve"> </w:t>
       </w:r>
-      <w:hyperlink r:id="rId92">
+      <w:hyperlink r:id="rId107">
         <w:r>
           <w:rPr>
             <w:rStyle w:val="Hyperlink"/>
@@ -3047,13 +3544,59 @@
         <w:t xml:space="preserve">.</w:t>
       </w:r>
     </w:p>
-    <w:bookmarkEnd w:id="93"/>
-    <w:bookmarkStart w:id="95" w:name="ref-Moran2022a"/>
+    <w:bookmarkEnd w:id="108"/>
+    <w:bookmarkStart w:id="110" w:name="ref-Moore2013"/>
     <w:p>
       <w:pPr>
         <w:pStyle w:val="Bibliography"/>
       </w:pPr>
       <w:r>
+        <w:t xml:space="preserve">Moore, C. M., M. M. Mills, K. R. Arrigo, I. Berman-Frank, L. Bopp, P. W. Boyd, E. D. Galbraith, et al. 2013.</w:t>
+      </w:r>
+      <w:r>
+        <w:t xml:space="preserve"> </w:t>
+      </w:r>
+      <w:r>
+        <w:t xml:space="preserve">“Processes and Patterns of Oceanic Nutrient Limitation.”</w:t>
+      </w:r>
+      <w:r>
+        <w:t xml:space="preserve"> </w:t>
+      </w:r>
+      <w:r>
+        <w:rPr>
+          <w:i/>
+          <w:iCs/>
+        </w:rPr>
+        <w:t xml:space="preserve">Nature Geoscience</w:t>
+      </w:r>
+      <w:r>
+        <w:t xml:space="preserve"> </w:t>
+      </w:r>
+      <w:r>
+        <w:t xml:space="preserve">6 (9): 701–10.</w:t>
+      </w:r>
+      <w:r>
+        <w:t xml:space="preserve"> </w:t>
+      </w:r>
+      <w:hyperlink r:id="rId109">
+        <w:r>
+          <w:rPr>
+            <w:rStyle w:val="Hyperlink"/>
+          </w:rPr>
+          <w:t xml:space="preserve">https://doi.org/10.1038/ngeo1765</w:t>
+        </w:r>
+      </w:hyperlink>
+      <w:r>
+        <w:t xml:space="preserve">.</w:t>
+      </w:r>
+    </w:p>
+    <w:bookmarkEnd w:id="110"/>
+    <w:bookmarkStart w:id="112" w:name="ref-Moran2022a"/>
+    <w:p>
+      <w:pPr>
+        <w:pStyle w:val="Bibliography"/>
+      </w:pPr>
+      <w:r>
         <w:t xml:space="preserve">Moran, Mary Ann, Frank X. Ferrer-González, He Fu, Brent Nowinski, Malin Olofsson, McKenzie A. Powers, Jeremy E. Schreier, William F. Schroer, Christa B. Smith, and Mario Uchimiya. 2022.</w:t>
       </w:r>
       <w:r>
@@ -3105,7 +3648,7 @@
       <w:r>
         <w:t xml:space="preserve"> </w:t>
       </w:r>
-      <w:hyperlink r:id="rId94">
+      <w:hyperlink r:id="rId111">
         <w:r>
           <w:rPr>
             <w:rStyle w:val="Hyperlink"/>
@@ -3117,8 +3660,8 @@
         <w:t xml:space="preserve">.</w:t>
       </w:r>
     </w:p>
-    <w:bookmarkEnd w:id="95"/>
-    <w:bookmarkStart w:id="97" w:name="ref-Moran2022"/>
+    <w:bookmarkEnd w:id="112"/>
+    <w:bookmarkStart w:id="114" w:name="ref-Moran2022"/>
     <w:p>
       <w:pPr>
         <w:pStyle w:val="Bibliography"/>
@@ -3151,7 +3694,7 @@
       <w:r>
         <w:t xml:space="preserve"> </w:t>
       </w:r>
-      <w:hyperlink r:id="rId96">
+      <w:hyperlink r:id="rId113">
         <w:r>
           <w:rPr>
             <w:rStyle w:val="Hyperlink"/>
@@ -3163,13 +3706,105 @@
         <w:t xml:space="preserve">.</w:t>
       </w:r>
     </w:p>
-    <w:bookmarkEnd w:id="97"/>
-    <w:bookmarkStart w:id="99" w:name="ref-Myers2017"/>
+    <w:bookmarkEnd w:id="114"/>
+    <w:bookmarkStart w:id="116" w:name="ref-Moran2016"/>
     <w:p>
       <w:pPr>
         <w:pStyle w:val="Bibliography"/>
       </w:pPr>
       <w:r>
+        <w:t xml:space="preserve">Moran, Mary Ann, Elizabeth B. Kujawinski, Aron Stubbins, Rob Fatland, Lihini I. Aluwihare, Alison Buchan, Byron C. Crump, et al. 2016.</w:t>
+      </w:r>
+      <w:r>
+        <w:t xml:space="preserve"> </w:t>
+      </w:r>
+      <w:r>
+        <w:t xml:space="preserve">“Deciphering Ocean Carbon in a Changing World.”</w:t>
+      </w:r>
+      <w:r>
+        <w:t xml:space="preserve"> </w:t>
+      </w:r>
+      <w:r>
+        <w:rPr>
+          <w:i/>
+          <w:iCs/>
+        </w:rPr>
+        <w:t xml:space="preserve">Proceedings of the National Academy of Sciences</w:t>
+      </w:r>
+      <w:r>
+        <w:t xml:space="preserve"> </w:t>
+      </w:r>
+      <w:r>
+        <w:t xml:space="preserve">113 (12): 3143–51.</w:t>
+      </w:r>
+      <w:r>
+        <w:t xml:space="preserve"> </w:t>
+      </w:r>
+      <w:hyperlink r:id="rId115">
+        <w:r>
+          <w:rPr>
+            <w:rStyle w:val="Hyperlink"/>
+          </w:rPr>
+          <w:t xml:space="preserve">https://doi.org/10.1073/pnas.1514645113</w:t>
+        </w:r>
+      </w:hyperlink>
+      <w:r>
+        <w:t xml:space="preserve">.</w:t>
+      </w:r>
+    </w:p>
+    <w:bookmarkEnd w:id="116"/>
+    <w:bookmarkStart w:id="118" w:name="ref-Muratore2022"/>
+    <w:p>
+      <w:pPr>
+        <w:pStyle w:val="Bibliography"/>
+      </w:pPr>
+      <w:r>
+        <w:t xml:space="preserve">Muratore, Daniel, Angela K. Boysen, Matthew J. Harke, Kevin W. Becker, John R. Casey, Sacha N. Coesel, Daniel R. Mende, et al. 2022.</w:t>
+      </w:r>
+      <w:r>
+        <w:t xml:space="preserve"> </w:t>
+      </w:r>
+      <w:r>
+        <w:t xml:space="preserve">“Complex Marine Microbial Communities Partition Metabolism of Scarce Resources over the Diel Cycle.”</w:t>
+      </w:r>
+      <w:r>
+        <w:t xml:space="preserve"> </w:t>
+      </w:r>
+      <w:r>
+        <w:rPr>
+          <w:i/>
+          <w:iCs/>
+        </w:rPr>
+        <w:t xml:space="preserve">Nature Ecology &amp; Evolution</w:t>
+      </w:r>
+      <w:r>
+        <w:t xml:space="preserve"> </w:t>
+      </w:r>
+      <w:r>
+        <w:t xml:space="preserve">6 (2): 218–29.</w:t>
+      </w:r>
+      <w:r>
+        <w:t xml:space="preserve"> </w:t>
+      </w:r>
+      <w:hyperlink r:id="rId117">
+        <w:r>
+          <w:rPr>
+            <w:rStyle w:val="Hyperlink"/>
+          </w:rPr>
+          <w:t xml:space="preserve">https://doi.org/10.1038/s41559-021-01606-w</w:t>
+        </w:r>
+      </w:hyperlink>
+      <w:r>
+        <w:t xml:space="preserve">.</w:t>
+      </w:r>
+    </w:p>
+    <w:bookmarkEnd w:id="118"/>
+    <w:bookmarkStart w:id="120" w:name="ref-Myers2017"/>
+    <w:p>
+      <w:pPr>
+        <w:pStyle w:val="Bibliography"/>
+      </w:pPr>
+      <w:r>
         <w:t xml:space="preserve">Myers, Owen D., Susan J. Sumner, Shuzhao Li, Stephen Barnes, and Xiuxia Du. 2017a.</w:t>
       </w:r>
       <w:r>
@@ -3278,7 +3913,7 @@
       <w:r>
         <w:t xml:space="preserve"> </w:t>
       </w:r>
-      <w:hyperlink r:id="rId98">
+      <w:hyperlink r:id="rId119">
         <w:r>
           <w:rPr>
             <w:rStyle w:val="Hyperlink"/>
@@ -3290,8 +3925,8 @@
         <w:t xml:space="preserve">.</w:t>
       </w:r>
     </w:p>
-    <w:bookmarkEnd w:id="99"/>
-    <w:bookmarkStart w:id="101" w:name="ref-Myers2017a"/>
+    <w:bookmarkEnd w:id="120"/>
+    <w:bookmarkStart w:id="122" w:name="ref-Myers2017a"/>
     <w:p>
       <w:pPr>
         <w:pStyle w:val="Bibliography"/>
@@ -3402,7 +4037,7 @@
       <w:r>
         <w:t xml:space="preserve"> </w:t>
       </w:r>
-      <w:hyperlink r:id="rId100">
+      <w:hyperlink r:id="rId121">
         <w:r>
           <w:rPr>
             <w:rStyle w:val="Hyperlink"/>
@@ -3414,8 +4049,8 @@
         <w:t xml:space="preserve">.</w:t>
       </w:r>
     </w:p>
-    <w:bookmarkEnd w:id="101"/>
-    <w:bookmarkStart w:id="103" w:name="ref-Narainsamy2016"/>
+    <w:bookmarkEnd w:id="122"/>
+    <w:bookmarkStart w:id="124" w:name="ref-Narainsamy2016"/>
     <w:p>
       <w:pPr>
         <w:pStyle w:val="Bibliography"/>
@@ -3448,7 +4083,7 @@
       <w:r>
         <w:t xml:space="preserve"> </w:t>
       </w:r>
-      <w:hyperlink r:id="rId102">
+      <w:hyperlink r:id="rId123">
         <w:r>
           <w:rPr>
             <w:rStyle w:val="Hyperlink"/>
@@ -3460,13 +4095,59 @@
         <w:t xml:space="preserve">.</w:t>
       </w:r>
     </w:p>
-    <w:bookmarkEnd w:id="103"/>
-    <w:bookmarkStart w:id="105" w:name="ref-Rafiei2015"/>
+    <w:bookmarkEnd w:id="124"/>
+    <w:bookmarkStart w:id="126" w:name="ref-Patti2012"/>
     <w:p>
       <w:pPr>
         <w:pStyle w:val="Bibliography"/>
       </w:pPr>
       <w:r>
+        <w:t xml:space="preserve">Patti, Gary J., Oscar Yanes, and Gary Siuzdak. 2012.</w:t>
+      </w:r>
+      <w:r>
+        <w:t xml:space="preserve"> </w:t>
+      </w:r>
+      <w:r>
+        <w:t xml:space="preserve">“Metabolomics: The Apogee of the Omics Trilogy.”</w:t>
+      </w:r>
+      <w:r>
+        <w:t xml:space="preserve"> </w:t>
+      </w:r>
+      <w:r>
+        <w:rPr>
+          <w:i/>
+          <w:iCs/>
+        </w:rPr>
+        <w:t xml:space="preserve">Nature Reviews Molecular Cell Biology</w:t>
+      </w:r>
+      <w:r>
+        <w:t xml:space="preserve"> </w:t>
+      </w:r>
+      <w:r>
+        <w:t xml:space="preserve">13 (4): 263–69.</w:t>
+      </w:r>
+      <w:r>
+        <w:t xml:space="preserve"> </w:t>
+      </w:r>
+      <w:hyperlink r:id="rId125">
+        <w:r>
+          <w:rPr>
+            <w:rStyle w:val="Hyperlink"/>
+          </w:rPr>
+          <w:t xml:space="preserve">https://doi.org/10.1038/nrm3314</w:t>
+        </w:r>
+      </w:hyperlink>
+      <w:r>
+        <w:t xml:space="preserve">.</w:t>
+      </w:r>
+    </w:p>
+    <w:bookmarkEnd w:id="126"/>
+    <w:bookmarkStart w:id="128" w:name="ref-Rafiei2015"/>
+    <w:p>
+      <w:pPr>
+        <w:pStyle w:val="Bibliography"/>
+      </w:pPr>
+      <w:r>
         <w:t xml:space="preserve">Rafiei, Atefeh, and Lekha Sleno. 2015.</w:t>
       </w:r>
       <w:r>
@@ -3494,7 +4175,7 @@
       <w:r>
         <w:t xml:space="preserve"> </w:t>
       </w:r>
-      <w:hyperlink r:id="rId104">
+      <w:hyperlink r:id="rId127">
         <w:r>
           <w:rPr>
             <w:rStyle w:val="Hyperlink"/>
@@ -3506,8 +4187,8 @@
         <w:t xml:space="preserve">.</w:t>
       </w:r>
     </w:p>
-    <w:bookmarkEnd w:id="105"/>
-    <w:bookmarkStart w:id="107" w:name="ref-Sacks2022"/>
+    <w:bookmarkEnd w:id="128"/>
+    <w:bookmarkStart w:id="130" w:name="ref-Sacks2022"/>
     <w:p>
       <w:pPr>
         <w:pStyle w:val="Bibliography"/>
@@ -3540,7 +4221,7 @@
       <w:r>
         <w:t xml:space="preserve"> </w:t>
       </w:r>
-      <w:hyperlink r:id="rId106">
+      <w:hyperlink r:id="rId129">
         <w:r>
           <w:rPr>
             <w:rStyle w:val="Hyperlink"/>
@@ -3552,8 +4233,8 @@
         <w:t xml:space="preserve">.</w:t>
       </w:r>
     </w:p>
-    <w:bookmarkEnd w:id="107"/>
-    <w:bookmarkStart w:id="109" w:name="ref-Salazar2017"/>
+    <w:bookmarkEnd w:id="130"/>
+    <w:bookmarkStart w:id="132" w:name="ref-Salazar2017"/>
     <w:p>
       <w:pPr>
         <w:pStyle w:val="Bibliography"/>
@@ -3586,7 +4267,7 @@
       <w:r>
         <w:t xml:space="preserve"> </w:t>
       </w:r>
-      <w:hyperlink r:id="rId108">
+      <w:hyperlink r:id="rId131">
         <w:r>
           <w:rPr>
             <w:rStyle w:val="Hyperlink"/>
@@ -3598,13 +4279,92 @@
         <w:t xml:space="preserve">.</w:t>
       </w:r>
     </w:p>
-    <w:bookmarkEnd w:id="109"/>
-    <w:bookmarkStart w:id="111" w:name="ref-Schmid2023"/>
+    <w:bookmarkEnd w:id="132"/>
+    <w:bookmarkStart w:id="134" w:name="ref-Sanudo-Wilhelmy2014"/>
     <w:p>
       <w:pPr>
         <w:pStyle w:val="Bibliography"/>
       </w:pPr>
       <w:r>
+        <w:t xml:space="preserve">Sañudo-Wilhelmy, Sergio A., Laura Gómez-Consarnau, Christopher Suffridge, and Eric A. Webb. 2014.</w:t>
+      </w:r>
+      <w:r>
+        <w:t xml:space="preserve"> </w:t>
+      </w:r>
+      <w:r>
+        <w:t xml:space="preserve">“The</w:t>
+      </w:r>
+      <w:r>
+        <w:t xml:space="preserve"> </w:t>
+      </w:r>
+      <w:r>
+        <w:t xml:space="preserve">Role</w:t>
+      </w:r>
+      <w:r>
+        <w:t xml:space="preserve"> </w:t>
+      </w:r>
+      <w:r>
+        <w:t xml:space="preserve">of</w:t>
+      </w:r>
+      <w:r>
+        <w:t xml:space="preserve"> </w:t>
+      </w:r>
+      <w:r>
+        <w:t xml:space="preserve">B Vitamins</w:t>
+      </w:r>
+      <w:r>
+        <w:t xml:space="preserve"> </w:t>
+      </w:r>
+      <w:r>
+        <w:t xml:space="preserve">in</w:t>
+      </w:r>
+      <w:r>
+        <w:t xml:space="preserve"> </w:t>
+      </w:r>
+      <w:r>
+        <w:t xml:space="preserve">Marine Biogeochemistry</w:t>
+      </w:r>
+      <w:r>
+        <w:t xml:space="preserve">.”</w:t>
+      </w:r>
+      <w:r>
+        <w:t xml:space="preserve"> </w:t>
+      </w:r>
+      <w:r>
+        <w:rPr>
+          <w:i/>
+          <w:iCs/>
+        </w:rPr>
+        <w:t xml:space="preserve">Annual Review of Marine Science</w:t>
+      </w:r>
+      <w:r>
+        <w:t xml:space="preserve"> </w:t>
+      </w:r>
+      <w:r>
+        <w:t xml:space="preserve">6 (1): 339–67.</w:t>
+      </w:r>
+      <w:r>
+        <w:t xml:space="preserve"> </w:t>
+      </w:r>
+      <w:hyperlink r:id="rId133">
+        <w:r>
+          <w:rPr>
+            <w:rStyle w:val="Hyperlink"/>
+          </w:rPr>
+          <w:t xml:space="preserve">https://doi.org/10.1146/annurev-marine-120710-100912</w:t>
+        </w:r>
+      </w:hyperlink>
+      <w:r>
+        <w:t xml:space="preserve">.</w:t>
+      </w:r>
+    </w:p>
+    <w:bookmarkEnd w:id="134"/>
+    <w:bookmarkStart w:id="136" w:name="ref-Schmid2023"/>
+    <w:p>
+      <w:pPr>
+        <w:pStyle w:val="Bibliography"/>
+      </w:pPr>
+      <w:r>
         <w:t xml:space="preserve">Schmid, Robin, Steffen Heuckeroth, Ansgar Korf, Aleksandr Smirnov, Owen Myers, Thomas S. Dyrlund, Roman Bushuiev, et al. 2023.</w:t>
       </w:r>
       <w:r>
@@ -3644,7 +4404,7 @@
       <w:r>
         <w:t xml:space="preserve"> </w:t>
       </w:r>
-      <w:hyperlink r:id="rId110">
+      <w:hyperlink r:id="rId135">
         <w:r>
           <w:rPr>
             <w:rStyle w:val="Hyperlink"/>
@@ -3656,8 +4416,8 @@
         <w:t xml:space="preserve">.</w:t>
       </w:r>
     </w:p>
-    <w:bookmarkEnd w:id="111"/>
-    <w:bookmarkStart w:id="113" w:name="ref-Schrimpe-Rutledge2016"/>
+    <w:bookmarkEnd w:id="136"/>
+    <w:bookmarkStart w:id="138" w:name="ref-Schrimpe-Rutledge2016"/>
     <w:p>
       <w:pPr>
         <w:pStyle w:val="Bibliography"/>
@@ -3717,7 +4477,7 @@
       <w:r>
         <w:t xml:space="preserve"> </w:t>
       </w:r>
-      <w:hyperlink r:id="rId112">
+      <w:hyperlink r:id="rId137">
         <w:r>
           <w:rPr>
             <w:rStyle w:val="Hyperlink"/>
@@ -3729,8 +4489,8 @@
         <w:t xml:space="preserve">.</w:t>
       </w:r>
     </w:p>
-    <w:bookmarkEnd w:id="113"/>
-    <w:bookmarkStart w:id="115" w:name="ref-Siegel2023"/>
+    <w:bookmarkEnd w:id="138"/>
+    <w:bookmarkStart w:id="140" w:name="ref-Siegel2023"/>
     <w:p>
       <w:pPr>
         <w:pStyle w:val="Bibliography"/>
@@ -3805,7 +4565,7 @@
       <w:r>
         <w:t xml:space="preserve"> </w:t>
       </w:r>
-      <w:hyperlink r:id="rId114">
+      <w:hyperlink r:id="rId139">
         <w:r>
           <w:rPr>
             <w:rStyle w:val="Hyperlink"/>
@@ -3817,8 +4577,8 @@
         <w:t xml:space="preserve">.</w:t>
       </w:r>
     </w:p>
-    <w:bookmarkEnd w:id="115"/>
-    <w:bookmarkStart w:id="117" w:name="ref-Smith2006"/>
+    <w:bookmarkEnd w:id="140"/>
+    <w:bookmarkStart w:id="142" w:name="ref-Smith2006"/>
     <w:p>
       <w:pPr>
         <w:pStyle w:val="Bibliography"/>
@@ -3896,7 +4656,7 @@
       <w:r>
         <w:t xml:space="preserve"> </w:t>
       </w:r>
-      <w:hyperlink r:id="rId116">
+      <w:hyperlink r:id="rId141">
         <w:r>
           <w:rPr>
             <w:rStyle w:val="Hyperlink"/>
@@ -3908,8 +4668,8 @@
         <w:t xml:space="preserve">.</w:t>
       </w:r>
     </w:p>
-    <w:bookmarkEnd w:id="117"/>
-    <w:bookmarkStart w:id="119" w:name="ref-Tautenhahn2008"/>
+    <w:bookmarkEnd w:id="142"/>
+    <w:bookmarkStart w:id="144" w:name="ref-Tautenhahn2008"/>
     <w:p>
       <w:pPr>
         <w:pStyle w:val="Bibliography"/>
@@ -3957,7 +4717,7 @@
       <w:r>
         <w:t xml:space="preserve"> </w:t>
       </w:r>
-      <w:hyperlink r:id="rId118">
+      <w:hyperlink r:id="rId143">
         <w:r>
           <w:rPr>
             <w:rStyle w:val="Hyperlink"/>
@@ -3969,8 +4729,8 @@
         <w:t xml:space="preserve">.</w:t>
       </w:r>
     </w:p>
-    <w:bookmarkEnd w:id="119"/>
-    <w:bookmarkStart w:id="121" w:name="ref-Thukral2023"/>
+    <w:bookmarkEnd w:id="144"/>
+    <w:bookmarkStart w:id="146" w:name="ref-Thukral2023"/>
     <w:p>
       <w:pPr>
         <w:pStyle w:val="Bibliography"/>
@@ -4003,7 +4763,7 @@
       <w:r>
         <w:t xml:space="preserve"> </w:t>
       </w:r>
-      <w:hyperlink r:id="rId120">
+      <w:hyperlink r:id="rId145">
         <w:r>
           <w:rPr>
             <w:rStyle w:val="Hyperlink"/>
@@ -4015,8 +4775,8 @@
         <w:t xml:space="preserve">.</w:t>
       </w:r>
     </w:p>
-    <w:bookmarkEnd w:id="121"/>
-    <w:bookmarkStart w:id="123" w:name="ref-Tsugawa2015"/>
+    <w:bookmarkEnd w:id="146"/>
+    <w:bookmarkStart w:id="148" w:name="ref-Tsugawa2015"/>
     <w:p>
       <w:pPr>
         <w:pStyle w:val="Bibliography"/>
@@ -4073,7 +4833,7 @@
       <w:r>
         <w:t xml:space="preserve"> </w:t>
       </w:r>
-      <w:hyperlink r:id="rId122">
+      <w:hyperlink r:id="rId147">
         <w:r>
           <w:rPr>
             <w:rStyle w:val="Hyperlink"/>
@@ -4085,8 +4845,8 @@
         <w:t xml:space="preserve">.</w:t>
       </w:r>
     </w:p>
-    <w:bookmarkEnd w:id="123"/>
-    <w:bookmarkStart w:id="125" w:name="ref-VanMooy2009"/>
+    <w:bookmarkEnd w:id="148"/>
+    <w:bookmarkStart w:id="150" w:name="ref-VanMooy2009"/>
     <w:p>
       <w:pPr>
         <w:pStyle w:val="Bibliography"/>
@@ -4119,7 +4879,7 @@
       <w:r>
         <w:t xml:space="preserve"> </w:t>
       </w:r>
-      <w:hyperlink r:id="rId124">
+      <w:hyperlink r:id="rId149">
         <w:r>
           <w:rPr>
             <w:rStyle w:val="Hyperlink"/>
@@ -4131,8 +4891,8 @@
         <w:t xml:space="preserve">.</w:t>
       </w:r>
     </w:p>
-    <w:bookmarkEnd w:id="125"/>
-    <w:bookmarkStart w:id="127" w:name="ref-Vardi2006"/>
+    <w:bookmarkEnd w:id="150"/>
+    <w:bookmarkStart w:id="152" w:name="ref-Vardi2006"/>
     <w:p>
       <w:pPr>
         <w:pStyle w:val="Bibliography"/>
@@ -4216,7 +4976,7 @@
       <w:r>
         <w:t xml:space="preserve"> </w:t>
       </w:r>
-      <w:hyperlink r:id="rId126">
+      <w:hyperlink r:id="rId151">
         <w:r>
           <w:rPr>
             <w:rStyle w:val="Hyperlink"/>
@@ -4228,8 +4988,8 @@
         <w:t xml:space="preserve">.</w:t>
       </w:r>
     </w:p>
-    <w:bookmarkEnd w:id="127"/>
-    <w:bookmarkStart w:id="129" w:name="ref-Wickham2014"/>
+    <w:bookmarkEnd w:id="152"/>
+    <w:bookmarkStart w:id="154" w:name="ref-Wickham2014"/>
     <w:p>
       <w:pPr>
         <w:pStyle w:val="Bibliography"/>
@@ -4271,7 +5031,7 @@
       <w:r>
         <w:t xml:space="preserve"> </w:t>
       </w:r>
-      <w:hyperlink r:id="rId128">
+      <w:hyperlink r:id="rId153">
         <w:r>
           <w:rPr>
             <w:rStyle w:val="Hyperlink"/>
@@ -4283,13 +5043,180 @@
         <w:t xml:space="preserve">.</w:t>
       </w:r>
     </w:p>
-    <w:bookmarkEnd w:id="129"/>
-    <w:bookmarkStart w:id="131" w:name="ref-Yancey2005"/>
+    <w:bookmarkEnd w:id="154"/>
+    <w:bookmarkStart w:id="156" w:name="ref-Widner2021"/>
     <w:p>
       <w:pPr>
         <w:pStyle w:val="Bibliography"/>
       </w:pPr>
       <w:r>
+        <w:t xml:space="preserve">Widner, Brittany, Melissa C. Kido Soule, Frank Xavier Ferrer-González, Mary Ann Moran, and Elizabeth B. Kujawinski. 2021.</w:t>
+      </w:r>
+      <w:r>
+        <w:t xml:space="preserve"> </w:t>
+      </w:r>
+      <w:r>
+        <w:t xml:space="preserve">“Quantification of</w:t>
+      </w:r>
+      <w:r>
+        <w:t xml:space="preserve"> </w:t>
+      </w:r>
+      <w:r>
+        <w:t xml:space="preserve">Amine-</w:t>
+      </w:r>
+      <w:r>
+        <w:t xml:space="preserve"> </w:t>
+      </w:r>
+      <w:r>
+        <w:t xml:space="preserve">and</w:t>
+      </w:r>
+      <w:r>
+        <w:t xml:space="preserve"> </w:t>
+      </w:r>
+      <w:r>
+        <w:t xml:space="preserve">Alcohol-Containing Metabolites</w:t>
+      </w:r>
+      <w:r>
+        <w:t xml:space="preserve"> </w:t>
+      </w:r>
+      <w:r>
+        <w:t xml:space="preserve">in</w:t>
+      </w:r>
+      <w:r>
+        <w:t xml:space="preserve"> </w:t>
+      </w:r>
+      <w:r>
+        <w:t xml:space="preserve">Saline Samples Using Pre-extraction Benzoyl Chloride Derivatization</w:t>
+      </w:r>
+      <w:r>
+        <w:t xml:space="preserve"> </w:t>
+      </w:r>
+      <w:r>
+        <w:t xml:space="preserve">and</w:t>
+      </w:r>
+      <w:r>
+        <w:t xml:space="preserve"> </w:t>
+      </w:r>
+      <w:r>
+        <w:t xml:space="preserve">Ultrahigh Performance Liquid Chromatography Tandem Mass Spectrometry</w:t>
+      </w:r>
+      <w:r>
+        <w:t xml:space="preserve"> </w:t>
+      </w:r>
+      <w:r>
+        <w:t xml:space="preserve">(</w:t>
+      </w:r>
+      <w:r>
+        <w:t xml:space="preserve">UHPLC MS</w:t>
+      </w:r>
+      <w:r>
+        <w:t xml:space="preserve">/</w:t>
+      </w:r>
+      <w:r>
+        <w:t xml:space="preserve">MS</w:t>
+      </w:r>
+      <w:r>
+        <w:t xml:space="preserve">).”</w:t>
+      </w:r>
+      <w:r>
+        <w:t xml:space="preserve"> </w:t>
+      </w:r>
+      <w:r>
+        <w:rPr>
+          <w:i/>
+          <w:iCs/>
+        </w:rPr>
+        <w:t xml:space="preserve">Analytical Chemistry</w:t>
+      </w:r>
+      <w:r>
+        <w:t xml:space="preserve"> </w:t>
+      </w:r>
+      <w:r>
+        <w:t xml:space="preserve">93 (11): 4809–17.</w:t>
+      </w:r>
+      <w:r>
+        <w:t xml:space="preserve"> </w:t>
+      </w:r>
+      <w:hyperlink r:id="rId155">
+        <w:r>
+          <w:rPr>
+            <w:rStyle w:val="Hyperlink"/>
+          </w:rPr>
+          <w:t xml:space="preserve">https://doi.org/10.1021/acs.analchem.0c03769</w:t>
+        </w:r>
+      </w:hyperlink>
+      <w:r>
+        <w:t xml:space="preserve">.</w:t>
+      </w:r>
+    </w:p>
+    <w:bookmarkEnd w:id="156"/>
+    <w:bookmarkStart w:id="158" w:name="ref-Wilson2019"/>
+    <w:p>
+      <w:pPr>
+        <w:pStyle w:val="Bibliography"/>
+      </w:pPr>
+      <w:r>
+        <w:t xml:space="preserve">Wilson, Samuel T., Nicholas J. Hawco, E. Virginia Armbrust, Benedetto Barone, Karin M. Björkman, Angela K. Boysen, Macarena Burgos, et al. 2019.</w:t>
+      </w:r>
+      <w:r>
+        <w:t xml:space="preserve"> </w:t>
+      </w:r>
+      <w:r>
+        <w:t xml:space="preserve">“K</w:t>
+      </w:r>
+      <w:r>
+        <w:t xml:space="preserve">ī</w:t>
+      </w:r>
+      <w:r>
+        <w:t xml:space="preserve">lauea Lava Fuels Phytoplankton Bloom in the</w:t>
+      </w:r>
+      <w:r>
+        <w:t xml:space="preserve"> </w:t>
+      </w:r>
+      <w:r>
+        <w:t xml:space="preserve">North Pacific Ocean</w:t>
+      </w:r>
+      <w:r>
+        <w:t xml:space="preserve">.”</w:t>
+      </w:r>
+      <w:r>
+        <w:t xml:space="preserve"> </w:t>
+      </w:r>
+      <w:r>
+        <w:rPr>
+          <w:i/>
+          <w:iCs/>
+        </w:rPr>
+        <w:t xml:space="preserve">Science</w:t>
+      </w:r>
+      <w:r>
+        <w:t xml:space="preserve"> </w:t>
+      </w:r>
+      <w:r>
+        <w:t xml:space="preserve">365 (6457): 1040–44.</w:t>
+      </w:r>
+      <w:r>
+        <w:t xml:space="preserve"> </w:t>
+      </w:r>
+      <w:hyperlink r:id="rId157">
+        <w:r>
+          <w:rPr>
+            <w:rStyle w:val="Hyperlink"/>
+          </w:rPr>
+          <w:t xml:space="preserve">https://doi.org/10.1126/science.aax4767</w:t>
+        </w:r>
+      </w:hyperlink>
+      <w:r>
+        <w:t xml:space="preserve">.</w:t>
+      </w:r>
+    </w:p>
+    <w:bookmarkEnd w:id="158"/>
+    <w:bookmarkStart w:id="160" w:name="ref-Yancey2005"/>
+    <w:p>
+      <w:pPr>
+        <w:pStyle w:val="Bibliography"/>
+      </w:pPr>
+      <w:r>
         <w:t xml:space="preserve">Yancey, Paul H. 2005.</w:t>
       </w:r>
       <w:r>
@@ -4317,7 +5244,7 @@
       <w:r>
         <w:t xml:space="preserve"> </w:t>
       </w:r>
-      <w:hyperlink r:id="rId130">
+      <w:hyperlink r:id="rId159">
         <w:r>
           <w:rPr>
             <w:rStyle w:val="Hyperlink"/>
@@ -4329,8 +5256,8 @@
         <w:t xml:space="preserve">.</w:t>
       </w:r>
     </w:p>
-    <w:bookmarkEnd w:id="131"/>
-    <w:bookmarkStart w:id="133" w:name="ref-Yancey1982"/>
+    <w:bookmarkEnd w:id="160"/>
+    <w:bookmarkStart w:id="162" w:name="ref-Yancey1982"/>
     <w:p>
       <w:pPr>
         <w:pStyle w:val="Bibliography"/>
@@ -4393,7 +5320,7 @@
       <w:r>
         <w:t xml:space="preserve"> </w:t>
       </w:r>
-      <w:hyperlink r:id="rId132">
+      <w:hyperlink r:id="rId161">
         <w:r>
           <w:rPr>
             <w:rStyle w:val="Hyperlink"/>
@@ -4405,49 +5332,26 @@
         <w:t xml:space="preserve">.</w:t>
       </w:r>
     </w:p>
-    <w:bookmarkEnd w:id="133"/>
-    <w:bookmarkEnd w:id="134"/>
-    <w:bookmarkEnd w:id="135"/>
+    <w:bookmarkEnd w:id="162"/>
+    <w:bookmarkEnd w:id="163"/>
+    <w:bookmarkEnd w:id="164"/>
+    <w:bookmarkStart w:id="165" w:name="X073cb4670b32b687e963ab33b722157ca4ae7e1"/>
+    <w:p>
+      <w:pPr>
+        <w:pStyle w:val="Heading1"/>
+      </w:pPr>
+      <w:r>
+        <w:t xml:space="preserve">Appendix 1: Speedy Quality Assurance via Lasso Labeling for Untargeted Mass-Spectrometry Data</w:t>
+      </w:r>
+    </w:p>
+    <w:bookmarkEnd w:id="165"/>
     <w:sectPr/>
   </w:body>
 </w:document>
 </file>
 
 <file path=word/comments.xml><?xml version="1.0" encoding="utf-8"?>
-<w:comments xmlns:w="http://schemas.openxmlformats.org/wordprocessingml/2006/main" xmlns:m="http://schemas.openxmlformats.org/officeDocument/2006/math" xmlns:r="http://schemas.openxmlformats.org/officeDocument/2006/relationships" xmlns:o="urn:schemas-microsoft-com:office:office" xmlns:v="urn:schemas-microsoft-com:vml" xmlns:w10="urn:schemas-microsoft-com:office:word" xmlns:a="http://schemas.openxmlformats.org/drawingml/2006/main" xmlns:pic="http://schemas.openxmlformats.org/drawingml/2006/picture" xmlns:wp="http://schemas.openxmlformats.org/drawingml/2006/wordprocessingDrawing">
-  <w:comment w:id="0" w:author="Will" w:date="2025-05-26 15:52:19.829544">
-    <w:p>
-      <w:pPr>
-        <w:pStyle w:val="CommentText"/>
-      </w:pPr>
-      <w:r>
-        <w:rPr>
-          <w:rStyle w:val="CommentReference"/>
-        </w:rPr>
-        <w:annotationRef/>
-      </w:r>
-      <w:r>
-        <w:t xml:space="preserve">Am I allowed to have data/figures in my intro?</w:t>
-      </w:r>
-    </w:p>
-  </w:comment>
-  <w:comment w:id="0" w:author="Will" w:date="2025-05-26 15:52:19.838559">
-    <w:p>
-      <w:pPr>
-        <w:pStyle w:val="CommentText"/>
-      </w:pPr>
-      <w:r>
-        <w:rPr>
-          <w:rStyle w:val="CommentReference"/>
-        </w:rPr>
-        <w:annotationRef/>
-      </w:r>
-      <w:r>
-        <w:t xml:space="preserve">Unsure whether this will be enough to be a chapter - maybe just appendix thing?</w:t>
-      </w:r>
-    </w:p>
-  </w:comment>
-</w:comments>
+<w:comments xmlns:w="http://schemas.openxmlformats.org/wordprocessingml/2006/main" xmlns:m="http://schemas.openxmlformats.org/officeDocument/2006/math" xmlns:r="http://schemas.openxmlformats.org/officeDocument/2006/relationships" xmlns:o="urn:schemas-microsoft-com:office:office" xmlns:v="urn:schemas-microsoft-com:vml" xmlns:w10="urn:schemas-microsoft-com:office:word" xmlns:a="http://schemas.openxmlformats.org/drawingml/2006/main" xmlns:pic="http://schemas.openxmlformats.org/drawingml/2006/picture" xmlns:wp="http://schemas.openxmlformats.org/drawingml/2006/wordprocessingDrawing"/>
 </file>
 
 <file path=word/footnotes.xml><?xml version="1.0" encoding="utf-8"?>

</xml_diff>

<commit_message>
Fixing bugs from copy/paste
</commit_message>
<xml_diff>
--- a/thesis.docx
+++ b/thesis.docx
@@ -1939,8 +1939,8 @@
         <w:tblLook w:firstRow="1" w:lastRow="0" w:firstColumn="0" w:lastColumn="0" w:noHBand="0" w:noVBand="0" w:val="0020"/>
       </w:tblPr>
       <w:tblGrid>
-        <w:gridCol w:w="1320"/>
-        <w:gridCol w:w="6600"/>
+        <w:gridCol w:w="1584"/>
+        <w:gridCol w:w="6336"/>
       </w:tblGrid>
       <w:tr>
         <w:trPr>
@@ -1951,6 +1951,7 @@
           <w:p>
             <w:pPr>
               <w:pStyle w:val="Compact"/>
+              <w:jc w:val="left"/>
             </w:pPr>
             <w:r>
               <w:t xml:space="preserve">Parameter</w:t>
@@ -1962,6 +1963,7 @@
           <w:p>
             <w:pPr>
               <w:pStyle w:val="Compact"/>
+              <w:jc w:val="left"/>
             </w:pPr>
             <w:r>
               <w:t xml:space="preserve">Description</w:t>
@@ -1975,6 +1977,7 @@
           <w:p>
             <w:pPr>
               <w:pStyle w:val="Compact"/>
+              <w:jc w:val="left"/>
             </w:pPr>
             <w:r>
               <w:rPr>
@@ -1989,6 +1992,7 @@
           <w:p>
             <w:pPr>
               <w:pStyle w:val="Compact"/>
+              <w:jc w:val="left"/>
             </w:pPr>
             <w:r>
               <w:t xml:space="preserve">Specifies the information to extract from the mzML or mzXML file. Can currently accept any combination of</w:t>
@@ -2059,6 +2063,7 @@
           <w:p>
             <w:pPr>
               <w:pStyle w:val="Compact"/>
+              <w:jc w:val="left"/>
             </w:pPr>
             <w:r>
               <w:rPr>
@@ -2073,6 +2078,7 @@
           <w:p>
             <w:pPr>
               <w:pStyle w:val="Compact"/>
+              <w:jc w:val="left"/>
             </w:pPr>
             <w:r>
               <w:t xml:space="preserve">Controls progress messages sent to the console at three different levels: no output, loading bar and total time elapsed, and detailed timing information for each file.</w:t>
@@ -2086,6 +2092,7 @@
           <w:p>
             <w:pPr>
               <w:pStyle w:val="Compact"/>
+              <w:jc w:val="left"/>
             </w:pPr>
             <w:r>
               <w:rPr>
@@ -2100,6 +2107,7 @@
           <w:p>
             <w:pPr>
               <w:pStyle w:val="Compact"/>
+              <w:jc w:val="left"/>
             </w:pPr>
             <w:r>
               <w:t xml:space="preserve">Used when</w:t>
@@ -2165,6 +2173,7 @@
           <w:p>
             <w:pPr>
               <w:pStyle w:val="Compact"/>
+              <w:jc w:val="left"/>
             </w:pPr>
             <w:r>
               <w:rPr>
@@ -2179,6 +2188,7 @@
           <w:p>
             <w:pPr>
               <w:pStyle w:val="Compact"/>
+              <w:jc w:val="left"/>
             </w:pPr>
             <w:r>
               <w:t xml:space="preserve">Used alongside the</w:t>
@@ -2207,6 +2217,7 @@
           <w:p>
             <w:pPr>
               <w:pStyle w:val="Compact"/>
+              <w:jc w:val="left"/>
             </w:pPr>
             <w:r>
               <w:rPr>
@@ -2221,6 +2232,7 @@
           <w:p>
             <w:pPr>
               <w:pStyle w:val="Compact"/>
+              <w:jc w:val="left"/>
             </w:pPr>
             <w:r>
               <w:t xml:space="preserve">A length-two numeric vector with start and end times of interest. Often only a subset of the LC run is of interest, and providing this argument limits the data extracted to those between the provided bounds.</w:t>
@@ -5204,7 +5216,7 @@
     </w:p>
     <w:bookmarkEnd w:id="51"/>
     <w:bookmarkEnd w:id="52"/>
-    <w:bookmarkStart w:id="53" w:name="X67ab83992b786a27ad228f34cc2642dad56669b"/>
+    <w:bookmarkStart w:id="90" w:name="X67ab83992b786a27ad228f34cc2642dad56669b"/>
     <w:p>
       <w:pPr>
         <w:pStyle w:val="Heading1"/>
@@ -5213,37 +5225,28 @@
         <w:t xml:space="preserve">Chapter 3: Databases Are an Effective and Efficient Method for Storage and Access of Mass-Spectrometry Data</w:t>
       </w:r>
     </w:p>
+    <w:bookmarkStart w:id="53" w:name="abstract"/>
+    <w:p>
+      <w:pPr>
+        <w:pStyle w:val="Heading2"/>
+      </w:pPr>
+      <w:r>
+        <w:t xml:space="preserve">Abstract</w:t>
+      </w:r>
+    </w:p>
+    <w:p>
+      <w:pPr>
+        <w:pStyle w:val="FirstParagraph"/>
+      </w:pPr>
+      <w:r>
+        <w:t xml:space="preserve">Current mass spectrometry (MS) data formats lack accessibility, interoperability, and performance. This study evaluates 10 recent MS file formats and readers across several exploratory MS analysis metrics and compares them to a simple database representation implemented in SQLite, DuckDB, and Parquet. We found that most existing formats severely lack the documentation required for adoption and that no existing format offers a balanced combination of speed, storage space, and simplicity. In contrast, our data storage schema improved data discovery and extraction by multiple orders of magnitude with minimal overhead. We argue that these database systems offer a performant and transparent way to store MS data for exploratory analysis while reducing technical debt and allowing mass spectrometrists to leverage recent advances in data science as our own computational complexity continues to grow.</w:t>
+      </w:r>
+    </w:p>
     <w:bookmarkEnd w:id="53"/>
-    <w:bookmarkStart w:id="54" w:name="abstract2"/>
-    <w:p>
-      <w:pPr>
-        <w:pStyle w:val="Heading1"/>
-      </w:pPr>
-      <w:r>
-        <w:t xml:space="preserve">Abstract[^2]</w:t>
-      </w:r>
-    </w:p>
-    <w:p>
-      <w:pPr>
-        <w:pStyle w:val="FirstParagraph"/>
-      </w:pPr>
-      <w:r>
-        <w:t xml:space="preserve">Current mass spectrometry (MS) data formats lack accessibility, interoperability, and performance. This study evaluates 10 recent MS file formats and readers across several exploratory MS analysis metrics and compares them to a simple database representation implemented in SQLite, DuckDB, and Parquet. We found that most existing formats severely lack the documentation required for adoption and that no existing format offers a balanced combination of speed, storage space, and simplicity. In contrast, our data storage schema improved data discovery and extraction by multiple orders of magnitude with minimal overhead. We argue that these database systems offer a performant and transparent way to store MS data for exploratory analysis while reducing technical debt and allowing mass spectrometrists to leverage recent advances in data science as our own computational complexity continues to grow.</w:t>
-      </w:r>
-    </w:p>
-    <w:p>
-      <w:pPr>
-        <w:pStyle w:val="BodyText"/>
-      </w:pPr>
-      <w:r>
-        <w:t xml:space="preserve">[^2] This chapter was published as [blah]</w:t>
-      </w:r>
-    </w:p>
-    <w:bookmarkEnd w:id="54"/>
-    <w:bookmarkStart w:id="55" w:name="introduction-1"/>
-    <w:p>
-      <w:pPr>
-        <w:pStyle w:val="Heading1"/>
+    <w:bookmarkStart w:id="54" w:name="introduction-1"/>
+    <w:p>
+      <w:pPr>
+        <w:pStyle w:val="Heading2"/>
       </w:pPr>
       <w:r>
         <w:t xml:space="preserve">Introduction</w:t>
@@ -5561,167 +5564,167 @@
         <w:t xml:space="preserve">How does this cost compare to more complex MS storage formats that have been previously proposed?</w:t>
       </w:r>
     </w:p>
+    <w:bookmarkEnd w:id="54"/>
+    <w:bookmarkStart w:id="61" w:name="experimental-section"/>
+    <w:p>
+      <w:pPr>
+        <w:pStyle w:val="Heading2"/>
+      </w:pPr>
+      <w:r>
+        <w:t xml:space="preserve">Experimental section</w:t>
+      </w:r>
+    </w:p>
+    <w:p>
+      <w:pPr>
+        <w:pStyle w:val="FirstParagraph"/>
+      </w:pPr>
+      <w:r>
+        <w:t xml:space="preserve">We chose to focus on liquid-chromatography mass-spectrometry (LC-MS) data given its widespread use and fundamentally simple raw data structure as tuples consisting of retention time,</w:t>
+      </w:r>
+      <w:r>
+        <w:t xml:space="preserve"> </w:t>
+      </w:r>
+      <w:r>
+        <w:rPr>
+          <w:i/>
+          <w:iCs/>
+        </w:rPr>
+        <w:t xml:space="preserve">m/z</w:t>
+      </w:r>
+      <w:r>
+        <w:t xml:space="preserve">, and intensity, though the tidy framework here can be extended easily to other MS data (Supplemental Figure 1). We performed a literature search for mass-spectrometry data formats that have been published in the last 15 years and attempted to find or construct parsers for each format in Python, a popular high-level interpreted language. Each parser was written to perform three common exploratory data analysis operations on full-scan data and three common operations on MS/MS fragmentation data. Full scan queries consisted of 1) single scan extraction by scan number, 2) retention time range extraction of all scans within a specified retention time range, and 3) chromatogram extraction, which collects the ions within a specified parts-per-million (PPM) error of a known mass. These queries generally correspond to the methods used in Bouyssié et al. (2015)</w:t>
+      </w:r>
+      <w:r>
+        <w:t xml:space="preserve"> </w:t>
+      </w:r>
+      <w:r>
+        <w:t xml:space="preserve">Bouyssié et al. (2015)</w:t>
+      </w:r>
+      <w:r>
+        <w:t xml:space="preserve">, which performed similar tests benchmarking the mzDB format against mz5 and an mzML parser. Note that the chromatogram extraction does not extract a precompiled chromatogram of the sort commonly found at the end of mzML files or as a result of SIM/PRM analysis but instead refers to sifting through the raw data for data tuples with an</w:t>
+      </w:r>
+      <w:r>
+        <w:t xml:space="preserve"> </w:t>
+      </w:r>
+      <w:r>
+        <w:rPr>
+          <w:i/>
+          <w:iCs/>
+        </w:rPr>
+        <w:t xml:space="preserve">m/z</w:t>
+      </w:r>
+      <w:r>
+        <w:t xml:space="preserve"> </w:t>
+      </w:r>
+      <w:r>
+        <w:t xml:space="preserve">value between specified bounds. MS/MS queries involved extracting three relevant subsets, consisting of 1) a single scan extraction by scan number similar to that of the full scan, 2) extraction of all the fragments associated with a precursor</w:t>
+      </w:r>
+      <w:r>
+        <w:t xml:space="preserve"> </w:t>
+      </w:r>
+      <w:r>
+        <w:rPr>
+          <w:i/>
+          <w:iCs/>
+        </w:rPr>
+        <w:t xml:space="preserve">m/z</w:t>
+      </w:r>
+      <w:r>
+        <w:t xml:space="preserve"> </w:t>
+      </w:r>
+      <w:r>
+        <w:t xml:space="preserve">within a given PPM, and 3) extraction of all fragments with</w:t>
+      </w:r>
+      <w:r>
+        <w:t xml:space="preserve"> </w:t>
+      </w:r>
+      <w:r>
+        <w:rPr>
+          <w:i/>
+          <w:iCs/>
+        </w:rPr>
+        <w:t xml:space="preserve">m/z</w:t>
+      </w:r>
+      <w:r>
+        <w:t xml:space="preserve"> </w:t>
+      </w:r>
+      <w:r>
+        <w:t xml:space="preserve">values within a given PPM.</w:t>
+      </w:r>
+    </w:p>
+    <w:p>
+      <w:pPr>
+        <w:pStyle w:val="BodyText"/>
+      </w:pPr>
+      <w:r>
+        <w:t xml:space="preserve">We explored the available documentation on PyPI and Github for each mass spectrometry data format and either identified existing functions and packages that would perform the above queries or wrote our own functions if necessary.</w:t>
+      </w:r>
+    </w:p>
+    <w:bookmarkStart w:id="55" w:name="Xfe9fc8ce635cf7931d3f2399fb458aa7ef2cfa5"/>
+    <w:p>
+      <w:pPr>
+        <w:pStyle w:val="Heading3"/>
+      </w:pPr>
+      <w:r>
+        <w:t xml:space="preserve">Mass-spectrometry files and software used</w:t>
+      </w:r>
+    </w:p>
+    <w:p>
+      <w:pPr>
+        <w:pStyle w:val="FirstParagraph"/>
+      </w:pPr>
+      <w:r>
+        <w:t xml:space="preserve">We browsed Metabolights</w:t>
+      </w:r>
+      <w:r>
+        <w:t xml:space="preserve"> </w:t>
+      </w:r>
+      <w:r>
+        <w:t xml:space="preserve">(Haug et al. 2019)</w:t>
+      </w:r>
+      <w:r>
+        <w:t xml:space="preserve"> </w:t>
+      </w:r>
+      <w:r>
+        <w:t xml:space="preserve">for suitable LC-MS datasets, looking for studies that included 100+ gigabytes of data from both full scan and MS/MS analysis. We were also restricted to the Thermo Scientific .raw file format, as it was the most widely supported by alternative MS storage methods. We also excluded polarity-switching data as it is unclear whether all converters would be able to separate scans based on polarity.</w:t>
+      </w:r>
+    </w:p>
+    <w:p>
+      <w:pPr>
+        <w:pStyle w:val="BodyText"/>
+      </w:pPr>
+      <w:r>
+        <w:t xml:space="preserve">Files were downloaded as .raw. mzML, mz5, and mzMLb were all natively supported by Proteowizard’s</w:t>
+      </w:r>
+      <w:r>
+        <w:t xml:space="preserve"> </w:t>
+      </w:r>
+      <w:r>
+        <w:rPr>
+          <w:rStyle w:val="VerbatimChar"/>
+        </w:rPr>
+        <w:t xml:space="preserve">msconvert</w:t>
+      </w:r>
+      <w:r>
+        <w:t xml:space="preserve"> </w:t>
+      </w:r>
+      <w:r>
+        <w:t xml:space="preserve">software (version 3.0.25009) while MZA (v1.24.11.16) and mzDB (v0.9.10_build20170802) had separate extensions to this executable enabling their own conversion. MzTree and mzMD were converted via their GUI which did not have release or versioning information available but were downloaded from Github (https://github.com/optimusmoose/MZTree and https://github.com/yrm9837/mzMD-java, respectively) and built via Maven (v3.9.9) for Java (v21.0.6). SQL databases were built using Python 3.11.11 with SQLite (v3.48.0) via the Python sqlite3 package (v2.6.0), DuckDB via the duckdb package (v1.1.3), and Parquet files via the pyarrow package (v19.0.0).</w:t>
+      </w:r>
+    </w:p>
+    <w:p>
+      <w:pPr>
+        <w:pStyle w:val="BodyText"/>
+      </w:pPr>
+      <w:r>
+        <w:t xml:space="preserve">mzML access was done with Python’s pyteomics package (v4.7.5), the pymzml package (v2.5.10), and the pyopenms package (3.0.0.dev20230306). MZA files were accessed via the mzapy library (v1.8.dev4 from the no_full_mz_array branch on Github) and via custom code built around the h5py package (3.12.1). Custom parsers were required for mzDB, mz5, MzTree, and mzMD.</w:t>
+      </w:r>
+    </w:p>
     <w:bookmarkEnd w:id="55"/>
-    <w:bookmarkStart w:id="62" w:name="experimental-section"/>
-    <w:p>
-      <w:pPr>
-        <w:pStyle w:val="Heading1"/>
-      </w:pPr>
-      <w:r>
-        <w:t xml:space="preserve">Experimental section</w:t>
-      </w:r>
-    </w:p>
-    <w:p>
-      <w:pPr>
-        <w:pStyle w:val="FirstParagraph"/>
-      </w:pPr>
-      <w:r>
-        <w:t xml:space="preserve">We chose to focus on liquid-chromatography mass-spectrometry (LC-MS) data given its widespread use and fundamentally simple raw data structure as tuples consisting of retention time,</w:t>
-      </w:r>
-      <w:r>
-        <w:t xml:space="preserve"> </w:t>
-      </w:r>
-      <w:r>
-        <w:rPr>
-          <w:i/>
-          <w:iCs/>
-        </w:rPr>
-        <w:t xml:space="preserve">m/z</w:t>
-      </w:r>
-      <w:r>
-        <w:t xml:space="preserve">, and intensity, though the tidy framework here can be extended easily to other MS data (Supplemental Figure 1). We performed a literature search for mass-spectrometry data formats that have been published in the last 15 years and attempted to find or construct parsers for each format in Python, a popular high-level interpreted language. Each parser was written to perform three common exploratory data analysis operations on full-scan data and three common operations on MS/MS fragmentation data. Full scan queries consisted of 1) single scan extraction by scan number, 2) retention time range extraction of all scans within a specified retention time range, and 3) chromatogram extraction, which collects the ions within a specified parts-per-million (PPM) error of a known mass. These queries generally correspond to the methods used in Bouyssié et al. (2015)</w:t>
-      </w:r>
-      <w:r>
-        <w:t xml:space="preserve"> </w:t>
-      </w:r>
-      <w:r>
-        <w:t xml:space="preserve">Bouyssié et al. (2015)</w:t>
-      </w:r>
-      <w:r>
-        <w:t xml:space="preserve">, which performed similar tests benchmarking the mzDB format against mz5 and an mzML parser. Note that the chromatogram extraction does not extract a precompiled chromatogram of the sort commonly found at the end of mzML files or as a result of SIM/PRM analysis but instead refers to sifting through the raw data for data tuples with an</w:t>
-      </w:r>
-      <w:r>
-        <w:t xml:space="preserve"> </w:t>
-      </w:r>
-      <w:r>
-        <w:rPr>
-          <w:i/>
-          <w:iCs/>
-        </w:rPr>
-        <w:t xml:space="preserve">m/z</w:t>
-      </w:r>
-      <w:r>
-        <w:t xml:space="preserve"> </w:t>
-      </w:r>
-      <w:r>
-        <w:t xml:space="preserve">value between specified bounds. MS/MS queries involved extracting three relevant subsets, consisting of 1) a single scan extraction by scan number similar to that of the full scan, 2) extraction of all the fragments associated with a precursor</w:t>
-      </w:r>
-      <w:r>
-        <w:t xml:space="preserve"> </w:t>
-      </w:r>
-      <w:r>
-        <w:rPr>
-          <w:i/>
-          <w:iCs/>
-        </w:rPr>
-        <w:t xml:space="preserve">m/z</w:t>
-      </w:r>
-      <w:r>
-        <w:t xml:space="preserve"> </w:t>
-      </w:r>
-      <w:r>
-        <w:t xml:space="preserve">within a given PPM, and 3) extraction of all fragments with</w:t>
-      </w:r>
-      <w:r>
-        <w:t xml:space="preserve"> </w:t>
-      </w:r>
-      <w:r>
-        <w:rPr>
-          <w:i/>
-          <w:iCs/>
-        </w:rPr>
-        <w:t xml:space="preserve">m/z</w:t>
-      </w:r>
-      <w:r>
-        <w:t xml:space="preserve"> </w:t>
-      </w:r>
-      <w:r>
-        <w:t xml:space="preserve">values within a given PPM.</w:t>
-      </w:r>
-    </w:p>
-    <w:p>
-      <w:pPr>
-        <w:pStyle w:val="BodyText"/>
-      </w:pPr>
-      <w:r>
-        <w:t xml:space="preserve">We explored the available documentation on PyPI and Github for each mass spectrometry data format and either identified existing functions and packages that would perform the above queries or wrote our own functions if necessary.</w:t>
-      </w:r>
-    </w:p>
-    <w:bookmarkStart w:id="56" w:name="Xfe9fc8ce635cf7931d3f2399fb458aa7ef2cfa5"/>
-    <w:p>
-      <w:pPr>
-        <w:pStyle w:val="Heading2"/>
-      </w:pPr>
-      <w:r>
-        <w:t xml:space="preserve">Mass-spectrometry files and software used</w:t>
-      </w:r>
-    </w:p>
-    <w:p>
-      <w:pPr>
-        <w:pStyle w:val="FirstParagraph"/>
-      </w:pPr>
-      <w:r>
-        <w:t xml:space="preserve">We browsed Metabolights</w:t>
-      </w:r>
-      <w:r>
-        <w:t xml:space="preserve"> </w:t>
-      </w:r>
-      <w:r>
-        <w:t xml:space="preserve">(Haug et al. 2019)</w:t>
-      </w:r>
-      <w:r>
-        <w:t xml:space="preserve"> </w:t>
-      </w:r>
-      <w:r>
-        <w:t xml:space="preserve">for suitable LC-MS datasets, looking for studies that included 100+ gigabytes of data from both full scan and MS/MS analysis. We were also restricted to the Thermo Scientific .raw file format, as it was the most widely supported by alternative MS storage methods. We also excluded polarity-switching data as it is unclear whether all converters would be able to separate scans based on polarity.</w:t>
-      </w:r>
-    </w:p>
-    <w:p>
-      <w:pPr>
-        <w:pStyle w:val="BodyText"/>
-      </w:pPr>
-      <w:r>
-        <w:t xml:space="preserve">Files were downloaded as .raw. mzML, mz5, and mzMLb were all natively supported by Proteowizard’s</w:t>
-      </w:r>
-      <w:r>
-        <w:t xml:space="preserve"> </w:t>
-      </w:r>
-      <w:r>
-        <w:rPr>
-          <w:rStyle w:val="VerbatimChar"/>
-        </w:rPr>
-        <w:t xml:space="preserve">msconvert</w:t>
-      </w:r>
-      <w:r>
-        <w:t xml:space="preserve"> </w:t>
-      </w:r>
-      <w:r>
-        <w:t xml:space="preserve">software (version 3.0.25009) while MZA (v1.24.11.16) and mzDB (v0.9.10_build20170802) had separate extensions to this executable enabling their own conversion. MzTree and mzMD were converted via their GUI which did not have release or versioning information available but were downloaded from Github (https://github.com/optimusmoose/MZTree and https://github.com/yrm9837/mzMD-java, respectively) and built via Maven (v3.9.9) for Java (v21.0.6). SQL databases were built using Python 3.11.11 with SQLite (v3.48.0) via the Python sqlite3 package (v2.6.0), DuckDB via the duckdb package (v1.1.3), and Parquet files via the pyarrow package (v19.0.0).</w:t>
-      </w:r>
-    </w:p>
-    <w:p>
-      <w:pPr>
-        <w:pStyle w:val="BodyText"/>
-      </w:pPr>
-      <w:r>
-        <w:t xml:space="preserve">mzML access was done with Python’s pyteomics package (v4.7.5), the pymzml package (v2.5.10), and the pyopenms package (3.0.0.dev20230306). MZA files were accessed via the mzapy library (v1.8.dev4 from the no_full_mz_array branch on Github) and via custom code built around the h5py package (3.12.1). Custom parsers were required for mzDB, mz5, MzTree, and mzMD.</w:t>
-      </w:r>
-    </w:p>
-    <w:bookmarkEnd w:id="56"/>
-    <w:bookmarkStart w:id="60" w:name="database-schema"/>
-    <w:p>
-      <w:pPr>
-        <w:pStyle w:val="Heading2"/>
+    <w:bookmarkStart w:id="59" w:name="database-schema"/>
+    <w:p>
+      <w:pPr>
+        <w:pStyle w:val="Heading3"/>
       </w:pPr>
       <w:r>
         <w:t xml:space="preserve">Database schema</w:t>
@@ -5799,18 +5802,18 @@
           <wp:inline>
             <wp:extent cx="5334000" cy="4103076"/>
             <wp:effectExtent b="0" l="0" r="0" t="0"/>
-            <wp:docPr descr="" title="" id="58" name="Picture"/>
+            <wp:docPr descr="" title="" id="57" name="Picture"/>
             <a:graphic>
               <a:graphicData uri="http://schemas.openxmlformats.org/drawingml/2006/picture">
                 <pic:pic>
                   <pic:nvPicPr>
-                    <pic:cNvPr descr="figures/ch3/db_fig.png" id="59" name="Picture"/>
+                    <pic:cNvPr descr="figures/ch3/db_fig.png" id="58" name="Picture"/>
                     <pic:cNvPicPr>
                       <a:picLocks noChangeArrowheads="1" noChangeAspect="1"/>
                     </pic:cNvPicPr>
                   </pic:nvPicPr>
                   <pic:blipFill>
-                    <a:blip r:embed="rId57"/>
+                    <a:blip r:embed="rId56"/>
                     <a:stretch>
                       <a:fillRect/>
                     </a:stretch>
@@ -5849,14 +5852,49 @@
         <w:t xml:space="preserve">Figure 3.1: Database schema for an example MS/MS dataset showing the organization of mass-spectrometry data into tables. Fields of interest are easily queryable with simple SQL commands as shown in the table at bottom.</w:t>
       </w:r>
     </w:p>
+    <w:bookmarkEnd w:id="59"/>
+    <w:bookmarkStart w:id="60" w:name="time-and-space-testing"/>
+    <w:p>
+      <w:pPr>
+        <w:pStyle w:val="Heading3"/>
+      </w:pPr>
+      <w:r>
+        <w:t xml:space="preserve">Time and space testing</w:t>
+      </w:r>
+    </w:p>
+    <w:p>
+      <w:pPr>
+        <w:pStyle w:val="FirstParagraph"/>
+      </w:pPr>
+      <w:r>
+        <w:t xml:space="preserve">We randomly sampled a single file out of the full dataset for comparison across metrics and file formats (20220923_LEAP-POS_QC04). We sampled 100 random scan numbers using SQLite’s ORDER BY RANDOM() function and pulled out the largest ions for chromatogram extraction using a 10 ppm mass range window. Retention time ranges were the highest-intensity retention time of each ion chromatogram plus or minus one minute. Similarly, the largest fragments by intensity were used for the MS/MS metrics with a 10 ppm mass range exclusion window.</w:t>
+      </w:r>
+    </w:p>
+    <w:p>
+      <w:pPr>
+        <w:pStyle w:val="BodyText"/>
+      </w:pPr>
+      <w:r>
+        <w:t xml:space="preserve">Timing was performed via Python’s timeit library and the timeit.repeat function, with the various file formats as the innermost loop to ensure bias over time was distributed equally among function calls. File sizes were estimated using Python’s os library with os.path.getsize. We did not exhaustively monitor memory usage, though our heuristic exploration of the timing scripts did not ever indicate that memory was a constraint.</w:t>
+      </w:r>
+    </w:p>
+    <w:p>
+      <w:pPr>
+        <w:pStyle w:val="BodyText"/>
+      </w:pPr>
+      <w:r>
+        <w:t xml:space="preserve">Timing data was obtained on an Intel Xeon CPU with two X5650 (@2.67 GHz) processors and 24 total cores running Windows 10 Pro (64 bit version). 96 gigabytes of RAM (DDR3 @ 1333 MHz) were available and a solid-state drive was used for disk storage.</w:t>
+      </w:r>
+    </w:p>
     <w:bookmarkEnd w:id="60"/>
-    <w:bookmarkStart w:id="61" w:name="time-and-space-testing"/>
+    <w:bookmarkEnd w:id="61"/>
+    <w:bookmarkStart w:id="82" w:name="results"/>
     <w:p>
       <w:pPr>
         <w:pStyle w:val="Heading2"/>
       </w:pPr>
       <w:r>
-        <w:t xml:space="preserve">Time and space testing</w:t>
+        <w:t xml:space="preserve">Results</w:t>
       </w:r>
     </w:p>
     <w:p>
@@ -5864,7 +5902,68 @@
         <w:pStyle w:val="FirstParagraph"/>
       </w:pPr>
       <w:r>
-        <w:t xml:space="preserve">We randomly sampled a single file out of the full dataset for comparison across metrics and file formats (20220923_LEAP-POS_QC04). We sampled 100 random scan numbers using SQLite’s ORDER BY RANDOM() function and pulled out the largest ions for chromatogram extraction using a 10 ppm mass range window. Retention time ranges were the highest-intensity retention time of each ion chromatogram plus or minus one minute. Similarly, the largest fragments by intensity were used for the MS/MS metrics with a 10 ppm mass range exclusion window.</w:t>
+        <w:t xml:space="preserve">We settled on a large dataset of gut microbiota LC-MS files published in Portlock et al. (2025)</w:t>
+      </w:r>
+      <w:r>
+        <w:t xml:space="preserve"> </w:t>
+      </w:r>
+      <w:r>
+        <w:t xml:space="preserve">Portlock et al. (2025)</w:t>
+      </w:r>
+      <w:r>
+        <w:t xml:space="preserve"> </w:t>
+      </w:r>
+      <w:r>
+        <w:t xml:space="preserve">and available on Metabolights under accession number MTBLS10066.</w:t>
+      </w:r>
+    </w:p>
+    <w:bookmarkStart w:id="64" w:name="Xe2ca99f07fa8abeeb9cd19a8bbab0bac26223da"/>
+    <w:p>
+      <w:pPr>
+        <w:pStyle w:val="Heading3"/>
+      </w:pPr>
+      <w:r>
+        <w:t xml:space="preserve">All existing MS data formats demand a high level of domain knowledge</w:t>
+      </w:r>
+    </w:p>
+    <w:p>
+      <w:pPr>
+        <w:pStyle w:val="FirstParagraph"/>
+      </w:pPr>
+      <w:r>
+        <w:t xml:space="preserve">We were able to obtain or write parsers for seven different existing mass spectrometry (MS) data formats: mzML, mzMLb, mz5, mzDB, MZA, MzTree, and mzMD. Multiple Python packages exist for the mzML data format so we used each of the three dominant packages (pyteomics, pyOpenMS, and pymzml) and compared their timing results as well. We failed to produce parsers for the YAFMS and Shaduf file types due to complete deprecation (links to these no longer exist), the toffee file type due to its application solely to time-of-flight (TOF) data-independent acquisition (DIA) data, the Aird file type due to its current deprecation in Python and C#, and the UIMF format due to a complete lack of interface documentation.</w:t>
+      </w:r>
+    </w:p>
+    <w:bookmarkStart w:id="62" w:name="X7ba5e62c26e0ea509a6c8816af4b54583288c2b"/>
+    <w:p>
+      <w:pPr>
+        <w:pStyle w:val="Heading4"/>
+      </w:pPr>
+      <w:r>
+        <w:t xml:space="preserve">File conversion support varied enormously</w:t>
+      </w:r>
+    </w:p>
+    <w:p>
+      <w:pPr>
+        <w:pStyle w:val="FirstParagraph"/>
+      </w:pPr>
+      <w:r>
+        <w:t xml:space="preserve">Conversion from the initial Thermo .raw file type to the open-source .mzML format was seamlessly performed by Proteowizard’s</w:t>
+      </w:r>
+      <w:r>
+        <w:t xml:space="preserve"> </w:t>
+      </w:r>
+      <w:r>
+        <w:rPr>
+          <w:rStyle w:val="VerbatimChar"/>
+        </w:rPr>
+        <w:t xml:space="preserve">msconvert</w:t>
+      </w:r>
+      <w:r>
+        <w:t xml:space="preserve"> </w:t>
+      </w:r>
+      <w:r>
+        <w:t xml:space="preserve">library. Similarly, Proteowizard support for the .mz5 and .mzMLb file types made their conversion trivial.</w:t>
       </w:r>
     </w:p>
     <w:p>
@@ -5872,7 +5971,34 @@
         <w:pStyle w:val="BodyText"/>
       </w:pPr>
       <w:r>
-        <w:t xml:space="preserve">Timing was performed via Python’s timeit library and the timeit.repeat function, with the various file formats as the innermost loop to ensure bias over time was distributed equally among function calls. File sizes were estimated using Python’s os library with os.path.getsize. We did not exhaustively monitor memory usage, though our heuristic exploration of the timing scripts did not ever indicate that memory was a constraint.</w:t>
+        <w:t xml:space="preserve">mzDB and MZA both had extensive documentation, providing self-contained extensions to</w:t>
+      </w:r>
+      <w:r>
+        <w:t xml:space="preserve"> </w:t>
+      </w:r>
+      <w:r>
+        <w:rPr>
+          <w:rStyle w:val="VerbatimChar"/>
+        </w:rPr>
+        <w:t xml:space="preserve">msconvert</w:t>
+      </w:r>
+      <w:r>
+        <w:t xml:space="preserve"> </w:t>
+      </w:r>
+      <w:r>
+        <w:t xml:space="preserve">for ease of conversion. However, both converters provide limited coverage, with mzDB missing support for Waters and Agilent .d files while MZA currently lacks support for AB Sciex .wiff and Bruker .baf files. Both converters are only available via binary executable (.exe), restricting their use to Windows platforms. Additionally, both parsers appear to be unable to separate scans from a polarity-switching experiment or support any of the other filters available natively in</w:t>
+      </w:r>
+      <w:r>
+        <w:t xml:space="preserve"> </w:t>
+      </w:r>
+      <w:r>
+        <w:rPr>
+          <w:rStyle w:val="VerbatimChar"/>
+        </w:rPr>
+        <w:t xml:space="preserve">msconvert</w:t>
+      </w:r>
+      <w:r>
+        <w:t xml:space="preserve">, as additional arguments passed to the executable throw errors instead of being passed along to the original software.</w:t>
       </w:r>
     </w:p>
     <w:p>
@@ -5880,18 +6006,25 @@
         <w:pStyle w:val="BodyText"/>
       </w:pPr>
       <w:r>
-        <w:t xml:space="preserve">Timing data was obtained on an Intel Xeon CPU with two X5650 (@2.67 GHz) processors and 24 total cores running Windows 10 Pro (64 bit version). 96 gigabytes of RAM (DDR3 @ 1333 MHz) were available and a solid-state drive was used for disk storage.</w:t>
-      </w:r>
-    </w:p>
-    <w:bookmarkEnd w:id="61"/>
+        <w:t xml:space="preserve">MZTree and its derivative, mzMD, provided significantly less documentation about the conversion process than the other file types. This documentation consisted solely of the README available in the associated Github repositories and their installation and deployment required rebuilding the Java applet, of which the bare-bones instructions make several assumptions about the user’s PATH environmental variable. In the case of mzMD, no documentation for installation and build was provided and this instead needed to be deduced from MZTree. Additionally, we ran into issues with hardware acceleration once the GUI was launched that required extensive debugging. The GUI conversion, however, is straightforward once the app is correctly compiled and launched, albeit requiring a manual entry of a single file at a time with no apparent batch processing available.</w:t>
+      </w:r>
+    </w:p>
+    <w:p>
+      <w:pPr>
+        <w:pStyle w:val="BodyText"/>
+      </w:pPr>
+      <w:r>
+        <w:t xml:space="preserve">The Aird file type was straightforward to convert on Windows via the executable available on Github (v6.0.0) but was not available for other operating systems, much like MZA and mzDB. The Python package designed to allow an interface to the file type has been deprecated and we were unable to install or use it and were unable to reverse-engineer the file type sufficiently to compare it here. The UIMF file type from the Pacific Northwest National Lab (PNNL) provided documentation exclusively in the form of C# commands and did not supply instructions for file conversion, making it unclear what input formats were supported. The toffee format provided no documentation for conversion from other formats and was restricted to time-of-flight (TOF) data independent acquisition (DIA) MS data. Thus, we were unable to directly compare any of these three file types to the others.</w:t>
+      </w:r>
+    </w:p>
     <w:bookmarkEnd w:id="62"/>
-    <w:bookmarkStart w:id="83" w:name="results"/>
-    <w:p>
-      <w:pPr>
-        <w:pStyle w:val="Heading1"/>
-      </w:pPr>
-      <w:r>
-        <w:t xml:space="preserve">Results</w:t>
+    <w:bookmarkStart w:id="63" w:name="X1adb76d6f32cfd1d768444279daa3da392bd764"/>
+    <w:p>
+      <w:pPr>
+        <w:pStyle w:val="Heading4"/>
+      </w:pPr>
+      <w:r>
+        <w:t xml:space="preserve">Universal lack of support for the six relevant queries</w:t>
       </w:r>
     </w:p>
     <w:p>
@@ -5899,28 +6032,209 @@
         <w:pStyle w:val="FirstParagraph"/>
       </w:pPr>
       <w:r>
-        <w:t xml:space="preserve">We settled on a large dataset of gut microbiota LC-MS files published in Portlock et al. (2025)</w:t>
-      </w:r>
-      <w:r>
-        <w:t xml:space="preserve"> </w:t>
-      </w:r>
-      <w:r>
-        <w:t xml:space="preserve">Portlock et al. (2025)</w:t>
-      </w:r>
-      <w:r>
-        <w:t xml:space="preserve"> </w:t>
-      </w:r>
-      <w:r>
-        <w:t xml:space="preserve">and available on Metabolights under accession number MTBLS10066.</w:t>
-      </w:r>
-    </w:p>
-    <w:bookmarkStart w:id="65" w:name="Xe2ca99f07fa8abeeb9cd19a8bbab0bac26223da"/>
-    <w:p>
-      <w:pPr>
-        <w:pStyle w:val="Heading2"/>
-      </w:pPr>
-      <w:r>
-        <w:t xml:space="preserve">All existing MS data formats demand a high level of domain knowledge</w:t>
+        <w:t xml:space="preserve">Despite the relative simplicity and relevance of our queries, none of the available mass spectrometry (MS) formats had existing functions or examples of all six queries. The mzML file type had the most extensive coverage but documentation and prebuilt functionality was still sparse. The pyteomics package provides four</w:t>
+      </w:r>
+      <w:r>
+        <w:t xml:space="preserve"> </w:t>
+      </w:r>
+      <w:r>
+        <w:t xml:space="preserve">“combined examples”</w:t>
+      </w:r>
+      <w:r>
+        <w:t xml:space="preserve"> </w:t>
+      </w:r>
+      <w:r>
+        <w:t xml:space="preserve">that focus on the spectrum visualization and annotation common to proteomics research but provide minimal guidance about chromatogram or retention time range extraction. Pyteomics also provides native support for the mzMLb file type and was the only one of the three Python packages to do so, deserving praise for the minimal disruption that mzMLb files placed on existing pipelines if they were to switch from mzML to mzMLb. The pyopenms package provides similarly extensive documentation for proteomic and scan-based analysis but again lacks information about subsetting in the retention time direction, though the existence of an undocumented parser (</w:t>
+      </w:r>
+      <w:r>
+        <w:rPr>
+          <w:rStyle w:val="VerbatimChar"/>
+        </w:rPr>
+        <w:t xml:space="preserve">get2DPeakDataLong</w:t>
+      </w:r>
+      <w:r>
+        <w:t xml:space="preserve">) provides a simple way to do this for MS</w:t>
+      </w:r>
+      <w:r>
+        <w:t xml:space="preserve">1</w:t>
+      </w:r>
+      <w:r>
+        <w:t xml:space="preserve"> </w:t>
+      </w:r>
+      <w:r>
+        <w:t xml:space="preserve">data. Additionally, pyOpenMS required installing an old version of the package (3.0.0), Python itself (3.11) and the numpy package (&lt;2.0) due to more recent builds requiring AVX support which was unavailable on our hardware. Pymzml is intentionally a lightweight parser focused exclusively on reading mzML files but does not supply any functions for the queries other than scan extraction by number and the</w:t>
+      </w:r>
+      <w:r>
+        <w:t xml:space="preserve"> </w:t>
+      </w:r>
+      <w:r>
+        <w:t xml:space="preserve">“Spectrum and Chromatogram”</w:t>
+      </w:r>
+      <w:r>
+        <w:t xml:space="preserve"> </w:t>
+      </w:r>
+      <w:r>
+        <w:t xml:space="preserve">documentation module was empty at the time of writing (February 2025).</w:t>
+      </w:r>
+    </w:p>
+    <w:p>
+      <w:pPr>
+        <w:pStyle w:val="BodyText"/>
+      </w:pPr>
+      <w:r>
+        <w:t xml:space="preserve">mz5’s documentation was sparse, especially for one of the earliest mzML formats with support from Proteowizard. The original paper</w:t>
+      </w:r>
+      <w:r>
+        <w:t xml:space="preserve"> </w:t>
+      </w:r>
+      <w:r>
+        <w:t xml:space="preserve">(Wilhelm et al. 2012)</w:t>
+      </w:r>
+      <w:r>
+        <w:t xml:space="preserve"> </w:t>
+      </w:r>
+      <w:r>
+        <w:t xml:space="preserve">contains links to a website (https://software.steenlab.org/mz5) which currently returns an HTTP error 500. A Python library (pymz5) exists but requires an old version of Python (2.7 or 3.2), has not been updated in 12 years, and is predominately a simple fork of h5py</w:t>
+      </w:r>
+      <w:r>
+        <w:t xml:space="preserve"> </w:t>
+      </w:r>
+      <w:r>
+        <w:t xml:space="preserve">(Collette et al. 2017)</w:t>
+      </w:r>
+      <w:r>
+        <w:t xml:space="preserve"> </w:t>
+      </w:r>
+      <w:r>
+        <w:t xml:space="preserve">with three mz5-specific commits on top. Most problematically, we were unable to determine how mz5 stores precursor</w:t>
+      </w:r>
+      <w:r>
+        <w:t xml:space="preserve"> </w:t>
+      </w:r>
+      <w:r>
+        <w:rPr>
+          <w:i/>
+          <w:iCs/>
+        </w:rPr>
+        <w:t xml:space="preserve">m/z</w:t>
+      </w:r>
+      <w:r>
+        <w:t xml:space="preserve"> </w:t>
+      </w:r>
+      <w:r>
+        <w:t xml:space="preserve">ratios, making the fragment and precursor searches impossible. This was largely due to the variable-length nested compound structures mz5 that are not supported in all APIs, e.g. Java.</w:t>
+      </w:r>
+      <w:r>
+        <w:t xml:space="preserve">(Bhamber et al. 2021)</w:t>
+      </w:r>
+    </w:p>
+    <w:p>
+      <w:pPr>
+        <w:pStyle w:val="BodyText"/>
+      </w:pPr>
+      <w:r>
+        <w:t xml:space="preserve">mzDB access was hamstrung by several issues, primarily the outdated repository that implies Python and R support via a port from Rust but was unavailable at the time of development, though we are grateful for the responsive developer who notified us that this implementation was not feature-complete. This required that we deduce the SQLite BLOB type compression format from scratch when writing a parser and spend extensive time reading through the documentation to determine how best to link the various tables provided in the mzDB file. Scan metadata in this file type is stored as raw XML strings, producing the worst of both worlds in requiring both SQLite knowledge in their extraction and XML processing to obtain the necessary information. Additionally, mzDB seems to dump all MS/MS data into a single bounding box, meaning that we were unable to use the scheme to avoid parsing every MS/MS spectrum when performing precursor and fragment searches.</w:t>
+      </w:r>
+    </w:p>
+    <w:p>
+      <w:pPr>
+        <w:pStyle w:val="BodyText"/>
+      </w:pPr>
+      <w:r>
+        <w:t xml:space="preserve">MZA provides a complementary Python package,</w:t>
+      </w:r>
+      <w:r>
+        <w:t xml:space="preserve"> </w:t>
+      </w:r>
+      <w:r>
+        <w:rPr>
+          <w:rStyle w:val="VerbatimChar"/>
+        </w:rPr>
+        <w:t xml:space="preserve">mzapy</w:t>
+      </w:r>
+      <w:r>
+        <w:t xml:space="preserve">, for access to MZA files. Here again we ran into several issues with its installation and use stemming largely from the deployed package requiring TOF bins for parsing, though a separate Github branch provides a workaround and the rapid developer response was appreciated. The</w:t>
+      </w:r>
+      <w:r>
+        <w:t xml:space="preserve"> </w:t>
+      </w:r>
+      <w:r>
+        <w:rPr>
+          <w:rStyle w:val="VerbatimChar"/>
+        </w:rPr>
+        <w:t xml:space="preserve">mzapy</w:t>
+      </w:r>
+      <w:r>
+        <w:t xml:space="preserve"> </w:t>
+      </w:r>
+      <w:r>
+        <w:t xml:space="preserve">package provides a clear example of chromatogram extraction as well as a method for retention time range extraction, though there exists no clear function for the extraction of a single spectrum by scan number despite the internal file structure being highly optimized for this purpose.</w:t>
+      </w:r>
+      <w:r>
+        <w:t xml:space="preserve"> </w:t>
+      </w:r>
+      <w:r>
+        <w:rPr>
+          <w:rStyle w:val="VerbatimChar"/>
+        </w:rPr>
+        <w:t xml:space="preserve">mzapy</w:t>
+      </w:r>
+      <w:r>
+        <w:t xml:space="preserve"> </w:t>
+      </w:r>
+      <w:r>
+        <w:t xml:space="preserve">also provides good support for ion mobility extraction but fails to index MS/MS information or provide any clear way to extract fragments by</w:t>
+      </w:r>
+      <w:r>
+        <w:t xml:space="preserve"> </w:t>
+      </w:r>
+      <w:r>
+        <w:rPr>
+          <w:i/>
+          <w:iCs/>
+        </w:rPr>
+        <w:t xml:space="preserve">m/z</w:t>
+      </w:r>
+      <w:r>
+        <w:t xml:space="preserve"> </w:t>
+      </w:r>
+      <w:r>
+        <w:t xml:space="preserve">or precursor.</w:t>
+      </w:r>
+    </w:p>
+    <w:p>
+      <w:pPr>
+        <w:pStyle w:val="BodyText"/>
+      </w:pPr>
+      <w:r>
+        <w:t xml:space="preserve">MZTree and mzMD provide a slightly strange interface to MS data, requiring a separate Java server that can then be queried via an HTTP API. For users without prior knowledge of HTTP request methods or exposure to programming APIs, the README is entirely unhelpful because it simply documents the API’s endpoints and provides no complete query strings as examples to guide the user. This combination of GUI server and command-line HTTP request inverts the typical paradigm of GUI for exploration and command line for construction to convoluted effect, though the structure of the data returned by the server is impressively simple. More problematically for this analysis, the API provides no apparent way to access MS/MS data or query the files by scan number, with only RT and</w:t>
+      </w:r>
+      <w:r>
+        <w:t xml:space="preserve"> </w:t>
+      </w:r>
+      <w:r>
+        <w:rPr>
+          <w:i/>
+          <w:iCs/>
+        </w:rPr>
+        <w:t xml:space="preserve">m/z</w:t>
+      </w:r>
+      <w:r>
+        <w:t xml:space="preserve"> </w:t>
+      </w:r>
+      <w:r>
+        <w:t xml:space="preserve">bounds controlling the subset of data extracted. Finally, the GUI provides no way to open multiple files simultaneously or iterate through files programmatically and instead requiring point-and-click interaction with the GUI each time a file is opened or closed, preventing us from making reasonable comparisons in tests requiring multiple files.</w:t>
+      </w:r>
+    </w:p>
+    <w:bookmarkEnd w:id="63"/>
+    <w:bookmarkEnd w:id="64"/>
+    <w:bookmarkStart w:id="65" w:name="X5c8fb0c62a7faadaf231d39597b135cd0391563"/>
+    <w:p>
+      <w:pPr>
+        <w:pStyle w:val="Heading3"/>
+      </w:pPr>
+      <w:r>
+        <w:t xml:space="preserve">SQL-based parsers were simple to write and use</w:t>
       </w:r>
     </w:p>
     <w:p>
@@ -5928,482 +6242,171 @@
         <w:pStyle w:val="FirstParagraph"/>
       </w:pPr>
       <w:r>
-        <w:t xml:space="preserve">We were able to obtain or write parsers for seven different existing mass spectrometry (MS) data formats: mzML, mzMLb, mz5, mzDB, MZA, MzTree, and mzMD. Multiple Python packages exist for the mzML data format so we used each of the three dominant packages (pyteomics, pyOpenMS, and pymzml) and compared their timing results as well. We failed to produce parsers for the YAFMS and Shaduf file types due to complete deprecation (links to these no longer exist), the toffee file type due to its application solely to time-of-flight (TOF) data-independent acquisition (DIA) data, the Aird file type due to its current deprecation in Python and C#, and the UIMF format due to a complete lack of interface documentation.</w:t>
-      </w:r>
-    </w:p>
-    <w:bookmarkStart w:id="63" w:name="X7ba5e62c26e0ea509a6c8816af4b54583288c2b"/>
+        <w:t xml:space="preserve">We then used custom code to convert the mzML files into SQLite and DuckDB databases using a simple schema for full scan (MS</w:t>
+      </w:r>
+      <w:r>
+        <w:t xml:space="preserve">1</w:t>
+      </w:r>
+      <w:r>
+        <w:t xml:space="preserve">) and MS/MS (MS</w:t>
+      </w:r>
+      <w:r>
+        <w:t xml:space="preserve">2</w:t>
+      </w:r>
+      <w:r>
+        <w:t xml:space="preserve">) data. The MS</w:t>
+      </w:r>
+      <w:r>
+        <w:t xml:space="preserve">1</w:t>
+      </w:r>
+      <w:r>
+        <w:t xml:space="preserve"> </w:t>
+      </w:r>
+      <w:r>
+        <w:t xml:space="preserve">table consisted exclusively of fields for filename, scan index, retention time,</w:t>
+      </w:r>
+      <w:r>
+        <w:t xml:space="preserve"> </w:t>
+      </w:r>
+      <w:r>
+        <w:rPr>
+          <w:i/>
+          <w:iCs/>
+        </w:rPr>
+        <w:t xml:space="preserve">m/z</w:t>
+      </w:r>
+      <w:r>
+        <w:t xml:space="preserve"> </w:t>
+      </w:r>
+      <w:r>
+        <w:t xml:space="preserve">ratio, and intensity. The MS2 table consisted of the same fields except that the</w:t>
+      </w:r>
+      <w:r>
+        <w:t xml:space="preserve"> </w:t>
+      </w:r>
+      <w:r>
+        <w:rPr>
+          <w:i/>
+          <w:iCs/>
+        </w:rPr>
+        <w:t xml:space="preserve">m/z</w:t>
+      </w:r>
+      <w:r>
+        <w:t xml:space="preserve"> </w:t>
+      </w:r>
+      <w:r>
+        <w:t xml:space="preserve">column was separated into precursor and fragment</w:t>
+      </w:r>
+      <w:r>
+        <w:t xml:space="preserve"> </w:t>
+      </w:r>
+      <w:r>
+        <w:rPr>
+          <w:i/>
+          <w:iCs/>
+        </w:rPr>
+        <w:t xml:space="preserve">m/z</w:t>
+      </w:r>
+      <w:r>
+        <w:t xml:space="preserve">. Although we did not extend these databases to include the metadata associated with each file and scan, the logical framework could be easily extended in future work and the metadata typically represents a small fraction of the total space within the file, allowing us to make reasonable comparisons about file size between the databases and the metadata-rich other file types. We also converted each file’s MS</w:t>
+      </w:r>
+      <w:r>
+        <w:t xml:space="preserve">1</w:t>
+      </w:r>
+      <w:r>
+        <w:t xml:space="preserve"> </w:t>
+      </w:r>
+      <w:r>
+        <w:t xml:space="preserve">and MS2 table into Parquet representations for comparison using the same field/column schema.</w:t>
+      </w:r>
+    </w:p>
+    <w:p>
+      <w:pPr>
+        <w:pStyle w:val="BodyText"/>
+      </w:pPr>
+      <w:r>
+        <w:t xml:space="preserve">We found that the documentation for SQLite, DuckDB, and Parquet file formats in Python far exceeded the documentation available for any mzML parser. This is unsurprising given that these file formats are used widely outside of MS research and are developed and maintained by dedicated teams. Additionally, the use of a consistent SQL syntax for table creation and insertion meant that the same code could be used to write to both SQLite and DuckDB, as well as any other databases supported in Python. The use of packages such as SQLAlchemy could be used to additionally streamline this process to any additional database by simply swapping in a new database engine.</w:t>
+      </w:r>
+    </w:p>
+    <w:p>
+      <w:pPr>
+        <w:pStyle w:val="BodyText"/>
+      </w:pPr>
+      <w:r>
+        <w:t xml:space="preserve">Querying the MS1 and MS2 tables was also very straightforward. After establishing a connection to the database, the six queries could be asked using nearly human-readable SQL syntax. Requesting the thousandth MS</w:t>
+      </w:r>
+      <w:r>
+        <w:t xml:space="preserve">1</w:t>
+      </w:r>
+      <w:r>
+        <w:t xml:space="preserve"> </w:t>
+      </w:r>
+      <w:r>
+        <w:t xml:space="preserve">scan by number consisted simply of</w:t>
+      </w:r>
+      <w:r>
+        <w:t xml:space="preserve"> </w:t>
+      </w:r>
+      <w:r>
+        <w:rPr>
+          <w:rStyle w:val="VerbatimChar"/>
+        </w:rPr>
+        <w:t xml:space="preserve">SELECT * FROM MS1 WHERE id = 1000</w:t>
+      </w:r>
+      <w:r>
+        <w:t xml:space="preserve"> </w:t>
+      </w:r>
+      <w:r>
+        <w:t xml:space="preserve">passed along to the</w:t>
+      </w:r>
+      <w:r>
+        <w:t xml:space="preserve"> </w:t>
+      </w:r>
+      <w:r>
+        <w:rPr>
+          <w:rStyle w:val="VerbatimChar"/>
+        </w:rPr>
+        <w:t xml:space="preserve">pandas.read_sql_query</w:t>
+      </w:r>
+      <w:r>
+        <w:t xml:space="preserve"> </w:t>
+      </w:r>
+      <w:r>
+        <w:t xml:space="preserve">function. More complicated queries such as retention time range (</w:t>
+      </w:r>
+      <w:r>
+        <w:rPr>
+          <w:rStyle w:val="VerbatimChar"/>
+        </w:rPr>
+        <w:t xml:space="preserve">SELECT * FROM MS1 WHERE rt BETWEEN 6 AND 8</w:t>
+      </w:r>
+      <w:r>
+        <w:t xml:space="preserve">) and a precursor mass search (</w:t>
+      </w:r>
+      <w:r>
+        <w:rPr>
+          <w:rStyle w:val="VerbatimChar"/>
+        </w:rPr>
+        <w:t xml:space="preserve">SELECT * FROM MS2 WHERE premz BETWEEN 118.086 AND 118.087</w:t>
+      </w:r>
+      <w:r>
+        <w:t xml:space="preserve">) were similarly intuitive.</w:t>
+      </w:r>
+    </w:p>
+    <w:bookmarkEnd w:id="65"/>
+    <w:bookmarkStart w:id="73" w:name="X6a790e615fb405311c23ca5ebace239bd801021"/>
     <w:p>
       <w:pPr>
         <w:pStyle w:val="Heading3"/>
       </w:pPr>
       <w:r>
-        <w:t xml:space="preserve">File conversion support varied enormously</w:t>
-      </w:r>
-    </w:p>
-    <w:p>
-      <w:pPr>
-        <w:pStyle w:val="FirstParagraph"/>
-      </w:pPr>
-      <w:r>
-        <w:t xml:space="preserve">Conversion from the initial Thermo .raw file type to the open-source .mzML format was seamlessly performed by Proteowizard’s</w:t>
-      </w:r>
-      <w:r>
-        <w:t xml:space="preserve"> </w:t>
-      </w:r>
-      <w:r>
-        <w:rPr>
-          <w:rStyle w:val="VerbatimChar"/>
-        </w:rPr>
-        <w:t xml:space="preserve">msconvert</w:t>
-      </w:r>
-      <w:r>
-        <w:t xml:space="preserve"> </w:t>
-      </w:r>
-      <w:r>
-        <w:t xml:space="preserve">library. Similarly, Proteowizard support for the .mz5 and .mzMLb file types made their conversion trivial.</w:t>
-      </w:r>
-    </w:p>
-    <w:p>
-      <w:pPr>
-        <w:pStyle w:val="BodyText"/>
-      </w:pPr>
-      <w:r>
-        <w:t xml:space="preserve">mzDB and MZA both had extensive documentation, providing self-contained extensions to</w:t>
-      </w:r>
-      <w:r>
-        <w:t xml:space="preserve"> </w:t>
-      </w:r>
-      <w:r>
-        <w:rPr>
-          <w:rStyle w:val="VerbatimChar"/>
-        </w:rPr>
-        <w:t xml:space="preserve">msconvert</w:t>
-      </w:r>
-      <w:r>
-        <w:t xml:space="preserve"> </w:t>
-      </w:r>
-      <w:r>
-        <w:t xml:space="preserve">for ease of conversion. However, both converters provide limited coverage, with mzDB missing support for Waters and Agilent .d files while MZA currently lacks support for AB Sciex .wiff and Bruker .baf files. Both converters are only available via binary executable (.exe), restricting their use to Windows platforms. Additionally, both parsers appear to be unable to separate scans from a polarity-switching experiment or support any of the other filters available natively in</w:t>
-      </w:r>
-      <w:r>
-        <w:t xml:space="preserve"> </w:t>
-      </w:r>
-      <w:r>
-        <w:rPr>
-          <w:rStyle w:val="VerbatimChar"/>
-        </w:rPr>
-        <w:t xml:space="preserve">msconvert</w:t>
-      </w:r>
-      <w:r>
-        <w:t xml:space="preserve">, as additional arguments passed to the executable throw errors instead of being passed along to the original software.</w:t>
-      </w:r>
-    </w:p>
-    <w:p>
-      <w:pPr>
-        <w:pStyle w:val="BodyText"/>
-      </w:pPr>
-      <w:r>
-        <w:t xml:space="preserve">MZTree and its derivative, mzMD, provided significantly less documentation about the conversion process than the other file types. This documentation consisted solely of the README available in the associated Github repositories and their installation and deployment required rebuilding the Java applet, of which the bare-bones instructions make several assumptions about the user’s PATH environmental variable. In the case of mzMD, no documentation for installation and build was provided and this instead needed to be deduced from MZTree. Additionally, we ran into issues with hardware acceleration once the GUI was launched that required extensive debugging. The GUI conversion, however, is straightforward once the app is correctly compiled and launched, albeit requiring a manual entry of a single file at a time with no apparent batch processing available.</w:t>
-      </w:r>
-    </w:p>
-    <w:p>
-      <w:pPr>
-        <w:pStyle w:val="BodyText"/>
-      </w:pPr>
-      <w:r>
-        <w:t xml:space="preserve">The Aird file type was straightforward to convert on Windows via the executable available on Github (v6.0.0) but was not available for other operating systems, much like MZA and mzDB. The Python package designed to allow an interface to the file type has been deprecated and we were unable to install or use it and were unable to reverse-engineer the file type sufficiently to compare it here. The UIMF file type from the Pacific Northwest National Lab (PNNL) provided documentation exclusively in the form of C# commands and did not supply instructions for file conversion, making it unclear what input formats were supported. The toffee format provided no documentation for conversion from other formats and was restricted to time-of-flight (TOF) data independent acquisition (DIA) MS data. Thus, we were unable to directly compare any of these three file types to the others.</w:t>
-      </w:r>
-    </w:p>
-    <w:bookmarkEnd w:id="63"/>
-    <w:bookmarkStart w:id="64" w:name="X1adb76d6f32cfd1d768444279daa3da392bd764"/>
-    <w:p>
-      <w:pPr>
-        <w:pStyle w:val="Heading3"/>
-      </w:pPr>
-      <w:r>
-        <w:t xml:space="preserve">Universal lack of support for the six relevant queries</w:t>
-      </w:r>
-    </w:p>
-    <w:p>
-      <w:pPr>
-        <w:pStyle w:val="FirstParagraph"/>
-      </w:pPr>
-      <w:r>
-        <w:t xml:space="preserve">Despite the relative simplicity and relevance of our queries, none of the available mass spectrometry (MS) formats had existing functions or examples of all six queries. The mzML file type had the most extensive coverage but documentation and prebuilt functionality was still sparse. The pyteomics package provides four</w:t>
-      </w:r>
-      <w:r>
-        <w:t xml:space="preserve"> </w:t>
-      </w:r>
-      <w:r>
-        <w:t xml:space="preserve">“combined examples”</w:t>
-      </w:r>
-      <w:r>
-        <w:t xml:space="preserve"> </w:t>
-      </w:r>
-      <w:r>
-        <w:t xml:space="preserve">that focus on the spectrum visualization and annotation common to proteomics research but provide minimal guidance about chromatogram or retention time range extraction. Pyteomics also provides native support for the mzMLb file type and was the only one of the three Python packages to do so, deserving praise for the minimal disruption that mzMLb files placed on existing pipelines if they were to switch from mzML to mzMLb. The pyopenms package provides similarly extensive documentation for proteomic and scan-based analysis but again lacks information about subsetting in the retention time direction, though the existence of an undocumented parser (</w:t>
-      </w:r>
-      <w:r>
-        <w:rPr>
-          <w:rStyle w:val="VerbatimChar"/>
-        </w:rPr>
-        <w:t xml:space="preserve">get2DPeakDataLong</w:t>
-      </w:r>
-      <w:r>
-        <w:t xml:space="preserve">) provides a simple way to do this for MS</w:t>
-      </w:r>
-      <w:r>
-        <w:t xml:space="preserve">1</w:t>
-      </w:r>
-      <w:r>
-        <w:t xml:space="preserve"> </w:t>
-      </w:r>
-      <w:r>
-        <w:t xml:space="preserve">data. Additionally, pyOpenMS required installing an old version of the package (3.0.0), Python itself (3.11) and the numpy package (&lt;2.0) due to more recent builds requiring AVX support which was unavailable on our hardware. Pymzml is intentionally a lightweight parser focused exclusively on reading mzML files but does not supply any functions for the queries other than scan extraction by number and the</w:t>
-      </w:r>
-      <w:r>
-        <w:t xml:space="preserve"> </w:t>
-      </w:r>
-      <w:r>
-        <w:t xml:space="preserve">“Spectrum and Chromatogram”</w:t>
-      </w:r>
-      <w:r>
-        <w:t xml:space="preserve"> </w:t>
-      </w:r>
-      <w:r>
-        <w:t xml:space="preserve">documentation module was empty at the time of writing (February 2025).</w:t>
-      </w:r>
-    </w:p>
-    <w:p>
-      <w:pPr>
-        <w:pStyle w:val="BodyText"/>
-      </w:pPr>
-      <w:r>
-        <w:t xml:space="preserve">mz5’s documentation was sparse, especially for one of the earliest mzML formats with support from Proteowizard. The original paper</w:t>
-      </w:r>
-      <w:r>
-        <w:t xml:space="preserve"> </w:t>
-      </w:r>
-      <w:r>
-        <w:t xml:space="preserve">(Wilhelm et al. 2012)</w:t>
-      </w:r>
-      <w:r>
-        <w:t xml:space="preserve"> </w:t>
-      </w:r>
-      <w:r>
-        <w:t xml:space="preserve">contains links to a website (https://software.steenlab.org/mz5) which currently returns an HTTP error 500. A Python library (pymz5) exists but requires an old version of Python (2.7 or 3.2), has not been updated in 12 years, and is predominately a simple fork of h5py</w:t>
-      </w:r>
-      <w:r>
-        <w:t xml:space="preserve"> </w:t>
-      </w:r>
-      <w:r>
-        <w:t xml:space="preserve">(Collette et al. 2017)</w:t>
-      </w:r>
-      <w:r>
-        <w:t xml:space="preserve"> </w:t>
-      </w:r>
-      <w:r>
-        <w:t xml:space="preserve">with three mz5-specific commits on top. Most problematically, we were unable to determine how mz5 stores precursor</w:t>
-      </w:r>
-      <w:r>
-        <w:t xml:space="preserve"> </w:t>
-      </w:r>
-      <w:r>
-        <w:rPr>
-          <w:i/>
-          <w:iCs/>
-        </w:rPr>
-        <w:t xml:space="preserve">m/z</w:t>
-      </w:r>
-      <w:r>
-        <w:t xml:space="preserve"> </w:t>
-      </w:r>
-      <w:r>
-        <w:t xml:space="preserve">ratios, making the fragment and precursor searches impossible. This was largely due to the variable-length nested compound structures mz5 that are not supported in all APIs, e.g. Java.</w:t>
-      </w:r>
-      <w:r>
-        <w:t xml:space="preserve">(Bhamber et al. 2021)</w:t>
-      </w:r>
-    </w:p>
-    <w:p>
-      <w:pPr>
-        <w:pStyle w:val="BodyText"/>
-      </w:pPr>
-      <w:r>
-        <w:t xml:space="preserve">mzDB access was hamstrung by several issues, primarily the outdated repository that implies Python and R support via a port from Rust but was unavailable at the time of development, though we are grateful for the responsive developer who notified us that this implementation was not feature-complete. This required that we deduce the SQLite BLOB type compression format from scratch when writing a parser and spend extensive time reading through the documentation to determine how best to link the various tables provided in the mzDB file. Scan metadata in this file type is stored as raw XML strings, producing the worst of both worlds in requiring both SQLite knowledge in their extraction and XML processing to obtain the necessary information. Additionally, mzDB seems to dump all MS/MS data into a single bounding box, meaning that we were unable to use the scheme to avoid parsing every MS/MS spectrum when performing precursor and fragment searches.</w:t>
-      </w:r>
-    </w:p>
-    <w:p>
-      <w:pPr>
-        <w:pStyle w:val="BodyText"/>
-      </w:pPr>
-      <w:r>
-        <w:t xml:space="preserve">MZA provides a complementary Python package,</w:t>
-      </w:r>
-      <w:r>
-        <w:t xml:space="preserve"> </w:t>
-      </w:r>
-      <w:r>
-        <w:rPr>
-          <w:rStyle w:val="VerbatimChar"/>
-        </w:rPr>
-        <w:t xml:space="preserve">mzapy</w:t>
-      </w:r>
-      <w:r>
-        <w:t xml:space="preserve">, for access to MZA files. Here again we ran into several issues with its installation and use stemming largely from the deployed package requiring TOF bins for parsing, though a separate Github branch provides a workaround and the rapid developer response was appreciated. The</w:t>
-      </w:r>
-      <w:r>
-        <w:t xml:space="preserve"> </w:t>
-      </w:r>
-      <w:r>
-        <w:rPr>
-          <w:rStyle w:val="VerbatimChar"/>
-        </w:rPr>
-        <w:t xml:space="preserve">mzapy</w:t>
-      </w:r>
-      <w:r>
-        <w:t xml:space="preserve"> </w:t>
-      </w:r>
-      <w:r>
-        <w:t xml:space="preserve">package provides a clear example of chromatogram extraction as well as a method for retention time range extraction, though there exists no clear function for the extraction of a single spectrum by scan number despite the internal file structure being highly optimized for this purpose.</w:t>
-      </w:r>
-      <w:r>
-        <w:t xml:space="preserve"> </w:t>
-      </w:r>
-      <w:r>
-        <w:rPr>
-          <w:rStyle w:val="VerbatimChar"/>
-        </w:rPr>
-        <w:t xml:space="preserve">mzapy</w:t>
-      </w:r>
-      <w:r>
-        <w:t xml:space="preserve"> </w:t>
-      </w:r>
-      <w:r>
-        <w:t xml:space="preserve">also provides good support for ion mobility extraction but fails to index MS/MS information or provide any clear way to extract fragments by</w:t>
-      </w:r>
-      <w:r>
-        <w:t xml:space="preserve"> </w:t>
-      </w:r>
-      <w:r>
-        <w:rPr>
-          <w:i/>
-          <w:iCs/>
-        </w:rPr>
-        <w:t xml:space="preserve">m/z</w:t>
-      </w:r>
-      <w:r>
-        <w:t xml:space="preserve"> </w:t>
-      </w:r>
-      <w:r>
-        <w:t xml:space="preserve">or precursor.</w:t>
-      </w:r>
-    </w:p>
-    <w:p>
-      <w:pPr>
-        <w:pStyle w:val="BodyText"/>
-      </w:pPr>
-      <w:r>
-        <w:t xml:space="preserve">MZTree and mzMD provide a slightly strange interface to MS data, requiring a separate Java server that can then be queried via an HTTP API. For users without prior knowledge of HTTP request methods or exposure to programming APIs, the README is entirely unhelpful because it simply documents the API’s endpoints and provides no complete query strings as examples to guide the user. This combination of GUI server and command-line HTTP request inverts the typical paradigm of GUI for exploration and command line for construction to convoluted effect, though the structure of the data returned by the server is impressively simple. More problematically for this analysis, the API provides no apparent way to access MS/MS data or query the files by scan number, with only RT and</w:t>
-      </w:r>
-      <w:r>
-        <w:t xml:space="preserve"> </w:t>
-      </w:r>
-      <w:r>
-        <w:rPr>
-          <w:i/>
-          <w:iCs/>
-        </w:rPr>
-        <w:t xml:space="preserve">m/z</w:t>
-      </w:r>
-      <w:r>
-        <w:t xml:space="preserve"> </w:t>
-      </w:r>
-      <w:r>
-        <w:t xml:space="preserve">bounds controlling the subset of data extracted. Finally, the GUI provides no way to open multiple files simultaneously or iterate through files programmatically and instead requiring point-and-click interaction with the GUI each time a file is opened or closed, preventing us from making reasonable comparisons in tests requiring multiple files.</w:t>
-      </w:r>
-    </w:p>
-    <w:bookmarkEnd w:id="64"/>
-    <w:bookmarkEnd w:id="65"/>
-    <w:bookmarkStart w:id="66" w:name="X5c8fb0c62a7faadaf231d39597b135cd0391563"/>
-    <w:p>
-      <w:pPr>
-        <w:pStyle w:val="Heading2"/>
-      </w:pPr>
-      <w:r>
-        <w:t xml:space="preserve">SQL-based parsers were simple to write and use</w:t>
-      </w:r>
-    </w:p>
-    <w:p>
-      <w:pPr>
-        <w:pStyle w:val="FirstParagraph"/>
-      </w:pPr>
-      <w:r>
-        <w:t xml:space="preserve">We then used custom code to convert the mzML files into SQLite and DuckDB databases using a simple schema for full scan (MS</w:t>
-      </w:r>
-      <w:r>
-        <w:t xml:space="preserve">1</w:t>
-      </w:r>
-      <w:r>
-        <w:t xml:space="preserve">) and MS/MS (MS</w:t>
-      </w:r>
-      <w:r>
-        <w:t xml:space="preserve">2</w:t>
-      </w:r>
-      <w:r>
-        <w:t xml:space="preserve">) data. The MS</w:t>
-      </w:r>
-      <w:r>
-        <w:t xml:space="preserve">1</w:t>
-      </w:r>
-      <w:r>
-        <w:t xml:space="preserve"> </w:t>
-      </w:r>
-      <w:r>
-        <w:t xml:space="preserve">table consisted exclusively of fields for filename, scan index, retention time,</w:t>
-      </w:r>
-      <w:r>
-        <w:t xml:space="preserve"> </w:t>
-      </w:r>
-      <w:r>
-        <w:rPr>
-          <w:i/>
-          <w:iCs/>
-        </w:rPr>
-        <w:t xml:space="preserve">m/z</w:t>
-      </w:r>
-      <w:r>
-        <w:t xml:space="preserve"> </w:t>
-      </w:r>
-      <w:r>
-        <w:t xml:space="preserve">ratio, and intensity. The MS2 table consisted of the same fields except that the</w:t>
-      </w:r>
-      <w:r>
-        <w:t xml:space="preserve"> </w:t>
-      </w:r>
-      <w:r>
-        <w:rPr>
-          <w:i/>
-          <w:iCs/>
-        </w:rPr>
-        <w:t xml:space="preserve">m/z</w:t>
-      </w:r>
-      <w:r>
-        <w:t xml:space="preserve"> </w:t>
-      </w:r>
-      <w:r>
-        <w:t xml:space="preserve">column was separated into precursor and fragment</w:t>
-      </w:r>
-      <w:r>
-        <w:t xml:space="preserve"> </w:t>
-      </w:r>
-      <w:r>
-        <w:rPr>
-          <w:i/>
-          <w:iCs/>
-        </w:rPr>
-        <w:t xml:space="preserve">m/z</w:t>
-      </w:r>
-      <w:r>
-        <w:t xml:space="preserve">. Although we did not extend these databases to include the metadata associated with each file and scan, the logical framework could be easily extended in future work and the metadata typically represents a small fraction of the total space within the file, allowing us to make reasonable comparisons about file size between the databases and the metadata-rich other file types. We also converted each file’s MS</w:t>
-      </w:r>
-      <w:r>
-        <w:t xml:space="preserve">1</w:t>
-      </w:r>
-      <w:r>
-        <w:t xml:space="preserve"> </w:t>
-      </w:r>
-      <w:r>
-        <w:t xml:space="preserve">and MS2 table into Parquet representations for comparison using the same field/column schema.</w:t>
-      </w:r>
-    </w:p>
-    <w:p>
-      <w:pPr>
-        <w:pStyle w:val="BodyText"/>
-      </w:pPr>
-      <w:r>
-        <w:t xml:space="preserve">We found that the documentation for SQLite, DuckDB, and Parquet file formats in Python far exceeded the documentation available for any mzML parser. This is unsurprising given that these file formats are used widely outside of MS research and are developed and maintained by dedicated teams. Additionally, the use of a consistent SQL syntax for table creation and insertion meant that the same code could be used to write to both SQLite and DuckDB, as well as any other databases supported in Python. The use of packages such as SQLAlchemy could be used to additionally streamline this process to any additional database by simply swapping in a new database engine.</w:t>
-      </w:r>
-    </w:p>
-    <w:p>
-      <w:pPr>
-        <w:pStyle w:val="BodyText"/>
-      </w:pPr>
-      <w:r>
-        <w:t xml:space="preserve">Querying the MS1 and MS2 tables was also very straightforward. After establishing a connection to the database, the six queries could be asked using nearly human-readable SQL syntax. Requesting the thousandth MS</w:t>
-      </w:r>
-      <w:r>
-        <w:t xml:space="preserve">1</w:t>
-      </w:r>
-      <w:r>
-        <w:t xml:space="preserve"> </w:t>
-      </w:r>
-      <w:r>
-        <w:t xml:space="preserve">scan by number consisted simply of</w:t>
-      </w:r>
-      <w:r>
-        <w:t xml:space="preserve"> </w:t>
-      </w:r>
-      <w:r>
-        <w:rPr>
-          <w:rStyle w:val="VerbatimChar"/>
-        </w:rPr>
-        <w:t xml:space="preserve">SELECT * FROM MS1 WHERE id = 1000</w:t>
-      </w:r>
-      <w:r>
-        <w:t xml:space="preserve"> </w:t>
-      </w:r>
-      <w:r>
-        <w:t xml:space="preserve">passed along to the</w:t>
-      </w:r>
-      <w:r>
-        <w:t xml:space="preserve"> </w:t>
-      </w:r>
-      <w:r>
-        <w:rPr>
-          <w:rStyle w:val="VerbatimChar"/>
-        </w:rPr>
-        <w:t xml:space="preserve">pandas.read_sql_query</w:t>
-      </w:r>
-      <w:r>
-        <w:t xml:space="preserve"> </w:t>
-      </w:r>
-      <w:r>
-        <w:t xml:space="preserve">function. More complicated queries such as retention time range (</w:t>
-      </w:r>
-      <w:r>
-        <w:rPr>
-          <w:rStyle w:val="VerbatimChar"/>
-        </w:rPr>
-        <w:t xml:space="preserve">SELECT * FROM MS1 WHERE rt BETWEEN 6 AND 8</w:t>
-      </w:r>
-      <w:r>
-        <w:t xml:space="preserve">) and a precursor mass search (</w:t>
-      </w:r>
-      <w:r>
-        <w:rPr>
-          <w:rStyle w:val="VerbatimChar"/>
-        </w:rPr>
-        <w:t xml:space="preserve">SELECT * FROM MS2 WHERE premz BETWEEN 118.086 AND 118.087</w:t>
-      </w:r>
-      <w:r>
-        <w:t xml:space="preserve">) were similarly intuitive.</w:t>
-      </w:r>
-    </w:p>
-    <w:bookmarkEnd w:id="66"/>
-    <w:bookmarkStart w:id="74" w:name="X6a790e615fb405311c23ca5ebace239bd801021"/>
-    <w:p>
-      <w:pPr>
-        <w:pStyle w:val="Heading2"/>
-      </w:pPr>
-      <w:r>
         <w:t xml:space="preserve">Time and space requirements for a single DDA file across formats</w:t>
       </w:r>
     </w:p>
-    <w:bookmarkStart w:id="70" w:name="spectrum-extraction"/>
-    <w:p>
-      <w:pPr>
-        <w:pStyle w:val="Heading3"/>
+    <w:bookmarkStart w:id="69" w:name="spectrum-extraction"/>
+    <w:p>
+      <w:pPr>
+        <w:pStyle w:val="Heading4"/>
       </w:pPr>
       <w:r>
         <w:t xml:space="preserve">Spectrum extraction</w:t>
@@ -6488,18 +6491,18 @@
           <wp:inline>
             <wp:extent cx="5334000" cy="4103076"/>
             <wp:effectExtent b="0" l="0" r="0" t="0"/>
-            <wp:docPr descr="" title="" id="68" name="Picture"/>
+            <wp:docPr descr="" title="" id="67" name="Picture"/>
             <a:graphic>
               <a:graphicData uri="http://schemas.openxmlformats.org/drawingml/2006/picture">
                 <pic:pic>
                   <pic:nvPicPr>
-                    <pic:cNvPr descr="figures/ch3/singlefile_fig.png" id="69" name="Picture"/>
+                    <pic:cNvPr descr="figures/ch3/singlefile_fig.png" id="68" name="Picture"/>
                     <pic:cNvPicPr>
                       <a:picLocks noChangeArrowheads="1" noChangeAspect="1"/>
                     </pic:cNvPicPr>
                   </pic:nvPicPr>
                   <pic:blipFill>
-                    <a:blip r:embed="rId67"/>
+                    <a:blip r:embed="rId66"/>
                     <a:stretch>
                       <a:fillRect/>
                     </a:stretch>
@@ -6660,146 +6663,146 @@
         <w:t xml:space="preserve">in taking about a tenth of a second. The simple database methods (SQLite, DuckDB, and Parquet) also fell in this ~0.1 second range, with SQLite performing most poorly and DuckDB ~10x faster. Finally, both mz5 and MZA were an additional order of magnitude faster than any other method, returning the data within the spectrum in thousandths of a second. This shows the power of the HDF5 file system for data access when its location within the file is known in advance.</w:t>
       </w:r>
     </w:p>
+    <w:bookmarkEnd w:id="69"/>
+    <w:bookmarkStart w:id="70" w:name="X950028fd92d630a7ed21f74e9d1215651dea257"/>
+    <w:p>
+      <w:pPr>
+        <w:pStyle w:val="Heading4"/>
+      </w:pPr>
+      <w:r>
+        <w:t xml:space="preserve">Chromatogram extraction and subsetting by retention time range</w:t>
+      </w:r>
+    </w:p>
+    <w:p>
+      <w:pPr>
+        <w:pStyle w:val="FirstParagraph"/>
+      </w:pPr>
+      <w:r>
+        <w:t xml:space="preserve">Ion chromatogram extraction and retention time range subsets were a key metric for us, corresponding to essential tasks in chromatographic peakpicking and adduct, isotope, and in-source fragment detection (Figure 3.2B and 3.2C). EIC query times here were universally slower than those for a single spectrum extraction, reflecting the way in which a scan-based file type is sub-optimal for chromatogram extraction because each scan must be parsed to find data within a given</w:t>
+      </w:r>
+      <w:r>
+        <w:t xml:space="preserve"> </w:t>
+      </w:r>
+      <w:r>
+        <w:rPr>
+          <w:i/>
+          <w:iCs/>
+        </w:rPr>
+        <w:t xml:space="preserve">m/z</w:t>
+      </w:r>
+      <w:r>
+        <w:t xml:space="preserve"> </w:t>
+      </w:r>
+      <w:r>
+        <w:t xml:space="preserve">range. MZA and mz5 particularly suffered, with this query type entirely negating the advantages of the HDF5 file structure.</w:t>
+      </w:r>
+    </w:p>
+    <w:p>
+      <w:pPr>
+        <w:pStyle w:val="BodyText"/>
+      </w:pPr>
+      <w:r>
+        <w:t xml:space="preserve">MzTree and mzMD are both file types optimized exclusively for chromatogram extraction and performed very well on the EIC metric and were two orders of magnitude faster than those parsing mzMLs, with mzMD surprisingly less performant than the older MzTree file type it was based on. However, we also note that both Java-based applications have a slow initial file load step that must be done through a GUI and therefore could not be counted in the timing comparison, the inclusion of which would likely mitigate any advantage for a single chromatogram extraction. The mzDB file type is also optimized for chromatogram extraction and was an order of magnitude faster than the other existing file types for which all queries could be run (MzTree and mzMD do not provide interfaces for spectrum extraction or MS/MS data).</w:t>
+      </w:r>
+    </w:p>
+    <w:p>
+      <w:pPr>
+        <w:pStyle w:val="BodyText"/>
+      </w:pPr>
+      <w:r>
+        <w:t xml:space="preserve">The SQLite, DuckDB, and Parquet formats were just as speedy as mzMD and MzTree with SQLite taking half a second, Parquet requiring a tenth of a second, and DuckDB reaching query times of hundredths of a second, far outstripping the seconds or even minutes typically expected of this task and resulting in a functionally instantaneous interaction for the user.</w:t>
+      </w:r>
+    </w:p>
+    <w:p>
+      <w:pPr>
+        <w:pStyle w:val="BodyText"/>
+      </w:pPr>
+      <w:r>
+        <w:t xml:space="preserve">Retention time range extraction times were an average of the single-spectrum extraction and the chromatogram extraction times across the board, potentially hinting at a major predictive factor in timing estimation being the total amount of scan parsing required.</w:t>
+      </w:r>
+    </w:p>
     <w:bookmarkEnd w:id="70"/>
-    <w:bookmarkStart w:id="71" w:name="X950028fd92d630a7ed21f74e9d1215651dea257"/>
+    <w:bookmarkStart w:id="71" w:name="msms-precursor-and-fragment-search"/>
+    <w:p>
+      <w:pPr>
+        <w:pStyle w:val="Heading4"/>
+      </w:pPr>
+      <w:r>
+        <w:t xml:space="preserve">MS/MS precursor and fragment search</w:t>
+      </w:r>
+    </w:p>
+    <w:p>
+      <w:pPr>
+        <w:pStyle w:val="FirstParagraph"/>
+      </w:pPr>
+      <w:r>
+        <w:t xml:space="preserve">We also investigated the efficacy of the various MS data formats for MS/MS data and found that support for fragmentation data searches was lacking or absent from the documentation and exposed functionality of each of these file types, requiring custom implementations every time. Despite both precursor searches (where all the precursors of a given fragment are found) and fragment searches (where all the fragments of a given precursor are found) representing intuitive and useful methods of MS/MS data processing, these timings were consistently among the slowest of the six query types for the non-database methods (Figure 3.2E and 3.2F).</w:t>
+      </w:r>
+    </w:p>
+    <w:p>
+      <w:pPr>
+        <w:pStyle w:val="BodyText"/>
+      </w:pPr>
+      <w:r>
+        <w:t xml:space="preserve">All existing MS data types required multiple seconds to perform a single fragment search (Figure 3.2F), representing a significant bottleneck for any downstream analysis requiring the data associated with the fragments of a given precursor. The SQL-based parsers, on the other hand, all took fractions of a second and consistently returned the relevant data hundreds of times more quickly than existing methods. The same was true for a precursor search across all methods aside from mzDB (Figure 3.2E), which benefited significantly from constructing a single bounding box for all MS/MS information that requires a single decoding into computer memory, though this strategy will fail for any file with sufficiently large MS/MS data.</w:t>
+      </w:r>
+    </w:p>
+    <w:bookmarkEnd w:id="71"/>
+    <w:bookmarkStart w:id="72" w:name="file-sizes"/>
+    <w:p>
+      <w:pPr>
+        <w:pStyle w:val="Heading4"/>
+      </w:pPr>
+      <w:r>
+        <w:t xml:space="preserve">File sizes</w:t>
+      </w:r>
+    </w:p>
+    <w:p>
+      <w:pPr>
+        <w:pStyle w:val="FirstParagraph"/>
+      </w:pPr>
+      <w:r>
+        <w:t xml:space="preserve">File size is another important constraint on the efficacy of various MS formats. We measured the size on disk of each of the file types and found that they varied by approximately an order of magnitude, with HDF-based file types hovering around one-third the size of the mzML (mzML size = 75 megabytes (MB), mzMLb = 18 MB, mz5 = 23 MB) while mzDB and mzMD were larger (95 MB and 99 MB, respectively). The SQLite object was the largest on disk of all the file types, nearly tripling the mzML’s size at 197 MB, while DuckDB improved on MZA at two-thirds of the mzML (42 MB and 55 MB, respectively) and Parquet improved slightly upon that again (30 MB total) with its columnar-based storage format (Figure 3.2G).</w:t>
+      </w:r>
+    </w:p>
+    <w:p>
+      <w:pPr>
+        <w:pStyle w:val="BodyText"/>
+      </w:pPr>
+      <w:r>
+        <w:t xml:space="preserve">However, these comparisons are not perfect because not all files store exactly the same data. MZTree and mzMD appear to entirely lack the MS/MS information in the sample DDA file, representing a potentially significant size reduction that’s difficult to estimate though the extraction of the same file via</w:t>
+      </w:r>
+      <w:r>
+        <w:t xml:space="preserve"> </w:t>
+      </w:r>
+      <w:r>
+        <w:rPr>
+          <w:rStyle w:val="VerbatimChar"/>
+        </w:rPr>
+        <w:t xml:space="preserve">msconvert</w:t>
+      </w:r>
+      <w:r>
+        <w:t xml:space="preserve"> </w:t>
+      </w:r>
+      <w:r>
+        <w:t xml:space="preserve">containing only MS</w:t>
+      </w:r>
+      <w:r>
+        <w:t xml:space="preserve">1</w:t>
+      </w:r>
+      <w:r>
+        <w:t xml:space="preserve"> </w:t>
+      </w:r>
+      <w:r>
+        <w:t xml:space="preserve">scans was 58 MB, a 23% size reduction. The SQLite, DuckDB, and Parquet formats also lack the extensive scan and file metadata that’s present in the other file types, though it is difficult to estimate the fraction of disk space allocated for this (and which will depend upon the precise definition of metadata).</w:t>
+      </w:r>
+    </w:p>
+    <w:bookmarkEnd w:id="72"/>
+    <w:bookmarkEnd w:id="73"/>
+    <w:bookmarkStart w:id="77" w:name="timings-for-multiple-chromatograms"/>
     <w:p>
       <w:pPr>
         <w:pStyle w:val="Heading3"/>
-      </w:pPr>
-      <w:r>
-        <w:t xml:space="preserve">Chromatogram extraction and subsetting by retention time range</w:t>
-      </w:r>
-    </w:p>
-    <w:p>
-      <w:pPr>
-        <w:pStyle w:val="FirstParagraph"/>
-      </w:pPr>
-      <w:r>
-        <w:t xml:space="preserve">Ion chromatogram extraction and retention time range subsets were a key metric for us, corresponding to essential tasks in chromatographic peakpicking and adduct, isotope, and in-source fragment detection (Figure 3.2B and 3.2C). EIC query times here were universally slower than those for a single spectrum extraction, reflecting the way in which a scan-based file type is sub-optimal for chromatogram extraction because each scan must be parsed to find data within a given</w:t>
-      </w:r>
-      <w:r>
-        <w:t xml:space="preserve"> </w:t>
-      </w:r>
-      <w:r>
-        <w:rPr>
-          <w:i/>
-          <w:iCs/>
-        </w:rPr>
-        <w:t xml:space="preserve">m/z</w:t>
-      </w:r>
-      <w:r>
-        <w:t xml:space="preserve"> </w:t>
-      </w:r>
-      <w:r>
-        <w:t xml:space="preserve">range. MZA and mz5 particularly suffered, with this query type entirely negating the advantages of the HDF5 file structure.</w:t>
-      </w:r>
-    </w:p>
-    <w:p>
-      <w:pPr>
-        <w:pStyle w:val="BodyText"/>
-      </w:pPr>
-      <w:r>
-        <w:t xml:space="preserve">MzTree and mzMD are both file types optimized exclusively for chromatogram extraction and performed very well on the EIC metric and were two orders of magnitude faster than those parsing mzMLs, with mzMD surprisingly less performant than the older MzTree file type it was based on. However, we also note that both Java-based applications have a slow initial file load step that must be done through a GUI and therefore could not be counted in the timing comparison, the inclusion of which would likely mitigate any advantage for a single chromatogram extraction. The mzDB file type is also optimized for chromatogram extraction and was an order of magnitude faster than the other existing file types for which all queries could be run (MzTree and mzMD do not provide interfaces for spectrum extraction or MS/MS data).</w:t>
-      </w:r>
-    </w:p>
-    <w:p>
-      <w:pPr>
-        <w:pStyle w:val="BodyText"/>
-      </w:pPr>
-      <w:r>
-        <w:t xml:space="preserve">The SQLite, DuckDB, and Parquet formats were just as speedy as mzMD and MzTree with SQLite taking half a second, Parquet requiring a tenth of a second, and DuckDB reaching query times of hundredths of a second, far outstripping the seconds or even minutes typically expected of this task and resulting in a functionally instantaneous interaction for the user.</w:t>
-      </w:r>
-    </w:p>
-    <w:p>
-      <w:pPr>
-        <w:pStyle w:val="BodyText"/>
-      </w:pPr>
-      <w:r>
-        <w:t xml:space="preserve">Retention time range extraction times were an average of the single-spectrum extraction and the chromatogram extraction times across the board, potentially hinting at a major predictive factor in timing estimation being the total amount of scan parsing required.</w:t>
-      </w:r>
-    </w:p>
-    <w:bookmarkEnd w:id="71"/>
-    <w:bookmarkStart w:id="72" w:name="msms-precursor-and-fragment-search"/>
-    <w:p>
-      <w:pPr>
-        <w:pStyle w:val="Heading3"/>
-      </w:pPr>
-      <w:r>
-        <w:t xml:space="preserve">MS/MS precursor and fragment search</w:t>
-      </w:r>
-    </w:p>
-    <w:p>
-      <w:pPr>
-        <w:pStyle w:val="FirstParagraph"/>
-      </w:pPr>
-      <w:r>
-        <w:t xml:space="preserve">We also investigated the efficacy of the various MS data formats for MS/MS data and found that support for fragmentation data searches was lacking or absent from the documentation and exposed functionality of each of these file types, requiring custom implementations every time. Despite both precursor searches (where all the precursors of a given fragment are found) and fragment searches (where all the fragments of a given precursor are found) representing intuitive and useful methods of MS/MS data processing, these timings were consistently among the slowest of the six query types for the non-database methods (Figure 3.2E and 3.2F).</w:t>
-      </w:r>
-    </w:p>
-    <w:p>
-      <w:pPr>
-        <w:pStyle w:val="BodyText"/>
-      </w:pPr>
-      <w:r>
-        <w:t xml:space="preserve">All existing MS data types required multiple seconds to perform a single fragment search (Figure 3.2F), representing a significant bottleneck for any downstream analysis requiring the data associated with the fragments of a given precursor. The SQL-based parsers, on the other hand, all took fractions of a second and consistently returned the relevant data hundreds of times more quickly than existing methods. The same was true for a precursor search across all methods aside from mzDB (Figure 3.2E), which benefited significantly from constructing a single bounding box for all MS/MS information that requires a single decoding into computer memory, though this strategy will fail for any file with sufficiently large MS/MS data.</w:t>
-      </w:r>
-    </w:p>
-    <w:bookmarkEnd w:id="72"/>
-    <w:bookmarkStart w:id="73" w:name="file-sizes"/>
-    <w:p>
-      <w:pPr>
-        <w:pStyle w:val="Heading3"/>
-      </w:pPr>
-      <w:r>
-        <w:t xml:space="preserve">File sizes</w:t>
-      </w:r>
-    </w:p>
-    <w:p>
-      <w:pPr>
-        <w:pStyle w:val="FirstParagraph"/>
-      </w:pPr>
-      <w:r>
-        <w:t xml:space="preserve">File size is another important constraint on the efficacy of various MS formats. We measured the size on disk of each of the file types and found that they varied by approximately an order of magnitude, with HDF-based file types hovering around one-third the size of the mzML (mzML size = 75 megabytes (MB), mzMLb = 18 MB, mz5 = 23 MB) while mzDB and mzMD were larger (95 MB and 99 MB, respectively). The SQLite object was the largest on disk of all the file types, nearly tripling the mzML’s size at 197 MB, while DuckDB improved on MZA at two-thirds of the mzML (42 MB and 55 MB, respectively) and Parquet improved slightly upon that again (30 MB total) with its columnar-based storage format (Figure 3.2G).</w:t>
-      </w:r>
-    </w:p>
-    <w:p>
-      <w:pPr>
-        <w:pStyle w:val="BodyText"/>
-      </w:pPr>
-      <w:r>
-        <w:t xml:space="preserve">However, these comparisons are not perfect because not all files store exactly the same data. MZTree and mzMD appear to entirely lack the MS/MS information in the sample DDA file, representing a potentially significant size reduction that’s difficult to estimate though the extraction of the same file via</w:t>
-      </w:r>
-      <w:r>
-        <w:t xml:space="preserve"> </w:t>
-      </w:r>
-      <w:r>
-        <w:rPr>
-          <w:rStyle w:val="VerbatimChar"/>
-        </w:rPr>
-        <w:t xml:space="preserve">msconvert</w:t>
-      </w:r>
-      <w:r>
-        <w:t xml:space="preserve"> </w:t>
-      </w:r>
-      <w:r>
-        <w:t xml:space="preserve">containing only MS</w:t>
-      </w:r>
-      <w:r>
-        <w:t xml:space="preserve">1</w:t>
-      </w:r>
-      <w:r>
-        <w:t xml:space="preserve"> </w:t>
-      </w:r>
-      <w:r>
-        <w:t xml:space="preserve">scans was 58 MB, a 23% size reduction. The SQLite, DuckDB, and Parquet formats also lack the extensive scan and file metadata that’s present in the other file types, though it is difficult to estimate the fraction of disk space allocated for this (and which will depend upon the precise definition of metadata).</w:t>
-      </w:r>
-    </w:p>
-    <w:bookmarkEnd w:id="73"/>
-    <w:bookmarkEnd w:id="74"/>
-    <w:bookmarkStart w:id="78" w:name="timings-for-multiple-chromatograms"/>
-    <w:p>
-      <w:pPr>
-        <w:pStyle w:val="Heading2"/>
       </w:pPr>
       <w:r>
         <w:t xml:space="preserve">Timings for multiple chromatograms</w:t>
@@ -6822,18 +6825,18 @@
           <wp:inline>
             <wp:extent cx="5334000" cy="4103076"/>
             <wp:effectExtent b="0" l="0" r="0" t="0"/>
-            <wp:docPr descr="" title="" id="76" name="Picture"/>
+            <wp:docPr descr="" title="" id="75" name="Picture"/>
             <a:graphic>
               <a:graphicData uri="http://schemas.openxmlformats.org/drawingml/2006/picture">
                 <pic:pic>
                   <pic:nvPicPr>
-                    <pic:cNvPr descr="figures/ch3/multichrom_fig.png" id="77" name="Picture"/>
+                    <pic:cNvPr descr="figures/ch3/multichrom_fig.png" id="76" name="Picture"/>
                     <pic:cNvPicPr>
                       <a:picLocks noChangeArrowheads="1" noChangeAspect="1"/>
                     </pic:cNvPicPr>
                   </pic:nvPicPr>
                   <pic:blipFill>
-                    <a:blip r:embed="rId75"/>
+                    <a:blip r:embed="rId74"/>
                     <a:stretch>
                       <a:fillRect/>
                     </a:stretch>
@@ -6920,11 +6923,11 @@
         <w:t xml:space="preserve">minimum and maximum columns (Supplemental Figure 4). SQLite and Parquet performed ~3-5 times faster with the unified query than with the loop method despite the necessity of and additional processing step for the looped query to correctly assign each data point to its original peak information. The opposite was true for DuckDB likely due to its optimized reader, with the unified query consistently outperformed by the non-equi join when 100 chromatograms were extracted.</w:t>
       </w:r>
     </w:p>
-    <w:bookmarkEnd w:id="78"/>
-    <w:bookmarkStart w:id="82" w:name="Xd8f33704458ee629957f45a9187a2869f82b427"/>
-    <w:p>
-      <w:pPr>
-        <w:pStyle w:val="Heading2"/>
+    <w:bookmarkEnd w:id="77"/>
+    <w:bookmarkStart w:id="81" w:name="Xd8f33704458ee629957f45a9187a2869f82b427"/>
+    <w:p>
+      <w:pPr>
+        <w:pStyle w:val="Heading3"/>
       </w:pPr>
       <w:r>
         <w:t xml:space="preserve">Database optimization via indices/ordering and multi-file constructions</w:t>
@@ -6971,18 +6974,18 @@
           <wp:inline>
             <wp:extent cx="5334000" cy="2872153"/>
             <wp:effectExtent b="0" l="0" r="0" t="0"/>
-            <wp:docPr descr="" title="" id="80" name="Picture"/>
+            <wp:docPr descr="" title="" id="79" name="Picture"/>
             <a:graphic>
               <a:graphicData uri="http://schemas.openxmlformats.org/drawingml/2006/picture">
                 <pic:pic>
                   <pic:nvPicPr>
-                    <pic:cNvPr descr="figures/ch3/multifile_fig.png" id="81" name="Picture"/>
+                    <pic:cNvPr descr="figures/ch3/multifile_fig.png" id="80" name="Picture"/>
                     <pic:cNvPicPr>
                       <a:picLocks noChangeArrowheads="1" noChangeAspect="1"/>
                     </pic:cNvPicPr>
                   </pic:nvPicPr>
                   <pic:blipFill>
-                    <a:blip r:embed="rId79"/>
+                    <a:blip r:embed="rId78"/>
                     <a:stretch>
                       <a:fillRect/>
                     </a:stretch>
@@ -7029,15 +7032,250 @@
         <w:t xml:space="preserve">These improvements also persisted when multiple files were stored in a single database. We built databases consisting of between 1 and 100 individual MS files and tested the time required to extract ion chromatograms from each after an index was constructed (Figure 3.4). DuckDB was consistently the fastest ion chromatogram extraction method, with query times around 0.03 seconds for a single file and 1 second for one hundred files. SQLite had much higher variance and slower extraction times with datasets consisting of more than one file, typically an order of magnitude slower than DuckDB, while Parquet fell between the two. Importantly, only DuckDB had a slope much less than one. This is what would be expected if the database was performing a simple binary search on the index, with an expected time efficiency of O(log(# of files)). However, DuckDB’s performance degrades at larger database sizes and approaches a 1:1 slope, possibly due to the time required to read large amounts of data into memory after it’s found. We additionally compared these values to the timings obtained from converting each file into its own database and looping over each of those to confirm the linearity of that response (Figure 3.4).</w:t>
       </w:r>
     </w:p>
+    <w:bookmarkEnd w:id="81"/>
     <w:bookmarkEnd w:id="82"/>
+    <w:bookmarkStart w:id="86" w:name="discussion"/>
+    <w:p>
+      <w:pPr>
+        <w:pStyle w:val="Heading2"/>
+      </w:pPr>
+      <w:r>
+        <w:t xml:space="preserve">Discussion</w:t>
+      </w:r>
+    </w:p>
+    <w:p>
+      <w:pPr>
+        <w:pStyle w:val="FirstParagraph"/>
+      </w:pPr>
+      <w:r>
+        <w:t xml:space="preserve">As the gap between data scientist and mass spectrometrist continues to narrow, mass spectrometry (MS) data formats should facilitate this convergence. Instead, MS software remains relatively opaque. Documentation is sparse and data structures are complex, resulting in a landscape that is essentially restricted to the original developer’s intent. A particular pain point is the way in which MS data is stored because current methods must make trade-offs between simplicity, size, and speed. When we explored the wide range of MS file readers, we found every method had flaws that interfered with widespread adoption. The mzML file type appears to represent low-hanging fruit, with its XML-based structure that sacrifices speed and size in favor of clarity, but no alternative has yet reached a large audience of active users. Fifteen years of active competition continue to favor the highly explicit format, likely because users are leery of incomprehensible alternatives with no guarantee of continued maintenance.</w:t>
+      </w:r>
+    </w:p>
+    <w:p>
+      <w:pPr>
+        <w:pStyle w:val="BodyText"/>
+      </w:pPr>
+      <w:r>
+        <w:t xml:space="preserve">Certain methods are clear winners for individual use cases but all of the existing formats failed to perform well at the full suite of exploratory data analysis tasks we attempted. Scan extraction is perhaps the most widely used query, especially for proteomics, and as a result has been extensively optimized. Here, MZA was blazingly fast thanks to the decision to index in the HDF5 file by scan number. The mzML files used here did have a precompiled index that should have made scan extraction highly efficient but this appeared to be mitigated for pyopenms and pyteomics due to their long initialization times, though pymzml performed very well at this task and the other two mzML methods were much faster after initialization (Supplemental Figure 2).</w:t>
+      </w:r>
+    </w:p>
+    <w:p>
+      <w:pPr>
+        <w:pStyle w:val="BodyText"/>
+      </w:pPr>
+      <w:r>
+        <w:t xml:space="preserve">However, performant scan-based methods struggled significantly with chromatogram extraction because these axes are inherently orthogonal to each other. mzDB was competitive with the specifically optimized mzTree and mzMD formats, illustrating its success as an axis-agnostic structure. We were especially impressed with the 2DPeak method in pyopenms when extracting multiple chromatograms, as it had essentially a single setup time cost after which any number of chromatograms could be extracted for free and can therefore be highly recommended for visualization applications. Chromatograms (and retention time range queries) are of course only relevant for chromatography-based workflows but this type of analysis has become increasingly popular, making ion extraction increasingly important. None of the existing MS formats we tested performed very well on MS/MS data, despite the growing availability of fragmentation data, though our use-case is oriented more towards exploration instead of comprehensive analysis.</w:t>
+      </w:r>
+    </w:p>
+    <w:p>
+      <w:pPr>
+        <w:pStyle w:val="BodyText"/>
+      </w:pPr>
+      <w:r>
+        <w:t xml:space="preserve">Finally, a complexity penalty must be noted for formats and packages requiring complex installation procedures. Pyopenms appears to be the worst offender here, with its bindings to the OpenMS C++ libraries requiring us to step back to Python 3.11 and numpy 1.26 to successfully access the data on our setup and required direct input from the maintainers. The Java applications for MzTree and, more egregiously mzMD, provided essentially zero documentation on installation consisting of a single README file without an intact HTTP request example and have not seen updates in years. Similarly, mzDB files were difficult to parse due to its opaque SQLite schema and use of the BLOB encoding type that again lacked examples or documentation outside of Java and had to be deduced iteratively. Of course, these methods eventually provided enough information that they could be parsed unlike Aird, toffee, and UIMF.</w:t>
+      </w:r>
+    </w:p>
+    <w:bookmarkStart w:id="83" w:name="timing-comparison-to-existing-literature"/>
+    <w:p>
+      <w:pPr>
+        <w:pStyle w:val="Heading4"/>
+      </w:pPr>
+      <w:r>
+        <w:t xml:space="preserve">Timing comparison to existing literature</w:t>
+      </w:r>
+    </w:p>
+    <w:p>
+      <w:pPr>
+        <w:pStyle w:val="FirstParagraph"/>
+      </w:pPr>
+      <w:r>
+        <w:t xml:space="preserve">Novel formats are typically proposed with timing and sizing information, but the inconsistency of what’s being queried makes it difficult to directly compare across the literature. However, we mostly obtained results in line with those reported elsewhere where other intercomparisons have been performed and report here the widest set of comparisons between MS formats to our knowledge.</w:t>
+      </w:r>
+    </w:p>
+    <w:p>
+      <w:pPr>
+        <w:pStyle w:val="BodyText"/>
+      </w:pPr>
+      <w:r>
+        <w:t xml:space="preserve">Wilhelm et al. (2012)</w:t>
+      </w:r>
+      <w:r>
+        <w:t xml:space="preserve"> </w:t>
+      </w:r>
+      <w:r>
+        <w:t xml:space="preserve">Wilhelm et al. (2012)</w:t>
+      </w:r>
+      <w:r>
+        <w:t xml:space="preserve"> </w:t>
+      </w:r>
+      <w:r>
+        <w:t xml:space="preserve">performed comparisons between mz5 and mzML with results indicating that mz5 was three times faster than mzML parsers. Their values of 0.16 seconds per million</w:t>
+      </w:r>
+      <w:r>
+        <w:t xml:space="preserve"> </w:t>
+      </w:r>
+      <w:r>
+        <w:rPr>
+          <w:i/>
+          <w:iCs/>
+        </w:rPr>
+        <w:t xml:space="preserve">m/z</w:t>
+      </w:r>
+      <w:r>
+        <w:t xml:space="preserve">/intensity arrays correspond to an estimated query time of 0.13 milliseconds which is faster than our measured 3 milliseconds, though our mz5 file was approximately four times smaller (20% mzML size) instead of half the mzML size.</w:t>
+      </w:r>
+    </w:p>
+    <w:p>
+      <w:pPr>
+        <w:pStyle w:val="BodyText"/>
+      </w:pPr>
+      <w:r>
+        <w:t xml:space="preserve">Bouyssié et al. (2015)</w:t>
+      </w:r>
+      <w:r>
+        <w:t xml:space="preserve"> </w:t>
+      </w:r>
+      <w:r>
+        <w:t xml:space="preserve">Bouyssié et al. (2015)</w:t>
+      </w:r>
+      <w:r>
+        <w:t xml:space="preserve"> </w:t>
+      </w:r>
+      <w:r>
+        <w:t xml:space="preserve">also found that mz5 was about 80% smaller than the mzML and on par with their mzDB format. They reported query times of around 30 seconds for a wide (5 Da) ion chromatogram extraction and found that mz5 was about 40 times slower and that mzML was 200 times slower, in contrast to our parser which was 10 times slower for mz5 - possibly due to the large EIC width. They also were able to report mzDB scan queries on par with mz5 which we were able to replicate if the pyopenms or pyteomics libraries were used for full scan queries and pymzml for MS/MS.</w:t>
+      </w:r>
+    </w:p>
+    <w:p>
+      <w:pPr>
+        <w:pStyle w:val="BodyText"/>
+      </w:pPr>
+      <w:r>
+        <w:t xml:space="preserve">MzTree</w:t>
+      </w:r>
+      <w:r>
+        <w:t xml:space="preserve"> </w:t>
+      </w:r>
+      <w:r>
+        <w:t xml:space="preserve">(Handy et al. 2017)</w:t>
+      </w:r>
+      <w:r>
+        <w:t xml:space="preserve"> </w:t>
+      </w:r>
+      <w:r>
+        <w:t xml:space="preserve">compared their SQLite-based system to mzML, mz5, and mzDB and reported high numbers for both EIC and RT range queries from mzML (4-1000 seconds) that were on par with the values we observed here. Their mzDB and mz5 results were unexpectedly comparable to each other at about 0.5 seconds per random EIC query, with the mzDB values equal to ours but the mz5 values much lower than our parser was able to obtain. Our disk size measurements also corresponded well with their size estimate of MzTree at approximately twice the size of the mzML, a surprising result given that our mzML file contained MS/MS information and theirs appearing to be full-scan only. Their mz5 files were much larger (80% mzML size instead of our 20%) and their mzDB much smaller (20% mzML size instead of our 110%).</w:t>
+      </w:r>
+    </w:p>
+    <w:p>
+      <w:pPr>
+        <w:pStyle w:val="BodyText"/>
+      </w:pPr>
+      <w:r>
+        <w:t xml:space="preserve">The mzMD format</w:t>
+      </w:r>
+      <w:r>
+        <w:t xml:space="preserve"> </w:t>
+      </w:r>
+      <w:r>
+        <w:t xml:space="preserve">(Yang et al. 2022)</w:t>
+      </w:r>
+      <w:r>
+        <w:t xml:space="preserve"> </w:t>
+      </w:r>
+      <w:r>
+        <w:t xml:space="preserve">appears to be a thin wrapper around the MzTree format that applies a different philosophy for data subsetting and summarization. They report EIC queries in the 50 millisecond range, very similar to the values we obtained for the mzMD file type. They also estimate file size to be approximately 28 bytes per</w:t>
+      </w:r>
+      <w:r>
+        <w:t xml:space="preserve"> </w:t>
+      </w:r>
+      <w:r>
+        <w:rPr>
+          <w:i/>
+          <w:iCs/>
+        </w:rPr>
+        <w:t xml:space="preserve">m/z</w:t>
+      </w:r>
+      <w:r>
+        <w:t xml:space="preserve">/intensity tuple for a total size of 100MB in our test file which agrees reasonably well with our 72MB actual measurement. Their comparison to MzTree also agrees with our results as they report slightly larger disk usage and slightly better performance.</w:t>
+      </w:r>
+    </w:p>
+    <w:p>
+      <w:pPr>
+        <w:pStyle w:val="BodyText"/>
+      </w:pPr>
+      <w:r>
+        <w:t xml:space="preserve">The mzMLb group</w:t>
+      </w:r>
+      <w:r>
+        <w:t xml:space="preserve"> </w:t>
+      </w:r>
+      <w:r>
+        <w:t xml:space="preserve">(Bhamber et al. 2021)</w:t>
+      </w:r>
+      <w:r>
+        <w:t xml:space="preserve"> </w:t>
+      </w:r>
+      <w:r>
+        <w:t xml:space="preserve">reports only info for spectrum access at approximately 15ms/scan which agrees with our 5-100ms/scan estimates only if the data is loaded ahead of time. They perform extensive comparisons to mzML at varying compression methods and levels but we stuck with the default options of 1024 KB chunk sizes for the mzMLb file and zlib-only compression for the mzML. This resulted in timing values very similar to those they reported when using the pyteomics library for access. They also compared to the mz5 file type and we are able to validate their results of the mzML+zlib occupying significantly more space, though our mz5 parser outperformed theirs for full scan and MS/MS data by two orders of magnitude in time.</w:t>
+      </w:r>
+    </w:p>
+    <w:p>
+      <w:pPr>
+        <w:pStyle w:val="BodyText"/>
+      </w:pPr>
+      <w:r>
+        <w:t xml:space="preserve">We were also unable to test several other recent and promising formats. Aird does not report full query times for any of the metrics reviewed here, though they claim their StackZDPD algorithm</w:t>
+      </w:r>
+      <w:r>
+        <w:t xml:space="preserve"> </w:t>
+      </w:r>
+      <w:r>
+        <w:t xml:space="preserve">(Wang et al. 2022)</w:t>
+      </w:r>
+      <w:r>
+        <w:t xml:space="preserve"> </w:t>
+      </w:r>
+      <w:r>
+        <w:t xml:space="preserve">can improve decompression speed by three times and that the file size is 54% of the vendor file.</w:t>
+      </w:r>
+      <w:r>
+        <w:t xml:space="preserve">(Lu et al. 2022)</w:t>
+      </w:r>
+      <w:r>
+        <w:t xml:space="preserve"> </w:t>
+      </w:r>
+      <w:r>
+        <w:t xml:space="preserve">Similarly, the toffee format for time-of-flight DIA data reports sizes about equal to vendor or 60% of centroid mzml + numpress with query speeds 4 times faster for scans (spectrum-centric, 2 seconds for mzML, 0.5 for toffee) and 100 times faster for chromatograms (peptide-centric, 168 seconds for mzML, 1.8 for toffee).</w:t>
+      </w:r>
+      <w:r>
+        <w:t xml:space="preserve">(Tully 2020)</w:t>
+      </w:r>
+      <w:r>
+        <w:t xml:space="preserve"> </w:t>
+      </w:r>
+      <w:r>
+        <w:t xml:space="preserve">The Unified Ion Mobility Format (UIMF)</w:t>
+      </w:r>
+      <w:r>
+        <w:t xml:space="preserve"> </w:t>
+      </w:r>
+      <w:r>
+        <w:t xml:space="preserve">Beagley et al. (2009)</w:t>
+      </w:r>
+      <w:r>
+        <w:t xml:space="preserve"> </w:t>
+      </w:r>
+      <w:r>
+        <w:t xml:space="preserve">from Pacific Northwest National Laboratory format did not report direct comparisons to any of the available formats and thus we must remain unclear on its performance capabilities.</w:t>
+      </w:r>
+    </w:p>
     <w:bookmarkEnd w:id="83"/>
-    <w:bookmarkStart w:id="87" w:name="discussion"/>
-    <w:p>
-      <w:pPr>
-        <w:pStyle w:val="Heading1"/>
-      </w:pPr>
-      <w:r>
-        <w:t xml:space="preserve">Discussion</w:t>
+    <w:bookmarkStart w:id="84" w:name="X02a5cdbf0140c7a9d8d3643e0b28b52ec7f36bd"/>
+    <w:p>
+      <w:pPr>
+        <w:pStyle w:val="Heading4"/>
+      </w:pPr>
+      <w:r>
+        <w:t xml:space="preserve">Fundamental inefficiencies in existing mass-spectrometry formats</w:t>
       </w:r>
     </w:p>
     <w:p>
@@ -7045,7 +7283,36 @@
         <w:pStyle w:val="FirstParagraph"/>
       </w:pPr>
       <w:r>
-        <w:t xml:space="preserve">As the gap between data scientist and mass spectrometrist continues to narrow, mass spectrometry (MS) data formats should facilitate this convergence. Instead, MS software remains relatively opaque. Documentation is sparse and data structures are complex, resulting in a landscape that is essentially restricted to the original developer’s intent. A particular pain point is the way in which MS data is stored because current methods must make trade-offs between simplicity, size, and speed. When we explored the wide range of MS file readers, we found every method had flaws that interfered with widespread adoption. The mzML file type appears to represent low-hanging fruit, with its XML-based structure that sacrifices speed and size in favor of clarity, but no alternative has yet reached a large audience of active users. Fifteen years of active competition continue to favor the highly explicit format, likely because users are leery of incomprehensible alternatives with no guarantee of continued maintenance.</w:t>
+        <w:t xml:space="preserve">We identified several fundamental inefficiencies when writing the parsers. First, scan metadata that was encoded within a scan instead of in a separate unit required looping over each scan to see whether it contained the information requested. Scan number, MS level, and retention time were all necessary bits of information that could be included in a file header or footer to relate the three to the data location within the file and allow index use instead of looping over every scan. Second, needing to decode or parse a compressed</w:t>
+      </w:r>
+      <w:r>
+        <w:t xml:space="preserve"> </w:t>
+      </w:r>
+      <w:r>
+        <w:rPr>
+          <w:i/>
+          <w:iCs/>
+        </w:rPr>
+        <w:t xml:space="preserve">m/z</w:t>
+      </w:r>
+      <w:r>
+        <w:t xml:space="preserve">/intensity array in each scan introduced an additional overhead that was especially punishing during ion chromatogram extraction and MS/MS search. While the</w:t>
+      </w:r>
+      <w:r>
+        <w:t xml:space="preserve"> </w:t>
+      </w:r>
+      <w:r>
+        <w:rPr>
+          <w:i/>
+          <w:iCs/>
+        </w:rPr>
+        <w:t xml:space="preserve">m/z</w:t>
+      </w:r>
+      <w:r>
+        <w:t xml:space="preserve"> </w:t>
+      </w:r>
+      <w:r>
+        <w:t xml:space="preserve">and intensity tuples are an obvious candidate for data compression, this penalty should be of significant concern to engineers. Third, looping over files is inherently slow and introduces additional complexity relative to a single unified database that encodes filename or sample ID as an additional column. A particular strength of the database system we propose is its inherent support for multi-file systems, while all other methods require looping over files.</w:t>
       </w:r>
     </w:p>
     <w:p>
@@ -7053,7 +7320,57 @@
         <w:pStyle w:val="BodyText"/>
       </w:pPr>
       <w:r>
-        <w:t xml:space="preserve">Certain methods are clear winners for individual use cases but all of the existing formats failed to perform well at the full suite of exploratory data analysis tasks we attempted. Scan extraction is perhaps the most widely used query, especially for proteomics, and as a result has been extensively optimized. Here, MZA was blazingly fast thanks to the decision to index in the HDF5 file by scan number. The mzML files used here did have a precompiled index that should have made scan extraction highly efficient but this appeared to be mitigated for pyopenms and pyteomics due to their long initialization times, though pymzml performed very well at this task and the other two mzML methods were much faster after initialization (Supplemental Figure 2).</w:t>
+        <w:t xml:space="preserve">The problems above highlight an important distinction between data</w:t>
+      </w:r>
+      <w:r>
+        <w:t xml:space="preserve"> </w:t>
+      </w:r>
+      <w:r>
+        <w:rPr>
+          <w:i/>
+          <w:iCs/>
+        </w:rPr>
+        <w:t xml:space="preserve">access</w:t>
+      </w:r>
+      <w:r>
+        <w:t xml:space="preserve"> </w:t>
+      </w:r>
+      <w:r>
+        <w:t xml:space="preserve">and data</w:t>
+      </w:r>
+      <w:r>
+        <w:t xml:space="preserve"> </w:t>
+      </w:r>
+      <w:r>
+        <w:rPr>
+          <w:i/>
+          <w:iCs/>
+        </w:rPr>
+        <w:t xml:space="preserve">search</w:t>
+      </w:r>
+      <w:r>
+        <w:t xml:space="preserve"> </w:t>
+      </w:r>
+      <w:r>
+        <w:t xml:space="preserve">that has been largely overlooked in our opinion. While HDF5 files or scan indexes excel at improving data access, they assume that the location of the data is known in advance and can be skipped to via bitwise offsets. If a search is required, however, this advantage is fully negated because each bit of information must be queried anyway. Finally, we must note that scan number is not inherently a useful bit of information. While we included it in our extraction metrics, it is entirely unclear when the scan number itself would be known in isolation. Additionally, this method often confuses the scan number with the scan’s indexes in the data structure. Scan number is not always consecutive (e.g. during polarity switching, multi-experiment samples, or if any filtering is performed during processing), so even if the first or second item in the structure can be queried speedily this is no guarantee that the item will contain the information of interest.</w:t>
+      </w:r>
+    </w:p>
+    <w:bookmarkEnd w:id="84"/>
+    <w:bookmarkStart w:id="85" w:name="X0d41d827cb778e58943eb99dcc97765b82fd391"/>
+    <w:p>
+      <w:pPr>
+        <w:pStyle w:val="Heading4"/>
+      </w:pPr>
+      <w:r>
+        <w:t xml:space="preserve">Leveraging robust, future-oriented software development with SQL</w:t>
+      </w:r>
+    </w:p>
+    <w:p>
+      <w:pPr>
+        <w:pStyle w:val="FirstParagraph"/>
+      </w:pPr>
+      <w:r>
+        <w:t xml:space="preserve">The proliferation of MS data storage formats and access algorithms illustrates the general dissatisfaction with existing alternatives to the vendor file or mzML. Formats that are faster to query or smaller on disk tend to be significantly more opaque, and those optimized for a particular method often fail to perform well on other metrics. This complexity is generally expected as optimization tends to require more complex data structures and assumptions about its use but it is not required if the complexity is outsourced to a robust and growing framework such as structured query language (SQL).</w:t>
       </w:r>
     </w:p>
     <w:p>
@@ -7061,7 +7378,40 @@
         <w:pStyle w:val="BodyText"/>
       </w:pPr>
       <w:r>
-        <w:t xml:space="preserve">However, performant scan-based methods struggled significantly with chromatogram extraction because these axes are inherently orthogonal to each other. mzDB was competitive with the specifically optimized mzTree and mzMD formats, illustrating its success as an axis-agnostic structure. We were especially impressed with the 2DPeak method in pyopenms when extracting multiple chromatograms, as it had essentially a single setup time cost after which any number of chromatograms could be extracted for free and can therefore be highly recommended for visualization applications. Chromatograms (and retention time range queries) are of course only relevant for chromatography-based workflows but this type of analysis has become increasingly popular, making ion extraction increasingly important. None of the existing MS formats we tested performed very well on MS/MS data, despite the growing availability of fragmentation data, though our use-case is oriented more towards exploration instead of comprehensive analysis.</w:t>
+        <w:t xml:space="preserve">SQL is widely used for data processing outside of mass-spectrometry, though its adoption is increasing in recent years. Efforts like mzDB, the Pacific Marine Environment Laboratory’s UIMF format</w:t>
+      </w:r>
+      <w:r>
+        <w:t xml:space="preserve"> </w:t>
+      </w:r>
+      <w:r>
+        <w:t xml:space="preserve">(Beagley et al. 2009)</w:t>
+      </w:r>
+      <w:r>
+        <w:t xml:space="preserve">, and the internals of MzTree hint at SQL’s suitability for MS data storage. SQL backends for the next-generation R processing package Spectra now exist</w:t>
+      </w:r>
+      <w:r>
+        <w:t xml:space="preserve"> </w:t>
+      </w:r>
+      <w:r>
+        <w:t xml:space="preserve">(Rainer et al. 2022)</w:t>
+      </w:r>
+      <w:r>
+        <w:t xml:space="preserve"> </w:t>
+      </w:r>
+      <w:r>
+        <w:t xml:space="preserve">and the development of MassQL</w:t>
+      </w:r>
+      <w:r>
+        <w:t xml:space="preserve"> </w:t>
+      </w:r>
+      <w:r>
+        <w:t xml:space="preserve">(Jarmusch et al. 2022)</w:t>
+      </w:r>
+      <w:r>
+        <w:t xml:space="preserve"> </w:t>
+      </w:r>
+      <w:r>
+        <w:t xml:space="preserve">indicates a growing comfort with SQL syntax for downstream processing, though the language itself strives for human readability in simple queries. The searching and subsetting inherent to MS data exploration represent very simple queries in database space, agnostic to high-level programming language and rarely requiring more than a single line of code. Additionally, the extensive documentation that exists across the internet means that large language models such as ChatGPT are easily able to translate queries for those unfamiliar with SQL’s syntax.</w:t>
       </w:r>
     </w:p>
     <w:p>
@@ -7069,16 +7419,58 @@
         <w:pStyle w:val="BodyText"/>
       </w:pPr>
       <w:r>
-        <w:t xml:space="preserve">Finally, a complexity penalty must be noted for formats and packages requiring complex installation procedures. Pyopenms appears to be the worst offender here, with its bindings to the OpenMS C++ libraries requiring us to step back to Python 3.11 and numpy 1.26 to successfully access the data on our setup and required direct input from the maintainers. The Java applications for MzTree and, more egregiously mzMD, provided essentially zero documentation on installation consisting of a single README file without an intact HTTP request example and have not seen updates in years. Similarly, mzDB files were difficult to parse due to its opaque SQLite schema and use of the BLOB encoding type that again lacked examples or documentation outside of Java and had to be deduced iteratively. Of course, these methods eventually provided enough information that they could be parsed unlike Aird, toffee, and UIMF.</w:t>
-      </w:r>
-    </w:p>
-    <w:bookmarkStart w:id="84" w:name="timing-comparison-to-existing-literature"/>
-    <w:p>
-      <w:pPr>
-        <w:pStyle w:val="Heading3"/>
-      </w:pPr>
-      <w:r>
-        <w:t xml:space="preserve">Timing comparison to existing literature</w:t>
+        <w:t xml:space="preserve">Just as the original database paper from Codd (1970)</w:t>
+      </w:r>
+      <w:r>
+        <w:t xml:space="preserve"> </w:t>
+      </w:r>
+      <w:r>
+        <w:t xml:space="preserve">Codd (1970)</w:t>
+      </w:r>
+      <w:r>
+        <w:t xml:space="preserve"> </w:t>
+      </w:r>
+      <w:r>
+        <w:t xml:space="preserve">argued that the same problems were being solved repeatedly, mass spectrometry data scientists are re-solving problems that have been more elegantly ironed out by dedicated teams in computer science and industry with much more extensive support. By leveraging existing optimizations in SQLite and DuckDB, we were able to create a highly performant system for storage of MS data that does not come with significant trade-offs between data extraction methods.</w:t>
+      </w:r>
+    </w:p>
+    <w:p>
+      <w:pPr>
+        <w:pStyle w:val="BodyText"/>
+      </w:pPr>
+      <w:r>
+        <w:t xml:space="preserve">While SQLite is broadly used and its long history testifies to its continued utility, we can use even more modern database methods to improve further upon its analytical processing capacity. We tested both DuckDB the Apache Parquet data formats</w:t>
+      </w:r>
+      <w:r>
+        <w:t xml:space="preserve"> </w:t>
+      </w:r>
+      <w:r>
+        <w:t xml:space="preserve">(Raasveldt and Mühleisen 2019; Vohra 2016)</w:t>
+      </w:r>
+      <w:r>
+        <w:t xml:space="preserve"> </w:t>
+      </w:r>
+      <w:r>
+        <w:t xml:space="preserve">and found that they both performed better than SQLite in disk usage and query speed. DuckDB in particular is nearly a drop-in replacement for SQLite in many cases that’s been extensively optimized for MS-related queries given its online analytical processing (OLAP) structure. DuckDB provides automatic compression algorithms and uses zonemaps to create bounding boxes for each subset of data, bringing together existing optimizations from mz5 (delta encoding), mzDB (bounding boxes), and MzTree (axis-agnostic queries) at zero additional cost. Importantly, as with all databases, only the subset of interest needs to be written into memory, making the hardware requirements relatively lightweight.</w:t>
+      </w:r>
+    </w:p>
+    <w:p>
+      <w:pPr>
+        <w:pStyle w:val="BodyText"/>
+      </w:pPr>
+      <w:r>
+        <w:t xml:space="preserve">Of course, to claim that existing frameworks should be discarded in favor of a novel method is to ignore decades of discussion. We acknowledge that our use case, that of largely exploratory and quality-control steps, is not a universal need and our lack of perfect metadata preservation in particular indicates that databases should become an auxiliary data structure alongside the vendor files or mzMLs, not substitute for them directly. Ultimately, the design decision for mass spectrometry data format will likely continue to be a point of contention and will result from a variety of factors, most crucially 1) initial vendor type, 2) programming language of the developer, 3) types of MS data included (e.g. full scan only versus MS/MS or metadata requirements), 4) whether the entire file will be processed or only a subset, and 5) how well a file type interfaces with downstream software. We intend to show with this manuscript that there is significant overlap between the goals of organizations much larger than any individual lab and that mass spectrometrists can benefit significantly from co-opting their development.</w:t>
+      </w:r>
+    </w:p>
+    <w:bookmarkEnd w:id="85"/>
+    <w:bookmarkEnd w:id="86"/>
+    <w:bookmarkStart w:id="87" w:name="conclusion"/>
+    <w:p>
+      <w:pPr>
+        <w:pStyle w:val="Heading2"/>
+      </w:pPr>
+      <w:r>
+        <w:t xml:space="preserve">Conclusion</w:t>
       </w:r>
     </w:p>
     <w:p>
@@ -7086,193 +7478,17 @@
         <w:pStyle w:val="FirstParagraph"/>
       </w:pPr>
       <w:r>
-        <w:t xml:space="preserve">Novel formats are typically proposed with timing and sizing information, but the inconsistency of what’s being queried makes it difficult to directly compare across the literature. However, we mostly obtained results in line with those reported elsewhere where other intercomparisons have been performed and report here the widest set of comparisons between MS formats to our knowledge.</w:t>
-      </w:r>
-    </w:p>
-    <w:p>
-      <w:pPr>
-        <w:pStyle w:val="BodyText"/>
-      </w:pPr>
-      <w:r>
-        <w:t xml:space="preserve">Wilhelm et al. (2012)</w:t>
-      </w:r>
-      <w:r>
-        <w:t xml:space="preserve"> </w:t>
-      </w:r>
-      <w:r>
-        <w:t xml:space="preserve">Wilhelm et al. (2012)</w:t>
-      </w:r>
-      <w:r>
-        <w:t xml:space="preserve"> </w:t>
-      </w:r>
-      <w:r>
-        <w:t xml:space="preserve">performed comparisons between mz5 and mzML with results indicating that mz5 was three times faster than mzML parsers. Their values of 0.16 seconds per million</w:t>
-      </w:r>
-      <w:r>
-        <w:t xml:space="preserve"> </w:t>
-      </w:r>
-      <w:r>
-        <w:rPr>
-          <w:i/>
-          <w:iCs/>
-        </w:rPr>
-        <w:t xml:space="preserve">m/z</w:t>
-      </w:r>
-      <w:r>
-        <w:t xml:space="preserve">/intensity arrays correspond to an estimated query time of 0.13 milliseconds which is faster than our measured 3 milliseconds, though our mz5 file was approximately four times smaller (20% mzML size) instead of half the mzML size.</w:t>
-      </w:r>
-    </w:p>
-    <w:p>
-      <w:pPr>
-        <w:pStyle w:val="BodyText"/>
-      </w:pPr>
-      <w:r>
-        <w:t xml:space="preserve">Bouyssié et al. (2015)</w:t>
-      </w:r>
-      <w:r>
-        <w:t xml:space="preserve"> </w:t>
-      </w:r>
-      <w:r>
-        <w:t xml:space="preserve">Bouyssié et al. (2015)</w:t>
-      </w:r>
-      <w:r>
-        <w:t xml:space="preserve"> </w:t>
-      </w:r>
-      <w:r>
-        <w:t xml:space="preserve">also found that mz5 was about 80% smaller than the mzML and on par with their mzDB format. They reported query times of around 30 seconds for a wide (5 Da) ion chromatogram extraction and found that mz5 was about 40 times slower and that mzML was 200 times slower, in contrast to our parser which was 10 times slower for mz5 - possibly due to the large EIC width. They also were able to report mzDB scan queries on par with mz5 which we were able to replicate if the pyopenms or pyteomics libraries were used for full scan queries and pymzml for MS/MS.</w:t>
-      </w:r>
-    </w:p>
-    <w:p>
-      <w:pPr>
-        <w:pStyle w:val="BodyText"/>
-      </w:pPr>
-      <w:r>
-        <w:t xml:space="preserve">MzTree</w:t>
-      </w:r>
-      <w:r>
-        <w:t xml:space="preserve"> </w:t>
-      </w:r>
-      <w:r>
-        <w:t xml:space="preserve">(Handy et al. 2017)</w:t>
-      </w:r>
-      <w:r>
-        <w:t xml:space="preserve"> </w:t>
-      </w:r>
-      <w:r>
-        <w:t xml:space="preserve">compared their SQLite-based system to mzML, mz5, and mzDB and reported high numbers for both EIC and RT range queries from mzML (4-1000 seconds) that were on par with the values we observed here. Their mzDB and mz5 results were unexpectedly comparable to each other at about 0.5 seconds per random EIC query, with the mzDB values equal to ours but the mz5 values much lower than our parser was able to obtain. Our disk size measurements also corresponded well with their size estimate of MzTree at approximately twice the size of the mzML, a surprising result given that our mzML file contained MS/MS information and theirs appearing to be full-scan only. Their mz5 files were much larger (80% mzML size instead of our 20%) and their mzDB much smaller (20% mzML size instead of our 110%).</w:t>
-      </w:r>
-    </w:p>
-    <w:p>
-      <w:pPr>
-        <w:pStyle w:val="BodyText"/>
-      </w:pPr>
-      <w:r>
-        <w:t xml:space="preserve">The mzMD format</w:t>
-      </w:r>
-      <w:r>
-        <w:t xml:space="preserve"> </w:t>
-      </w:r>
-      <w:r>
-        <w:t xml:space="preserve">(Yang et al. 2022)</w:t>
-      </w:r>
-      <w:r>
-        <w:t xml:space="preserve"> </w:t>
-      </w:r>
-      <w:r>
-        <w:t xml:space="preserve">appears to be a thin wrapper around the MzTree format that applies a different philosophy for data subsetting and summarization. They report EIC queries in the 50 millisecond range, very similar to the values we obtained for the mzMD file type. They also estimate file size to be approximately 28 bytes per</w:t>
-      </w:r>
-      <w:r>
-        <w:t xml:space="preserve"> </w:t>
-      </w:r>
-      <w:r>
-        <w:rPr>
-          <w:i/>
-          <w:iCs/>
-        </w:rPr>
-        <w:t xml:space="preserve">m/z</w:t>
-      </w:r>
-      <w:r>
-        <w:t xml:space="preserve">/intensity tuple for a total size of 100MB in our test file which agrees reasonably well with our 72MB actual measurement. Their comparison to MzTree also agrees with our results as they report slightly larger disk usage and slightly better performance.</w:t>
-      </w:r>
-    </w:p>
-    <w:p>
-      <w:pPr>
-        <w:pStyle w:val="BodyText"/>
-      </w:pPr>
-      <w:r>
-        <w:t xml:space="preserve">The mzMLb group</w:t>
-      </w:r>
-      <w:r>
-        <w:t xml:space="preserve"> </w:t>
-      </w:r>
-      <w:r>
-        <w:t xml:space="preserve">(Bhamber et al. 2021)</w:t>
-      </w:r>
-      <w:r>
-        <w:t xml:space="preserve"> </w:t>
-      </w:r>
-      <w:r>
-        <w:t xml:space="preserve">reports only info for spectrum access at approximately 15ms/scan which agrees with our 5-100ms/scan estimates only if the data is loaded ahead of time. They perform extensive comparisons to mzML at varying compression methods and levels but we stuck with the default options of 1024 KB chunk sizes for the mzMLb file and zlib-only compression for the mzML. This resulted in timing values very similar to those they reported when using the pyteomics library for access. They also compared to the mz5 file type and we are able to validate their results of the mzML+zlib occupying significantly more space, though our mz5 parser outperformed theirs for full scan and MS/MS data by two orders of magnitude in time.</w:t>
-      </w:r>
-    </w:p>
-    <w:p>
-      <w:pPr>
-        <w:pStyle w:val="BodyText"/>
-      </w:pPr>
-      <w:r>
-        <w:t xml:space="preserve">We were also unable to test several other recent and promising formats. Aird does not report full query times for any of the metrics reviewed here, though they claim their StackZDPD algorithm</w:t>
-      </w:r>
-      <w:r>
-        <w:t xml:space="preserve"> </w:t>
-      </w:r>
-      <w:r>
-        <w:t xml:space="preserve">(Wang et al. 2022)</w:t>
-      </w:r>
-      <w:r>
-        <w:t xml:space="preserve"> </w:t>
-      </w:r>
-      <w:r>
-        <w:t xml:space="preserve">can improve decompression speed by three times and that the file size is 54% of the vendor file.</w:t>
-      </w:r>
-      <w:r>
-        <w:t xml:space="preserve">(Lu et al. 2022)</w:t>
-      </w:r>
-      <w:r>
-        <w:t xml:space="preserve"> </w:t>
-      </w:r>
-      <w:r>
-        <w:t xml:space="preserve">Similarly, the toffee format for time-of-flight DIA data reports sizes about equal to vendor or 60% of centroid mzml + numpress with query speeds 4 times faster for scans (spectrum-centric, 2 seconds for mzML, 0.5 for toffee) and 100 times faster for chromatograms (peptide-centric, 168 seconds for mzML, 1.8 for toffee).</w:t>
-      </w:r>
-      <w:r>
-        <w:t xml:space="preserve">(Tully 2020)</w:t>
-      </w:r>
-      <w:r>
-        <w:t xml:space="preserve"> </w:t>
-      </w:r>
-      <w:r>
-        <w:t xml:space="preserve">The Unified Ion Mobility Format (UIMF)</w:t>
-      </w:r>
-      <w:r>
-        <w:t xml:space="preserve"> </w:t>
-      </w:r>
-      <w:r>
-        <w:t xml:space="preserve">Beagley et al. (2009)</w:t>
-      </w:r>
-      <w:r>
-        <w:t xml:space="preserve"> </w:t>
-      </w:r>
-      <w:r>
-        <w:t xml:space="preserve">from Pacific Northwest National Laboratory format did not report direct comparisons to any of the available formats and thus we must remain unclear on its performance capabilities.</w:t>
-      </w:r>
-    </w:p>
-    <w:bookmarkEnd w:id="84"/>
-    <w:bookmarkStart w:id="85" w:name="X02a5cdbf0140c7a9d8d3643e0b28b52ec7f36bd"/>
-    <w:p>
-      <w:pPr>
-        <w:pStyle w:val="Heading3"/>
-      </w:pPr>
-      <w:r>
-        <w:t xml:space="preserve">Fundamental inefficiencies in existing mass-spectrometry formats</w:t>
+        <w:t xml:space="preserve">We propose that a simple relational database is an intuitive and performant mass spectrometry (MS) data storage format. Tables containing fields that map directly to known MS concepts means that adoption is straightforward and facilitated by the widely-understood structured query language (SQL), reducing the code required to extract subsets of interest to a single line. We show that this structure can also take advantage of regular advancements in computer science by leveraging modern data formats such as DuckDB and Parquet to reduce the disk space required while improving access times by 1-2 orders of magnitude. We hope that widespread adoption of this format alongside the metadata-heavy vendor and mzML files will reduce the barriers to data access for mass spectrometrists and provide a consistent framework that covers a majority of the exploratory use cases.</w:t>
+      </w:r>
+    </w:p>
+    <w:bookmarkEnd w:id="87"/>
+    <w:bookmarkStart w:id="88" w:name="acknowledgements-2"/>
+    <w:p>
+      <w:pPr>
+        <w:pStyle w:val="Heading2"/>
+      </w:pPr>
+      <w:r>
+        <w:t xml:space="preserve">Acknowledgements</w:t>
       </w:r>
     </w:p>
     <w:p>
@@ -7280,86 +7496,17 @@
         <w:pStyle w:val="FirstParagraph"/>
       </w:pPr>
       <w:r>
-        <w:t xml:space="preserve">We identified several fundamental inefficiencies when writing the parsers. First, scan metadata that was encoded within a scan instead of in a separate unit required looping over each scan to see whether it contained the information requested. Scan number, MS level, and retention time were all necessary bits of information that could be included in a file header or footer to relate the three to the data location within the file and allow index use instead of looping over every scan. Second, needing to decode or parse a compressed</w:t>
-      </w:r>
-      <w:r>
-        <w:t xml:space="preserve"> </w:t>
-      </w:r>
-      <w:r>
-        <w:rPr>
-          <w:i/>
-          <w:iCs/>
-        </w:rPr>
-        <w:t xml:space="preserve">m/z</w:t>
-      </w:r>
-      <w:r>
-        <w:t xml:space="preserve">/intensity array in each scan introduced an additional overhead that was especially punishing during ion chromatogram extraction and MS/MS search. While the</w:t>
-      </w:r>
-      <w:r>
-        <w:t xml:space="preserve"> </w:t>
-      </w:r>
-      <w:r>
-        <w:rPr>
-          <w:i/>
-          <w:iCs/>
-        </w:rPr>
-        <w:t xml:space="preserve">m/z</w:t>
-      </w:r>
-      <w:r>
-        <w:t xml:space="preserve"> </w:t>
-      </w:r>
-      <w:r>
-        <w:t xml:space="preserve">and intensity tuples are an obvious candidate for data compression, this penalty should be of significant concern to engineers. Third, looping over files is inherently slow and introduces additional complexity relative to a single unified database that encodes filename or sample ID as an additional column. A particular strength of the database system we propose is its inherent support for multi-file systems, while all other methods require looping over files.</w:t>
-      </w:r>
-    </w:p>
-    <w:p>
-      <w:pPr>
-        <w:pStyle w:val="BodyText"/>
-      </w:pPr>
-      <w:r>
-        <w:t xml:space="preserve">The problems above highlight an important distinction between data</w:t>
-      </w:r>
-      <w:r>
-        <w:t xml:space="preserve"> </w:t>
-      </w:r>
-      <w:r>
-        <w:rPr>
-          <w:i/>
-          <w:iCs/>
-        </w:rPr>
-        <w:t xml:space="preserve">access</w:t>
-      </w:r>
-      <w:r>
-        <w:t xml:space="preserve"> </w:t>
-      </w:r>
-      <w:r>
-        <w:t xml:space="preserve">and data</w:t>
-      </w:r>
-      <w:r>
-        <w:t xml:space="preserve"> </w:t>
-      </w:r>
-      <w:r>
-        <w:rPr>
-          <w:i/>
-          <w:iCs/>
-        </w:rPr>
-        <w:t xml:space="preserve">search</w:t>
-      </w:r>
-      <w:r>
-        <w:t xml:space="preserve"> </w:t>
-      </w:r>
-      <w:r>
-        <w:t xml:space="preserve">that has been largely overlooked in our opinion. While HDF5 files or scan indexes excel at improving data access, they assume that the location of the data is known in advance and can be skipped to via bitwise offsets. If a search is required, however, this advantage is fully negated because each bit of information must be queried anyway. Finally, we must note that scan number is not inherently a useful bit of information. While we included it in our extraction metrics, it is entirely unclear when the scan number itself would be known in isolation. Additionally, this method often confuses the scan number with the scan’s indexes in the data structure. Scan number is not always consecutive (e.g. during polarity switching, multi-experiment samples, or if any filtering is performed during processing), so even if the first or second item in the structure can be queried speedily this is no guarantee that the item will contain the information of interest.</w:t>
-      </w:r>
-    </w:p>
-    <w:bookmarkEnd w:id="85"/>
-    <w:bookmarkStart w:id="86" w:name="X0d41d827cb778e58943eb99dcc97765b82fd391"/>
-    <w:p>
-      <w:pPr>
-        <w:pStyle w:val="Heading3"/>
-      </w:pPr>
-      <w:r>
-        <w:t xml:space="preserve">Leveraging robust, future-oriented software development with SQL</w:t>
+        <w:t xml:space="preserve">We would like to acknowledge the University of Washington’s eScience Institute and especially Bryna Hazelton and Dave Beck for their guidance and support during this project. We are also grateful to Theo Portlock and the other authors of their 2025 manuscript for posting their metabolomics data to Metabolights and allowing us to reuse it. Finally, we would like to acknowledge Josh Sacks and other members of the Ingalls Lab for their helpful discussions and for beta-testing many parts of the project.</w:t>
+      </w:r>
+    </w:p>
+    <w:bookmarkEnd w:id="88"/>
+    <w:bookmarkStart w:id="89" w:name="data-availability"/>
+    <w:p>
+      <w:pPr>
+        <w:pStyle w:val="Heading2"/>
+      </w:pPr>
+      <w:r>
+        <w:t xml:space="preserve">Data availability</w:t>
       </w:r>
     </w:p>
     <w:p>
@@ -7367,168 +7514,25 @@
         <w:pStyle w:val="FirstParagraph"/>
       </w:pPr>
       <w:r>
-        <w:t xml:space="preserve">The proliferation of MS data storage formats and access algorithms illustrates the general dissatisfaction with existing alternatives to the vendor file or mzML. Formats that are faster to query or smaller on disk tend to be significantly more opaque, and those optimized for a particular method often fail to perform well on other metrics. This complexity is generally expected as optimization tends to require more complex data structures and assumptions about its use but it is not required if the complexity is outsourced to a robust and growing framework such as structured query language (SQL).</w:t>
-      </w:r>
-    </w:p>
-    <w:p>
-      <w:pPr>
-        <w:pStyle w:val="BodyText"/>
-      </w:pPr>
-      <w:r>
-        <w:t xml:space="preserve">SQL is widely used for data processing outside of mass-spectrometry, though its adoption is increasing in recent years. Efforts like mzDB, the Pacific Marine Environment Laboratory’s UIMF format</w:t>
-      </w:r>
-      <w:r>
-        <w:t xml:space="preserve"> </w:t>
-      </w:r>
-      <w:r>
-        <w:t xml:space="preserve">(Beagley et al. 2009)</w:t>
-      </w:r>
-      <w:r>
-        <w:t xml:space="preserve">, and the internals of MzTree hint at SQL’s suitability for MS data storage. SQL backends for the next-generation R processing package Spectra now exist</w:t>
-      </w:r>
-      <w:r>
-        <w:t xml:space="preserve"> </w:t>
-      </w:r>
-      <w:r>
-        <w:t xml:space="preserve">(Rainer et al. 2022)</w:t>
-      </w:r>
-      <w:r>
-        <w:t xml:space="preserve"> </w:t>
-      </w:r>
-      <w:r>
-        <w:t xml:space="preserve">and the development of MassQL</w:t>
-      </w:r>
-      <w:r>
-        <w:t xml:space="preserve"> </w:t>
-      </w:r>
-      <w:r>
-        <w:t xml:space="preserve">(Jarmusch et al. 2022)</w:t>
-      </w:r>
-      <w:r>
-        <w:t xml:space="preserve"> </w:t>
-      </w:r>
-      <w:r>
-        <w:t xml:space="preserve">indicates a growing comfort with SQL syntax for downstream processing, though the language itself strives for human readability in simple queries. The searching and subsetting inherent to MS data exploration represent very simple queries in database space, agnostic to high-level programming language and rarely requiring more than a single line of code. Additionally, the extensive documentation that exists across the internet means that large language models such as ChatGPT are easily able to translate queries for those unfamiliar with SQL’s syntax.</w:t>
-      </w:r>
-    </w:p>
-    <w:p>
-      <w:pPr>
-        <w:pStyle w:val="BodyText"/>
-      </w:pPr>
-      <w:r>
-        <w:t xml:space="preserve">Just as the original database paper from Codd (1970)</w:t>
-      </w:r>
-      <w:r>
-        <w:t xml:space="preserve"> </w:t>
-      </w:r>
-      <w:r>
-        <w:t xml:space="preserve">Codd (1970)</w:t>
-      </w:r>
-      <w:r>
-        <w:t xml:space="preserve"> </w:t>
-      </w:r>
-      <w:r>
-        <w:t xml:space="preserve">argued that the same problems were being solved repeatedly, mass spectrometry data scientists are re-solving problems that have been more elegantly ironed out by dedicated teams in computer science and industry with much more extensive support. By leveraging existing optimizations in SQLite and DuckDB, we were able to create a highly performant system for storage of MS data that does not come with significant trade-offs between data extraction methods.</w:t>
-      </w:r>
-    </w:p>
-    <w:p>
-      <w:pPr>
-        <w:pStyle w:val="BodyText"/>
-      </w:pPr>
-      <w:r>
-        <w:t xml:space="preserve">While SQLite is broadly used and its long history testifies to its continued utility, we can use even more modern database methods to improve further upon its analytical processing capacity. We tested both DuckDB the Apache Parquet data formats</w:t>
-      </w:r>
-      <w:r>
-        <w:t xml:space="preserve"> </w:t>
-      </w:r>
-      <w:r>
-        <w:t xml:space="preserve">(Raasveldt and Mühleisen 2019; Vohra 2016)</w:t>
-      </w:r>
-      <w:r>
-        <w:t xml:space="preserve"> </w:t>
-      </w:r>
-      <w:r>
-        <w:t xml:space="preserve">and found that they both performed better than SQLite in disk usage and query speed. DuckDB in particular is nearly a drop-in replacement for SQLite in many cases that’s been extensively optimized for MS-related queries given its online analytical processing (OLAP) structure. DuckDB provides automatic compression algorithms and uses zonemaps to create bounding boxes for each subset of data, bringing together existing optimizations from mz5 (delta encoding), mzDB (bounding boxes), and MzTree (axis-agnostic queries) at zero additional cost. Importantly, as with all databases, only the subset of interest needs to be written into memory, making the hardware requirements relatively lightweight.</w:t>
-      </w:r>
-    </w:p>
-    <w:p>
-      <w:pPr>
-        <w:pStyle w:val="BodyText"/>
-      </w:pPr>
-      <w:r>
-        <w:t xml:space="preserve">Of course, to claim that existing frameworks should be discarded in favor of a novel method is to ignore decades of discussion. We acknowledge that our use case, that of largely exploratory and quality-control steps, is not a universal need and our lack of perfect metadata preservation in particular indicates that databases should become an auxiliary data structure alongside the vendor files or mzMLs, not substitute for them directly. Ultimately, the design decision for mass spectrometry data format will likely continue to be a point of contention and will result from a variety of factors, most crucially 1) initial vendor type, 2) programming language of the developer, 3) types of MS data included (e.g. full scan only versus MS/MS or metadata requirements), 4) whether the entire file will be processed or only a subset, and 5) how well a file type interfaces with downstream software. We intend to show with this manuscript that there is significant overlap between the goals of organizations much larger than any individual lab and that mass spectrometrists can benefit significantly from co-opting their development.</w:t>
-      </w:r>
-    </w:p>
-    <w:bookmarkEnd w:id="86"/>
-    <w:bookmarkEnd w:id="87"/>
-    <w:bookmarkStart w:id="88" w:name="conclusion"/>
-    <w:p>
-      <w:pPr>
-        <w:pStyle w:val="Heading1"/>
-      </w:pPr>
-      <w:r>
-        <w:t xml:space="preserve">Conclusion</w:t>
-      </w:r>
-    </w:p>
-    <w:p>
-      <w:pPr>
-        <w:pStyle w:val="FirstParagraph"/>
-      </w:pPr>
-      <w:r>
-        <w:t xml:space="preserve">We propose that a simple relational database is an intuitive and performant mass spectrometry (MS) data storage format. Tables containing fields that map directly to known MS concepts means that adoption is straightforward and facilitated by the widely-understood structured query language (SQL), reducing the code required to extract subsets of interest to a single line. We show that this structure can also take advantage of regular advancements in computer science by leveraging modern data formats such as DuckDB and Parquet to reduce the disk space required while improving access times by 1-2 orders of magnitude. We hope that widespread adoption of this format alongside the metadata-heavy vendor and mzML files will reduce the barriers to data access for mass spectrometrists and provide a consistent framework that covers a majority of the exploratory use cases.</w:t>
-      </w:r>
-    </w:p>
-    <w:bookmarkEnd w:id="88"/>
-    <w:bookmarkStart w:id="89" w:name="acknowledgements-2"/>
-    <w:p>
-      <w:pPr>
-        <w:pStyle w:val="Heading1"/>
-      </w:pPr>
-      <w:r>
-        <w:t xml:space="preserve">Acknowledgements</w:t>
-      </w:r>
-    </w:p>
-    <w:p>
-      <w:pPr>
-        <w:pStyle w:val="FirstParagraph"/>
-      </w:pPr>
-      <w:r>
-        <w:t xml:space="preserve">We would like to acknowledge the University of Washington’s eScience Institute and especially Bryna Hazelton and Dave Beck for their guidance and support during this project. We are also grateful to Theo Portlock and the other authors of their 2025 manuscript for posting their metabolomics data to Metabolights and allowing us to reuse it. Finally, we would like to acknowledge Josh Sacks and other members of the Ingalls Lab for their helpful discussions and for beta-testing many parts of the project.</w:t>
+        <w:t xml:space="preserve">All data and code are available on the Github repository associated with this project at https://github.com/wkumler/mzsql under the</w:t>
+      </w:r>
+      <w:r>
+        <w:t xml:space="preserve"> </w:t>
+      </w:r>
+      <w:r>
+        <w:rPr>
+          <w:rStyle w:val="VerbatimChar"/>
+        </w:rPr>
+        <w:t xml:space="preserve">manuscript_things</w:t>
+      </w:r>
+      <w:r>
+        <w:t xml:space="preserve"> </w:t>
+      </w:r>
+      <w:r>
+        <w:t xml:space="preserve">branch.</w:t>
       </w:r>
     </w:p>
     <w:bookmarkEnd w:id="89"/>
-    <w:bookmarkStart w:id="90" w:name="data-availability"/>
-    <w:p>
-      <w:pPr>
-        <w:pStyle w:val="Heading1"/>
-      </w:pPr>
-      <w:r>
-        <w:t xml:space="preserve">Data availability</w:t>
-      </w:r>
-    </w:p>
-    <w:p>
-      <w:pPr>
-        <w:pStyle w:val="FirstParagraph"/>
-      </w:pPr>
-      <w:r>
-        <w:t xml:space="preserve">All data and code are available on the Github repository associated with this project at https://github.com/wkumler/mzsql under the</w:t>
-      </w:r>
-      <w:r>
-        <w:t xml:space="preserve"> </w:t>
-      </w:r>
-      <w:r>
-        <w:rPr>
-          <w:rStyle w:val="VerbatimChar"/>
-        </w:rPr>
-        <w:t xml:space="preserve">manuscript_things</w:t>
-      </w:r>
-      <w:r>
-        <w:t xml:space="preserve"> </w:t>
-      </w:r>
-      <w:r>
-        <w:t xml:space="preserve">branch.</w:t>
-      </w:r>
-    </w:p>
     <w:bookmarkEnd w:id="90"/>
     <w:bookmarkStart w:id="91" w:name="X3941324c0e859d9e8d225f684304bc583bfeadd"/>
     <w:p>

</xml_diff>